<commit_message>
jdre-16/03/2015-Actualizacion del documento ARQ_DE_SW.docx
</commit_message>
<xml_diff>
--- a/ afgmx/AFGMX/PROCESO_DESARROLLO/F3_ANALISIS_Y_DISENO/ARQ_DE_SW.docx
+++ b/ afgmx/AFGMX/PROCESO_DESARROLLO/F3_ANALISIS_Y_DISENO/ARQ_DE_SW.docx
@@ -772,183 +772,75 @@
     </w:sdt>
     <w:p>
       <w:pPr>
-        <w:pStyle w:val="Ttulo1"/>
-        <w:numPr>
-          <w:ilvl w:val="0"/>
-          <w:numId w:val="0"/>
-        </w:numPr>
-        <w:rPr>
-          <w:rFonts w:ascii="Arial" w:hAnsi="Arial"/>
-          <w:b w:val="0"/>
-          <w:color w:val="2DB782"/>
-          <w:sz w:val="36"/>
-          <w:lang w:val="es-MX"/>
-        </w:rPr>
-      </w:pPr>
-      <w:r>
-        <w:rPr>
-          <w:rFonts w:ascii="Arial" w:hAnsi="Arial"/>
-          <w:color w:val="2DB782"/>
-          <w:sz w:val="36"/>
-          <w:lang w:val="es-MX"/>
-        </w:rPr>
-        <w:lastRenderedPageBreak/>
-        <w:t>Universidad Tecnológica del Centro de Veracruz.</w:t>
-      </w:r>
-    </w:p>
-    <w:p>
-      <w:pPr>
-        <w:jc w:val="center"/>
+        <w:jc w:val="right"/>
         <w:rPr>
           <w:rFonts w:ascii="Arial" w:hAnsi="Arial" w:cs="Arial"/>
           <w:b/>
-          <w:sz w:val="28"/>
-          <w:lang w:val="es-MX"/>
+          <w:noProof/>
+          <w:sz w:val="32"/>
+          <w:lang w:val="es-MX" w:eastAsia="es-MX"/>
         </w:rPr>
       </w:pPr>
-      <w:r>
-        <w:rPr>
-          <w:rFonts w:ascii="Arial" w:hAnsi="Arial" w:cs="Arial"/>
-          <w:lang w:eastAsia="es-MX"/>
-        </w:rPr>
-        <w:drawing>
-          <wp:anchor distT="0" distB="0" distL="114300" distR="114300" simplePos="0" relativeHeight="251893760" behindDoc="0" locked="0" layoutInCell="1" allowOverlap="1" wp14:anchorId="522C97BE" wp14:editId="13C622C7">
-            <wp:simplePos x="0" y="0"/>
-            <wp:positionH relativeFrom="column">
-              <wp:posOffset>2206625</wp:posOffset>
-            </wp:positionH>
-            <wp:positionV relativeFrom="paragraph">
-              <wp:posOffset>17145</wp:posOffset>
-            </wp:positionV>
-            <wp:extent cx="980440" cy="831850"/>
-            <wp:effectExtent l="0" t="0" r="0" b="6350"/>
-            <wp:wrapTopAndBottom/>
-            <wp:docPr id="2" name="Imagen 2" descr="LOGO-UTCV-OFICIAL-(1)"/>
-            <wp:cNvGraphicFramePr>
-              <a:graphicFrameLocks xmlns:a="http://schemas.openxmlformats.org/drawingml/2006/main" noChangeAspect="1"/>
-            </wp:cNvGraphicFramePr>
-            <a:graphic xmlns:a="http://schemas.openxmlformats.org/drawingml/2006/main">
-              <a:graphicData uri="http://schemas.openxmlformats.org/drawingml/2006/picture">
-                <pic:pic xmlns:pic="http://schemas.openxmlformats.org/drawingml/2006/picture">
-                  <pic:nvPicPr>
-                    <pic:cNvPr id="0" name="Picture 2" descr="LOGO-UTCV-OFICIAL-(1)"/>
-                    <pic:cNvPicPr>
-                      <a:picLocks noChangeAspect="1" noChangeArrowheads="1"/>
-                    </pic:cNvPicPr>
-                  </pic:nvPicPr>
-                  <pic:blipFill>
-                    <a:blip r:embed="rId12" cstate="print">
-                      <a:extLst>
-                        <a:ext uri="{28A0092B-C50C-407E-A947-70E740481C1C}">
-                          <a14:useLocalDpi xmlns:a14="http://schemas.microsoft.com/office/drawing/2010/main" val="0"/>
-                        </a:ext>
-                      </a:extLst>
-                    </a:blip>
-                    <a:srcRect/>
-                    <a:stretch>
-                      <a:fillRect/>
-                    </a:stretch>
-                  </pic:blipFill>
-                  <pic:spPr bwMode="auto">
-                    <a:xfrm>
-                      <a:off x="0" y="0"/>
-                      <a:ext cx="980440" cy="831850"/>
-                    </a:xfrm>
-                    <a:prstGeom prst="rect">
-                      <a:avLst/>
-                    </a:prstGeom>
-                    <a:noFill/>
-                  </pic:spPr>
-                </pic:pic>
-              </a:graphicData>
-            </a:graphic>
-            <wp14:sizeRelH relativeFrom="page">
-              <wp14:pctWidth>0</wp14:pctWidth>
-            </wp14:sizeRelH>
-            <wp14:sizeRelV relativeFrom="page">
-              <wp14:pctHeight>0</wp14:pctHeight>
-            </wp14:sizeRelV>
-          </wp:anchor>
-        </w:drawing>
-      </w:r>
     </w:p>
     <w:p>
       <w:pPr>
-        <w:pStyle w:val="Ttulo2"/>
-        <w:numPr>
-          <w:ilvl w:val="0"/>
-          <w:numId w:val="0"/>
-        </w:numPr>
-        <w:jc w:val="center"/>
-        <w:rPr>
-          <w:rFonts w:ascii="Arial" w:hAnsi="Arial"/>
-          <w:b w:val="0"/>
-          <w:color w:val="auto"/>
-          <w:sz w:val="28"/>
-          <w:lang w:val="es-MX"/>
-        </w:rPr>
-      </w:pPr>
-      <w:bookmarkStart w:id="0" w:name="_Toc403659255"/>
-      <w:bookmarkStart w:id="1" w:name="_Toc404982175"/>
-      <w:r>
-        <w:rPr>
-          <w:rFonts w:ascii="Arial" w:hAnsi="Arial"/>
-          <w:color w:val="auto"/>
-          <w:sz w:val="28"/>
-          <w:lang w:val="es-MX"/>
-        </w:rPr>
-        <w:t>Ingeniería en Tecnologías de la Información</w:t>
-      </w:r>
-      <w:bookmarkEnd w:id="0"/>
-      <w:bookmarkEnd w:id="1"/>
-    </w:p>
-    <w:p>
-      <w:pPr>
-        <w:jc w:val="center"/>
+        <w:jc w:val="right"/>
         <w:rPr>
           <w:rFonts w:ascii="Arial" w:hAnsi="Arial" w:cs="Arial"/>
           <w:b/>
-          <w:sz w:val="28"/>
-          <w:lang w:val="es-MX"/>
+          <w:noProof/>
+          <w:sz w:val="32"/>
+          <w:lang w:val="es-MX" w:eastAsia="es-MX"/>
         </w:rPr>
       </w:pPr>
     </w:p>
     <w:p>
       <w:pPr>
+        <w:jc w:val="right"/>
         <w:rPr>
           <w:rFonts w:ascii="Arial" w:hAnsi="Arial" w:cs="Arial"/>
           <w:b/>
-          <w:sz w:val="28"/>
-          <w:lang w:val="es-MX"/>
+          <w:noProof/>
+          <w:sz w:val="32"/>
+          <w:lang w:val="es-MX" w:eastAsia="es-MX"/>
         </w:rPr>
       </w:pPr>
     </w:p>
     <w:p>
       <w:pPr>
-        <w:pStyle w:val="Ttulo3"/>
-        <w:numPr>
-          <w:ilvl w:val="0"/>
-          <w:numId w:val="0"/>
-        </w:numPr>
         <w:jc w:val="right"/>
         <w:rPr>
-          <w:rFonts w:ascii="Arial" w:hAnsi="Arial"/>
+          <w:rFonts w:ascii="Arial" w:hAnsi="Arial" w:cs="Arial"/>
           <w:b/>
-          <w:sz w:val="28"/>
+          <w:noProof/>
+          <w:sz w:val="32"/>
+          <w:lang w:val="es-MX" w:eastAsia="es-MX"/>
         </w:rPr>
       </w:pPr>
-      <w:bookmarkStart w:id="2" w:name="_Toc403659256"/>
-      <w:bookmarkStart w:id="3" w:name="_Toc404982176"/>
-      <w:r>
+    </w:p>
+    <w:p>
+      <w:pPr>
+        <w:jc w:val="right"/>
         <w:rPr>
-          <w:rFonts w:ascii="Arial" w:hAnsi="Arial"/>
+          <w:rFonts w:ascii="Arial" w:hAnsi="Arial" w:cs="Arial"/>
           <w:b/>
-          <w:sz w:val="28"/>
+          <w:noProof/>
+          <w:sz w:val="32"/>
+          <w:lang w:val="es-MX" w:eastAsia="es-MX"/>
         </w:rPr>
-        <w:t>Agro Finder Ground (AFG)</w:t>
-      </w:r>
-      <w:bookmarkEnd w:id="2"/>
-      <w:bookmarkEnd w:id="3"/>
+      </w:pPr>
+    </w:p>
+    <w:p>
+      <w:pPr>
+        <w:jc w:val="right"/>
+        <w:rPr>
+          <w:rFonts w:ascii="Arial" w:hAnsi="Arial" w:cs="Arial"/>
+          <w:b/>
+          <w:noProof/>
+          <w:sz w:val="32"/>
+          <w:lang w:val="es-MX" w:eastAsia="es-MX"/>
+        </w:rPr>
+      </w:pPr>
     </w:p>
     <w:p>
       <w:pPr>
@@ -959,62 +851,6 @@
           <w:sz w:val="32"/>
         </w:rPr>
       </w:pPr>
-      <w:r>
-        <w:rPr>
-          <w:rFonts w:ascii="Arial" w:hAnsi="Arial" w:cs="Arial"/>
-          <w:b/>
-          <w:sz w:val="32"/>
-          <w:lang w:eastAsia="es-MX"/>
-        </w:rPr>
-        <w:drawing>
-          <wp:inline distT="0" distB="0" distL="0" distR="0" wp14:anchorId="379EC2BA" wp14:editId="60A123E6">
-            <wp:extent cx="1186815" cy="1186815"/>
-            <wp:effectExtent l="0" t="0" r="0" b="0"/>
-            <wp:docPr id="1" name="Imagen 1" descr="LOGO3"/>
-            <wp:cNvGraphicFramePr>
-              <a:graphicFrameLocks xmlns:a="http://schemas.openxmlformats.org/drawingml/2006/main" noChangeAspect="1"/>
-            </wp:cNvGraphicFramePr>
-            <a:graphic xmlns:a="http://schemas.openxmlformats.org/drawingml/2006/main">
-              <a:graphicData uri="http://schemas.openxmlformats.org/drawingml/2006/picture">
-                <pic:pic xmlns:pic="http://schemas.openxmlformats.org/drawingml/2006/picture">
-                  <pic:nvPicPr>
-                    <pic:cNvPr id="0" name="Picture 1" descr="LOGO3"/>
-                    <pic:cNvPicPr>
-                      <a:picLocks noChangeAspect="1" noChangeArrowheads="1"/>
-                    </pic:cNvPicPr>
-                  </pic:nvPicPr>
-                  <pic:blipFill>
-                    <a:blip r:embed="rId13" cstate="print">
-                      <a:extLst>
-                        <a:ext uri="{28A0092B-C50C-407E-A947-70E740481C1C}">
-                          <a14:useLocalDpi xmlns:a14="http://schemas.microsoft.com/office/drawing/2010/main" val="0"/>
-                        </a:ext>
-                      </a:extLst>
-                    </a:blip>
-                    <a:srcRect/>
-                    <a:stretch>
-                      <a:fillRect/>
-                    </a:stretch>
-                  </pic:blipFill>
-                  <pic:spPr bwMode="auto">
-                    <a:xfrm>
-                      <a:off x="0" y="0"/>
-                      <a:ext cx="1186815" cy="1186815"/>
-                    </a:xfrm>
-                    <a:prstGeom prst="rect">
-                      <a:avLst/>
-                    </a:prstGeom>
-                    <a:noFill/>
-                    <a:ln>
-                      <a:noFill/>
-                    </a:ln>
-                  </pic:spPr>
-                </pic:pic>
-              </a:graphicData>
-            </a:graphic>
-          </wp:inline>
-        </w:drawing>
-      </w:r>
     </w:p>
     <w:p>
       <w:pPr>
@@ -1040,22 +876,22 @@
         <w:rPr>
           <w:rFonts w:ascii="Arial" w:hAnsi="Arial" w:cs="Arial"/>
           <w:b/>
-          <w:sz w:val="28"/>
+          <w:sz w:val="36"/>
+          <w:szCs w:val="36"/>
           <w:lang w:val="es-ES"/>
         </w:rPr>
-        <w:t>Diagrama de arquitectura de software</w:t>
+        <w:t>Arquitectura</w:t>
       </w:r>
-    </w:p>
-    <w:p>
-      <w:pPr>
-        <w:jc w:val="right"/>
+      <w:r>
         <w:rPr>
           <w:rFonts w:ascii="Arial" w:hAnsi="Arial" w:cs="Arial"/>
           <w:b/>
-          <w:sz w:val="28"/>
+          <w:sz w:val="36"/>
+          <w:szCs w:val="36"/>
           <w:lang w:val="es-ES"/>
         </w:rPr>
-      </w:pPr>
+        <w:t xml:space="preserve"> de software</w:t>
+      </w:r>
       <w:r>
         <w:rPr>
           <w:rFonts w:ascii="Arial" w:hAnsi="Arial" w:cs="Arial"/>
@@ -1063,18 +899,8 @@
           <w:sz w:val="28"/>
           <w:lang w:val="es-ES"/>
         </w:rPr>
-        <w:t>Versión 1.0</w:t>
+        <w:t>:</w:t>
       </w:r>
-    </w:p>
-    <w:p>
-      <w:pPr>
-        <w:rPr>
-          <w:rFonts w:ascii="Arial" w:hAnsi="Arial" w:cs="Arial"/>
-          <w:b/>
-          <w:sz w:val="28"/>
-          <w:lang w:val="es-MX"/>
-        </w:rPr>
-      </w:pPr>
     </w:p>
     <w:p>
       <w:pPr>
@@ -1326,7 +1152,8 @@
       <w:r>
         <w:rPr>
           <w:rFonts w:ascii="Arial" w:hAnsi="Arial" w:cs="Arial"/>
-          <w:lang w:eastAsia="es-MX"/>
+          <w:noProof/>
+          <w:lang w:val="es-MX" w:eastAsia="es-MX"/>
         </w:rPr>
         <w:lastRenderedPageBreak/>
         <w:drawing>
@@ -1347,7 +1174,7 @@
                     </pic:cNvPicPr>
                   </pic:nvPicPr>
                   <pic:blipFill>
-                    <a:blip r:embed="rId14">
+                    <a:blip r:embed="rId12">
                       <a:extLst>
                         <a:ext uri="{28A0092B-C50C-407E-A947-70E740481C1C}">
                           <a14:useLocalDpi xmlns:a14="http://schemas.microsoft.com/office/drawing/2010/main" val="0"/>
@@ -1378,8 +1205,131 @@
           </wp:inline>
         </w:drawing>
       </w:r>
-      <w:bookmarkStart w:id="4" w:name="_GoBack"/>
-      <w:bookmarkEnd w:id="4"/>
+    </w:p>
+    <w:p>
+      <w:pPr>
+        <w:tabs>
+          <w:tab w:val="left" w:pos="8221"/>
+        </w:tabs>
+        <w:rPr>
+          <w:rFonts w:asciiTheme="majorHAnsi" w:hAnsiTheme="majorHAnsi" w:cstheme="majorHAnsi"/>
+          <w:lang w:val="es-MX"/>
+        </w:rPr>
+      </w:pPr>
+      <w:r>
+        <w:rPr>
+          <w:rFonts w:asciiTheme="majorHAnsi" w:hAnsiTheme="majorHAnsi" w:cstheme="majorHAnsi"/>
+          <w:noProof/>
+          <w:lang w:val="es-MX" w:eastAsia="es-MX"/>
+        </w:rPr>
+        <w:lastRenderedPageBreak/>
+        <w:drawing>
+          <wp:inline distT="0" distB="0" distL="0" distR="0">
+            <wp:extent cx="3840480" cy="5303520"/>
+            <wp:effectExtent l="0" t="0" r="7620" b="0"/>
+            <wp:docPr id="7" name="Imagen 7"/>
+            <wp:cNvGraphicFramePr>
+              <a:graphicFrameLocks xmlns:a="http://schemas.openxmlformats.org/drawingml/2006/main" noChangeAspect="1"/>
+            </wp:cNvGraphicFramePr>
+            <a:graphic xmlns:a="http://schemas.openxmlformats.org/drawingml/2006/main">
+              <a:graphicData uri="http://schemas.openxmlformats.org/drawingml/2006/picture">
+                <pic:pic xmlns:pic="http://schemas.openxmlformats.org/drawingml/2006/picture">
+                  <pic:nvPicPr>
+                    <pic:cNvPr id="0" name="Picture 4"/>
+                    <pic:cNvPicPr>
+                      <a:picLocks noChangeAspect="1" noChangeArrowheads="1"/>
+                    </pic:cNvPicPr>
+                  </pic:nvPicPr>
+                  <pic:blipFill>
+                    <a:blip r:embed="rId13">
+                      <a:extLst>
+                        <a:ext uri="{28A0092B-C50C-407E-A947-70E740481C1C}">
+                          <a14:useLocalDpi xmlns:a14="http://schemas.microsoft.com/office/drawing/2010/main" val="0"/>
+                        </a:ext>
+                      </a:extLst>
+                    </a:blip>
+                    <a:srcRect/>
+                    <a:stretch>
+                      <a:fillRect/>
+                    </a:stretch>
+                  </pic:blipFill>
+                  <pic:spPr bwMode="auto">
+                    <a:xfrm>
+                      <a:off x="0" y="0"/>
+                      <a:ext cx="3840480" cy="5303520"/>
+                    </a:xfrm>
+                    <a:prstGeom prst="rect">
+                      <a:avLst/>
+                    </a:prstGeom>
+                    <a:noFill/>
+                    <a:ln>
+                      <a:noFill/>
+                    </a:ln>
+                  </pic:spPr>
+                </pic:pic>
+              </a:graphicData>
+            </a:graphic>
+          </wp:inline>
+        </w:drawing>
+      </w:r>
+      <w:r>
+        <w:rPr>
+          <w:rFonts w:asciiTheme="majorHAnsi" w:hAnsiTheme="majorHAnsi" w:cstheme="majorHAnsi"/>
+          <w:noProof/>
+          <w:lang w:val="es-MX" w:eastAsia="es-MX"/>
+        </w:rPr>
+        <w:lastRenderedPageBreak/>
+        <w:drawing>
+          <wp:inline distT="0" distB="0" distL="0" distR="0">
+            <wp:extent cx="5577840" cy="3017520"/>
+            <wp:effectExtent l="0" t="0" r="3810" b="0"/>
+            <wp:docPr id="8" name="Imagen 8"/>
+            <wp:cNvGraphicFramePr>
+              <a:graphicFrameLocks xmlns:a="http://schemas.openxmlformats.org/drawingml/2006/main" noChangeAspect="1"/>
+            </wp:cNvGraphicFramePr>
+            <a:graphic xmlns:a="http://schemas.openxmlformats.org/drawingml/2006/main">
+              <a:graphicData uri="http://schemas.openxmlformats.org/drawingml/2006/picture">
+                <pic:pic xmlns:pic="http://schemas.openxmlformats.org/drawingml/2006/picture">
+                  <pic:nvPicPr>
+                    <pic:cNvPr id="0" name="Picture 5"/>
+                    <pic:cNvPicPr>
+                      <a:picLocks noChangeAspect="1" noChangeArrowheads="1"/>
+                    </pic:cNvPicPr>
+                  </pic:nvPicPr>
+                  <pic:blipFill>
+                    <a:blip r:embed="rId14">
+                      <a:extLst>
+                        <a:ext uri="{28A0092B-C50C-407E-A947-70E740481C1C}">
+                          <a14:useLocalDpi xmlns:a14="http://schemas.microsoft.com/office/drawing/2010/main" val="0"/>
+                        </a:ext>
+                      </a:extLst>
+                    </a:blip>
+                    <a:srcRect/>
+                    <a:stretch>
+                      <a:fillRect/>
+                    </a:stretch>
+                  </pic:blipFill>
+                  <pic:spPr bwMode="auto">
+                    <a:xfrm>
+                      <a:off x="0" y="0"/>
+                      <a:ext cx="5577840" cy="3017520"/>
+                    </a:xfrm>
+                    <a:prstGeom prst="rect">
+                      <a:avLst/>
+                    </a:prstGeom>
+                    <a:noFill/>
+                    <a:ln>
+                      <a:noFill/>
+                    </a:ln>
+                  </pic:spPr>
+                </pic:pic>
+              </a:graphicData>
+            </a:graphic>
+          </wp:inline>
+        </w:drawing>
+      </w:r>
+      <w:bookmarkStart w:id="0" w:name="_GoBack"/>
+      <w:bookmarkEnd w:id="0"/>
     </w:p>
     <w:sectPr>
       <w:pgSz w:w="12240" w:h="15840"/>
@@ -1622,7 +1572,7 @@
                               <w:color w:val="FFFFFF" w:themeColor="background1"/>
                               <w:sz w:val="22"/>
                             </w:rPr>
-                            <w:t>3</w:t>
+                            <w:t>4</w:t>
                           </w:r>
                           <w:r>
                             <w:rPr>
@@ -1656,7 +1606,11 @@
         </mc:Choice>
         <mc:Fallback>
           <w:pict>
-            <v:shape w14:anchorId="23ED2F39" id="Text Box 945" o:spid="_x0000_s1030" type="#_x0000_t202" style="position:absolute;margin-left:483.4pt;margin-top:-1.55pt;width:33.45pt;height:23.65pt;z-index:251699712;visibility:visible;mso-wrap-style:square;mso-width-percent:0;mso-height-percent:0;mso-wrap-distance-left:9pt;mso-wrap-distance-top:0;mso-wrap-distance-right:9pt;mso-wrap-distance-bottom:0;mso-position-horizontal:absolute;mso-position-horizontal-relative:text;mso-position-vertical:absolute;mso-position-vertical-relative:text;mso-width-percent:0;mso-height-percent:0;mso-width-relative:margin;mso-height-relative:margin;v-text-anchor:top" o:gfxdata="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" filled="f" stroked="f" strokeweight=".5pt">
+            <v:shapetype w14:anchorId="23ED2F39" id="_x0000_t202" coordsize="21600,21600" o:spt="202" path="m,l,21600r21600,l21600,xe">
+              <v:stroke joinstyle="miter"/>
+              <v:path gradientshapeok="t" o:connecttype="rect"/>
+            </v:shapetype>
+            <v:shape id="Text Box 945" o:spid="_x0000_s1030" type="#_x0000_t202" style="position:absolute;margin-left:483.4pt;margin-top:-1.55pt;width:33.45pt;height:23.65pt;z-index:251699712;visibility:visible;mso-wrap-style:square;mso-width-percent:0;mso-height-percent:0;mso-wrap-distance-left:9pt;mso-wrap-distance-top:0;mso-wrap-distance-right:9pt;mso-wrap-distance-bottom:0;mso-position-horizontal:absolute;mso-position-horizontal-relative:text;mso-position-vertical:absolute;mso-position-vertical-relative:text;mso-width-percent:0;mso-height-percent:0;mso-width-relative:margin;mso-height-relative:margin;v-text-anchor:top" o:gfxdata="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" filled="f" stroked="f" strokeweight=".5pt">
               <v:textbox>
                 <w:txbxContent>
                   <w:p>
@@ -1700,7 +1654,7 @@
                         <w:color w:val="FFFFFF" w:themeColor="background1"/>
                         <w:sz w:val="22"/>
                       </w:rPr>
-                      <w:t>3</w:t>
+                      <w:t>4</w:t>
                     </w:r>
                     <w:r>
                       <w:rPr>
@@ -6314,7 +6268,6 @@
   </w:font>
   <w:font w:name="Open Sans">
     <w:altName w:val="Verdana"/>
-    <w:panose1 w:val="020B0606030504020204"/>
     <w:charset w:val="00"/>
     <w:family w:val="swiss"/>
     <w:pitch w:val="variable"/>
@@ -6322,7 +6275,6 @@
   </w:font>
   <w:font w:name="Open Sans Light">
     <w:altName w:val="Microsoft JhengHei Light"/>
-    <w:panose1 w:val="020B0306030504020204"/>
     <w:charset w:val="00"/>
     <w:family w:val="swiss"/>
     <w:pitch w:val="variable"/>
@@ -6361,6 +6313,7 @@
   </w:compat>
   <w:rsids>
     <w:rsidRoot w:val="00A57CC8"/>
+    <w:rsid w:val="00A5237F"/>
     <w:rsid w:val="00A57CC8"/>
     <w:rsid w:val="00AF319B"/>
     <w:rsid w:val="00FD6F3A"/>
@@ -7084,7 +7037,7 @@
 </file>
 
 <file path=customXml/itemProps1.xml><?xml version="1.0" encoding="utf-8"?>
-<ds:datastoreItem xmlns:ds="http://schemas.openxmlformats.org/officeDocument/2006/customXml" ds:itemID="{3FB7A2A3-7FC7-4320-AC9F-2343E4946E90}">
+<ds:datastoreItem xmlns:ds="http://schemas.openxmlformats.org/officeDocument/2006/customXml" ds:itemID="{4177FC99-A318-460E-AB5E-5AF89C165056}">
   <ds:schemaRefs>
     <ds:schemaRef ds:uri="http://schemas.openxmlformats.org/officeDocument/2006/bibliography"/>
   </ds:schemaRefs>

</xml_diff>

<commit_message>
jdre-17/03/2015-Modificacion al documento ARQ_DE_SW.docx, se le anexo diagrama de paquetes.
</commit_message>
<xml_diff>
--- a/ afgmx/AFGMX/PROCESO_DESARROLLO/F3_ANALISIS_Y_DISENO/ARQ_DE_SW.docx
+++ b/ afgmx/AFGMX/PROCESO_DESARROLLO/F3_ANALISIS_Y_DISENO/ARQ_DE_SW.docx
@@ -849,6 +849,7 @@
           <w:rFonts w:ascii="Arial" w:hAnsi="Arial" w:cs="Arial"/>
           <w:b/>
           <w:sz w:val="32"/>
+          <w:lang w:val="es-MX"/>
         </w:rPr>
       </w:pPr>
     </w:p>
@@ -859,6 +860,7 @@
           <w:rFonts w:ascii="Arial" w:hAnsi="Arial" w:cs="Arial"/>
           <w:b/>
           <w:sz w:val="32"/>
+          <w:lang w:val="es-MX"/>
         </w:rPr>
       </w:pPr>
     </w:p>
@@ -1149,18 +1151,287 @@
           <w:lang w:val="es-MX"/>
         </w:rPr>
       </w:pPr>
-      <w:r>
-        <w:rPr>
-          <w:rFonts w:ascii="Arial" w:hAnsi="Arial" w:cs="Arial"/>
+    </w:p>
+    <w:p>
+      <w:pPr>
+        <w:tabs>
+          <w:tab w:val="left" w:pos="8221"/>
+        </w:tabs>
+        <w:rPr>
+          <w:rFonts w:asciiTheme="majorHAnsi" w:hAnsiTheme="majorHAnsi" w:cstheme="majorHAnsi"/>
           <w:noProof/>
           <w:lang w:val="es-MX" w:eastAsia="es-MX"/>
         </w:rPr>
+      </w:pPr>
+    </w:p>
+    <w:p>
+      <w:pPr>
+        <w:tabs>
+          <w:tab w:val="left" w:pos="8221"/>
+        </w:tabs>
+        <w:rPr>
+          <w:rFonts w:asciiTheme="majorHAnsi" w:hAnsiTheme="majorHAnsi" w:cstheme="majorHAnsi"/>
+          <w:noProof/>
+          <w:lang w:val="es-MX" w:eastAsia="es-MX"/>
+        </w:rPr>
+      </w:pPr>
+    </w:p>
+    <w:p>
+      <w:pPr>
+        <w:tabs>
+          <w:tab w:val="left" w:pos="8221"/>
+        </w:tabs>
+        <w:rPr>
+          <w:rFonts w:asciiTheme="majorHAnsi" w:hAnsiTheme="majorHAnsi" w:cstheme="majorHAnsi"/>
+          <w:noProof/>
+          <w:lang w:val="es-MX" w:eastAsia="es-MX"/>
+        </w:rPr>
+      </w:pPr>
+    </w:p>
+    <w:p>
+      <w:pPr>
+        <w:tabs>
+          <w:tab w:val="left" w:pos="8221"/>
+        </w:tabs>
+        <w:rPr>
+          <w:rFonts w:asciiTheme="majorHAnsi" w:hAnsiTheme="majorHAnsi" w:cstheme="majorHAnsi"/>
+          <w:noProof/>
+          <w:lang w:val="es-MX" w:eastAsia="es-MX"/>
+        </w:rPr>
+      </w:pPr>
+    </w:p>
+    <w:p>
+      <w:pPr>
+        <w:tabs>
+          <w:tab w:val="left" w:pos="8221"/>
+        </w:tabs>
+        <w:rPr>
+          <w:rFonts w:asciiTheme="majorHAnsi" w:hAnsiTheme="majorHAnsi" w:cstheme="majorHAnsi"/>
+          <w:noProof/>
+          <w:lang w:val="es-MX" w:eastAsia="es-MX"/>
+        </w:rPr>
+      </w:pPr>
+    </w:p>
+    <w:p>
+      <w:pPr>
+        <w:tabs>
+          <w:tab w:val="left" w:pos="8221"/>
+        </w:tabs>
+        <w:rPr>
+          <w:rFonts w:asciiTheme="majorHAnsi" w:hAnsiTheme="majorHAnsi" w:cstheme="majorHAnsi"/>
+          <w:noProof/>
+          <w:lang w:val="es-MX" w:eastAsia="es-MX"/>
+        </w:rPr>
+      </w:pPr>
+    </w:p>
+    <w:p>
+      <w:pPr>
+        <w:tabs>
+          <w:tab w:val="left" w:pos="8221"/>
+        </w:tabs>
+        <w:rPr>
+          <w:rFonts w:asciiTheme="majorHAnsi" w:hAnsiTheme="majorHAnsi" w:cstheme="majorHAnsi"/>
+          <w:noProof/>
+          <w:lang w:val="es-MX" w:eastAsia="es-MX"/>
+        </w:rPr>
+      </w:pPr>
+    </w:p>
+    <w:p>
+      <w:pPr>
+        <w:tabs>
+          <w:tab w:val="left" w:pos="8221"/>
+        </w:tabs>
+        <w:rPr>
+          <w:rFonts w:asciiTheme="majorHAnsi" w:hAnsiTheme="majorHAnsi" w:cstheme="majorHAnsi"/>
+          <w:noProof/>
+          <w:lang w:val="es-MX" w:eastAsia="es-MX"/>
+        </w:rPr>
+      </w:pPr>
+    </w:p>
+    <w:p>
+      <w:pPr>
+        <w:tabs>
+          <w:tab w:val="left" w:pos="8221"/>
+        </w:tabs>
+        <w:rPr>
+          <w:rFonts w:asciiTheme="majorHAnsi" w:hAnsiTheme="majorHAnsi" w:cstheme="majorHAnsi"/>
+          <w:noProof/>
+          <w:lang w:val="es-MX" w:eastAsia="es-MX"/>
+        </w:rPr>
+      </w:pPr>
+    </w:p>
+    <w:p>
+      <w:pPr>
+        <w:tabs>
+          <w:tab w:val="left" w:pos="8221"/>
+        </w:tabs>
+        <w:rPr>
+          <w:rFonts w:asciiTheme="majorHAnsi" w:hAnsiTheme="majorHAnsi" w:cstheme="majorHAnsi"/>
+          <w:noProof/>
+          <w:lang w:val="es-MX" w:eastAsia="es-MX"/>
+        </w:rPr>
+      </w:pPr>
+    </w:p>
+    <w:p>
+      <w:pPr>
+        <w:tabs>
+          <w:tab w:val="left" w:pos="8221"/>
+        </w:tabs>
+        <w:rPr>
+          <w:rFonts w:asciiTheme="majorHAnsi" w:hAnsiTheme="majorHAnsi" w:cstheme="majorHAnsi"/>
+          <w:noProof/>
+          <w:lang w:val="es-MX" w:eastAsia="es-MX"/>
+        </w:rPr>
+      </w:pPr>
+    </w:p>
+    <w:p>
+      <w:pPr>
+        <w:tabs>
+          <w:tab w:val="left" w:pos="8221"/>
+        </w:tabs>
+        <w:rPr>
+          <w:rFonts w:asciiTheme="majorHAnsi" w:hAnsiTheme="majorHAnsi" w:cstheme="majorHAnsi"/>
+          <w:noProof/>
+          <w:lang w:val="es-MX" w:eastAsia="es-MX"/>
+        </w:rPr>
+      </w:pPr>
+    </w:p>
+    <w:p>
+      <w:pPr>
+        <w:tabs>
+          <w:tab w:val="left" w:pos="8221"/>
+        </w:tabs>
+        <w:rPr>
+          <w:rFonts w:asciiTheme="majorHAnsi" w:hAnsiTheme="majorHAnsi" w:cstheme="majorHAnsi"/>
+          <w:noProof/>
+          <w:lang w:val="es-MX" w:eastAsia="es-MX"/>
+        </w:rPr>
+      </w:pPr>
+    </w:p>
+    <w:p>
+      <w:pPr>
+        <w:tabs>
+          <w:tab w:val="left" w:pos="8221"/>
+        </w:tabs>
+        <w:rPr>
+          <w:rFonts w:asciiTheme="majorHAnsi" w:hAnsiTheme="majorHAnsi" w:cstheme="majorHAnsi"/>
+          <w:noProof/>
+          <w:lang w:val="es-MX" w:eastAsia="es-MX"/>
+        </w:rPr>
+      </w:pPr>
+    </w:p>
+    <w:p>
+      <w:pPr>
+        <w:tabs>
+          <w:tab w:val="left" w:pos="8221"/>
+        </w:tabs>
+        <w:rPr>
+          <w:rFonts w:asciiTheme="majorHAnsi" w:hAnsiTheme="majorHAnsi" w:cstheme="majorHAnsi"/>
+          <w:lang w:val="es-MX"/>
+        </w:rPr>
+      </w:pPr>
+    </w:p>
+    <w:p>
+      <w:pPr>
+        <w:rPr>
+          <w:lang w:val="es-MX"/>
+        </w:rPr>
+      </w:pPr>
+      <w:r>
+        <w:rPr>
+          <w:lang w:val="es-MX"/>
+        </w:rPr>
+        <w:br w:type="page"/>
+      </w:r>
+    </w:p>
+    <w:p>
+      <w:pPr>
+        <w:tabs>
+          <w:tab w:val="left" w:pos="8221"/>
+        </w:tabs>
+        <w:spacing w:line="360" w:lineRule="auto"/>
+        <w:rPr>
+          <w:rFonts w:ascii="Arial" w:hAnsi="Arial" w:cs="Arial"/>
+          <w:b/>
+          <w:sz w:val="28"/>
+          <w:szCs w:val="28"/>
+          <w:lang w:val="es-MX"/>
+        </w:rPr>
+      </w:pPr>
+      <w:r>
+        <w:rPr>
+          <w:rFonts w:ascii="Arial" w:hAnsi="Arial" w:cs="Arial"/>
+          <w:b/>
+          <w:sz w:val="28"/>
+          <w:szCs w:val="28"/>
+          <w:lang w:val="es-MX"/>
+        </w:rPr>
         <w:lastRenderedPageBreak/>
+        <w:t>VISTA DE DESPLIEGUE</w:t>
+      </w:r>
+    </w:p>
+    <w:p>
+      <w:pPr>
+        <w:tabs>
+          <w:tab w:val="left" w:pos="8221"/>
+        </w:tabs>
+        <w:spacing w:line="360" w:lineRule="auto"/>
+        <w:rPr>
+          <w:rFonts w:ascii="Arial" w:hAnsi="Arial" w:cs="Arial"/>
+          <w:b/>
+          <w:sz w:val="24"/>
+          <w:szCs w:val="24"/>
+          <w:lang w:val="es-MX"/>
+        </w:rPr>
+      </w:pPr>
+    </w:p>
+    <w:p>
+      <w:pPr>
+        <w:tabs>
+          <w:tab w:val="left" w:pos="8221"/>
+        </w:tabs>
+        <w:spacing w:line="360" w:lineRule="auto"/>
+        <w:rPr>
+          <w:rFonts w:ascii="Arial" w:hAnsi="Arial" w:cs="Arial"/>
+          <w:b/>
+          <w:sz w:val="24"/>
+          <w:szCs w:val="24"/>
+          <w:lang w:val="es-MX"/>
+        </w:rPr>
+      </w:pPr>
+      <w:r>
+        <w:rPr>
+          <w:rFonts w:ascii="Arial" w:hAnsi="Arial" w:cs="Arial"/>
+          <w:b/>
+          <w:sz w:val="24"/>
+          <w:szCs w:val="24"/>
+          <w:lang w:val="es-MX"/>
+        </w:rPr>
+        <w:t>Diagrama de paquetes</w:t>
+      </w:r>
+    </w:p>
+    <w:p>
+      <w:pPr>
+        <w:keepNext/>
+        <w:tabs>
+          <w:tab w:val="left" w:pos="8221"/>
+        </w:tabs>
+        <w:spacing w:line="360" w:lineRule="auto"/>
+      </w:pPr>
+      <w:r>
+        <w:rPr>
+          <w:rFonts w:ascii="Arial" w:hAnsi="Arial" w:cs="Arial"/>
+          <w:b/>
+          <w:noProof/>
+          <w:sz w:val="24"/>
+          <w:szCs w:val="24"/>
+          <w:lang w:val="es-MX" w:eastAsia="es-MX"/>
+        </w:rPr>
         <w:drawing>
-          <wp:inline distT="0" distB="0" distL="0" distR="0" wp14:anchorId="6742FBF7" wp14:editId="0FC92AEB">
-            <wp:extent cx="5430520" cy="8248015"/>
-            <wp:effectExtent l="0" t="0" r="0" b="635"/>
-            <wp:docPr id="3" name="Imagen 3" descr="C:\Users\Leo\Documents\DMS_A1_DIAGRAMA_DE_ARQUITECTURA.png"/>
+          <wp:inline distT="0" distB="0" distL="0" distR="0" wp14:anchorId="1445F003" wp14:editId="5A1561F4">
+            <wp:extent cx="5334000" cy="5553075"/>
+            <wp:effectExtent l="0" t="0" r="0" b="9525"/>
+            <wp:docPr id="1" name="Imagen 1" descr="C:\Users\Diegox\Desktop\Modelo de componentes.bmp"/>
             <wp:cNvGraphicFramePr>
               <a:graphicFrameLocks xmlns:a="http://schemas.openxmlformats.org/drawingml/2006/main" noChangeAspect="1"/>
             </wp:cNvGraphicFramePr>
@@ -1168,7 +1439,7 @@
               <a:graphicData uri="http://schemas.openxmlformats.org/drawingml/2006/picture">
                 <pic:pic xmlns:pic="http://schemas.openxmlformats.org/drawingml/2006/picture">
                   <pic:nvPicPr>
-                    <pic:cNvPr id="0" name="Picture 1" descr="C:\Users\Leo\Documents\DMS_A1_DIAGRAMA_DE_ARQUITECTURA.png"/>
+                    <pic:cNvPr id="0" name="Picture 1" descr="C:\Users\Diegox\Desktop\Modelo de componentes.bmp"/>
                     <pic:cNvPicPr>
                       <a:picLocks noChangeAspect="1" noChangeArrowheads="1"/>
                     </pic:cNvPicPr>
@@ -1189,7 +1460,7 @@
                   <pic:spPr bwMode="auto">
                     <a:xfrm>
                       <a:off x="0" y="0"/>
-                      <a:ext cx="5430520" cy="8248015"/>
+                      <a:ext cx="5334000" cy="5553075"/>
                     </a:xfrm>
                     <a:prstGeom prst="rect">
                       <a:avLst/>
@@ -1208,125 +1479,216 @@
     </w:p>
     <w:p>
       <w:pPr>
-        <w:tabs>
-          <w:tab w:val="left" w:pos="8221"/>
-        </w:tabs>
-        <w:rPr>
-          <w:rFonts w:asciiTheme="majorHAnsi" w:hAnsiTheme="majorHAnsi" w:cstheme="majorHAnsi"/>
-          <w:lang w:val="es-MX"/>
+        <w:pStyle w:val="Descripcin"/>
+        <w:rPr>
+          <w:rFonts w:ascii="Arial" w:hAnsi="Arial" w:cs="Arial"/>
+          <w:b/>
+          <w:color w:val="auto"/>
         </w:rPr>
       </w:pPr>
       <w:r>
         <w:rPr>
-          <w:rFonts w:asciiTheme="majorHAnsi" w:hAnsiTheme="majorHAnsi" w:cstheme="majorHAnsi"/>
-          <w:noProof/>
-          <w:lang w:val="es-MX" w:eastAsia="es-MX"/>
-        </w:rPr>
-        <w:lastRenderedPageBreak/>
-        <w:drawing>
-          <wp:inline distT="0" distB="0" distL="0" distR="0">
-            <wp:extent cx="3840480" cy="5303520"/>
-            <wp:effectExtent l="0" t="0" r="7620" b="0"/>
-            <wp:docPr id="7" name="Imagen 7"/>
-            <wp:cNvGraphicFramePr>
-              <a:graphicFrameLocks xmlns:a="http://schemas.openxmlformats.org/drawingml/2006/main" noChangeAspect="1"/>
-            </wp:cNvGraphicFramePr>
-            <a:graphic xmlns:a="http://schemas.openxmlformats.org/drawingml/2006/main">
-              <a:graphicData uri="http://schemas.openxmlformats.org/drawingml/2006/picture">
-                <pic:pic xmlns:pic="http://schemas.openxmlformats.org/drawingml/2006/picture">
-                  <pic:nvPicPr>
-                    <pic:cNvPr id="0" name="Picture 4"/>
-                    <pic:cNvPicPr>
-                      <a:picLocks noChangeAspect="1" noChangeArrowheads="1"/>
-                    </pic:cNvPicPr>
-                  </pic:nvPicPr>
-                  <pic:blipFill>
-                    <a:blip r:embed="rId13">
-                      <a:extLst>
-                        <a:ext uri="{28A0092B-C50C-407E-A947-70E740481C1C}">
-                          <a14:useLocalDpi xmlns:a14="http://schemas.microsoft.com/office/drawing/2010/main" val="0"/>
-                        </a:ext>
-                      </a:extLst>
-                    </a:blip>
-                    <a:srcRect/>
-                    <a:stretch>
-                      <a:fillRect/>
-                    </a:stretch>
-                  </pic:blipFill>
-                  <pic:spPr bwMode="auto">
-                    <a:xfrm>
-                      <a:off x="0" y="0"/>
-                      <a:ext cx="3840480" cy="5303520"/>
-                    </a:xfrm>
-                    <a:prstGeom prst="rect">
-                      <a:avLst/>
-                    </a:prstGeom>
-                    <a:noFill/>
-                    <a:ln>
-                      <a:noFill/>
-                    </a:ln>
-                  </pic:spPr>
-                </pic:pic>
-              </a:graphicData>
-            </a:graphic>
-          </wp:inline>
-        </w:drawing>
+          <w:rFonts w:ascii="Arial" w:hAnsi="Arial" w:cs="Arial"/>
+          <w:b/>
+          <w:color w:val="auto"/>
+        </w:rPr>
+        <w:t xml:space="preserve">Imagen </w:t>
       </w:r>
       <w:r>
         <w:rPr>
-          <w:rFonts w:asciiTheme="majorHAnsi" w:hAnsiTheme="majorHAnsi" w:cstheme="majorHAnsi"/>
+          <w:rFonts w:ascii="Arial" w:hAnsi="Arial" w:cs="Arial"/>
+          <w:b/>
+          <w:color w:val="auto"/>
+        </w:rPr>
+        <w:fldChar w:fldCharType="begin"/>
+      </w:r>
+      <w:r>
+        <w:rPr>
+          <w:rFonts w:ascii="Arial" w:hAnsi="Arial" w:cs="Arial"/>
+          <w:b/>
+          <w:color w:val="auto"/>
+        </w:rPr>
+        <w:instrText xml:space="preserve"> SEQ Imagen \* ARABIC </w:instrText>
+      </w:r>
+      <w:r>
+        <w:rPr>
+          <w:rFonts w:ascii="Arial" w:hAnsi="Arial" w:cs="Arial"/>
+          <w:b/>
+          <w:color w:val="auto"/>
+        </w:rPr>
+        <w:fldChar w:fldCharType="separate"/>
+      </w:r>
+      <w:r>
+        <w:rPr>
+          <w:rFonts w:ascii="Arial" w:hAnsi="Arial" w:cs="Arial"/>
+          <w:b/>
           <w:noProof/>
-          <w:lang w:val="es-MX" w:eastAsia="es-MX"/>
-        </w:rPr>
-        <w:lastRenderedPageBreak/>
-        <w:drawing>
-          <wp:inline distT="0" distB="0" distL="0" distR="0">
-            <wp:extent cx="5577840" cy="3017520"/>
-            <wp:effectExtent l="0" t="0" r="3810" b="0"/>
-            <wp:docPr id="8" name="Imagen 8"/>
-            <wp:cNvGraphicFramePr>
-              <a:graphicFrameLocks xmlns:a="http://schemas.openxmlformats.org/drawingml/2006/main" noChangeAspect="1"/>
-            </wp:cNvGraphicFramePr>
-            <a:graphic xmlns:a="http://schemas.openxmlformats.org/drawingml/2006/main">
-              <a:graphicData uri="http://schemas.openxmlformats.org/drawingml/2006/picture">
-                <pic:pic xmlns:pic="http://schemas.openxmlformats.org/drawingml/2006/picture">
-                  <pic:nvPicPr>
-                    <pic:cNvPr id="0" name="Picture 5"/>
-                    <pic:cNvPicPr>
-                      <a:picLocks noChangeAspect="1" noChangeArrowheads="1"/>
-                    </pic:cNvPicPr>
-                  </pic:nvPicPr>
-                  <pic:blipFill>
-                    <a:blip r:embed="rId14">
-                      <a:extLst>
-                        <a:ext uri="{28A0092B-C50C-407E-A947-70E740481C1C}">
-                          <a14:useLocalDpi xmlns:a14="http://schemas.microsoft.com/office/drawing/2010/main" val="0"/>
-                        </a:ext>
-                      </a:extLst>
-                    </a:blip>
-                    <a:srcRect/>
-                    <a:stretch>
-                      <a:fillRect/>
-                    </a:stretch>
-                  </pic:blipFill>
-                  <pic:spPr bwMode="auto">
-                    <a:xfrm>
-                      <a:off x="0" y="0"/>
-                      <a:ext cx="5577840" cy="3017520"/>
-                    </a:xfrm>
-                    <a:prstGeom prst="rect">
-                      <a:avLst/>
-                    </a:prstGeom>
-                    <a:noFill/>
-                    <a:ln>
-                      <a:noFill/>
-                    </a:ln>
-                  </pic:spPr>
-                </pic:pic>
-              </a:graphicData>
-            </a:graphic>
-          </wp:inline>
-        </w:drawing>
+          <w:color w:val="auto"/>
+        </w:rPr>
+        <w:t>1</w:t>
+      </w:r>
+      <w:r>
+        <w:rPr>
+          <w:rFonts w:ascii="Arial" w:hAnsi="Arial" w:cs="Arial"/>
+          <w:b/>
+          <w:color w:val="auto"/>
+        </w:rPr>
+        <w:fldChar w:fldCharType="end"/>
+      </w:r>
+      <w:r>
+        <w:rPr>
+          <w:rFonts w:ascii="Arial" w:hAnsi="Arial" w:cs="Arial"/>
+          <w:b/>
+          <w:color w:val="auto"/>
+        </w:rPr>
+        <w:t>.- Diagrama de paquetes (MVC).</w:t>
+      </w:r>
+    </w:p>
+    <w:p>
+      <w:pPr>
+        <w:rPr>
+          <w:lang w:val="es-MX" w:eastAsia="en-US"/>
+        </w:rPr>
+      </w:pPr>
+    </w:p>
+    <w:p>
+      <w:pPr>
+        <w:spacing w:line="360" w:lineRule="auto"/>
+        <w:jc w:val="both"/>
+        <w:rPr>
+          <w:rFonts w:ascii="Arial" w:hAnsi="Arial" w:cs="Arial"/>
+          <w:sz w:val="22"/>
+          <w:szCs w:val="22"/>
+          <w:lang w:val="es-MX" w:eastAsia="en-US"/>
+        </w:rPr>
+      </w:pPr>
+      <w:r>
+        <w:rPr>
+          <w:rFonts w:ascii="Arial" w:hAnsi="Arial" w:cs="Arial"/>
+          <w:sz w:val="22"/>
+          <w:szCs w:val="22"/>
+          <w:lang w:val="es-MX" w:eastAsia="en-US"/>
+        </w:rPr>
+        <w:t>El siguiente diagrama demuestra que utilizando el patrón de diseño MVC</w:t>
+      </w:r>
+      <w:r>
+        <w:rPr>
+          <w:rFonts w:ascii="Arial" w:hAnsi="Arial" w:cs="Arial"/>
+          <w:sz w:val="22"/>
+          <w:szCs w:val="22"/>
+          <w:lang w:val="es-MX" w:eastAsia="en-US"/>
+        </w:rPr>
+        <w:t xml:space="preserve"> </w:t>
+      </w:r>
+      <w:r>
+        <w:rPr>
+          <w:rFonts w:ascii="Arial" w:hAnsi="Arial" w:cs="Arial"/>
+          <w:sz w:val="22"/>
+          <w:szCs w:val="22"/>
+          <w:lang w:val="es-MX" w:eastAsia="en-US"/>
+        </w:rPr>
+        <w:t xml:space="preserve">(Modelo-Vista-Controlador en sus siglas en ingles </w:t>
+      </w:r>
+      <w:proofErr w:type="spellStart"/>
+      <w:r>
+        <w:rPr>
+          <w:rFonts w:ascii="Arial" w:hAnsi="Arial" w:cs="Arial"/>
+          <w:sz w:val="22"/>
+          <w:szCs w:val="22"/>
+          <w:lang w:val="es-MX" w:eastAsia="en-US"/>
+        </w:rPr>
+        <w:t>Model</w:t>
+      </w:r>
+      <w:proofErr w:type="spellEnd"/>
+      <w:r>
+        <w:rPr>
+          <w:rFonts w:ascii="Arial" w:hAnsi="Arial" w:cs="Arial"/>
+          <w:sz w:val="22"/>
+          <w:szCs w:val="22"/>
+          <w:lang w:val="es-MX" w:eastAsia="en-US"/>
+        </w:rPr>
+        <w:t>-View-</w:t>
+      </w:r>
+      <w:proofErr w:type="spellStart"/>
+      <w:r>
+        <w:rPr>
+          <w:rFonts w:ascii="Arial" w:hAnsi="Arial" w:cs="Arial"/>
+          <w:sz w:val="22"/>
+          <w:szCs w:val="22"/>
+          <w:lang w:val="es-MX" w:eastAsia="en-US"/>
+        </w:rPr>
+        <w:t>Controller</w:t>
+      </w:r>
+      <w:proofErr w:type="spellEnd"/>
+      <w:r>
+        <w:rPr>
+          <w:rFonts w:ascii="Arial" w:hAnsi="Arial" w:cs="Arial"/>
+          <w:sz w:val="22"/>
+          <w:szCs w:val="22"/>
+          <w:lang w:val="es-MX" w:eastAsia="en-US"/>
+        </w:rPr>
+        <w:t>) para llevar un control sobre la aplicación donde:</w:t>
+      </w:r>
+    </w:p>
+    <w:p>
+      <w:pPr>
+        <w:spacing w:line="360" w:lineRule="auto"/>
+        <w:jc w:val="both"/>
+        <w:rPr>
+          <w:rFonts w:ascii="Arial" w:hAnsi="Arial" w:cs="Arial"/>
+          <w:sz w:val="22"/>
+          <w:szCs w:val="22"/>
+          <w:lang w:val="es-MX" w:eastAsia="en-US"/>
+        </w:rPr>
+      </w:pPr>
+      <w:r>
+        <w:rPr>
+          <w:rFonts w:ascii="Arial" w:hAnsi="Arial" w:cs="Arial"/>
+          <w:sz w:val="22"/>
+          <w:szCs w:val="22"/>
+          <w:lang w:val="es-MX" w:eastAsia="en-US"/>
+        </w:rPr>
+        <w:t xml:space="preserve">Modelo: Contiene todas las clases que </w:t>
+      </w:r>
+      <w:proofErr w:type="spellStart"/>
+      <w:r>
+        <w:rPr>
+          <w:rFonts w:ascii="Arial" w:hAnsi="Arial" w:cs="Arial"/>
+          <w:sz w:val="22"/>
+          <w:szCs w:val="22"/>
+          <w:lang w:val="es-MX" w:eastAsia="en-US"/>
+        </w:rPr>
+        <w:t>funjen</w:t>
+      </w:r>
+      <w:proofErr w:type="spellEnd"/>
+      <w:r>
+        <w:rPr>
+          <w:rFonts w:ascii="Arial" w:hAnsi="Arial" w:cs="Arial"/>
+          <w:sz w:val="22"/>
+          <w:szCs w:val="22"/>
+          <w:lang w:val="es-MX" w:eastAsia="en-US"/>
+        </w:rPr>
+        <w:t xml:space="preserve"> con la función de operaciones de datos esto </w:t>
+      </w:r>
+      <w:proofErr w:type="spellStart"/>
+      <w:r>
+        <w:rPr>
+          <w:rFonts w:ascii="Arial" w:hAnsi="Arial" w:cs="Arial"/>
+          <w:sz w:val="22"/>
+          <w:szCs w:val="22"/>
+          <w:lang w:val="es-MX" w:eastAsia="en-US"/>
+        </w:rPr>
+        <w:t>resumiento</w:t>
+      </w:r>
+      <w:proofErr w:type="spellEnd"/>
+      <w:r>
+        <w:rPr>
+          <w:rFonts w:ascii="Arial" w:hAnsi="Arial" w:cs="Arial"/>
+          <w:sz w:val="22"/>
+          <w:szCs w:val="22"/>
+          <w:lang w:val="es-MX" w:eastAsia="en-US"/>
+        </w:rPr>
+        <w:t xml:space="preserve"> que </w:t>
       </w:r>
       <w:bookmarkStart w:id="0" w:name="_GoBack"/>
       <w:bookmarkEnd w:id="0"/>
@@ -1572,7 +1934,7 @@
                               <w:color w:val="FFFFFF" w:themeColor="background1"/>
                               <w:sz w:val="22"/>
                             </w:rPr>
-                            <w:t>4</w:t>
+                            <w:t>3</w:t>
                           </w:r>
                           <w:r>
                             <w:rPr>
@@ -1654,7 +2016,7 @@
                         <w:color w:val="FFFFFF" w:themeColor="background1"/>
                         <w:sz w:val="22"/>
                       </w:rPr>
-                      <w:t>4</w:t>
+                      <w:t>3</w:t>
                     </w:r>
                     <w:r>
                       <w:rPr>
@@ -6316,6 +6678,7 @@
     <w:rsid w:val="00A5237F"/>
     <w:rsid w:val="00A57CC8"/>
     <w:rsid w:val="00AF319B"/>
+    <w:rsid w:val="00BC3EBD"/>
     <w:rsid w:val="00FD6F3A"/>
   </w:rsids>
   <m:mathPr>
@@ -7037,7 +7400,7 @@
 </file>
 
 <file path=customXml/itemProps1.xml><?xml version="1.0" encoding="utf-8"?>
-<ds:datastoreItem xmlns:ds="http://schemas.openxmlformats.org/officeDocument/2006/customXml" ds:itemID="{4177FC99-A318-460E-AB5E-5AF89C165056}">
+<ds:datastoreItem xmlns:ds="http://schemas.openxmlformats.org/officeDocument/2006/customXml" ds:itemID="{E51B50A4-DD40-47EF-AB3C-54E72B3E6A0F}">
   <ds:schemaRefs>
     <ds:schemaRef ds:uri="http://schemas.openxmlformats.org/officeDocument/2006/bibliography"/>
   </ds:schemaRefs>

</xml_diff>

<commit_message>
jdre-18/03/2015-Se actualiza la BITACORA.xlsx con la reunion de hoy anexando la MI_18032015_REVISION_Y_ASIGNACION_DE_TAREAS.docx como respaldo de los acuerdos tomados y se actualizo el documento ARQ_DE_SW.docx que se le incluyo la vista de despliegue
</commit_message>
<xml_diff>
--- a/ afgmx/AFGMX/PROCESO_DESARROLLO/F3_ANALISIS_Y_DISENO/ARQ_DE_SW.docx
+++ b/ afgmx/AFGMX/PROCESO_DESARROLLO/F3_ANALISIS_Y_DISENO/ARQ_DE_SW.docx
@@ -1331,12 +1331,370 @@
         </w:rPr>
       </w:pPr>
     </w:p>
-    <w:p>
-      <w:pPr>
+    <w:sdt>
+      <w:sdtPr>
+        <w:rPr>
+          <w:rFonts w:ascii="Century Gothic" w:eastAsia="Times New Roman" w:hAnsi="Century Gothic" w:cs="Times New Roman"/>
+          <w:b w:val="0"/>
+          <w:bCs w:val="0"/>
+          <w:snapToGrid w:val="0"/>
+          <w:color w:val="auto"/>
+          <w:sz w:val="20"/>
+          <w:szCs w:val="20"/>
+          <w:lang w:val="es-ES" w:eastAsia="es-ES"/>
+        </w:rPr>
+        <w:id w:val="1014654995"/>
+        <w:docPartObj>
+          <w:docPartGallery w:val="Table of Contents"/>
+          <w:docPartUnique/>
+        </w:docPartObj>
+      </w:sdtPr>
+      <w:sdtEndPr/>
+      <w:sdtContent>
+        <w:p>
+          <w:pPr>
+            <w:pStyle w:val="TtulodeTDC"/>
+            <w:rPr>
+              <w:lang w:val="es-MX"/>
+            </w:rPr>
+          </w:pPr>
+          <w:r>
+            <w:rPr>
+              <w:lang w:val="es-ES"/>
+            </w:rPr>
+            <w:t>Contenido</w:t>
+          </w:r>
+        </w:p>
+        <w:p>
+          <w:pPr>
+            <w:pStyle w:val="TDC1"/>
+            <w:tabs>
+              <w:tab w:val="left" w:pos="400"/>
+              <w:tab w:val="right" w:leader="dot" w:pos="8828"/>
+            </w:tabs>
+            <w:rPr>
+              <w:rFonts w:eastAsiaTheme="minorEastAsia" w:cstheme="minorBidi"/>
+              <w:b w:val="0"/>
+              <w:bCs w:val="0"/>
+              <w:caps w:val="0"/>
+              <w:noProof/>
+              <w:snapToGrid/>
+              <w:sz w:val="22"/>
+              <w:szCs w:val="22"/>
+              <w:lang w:val="es-MX" w:eastAsia="es-MX"/>
+            </w:rPr>
+          </w:pPr>
+          <w:r>
+            <w:fldChar w:fldCharType="begin"/>
+          </w:r>
+          <w:r>
+            <w:rPr>
+              <w:lang w:val="es-MX"/>
+            </w:rPr>
+            <w:instrText xml:space="preserve"> TOC \o "1-3" \h \z \u </w:instrText>
+          </w:r>
+          <w:r>
+            <w:fldChar w:fldCharType="separate"/>
+          </w:r>
+          <w:hyperlink w:anchor="_Toc414438503" w:history="1">
+            <w:r>
+              <w:rPr>
+                <w:rStyle w:val="Hipervnculo"/>
+                <w:rFonts w:ascii="Arial" w:hAnsi="Arial"/>
+                <w:noProof/>
+                <w:lang w:val="es-MX"/>
+              </w:rPr>
+              <w:t>1</w:t>
+            </w:r>
+            <w:r>
+              <w:rPr>
+                <w:rFonts w:eastAsiaTheme="minorEastAsia" w:cstheme="minorBidi"/>
+                <w:b w:val="0"/>
+                <w:bCs w:val="0"/>
+                <w:caps w:val="0"/>
+                <w:noProof/>
+                <w:snapToGrid/>
+                <w:sz w:val="22"/>
+                <w:szCs w:val="22"/>
+                <w:lang w:val="es-MX" w:eastAsia="es-MX"/>
+              </w:rPr>
+              <w:tab/>
+            </w:r>
+            <w:r>
+              <w:rPr>
+                <w:rStyle w:val="Hipervnculo"/>
+                <w:rFonts w:ascii="Arial" w:hAnsi="Arial"/>
+                <w:noProof/>
+                <w:lang w:val="es-MX"/>
+              </w:rPr>
+              <w:t>VISTA DE DESPLIEGUE</w:t>
+            </w:r>
+            <w:r>
+              <w:rPr>
+                <w:noProof/>
+                <w:webHidden/>
+              </w:rPr>
+              <w:tab/>
+            </w:r>
+            <w:r>
+              <w:rPr>
+                <w:noProof/>
+                <w:webHidden/>
+              </w:rPr>
+              <w:fldChar w:fldCharType="begin"/>
+            </w:r>
+            <w:r>
+              <w:rPr>
+                <w:noProof/>
+                <w:webHidden/>
+              </w:rPr>
+              <w:instrText xml:space="preserve"> PAGEREF _Toc414438503 \h </w:instrText>
+            </w:r>
+            <w:r>
+              <w:rPr>
+                <w:noProof/>
+                <w:webHidden/>
+              </w:rPr>
+            </w:r>
+            <w:r>
+              <w:rPr>
+                <w:noProof/>
+                <w:webHidden/>
+              </w:rPr>
+              <w:fldChar w:fldCharType="separate"/>
+            </w:r>
+            <w:r>
+              <w:rPr>
+                <w:noProof/>
+                <w:webHidden/>
+              </w:rPr>
+              <w:t>4</w:t>
+            </w:r>
+            <w:r>
+              <w:rPr>
+                <w:noProof/>
+                <w:webHidden/>
+              </w:rPr>
+              <w:fldChar w:fldCharType="end"/>
+            </w:r>
+          </w:hyperlink>
+        </w:p>
+        <w:p>
+          <w:pPr>
+            <w:pStyle w:val="TDC2"/>
+            <w:tabs>
+              <w:tab w:val="left" w:pos="800"/>
+            </w:tabs>
+            <w:rPr>
+              <w:rFonts w:asciiTheme="minorHAnsi" w:eastAsiaTheme="minorEastAsia" w:hAnsiTheme="minorHAnsi" w:cstheme="minorBidi"/>
+              <w:b w:val="0"/>
+              <w:smallCaps w:val="0"/>
+              <w:snapToGrid/>
+            </w:rPr>
+          </w:pPr>
+          <w:hyperlink w:anchor="_Toc414438504" w:history="1">
+            <w:r>
+              <w:rPr>
+                <w:rStyle w:val="Hipervnculo"/>
+              </w:rPr>
+              <w:t>1.1</w:t>
+            </w:r>
+            <w:r>
+              <w:rPr>
+                <w:rFonts w:asciiTheme="minorHAnsi" w:eastAsiaTheme="minorEastAsia" w:hAnsiTheme="minorHAnsi" w:cstheme="minorBidi"/>
+                <w:b w:val="0"/>
+                <w:smallCaps w:val="0"/>
+                <w:snapToGrid/>
+              </w:rPr>
+              <w:tab/>
+            </w:r>
+            <w:r>
+              <w:rPr>
+                <w:rStyle w:val="Hipervnculo"/>
+              </w:rPr>
+              <w:t>Diagrama de paquetes</w:t>
+            </w:r>
+            <w:r>
+              <w:rPr>
+                <w:webHidden/>
+              </w:rPr>
+              <w:tab/>
+            </w:r>
+            <w:r>
+              <w:rPr>
+                <w:webHidden/>
+              </w:rPr>
+              <w:fldChar w:fldCharType="begin"/>
+            </w:r>
+            <w:r>
+              <w:rPr>
+                <w:webHidden/>
+              </w:rPr>
+              <w:instrText xml:space="preserve"> PAGEREF _Toc414438504 \h </w:instrText>
+            </w:r>
+            <w:r>
+              <w:rPr>
+                <w:webHidden/>
+              </w:rPr>
+            </w:r>
+            <w:r>
+              <w:rPr>
+                <w:webHidden/>
+              </w:rPr>
+              <w:fldChar w:fldCharType="separate"/>
+            </w:r>
+            <w:r>
+              <w:rPr>
+                <w:webHidden/>
+              </w:rPr>
+              <w:t>4</w:t>
+            </w:r>
+            <w:r>
+              <w:rPr>
+                <w:webHidden/>
+              </w:rPr>
+              <w:fldChar w:fldCharType="end"/>
+            </w:r>
+          </w:hyperlink>
+        </w:p>
+        <w:p>
+          <w:pPr>
+            <w:pStyle w:val="TDC2"/>
+            <w:tabs>
+              <w:tab w:val="left" w:pos="800"/>
+            </w:tabs>
+            <w:rPr>
+              <w:rFonts w:asciiTheme="minorHAnsi" w:eastAsiaTheme="minorEastAsia" w:hAnsiTheme="minorHAnsi" w:cstheme="minorBidi"/>
+              <w:b w:val="0"/>
+              <w:smallCaps w:val="0"/>
+              <w:snapToGrid/>
+            </w:rPr>
+          </w:pPr>
+          <w:hyperlink w:anchor="_Toc414438505" w:history="1">
+            <w:r>
+              <w:rPr>
+                <w:rStyle w:val="Hipervnculo"/>
+                <w:lang w:eastAsia="en-US"/>
+              </w:rPr>
+              <w:t>1.2</w:t>
+            </w:r>
+            <w:r>
+              <w:rPr>
+                <w:rFonts w:asciiTheme="minorHAnsi" w:eastAsiaTheme="minorEastAsia" w:hAnsiTheme="minorHAnsi" w:cstheme="minorBidi"/>
+                <w:b w:val="0"/>
+                <w:smallCaps w:val="0"/>
+                <w:snapToGrid/>
+              </w:rPr>
+              <w:tab/>
+            </w:r>
+            <w:r>
+              <w:rPr>
+                <w:rStyle w:val="Hipervnculo"/>
+                <w:lang w:eastAsia="en-US"/>
+              </w:rPr>
+              <w:t>Diagrama de componentes</w:t>
+            </w:r>
+            <w:r>
+              <w:rPr>
+                <w:webHidden/>
+              </w:rPr>
+              <w:tab/>
+            </w:r>
+            <w:r>
+              <w:rPr>
+                <w:webHidden/>
+              </w:rPr>
+              <w:fldChar w:fldCharType="begin"/>
+            </w:r>
+            <w:r>
+              <w:rPr>
+                <w:webHidden/>
+              </w:rPr>
+              <w:instrText xml:space="preserve"> PAGEREF _Toc414438505 \h </w:instrText>
+            </w:r>
+            <w:r>
+              <w:rPr>
+                <w:webHidden/>
+              </w:rPr>
+            </w:r>
+            <w:r>
+              <w:rPr>
+                <w:webHidden/>
+              </w:rPr>
+              <w:fldChar w:fldCharType="separate"/>
+            </w:r>
+            <w:r>
+              <w:rPr>
+                <w:webHidden/>
+              </w:rPr>
+              <w:t>5</w:t>
+            </w:r>
+            <w:r>
+              <w:rPr>
+                <w:webHidden/>
+              </w:rPr>
+              <w:fldChar w:fldCharType="end"/>
+            </w:r>
+          </w:hyperlink>
+        </w:p>
+        <w:p>
+          <w:pPr>
+            <w:rPr>
+              <w:lang w:val="es-MX"/>
+            </w:rPr>
+          </w:pPr>
+          <w:r>
+            <w:rPr>
+              <w:b/>
+              <w:bCs/>
+              <w:lang w:val="es-ES"/>
+            </w:rPr>
+            <w:fldChar w:fldCharType="end"/>
+          </w:r>
+        </w:p>
+      </w:sdtContent>
+    </w:sdt>
+    <w:p>
+      <w:pPr>
+        <w:pStyle w:val="Tabladeilustraciones"/>
+        <w:tabs>
+          <w:tab w:val="right" w:leader="dot" w:pos="8828"/>
+        </w:tabs>
+        <w:rPr>
+          <w:noProof/>
+        </w:rPr>
+      </w:pPr>
+      <w:r>
         <w:rPr>
           <w:lang w:val="es-MX"/>
         </w:rPr>
-      </w:pPr>
+        <w:fldChar w:fldCharType="begin"/>
+      </w:r>
+      <w:r>
+        <w:rPr>
+          <w:lang w:val="es-MX"/>
+        </w:rPr>
+        <w:instrText xml:space="preserve"> TOC \h \z \c "Imagen" </w:instrText>
+      </w:r>
+      <w:r>
+        <w:rPr>
+          <w:lang w:val="es-MX"/>
+        </w:rPr>
+        <w:fldChar w:fldCharType="separate"/>
+      </w:r>
+    </w:p>
+    <w:p>
+      <w:pPr>
+        <w:rPr>
+          <w:lang w:val="es-MX"/>
+        </w:rPr>
+      </w:pPr>
+      <w:r>
+        <w:rPr>
+          <w:lang w:val="es-MX"/>
+        </w:rPr>
+        <w:fldChar w:fldCharType="end"/>
+      </w:r>
       <w:r>
         <w:rPr>
           <w:lang w:val="es-MX"/>
@@ -1346,22 +1704,19 @@
     </w:p>
     <w:p>
       <w:pPr>
-        <w:tabs>
-          <w:tab w:val="left" w:pos="8221"/>
-        </w:tabs>
-        <w:spacing w:line="360" w:lineRule="auto"/>
-        <w:rPr>
-          <w:rFonts w:ascii="Arial" w:hAnsi="Arial" w:cs="Arial"/>
-          <w:b/>
+        <w:pStyle w:val="Ttulo1"/>
+        <w:rPr>
+          <w:rFonts w:ascii="Arial" w:hAnsi="Arial"/>
+          <w:b w:val="0"/>
           <w:sz w:val="28"/>
           <w:szCs w:val="28"/>
           <w:lang w:val="es-MX"/>
         </w:rPr>
       </w:pPr>
+      <w:bookmarkStart w:id="0" w:name="_Toc414438503"/>
       <w:r>
         <w:rPr>
-          <w:rFonts w:ascii="Arial" w:hAnsi="Arial" w:cs="Arial"/>
-          <w:b/>
+          <w:rFonts w:ascii="Arial" w:hAnsi="Arial"/>
           <w:sz w:val="28"/>
           <w:szCs w:val="28"/>
           <w:lang w:val="es-MX"/>
@@ -1369,6 +1724,7 @@
         <w:lastRenderedPageBreak/>
         <w:t>VISTA DE DESPLIEGUE</w:t>
       </w:r>
+      <w:bookmarkEnd w:id="0"/>
     </w:p>
     <w:p>
       <w:pPr>
@@ -1387,28 +1743,24 @@
     </w:p>
     <w:p>
       <w:pPr>
-        <w:tabs>
-          <w:tab w:val="left" w:pos="8221"/>
-        </w:tabs>
-        <w:spacing w:line="360" w:lineRule="auto"/>
-        <w:rPr>
-          <w:rFonts w:ascii="Arial" w:hAnsi="Arial" w:cs="Arial"/>
-          <w:b/>
-          <w:sz w:val="24"/>
+        <w:pStyle w:val="Ttulo2"/>
+        <w:rPr>
+          <w:rFonts w:ascii="Arial" w:hAnsi="Arial"/>
+          <w:b w:val="0"/>
           <w:szCs w:val="24"/>
           <w:lang w:val="es-MX"/>
         </w:rPr>
       </w:pPr>
+      <w:bookmarkStart w:id="1" w:name="_Toc414438504"/>
       <w:r>
         <w:rPr>
-          <w:rFonts w:ascii="Arial" w:hAnsi="Arial" w:cs="Arial"/>
-          <w:b/>
-          <w:sz w:val="24"/>
+          <w:rFonts w:ascii="Arial" w:hAnsi="Arial"/>
           <w:szCs w:val="24"/>
           <w:lang w:val="es-MX"/>
         </w:rPr>
         <w:t>Diagrama de paquetes</w:t>
       </w:r>
+      <w:bookmarkEnd w:id="1"/>
     </w:p>
     <w:p>
       <w:pPr>
@@ -1429,8 +1781,8 @@
         </w:rPr>
         <w:drawing>
           <wp:inline distT="0" distB="0" distL="0" distR="0" wp14:anchorId="1445F003" wp14:editId="5A1561F4">
-            <wp:extent cx="5334000" cy="5553075"/>
-            <wp:effectExtent l="0" t="0" r="0" b="9525"/>
+            <wp:extent cx="5572125" cy="5553075"/>
+            <wp:effectExtent l="0" t="0" r="9525" b="9525"/>
             <wp:docPr id="1" name="Imagen 1" descr="C:\Users\Diegox\Desktop\Modelo de componentes.bmp"/>
             <wp:cNvGraphicFramePr>
               <a:graphicFrameLocks xmlns:a="http://schemas.openxmlformats.org/drawingml/2006/main" noChangeAspect="1"/>
@@ -1460,7 +1812,7 @@
                   <pic:spPr bwMode="auto">
                     <a:xfrm>
                       <a:off x="0" y="0"/>
-                      <a:ext cx="5334000" cy="5553075"/>
+                      <a:ext cx="5572125" cy="5553075"/>
                     </a:xfrm>
                     <a:prstGeom prst="rect">
                       <a:avLst/>
@@ -1486,6 +1838,7 @@
           <w:color w:val="auto"/>
         </w:rPr>
       </w:pPr>
+      <w:bookmarkStart w:id="2" w:name="_Toc414438519"/>
       <w:r>
         <w:rPr>
           <w:rFonts w:ascii="Arial" w:hAnsi="Arial" w:cs="Arial"/>
@@ -1543,6 +1896,7 @@
         </w:rPr>
         <w:t>.- Diagrama de paquetes (MVC).</w:t>
       </w:r>
+      <w:bookmarkEnd w:id="2"/>
     </w:p>
     <w:p>
       <w:pPr>
@@ -1587,19 +1941,20 @@
           <w:szCs w:val="22"/>
           <w:lang w:val="es-MX" w:eastAsia="en-US"/>
         </w:rPr>
-        <w:t xml:space="preserve">(Modelo-Vista-Controlador en sus siglas en ingles </w:t>
+        <w:t>(Modelo-Vista-Controlador en sus siglas en ingles Model-View-Controller) para llevar un control sobre la aplicación donde:</w:t>
       </w:r>
-      <w:proofErr w:type="spellStart"/>
-      <w:r>
+    </w:p>
+    <w:p>
+      <w:pPr>
+        <w:spacing w:line="360" w:lineRule="auto"/>
+        <w:jc w:val="both"/>
         <w:rPr>
           <w:rFonts w:ascii="Arial" w:hAnsi="Arial" w:cs="Arial"/>
           <w:sz w:val="22"/>
           <w:szCs w:val="22"/>
           <w:lang w:val="es-MX" w:eastAsia="en-US"/>
         </w:rPr>
-        <w:t>Model</w:t>
-      </w:r>
-      <w:proofErr w:type="spellEnd"/>
+      </w:pPr>
       <w:r>
         <w:rPr>
           <w:rFonts w:ascii="Arial" w:hAnsi="Arial" w:cs="Arial"/>
@@ -1607,9 +1962,8 @@
           <w:szCs w:val="22"/>
           <w:lang w:val="es-MX" w:eastAsia="en-US"/>
         </w:rPr>
-        <w:t>-View-</w:t>
+        <w:t xml:space="preserve">Modelo: Contiene todas las clases que funjen con la función de operaciones de datos esto resumiento que </w:t>
       </w:r>
-      <w:proofErr w:type="spellStart"/>
       <w:r>
         <w:rPr>
           <w:rFonts w:ascii="Arial" w:hAnsi="Arial" w:cs="Arial"/>
@@ -1617,30 +1971,29 @@
           <w:szCs w:val="22"/>
           <w:lang w:val="es-MX" w:eastAsia="en-US"/>
         </w:rPr>
-        <w:t>Controller</w:t>
+        <w:t>pueden contener ejecuciones query.</w:t>
       </w:r>
-      <w:proofErr w:type="spellEnd"/>
-      <w:r>
+    </w:p>
+    <w:p>
+      <w:pPr>
+        <w:spacing w:line="360" w:lineRule="auto"/>
+        <w:jc w:val="both"/>
         <w:rPr>
           <w:rFonts w:ascii="Arial" w:hAnsi="Arial" w:cs="Arial"/>
           <w:sz w:val="22"/>
           <w:szCs w:val="22"/>
           <w:lang w:val="es-MX" w:eastAsia="en-US"/>
         </w:rPr>
-        <w:t>) para llevar un control sobre la aplicación donde:</w:t>
-      </w:r>
-    </w:p>
-    <w:p>
-      <w:pPr>
-        <w:spacing w:line="360" w:lineRule="auto"/>
-        <w:jc w:val="both"/>
+      </w:pPr>
+      <w:r>
         <w:rPr>
           <w:rFonts w:ascii="Arial" w:hAnsi="Arial" w:cs="Arial"/>
           <w:sz w:val="22"/>
           <w:szCs w:val="22"/>
           <w:lang w:val="es-MX" w:eastAsia="en-US"/>
         </w:rPr>
-      </w:pPr>
+        <w:t xml:space="preserve">Vista: Contiene todo lo referente a la interfaz, archivos .css y todo lo relacionado con el </w:t>
+      </w:r>
       <w:r>
         <w:rPr>
           <w:rFonts w:ascii="Arial" w:hAnsi="Arial" w:cs="Arial"/>
@@ -1648,19 +2001,21 @@
           <w:szCs w:val="22"/>
           <w:lang w:val="es-MX" w:eastAsia="en-US"/>
         </w:rPr>
-        <w:t xml:space="preserve">Modelo: Contiene todas las clases que </w:t>
+        <w:lastRenderedPageBreak/>
+        <w:t>diseño del mismo.</w:t>
       </w:r>
-      <w:proofErr w:type="spellStart"/>
-      <w:r>
+    </w:p>
+    <w:p>
+      <w:pPr>
+        <w:spacing w:line="360" w:lineRule="auto"/>
+        <w:jc w:val="both"/>
         <w:rPr>
           <w:rFonts w:ascii="Arial" w:hAnsi="Arial" w:cs="Arial"/>
           <w:sz w:val="22"/>
           <w:szCs w:val="22"/>
           <w:lang w:val="es-MX" w:eastAsia="en-US"/>
         </w:rPr>
-        <w:t>funjen</w:t>
-      </w:r>
-      <w:proofErr w:type="spellEnd"/>
+      </w:pPr>
       <w:r>
         <w:rPr>
           <w:rFonts w:ascii="Arial" w:hAnsi="Arial" w:cs="Arial"/>
@@ -1668,30 +2023,396 @@
           <w:szCs w:val="22"/>
           <w:lang w:val="es-MX" w:eastAsia="en-US"/>
         </w:rPr>
-        <w:t xml:space="preserve"> con la función de operaciones de datos esto </w:t>
+        <w:t>Controlador: Contiene aquellas clases que interactúan directamente con la interfaz, haciendo la función de capturar los datos y pasárselos a las clases que se encuentran en el paquete modelo.</w:t>
       </w:r>
-      <w:proofErr w:type="spellStart"/>
-      <w:r>
+    </w:p>
+    <w:p>
+      <w:pPr>
+        <w:spacing w:line="360" w:lineRule="auto"/>
+        <w:jc w:val="both"/>
         <w:rPr>
           <w:rFonts w:ascii="Arial" w:hAnsi="Arial" w:cs="Arial"/>
           <w:sz w:val="22"/>
           <w:szCs w:val="22"/>
           <w:lang w:val="es-MX" w:eastAsia="en-US"/>
         </w:rPr>
-        <w:t>resumiento</w:t>
+      </w:pPr>
+    </w:p>
+    <w:p>
+      <w:pPr>
+        <w:pStyle w:val="Ttulo2"/>
+        <w:rPr>
+          <w:rFonts w:ascii="Arial" w:hAnsi="Arial"/>
+          <w:b w:val="0"/>
+          <w:sz w:val="22"/>
+          <w:szCs w:val="22"/>
+          <w:lang w:val="es-MX" w:eastAsia="en-US"/>
+        </w:rPr>
+      </w:pPr>
+      <w:bookmarkStart w:id="3" w:name="_Toc414438505"/>
+      <w:r>
+        <w:rPr>
+          <w:rFonts w:ascii="Arial" w:hAnsi="Arial"/>
+          <w:b w:val="0"/>
+          <w:sz w:val="22"/>
+          <w:szCs w:val="22"/>
+          <w:lang w:val="es-MX" w:eastAsia="en-US"/>
+        </w:rPr>
+        <w:t>Diagrama de componentes</w:t>
       </w:r>
-      <w:proofErr w:type="spellEnd"/>
+      <w:bookmarkEnd w:id="3"/>
+    </w:p>
+    <w:p>
+      <w:pPr>
+        <w:keepNext/>
+        <w:spacing w:line="360" w:lineRule="auto"/>
+        <w:jc w:val="both"/>
+      </w:pPr>
       <w:r>
+        <w:rPr>
+          <w:rFonts w:ascii="Arial" w:hAnsi="Arial" w:cs="Arial"/>
+          <w:noProof/>
+          <w:sz w:val="22"/>
+          <w:szCs w:val="22"/>
+          <w:lang w:val="es-MX" w:eastAsia="es-MX"/>
+        </w:rPr>
+        <w:drawing>
+          <wp:inline distT="0" distB="0" distL="0" distR="0" wp14:anchorId="4357E6BD" wp14:editId="1E3BACDD">
+            <wp:extent cx="5553075" cy="5734050"/>
+            <wp:effectExtent l="0" t="0" r="9525" b="0"/>
+            <wp:docPr id="2" name="Imagen 2" descr="C:\Users\Diegox\Desktop\Modelo de componentes.bmp"/>
+            <wp:cNvGraphicFramePr>
+              <a:graphicFrameLocks xmlns:a="http://schemas.openxmlformats.org/drawingml/2006/main" noChangeAspect="1"/>
+            </wp:cNvGraphicFramePr>
+            <a:graphic xmlns:a="http://schemas.openxmlformats.org/drawingml/2006/main">
+              <a:graphicData uri="http://schemas.openxmlformats.org/drawingml/2006/picture">
+                <pic:pic xmlns:pic="http://schemas.openxmlformats.org/drawingml/2006/picture">
+                  <pic:nvPicPr>
+                    <pic:cNvPr id="0" name="Picture 1" descr="C:\Users\Diegox\Desktop\Modelo de componentes.bmp"/>
+                    <pic:cNvPicPr>
+                      <a:picLocks noChangeAspect="1" noChangeArrowheads="1"/>
+                    </pic:cNvPicPr>
+                  </pic:nvPicPr>
+                  <pic:blipFill>
+                    <a:blip r:embed="rId12">
+                      <a:extLst>
+                        <a:ext uri="{28A0092B-C50C-407E-A947-70E740481C1C}">
+                          <a14:useLocalDpi xmlns:a14="http://schemas.microsoft.com/office/drawing/2010/main" val="0"/>
+                        </a:ext>
+                      </a:extLst>
+                    </a:blip>
+                    <a:srcRect/>
+                    <a:stretch>
+                      <a:fillRect/>
+                    </a:stretch>
+                  </pic:blipFill>
+                  <pic:spPr bwMode="auto">
+                    <a:xfrm>
+                      <a:off x="0" y="0"/>
+                      <a:ext cx="5553075" cy="5734050"/>
+                    </a:xfrm>
+                    <a:prstGeom prst="rect">
+                      <a:avLst/>
+                    </a:prstGeom>
+                    <a:noFill/>
+                    <a:ln>
+                      <a:noFill/>
+                    </a:ln>
+                  </pic:spPr>
+                </pic:pic>
+              </a:graphicData>
+            </a:graphic>
+          </wp:inline>
+        </w:drawing>
+      </w:r>
+    </w:p>
+    <w:p>
+      <w:pPr>
+        <w:pStyle w:val="Descripcin"/>
+        <w:jc w:val="both"/>
+        <w:rPr>
+          <w:rFonts w:ascii="Arial" w:hAnsi="Arial" w:cs="Arial"/>
+          <w:b/>
+          <w:color w:val="auto"/>
+        </w:rPr>
+      </w:pPr>
+      <w:bookmarkStart w:id="4" w:name="_Toc414438520"/>
+      <w:r>
+        <w:rPr>
+          <w:rFonts w:ascii="Arial" w:hAnsi="Arial" w:cs="Arial"/>
+          <w:b/>
+          <w:color w:val="auto"/>
+        </w:rPr>
+        <w:t xml:space="preserve">Imagen </w:t>
+      </w:r>
+      <w:r>
+        <w:rPr>
+          <w:rFonts w:ascii="Arial" w:hAnsi="Arial" w:cs="Arial"/>
+          <w:b/>
+          <w:color w:val="auto"/>
+        </w:rPr>
+        <w:fldChar w:fldCharType="begin"/>
+      </w:r>
+      <w:r>
+        <w:rPr>
+          <w:rFonts w:ascii="Arial" w:hAnsi="Arial" w:cs="Arial"/>
+          <w:b/>
+          <w:color w:val="auto"/>
+        </w:rPr>
+        <w:instrText xml:space="preserve"> SEQ Imagen \* ARABIC </w:instrText>
+      </w:r>
+      <w:r>
+        <w:rPr>
+          <w:rFonts w:ascii="Arial" w:hAnsi="Arial" w:cs="Arial"/>
+          <w:b/>
+          <w:color w:val="auto"/>
+        </w:rPr>
+        <w:fldChar w:fldCharType="separate"/>
+      </w:r>
+      <w:r>
+        <w:rPr>
+          <w:rFonts w:ascii="Arial" w:hAnsi="Arial" w:cs="Arial"/>
+          <w:b/>
+          <w:noProof/>
+          <w:color w:val="auto"/>
+        </w:rPr>
+        <w:t>2</w:t>
+      </w:r>
+      <w:r>
+        <w:rPr>
+          <w:rFonts w:ascii="Arial" w:hAnsi="Arial" w:cs="Arial"/>
+          <w:b/>
+          <w:color w:val="auto"/>
+        </w:rPr>
+        <w:fldChar w:fldCharType="end"/>
+      </w:r>
+      <w:r>
+        <w:rPr>
+          <w:rFonts w:ascii="Arial" w:hAnsi="Arial" w:cs="Arial"/>
+          <w:b/>
+          <w:color w:val="auto"/>
+        </w:rPr>
+        <w:t>.- Diagrama de componentes, vista principal.</w:t>
+      </w:r>
+      <w:bookmarkEnd w:id="4"/>
+    </w:p>
+    <w:p>
+      <w:pPr>
+        <w:keepNext/>
+      </w:pPr>
+      <w:r>
+        <w:rPr>
+          <w:noProof/>
+          <w:lang w:val="es-MX" w:eastAsia="es-MX"/>
+        </w:rPr>
+        <w:lastRenderedPageBreak/>
+        <w:drawing>
+          <wp:inline distT="0" distB="0" distL="0" distR="0" wp14:anchorId="5FD29D51" wp14:editId="2DEA11CE">
+            <wp:extent cx="5612130" cy="3198914"/>
+            <wp:effectExtent l="0" t="0" r="7620" b="1905"/>
+            <wp:docPr id="3" name="Imagen 3" descr="C:\Users\Diegox\Desktop\view.bmp"/>
+            <wp:cNvGraphicFramePr>
+              <a:graphicFrameLocks xmlns:a="http://schemas.openxmlformats.org/drawingml/2006/main" noChangeAspect="1"/>
+            </wp:cNvGraphicFramePr>
+            <a:graphic xmlns:a="http://schemas.openxmlformats.org/drawingml/2006/main">
+              <a:graphicData uri="http://schemas.openxmlformats.org/drawingml/2006/picture">
+                <pic:pic xmlns:pic="http://schemas.openxmlformats.org/drawingml/2006/picture">
+                  <pic:nvPicPr>
+                    <pic:cNvPr id="0" name="Picture 2" descr="C:\Users\Diegox\Desktop\view.bmp"/>
+                    <pic:cNvPicPr>
+                      <a:picLocks noChangeAspect="1" noChangeArrowheads="1"/>
+                    </pic:cNvPicPr>
+                  </pic:nvPicPr>
+                  <pic:blipFill>
+                    <a:blip r:embed="rId13">
+                      <a:extLst>
+                        <a:ext uri="{28A0092B-C50C-407E-A947-70E740481C1C}">
+                          <a14:useLocalDpi xmlns:a14="http://schemas.microsoft.com/office/drawing/2010/main" val="0"/>
+                        </a:ext>
+                      </a:extLst>
+                    </a:blip>
+                    <a:srcRect/>
+                    <a:stretch>
+                      <a:fillRect/>
+                    </a:stretch>
+                  </pic:blipFill>
+                  <pic:spPr bwMode="auto">
+                    <a:xfrm>
+                      <a:off x="0" y="0"/>
+                      <a:ext cx="5612130" cy="3198914"/>
+                    </a:xfrm>
+                    <a:prstGeom prst="rect">
+                      <a:avLst/>
+                    </a:prstGeom>
+                    <a:noFill/>
+                    <a:ln>
+                      <a:noFill/>
+                    </a:ln>
+                  </pic:spPr>
+                </pic:pic>
+              </a:graphicData>
+            </a:graphic>
+          </wp:inline>
+        </w:drawing>
+      </w:r>
+    </w:p>
+    <w:p>
+      <w:pPr>
+        <w:pStyle w:val="Descripcin"/>
+        <w:rPr>
+          <w:rFonts w:ascii="Arial" w:hAnsi="Arial" w:cs="Arial"/>
+          <w:b/>
+          <w:color w:val="auto"/>
+        </w:rPr>
+      </w:pPr>
+      <w:bookmarkStart w:id="5" w:name="_Toc414438521"/>
+      <w:r>
+        <w:rPr>
+          <w:rFonts w:ascii="Arial" w:hAnsi="Arial" w:cs="Arial"/>
+          <w:b/>
+          <w:color w:val="auto"/>
+        </w:rPr>
+        <w:t xml:space="preserve">Imagen </w:t>
+      </w:r>
+      <w:r>
+        <w:rPr>
+          <w:rFonts w:ascii="Arial" w:hAnsi="Arial" w:cs="Arial"/>
+          <w:b/>
+          <w:color w:val="auto"/>
+        </w:rPr>
+        <w:fldChar w:fldCharType="begin"/>
+      </w:r>
+      <w:r>
+        <w:rPr>
+          <w:rFonts w:ascii="Arial" w:hAnsi="Arial" w:cs="Arial"/>
+          <w:b/>
+          <w:color w:val="auto"/>
+        </w:rPr>
+        <w:instrText xml:space="preserve"> SEQ Imagen \* ARABIC </w:instrText>
+      </w:r>
+      <w:r>
+        <w:rPr>
+          <w:rFonts w:ascii="Arial" w:hAnsi="Arial" w:cs="Arial"/>
+          <w:b/>
+          <w:color w:val="auto"/>
+        </w:rPr>
+        <w:fldChar w:fldCharType="separate"/>
+      </w:r>
+      <w:r>
+        <w:rPr>
+          <w:rFonts w:ascii="Arial" w:hAnsi="Arial" w:cs="Arial"/>
+          <w:b/>
+          <w:noProof/>
+          <w:color w:val="auto"/>
+        </w:rPr>
+        <w:t>3</w:t>
+      </w:r>
+      <w:r>
+        <w:rPr>
+          <w:rFonts w:ascii="Arial" w:hAnsi="Arial" w:cs="Arial"/>
+          <w:b/>
+          <w:color w:val="auto"/>
+        </w:rPr>
+        <w:fldChar w:fldCharType="end"/>
+      </w:r>
+      <w:r>
+        <w:rPr>
+          <w:rFonts w:ascii="Arial" w:hAnsi="Arial" w:cs="Arial"/>
+          <w:b/>
+          <w:color w:val="auto"/>
+        </w:rPr>
+        <w:t>.- Diagrama de componentes de la carpeta view</w:t>
+      </w:r>
+      <w:bookmarkEnd w:id="5"/>
+    </w:p>
+    <w:p>
+      <w:pPr>
+        <w:spacing w:line="360" w:lineRule="auto"/>
+        <w:jc w:val="both"/>
         <w:rPr>
           <w:rFonts w:ascii="Arial" w:hAnsi="Arial" w:cs="Arial"/>
           <w:sz w:val="22"/>
           <w:szCs w:val="22"/>
           <w:lang w:val="es-MX" w:eastAsia="en-US"/>
         </w:rPr>
-        <w:t xml:space="preserve"> que </w:t>
+      </w:pPr>
+      <w:r>
+        <w:rPr>
+          <w:rFonts w:ascii="Arial" w:hAnsi="Arial" w:cs="Arial"/>
+          <w:sz w:val="22"/>
+          <w:szCs w:val="22"/>
+          <w:lang w:val="es-MX" w:eastAsia="en-US"/>
+        </w:rPr>
+        <w:t>Los diagramas que se muestran contienen los archivos o mejor dicho componentes del proyecto, cada uno dentro de su carptea correspondientes.</w:t>
       </w:r>
-      <w:bookmarkStart w:id="0" w:name="_GoBack"/>
-      <w:bookmarkEnd w:id="0"/>
+    </w:p>
+    <w:p>
+      <w:pPr>
+        <w:spacing w:line="360" w:lineRule="auto"/>
+        <w:jc w:val="both"/>
+        <w:rPr>
+          <w:rFonts w:ascii="Arial" w:hAnsi="Arial" w:cs="Arial"/>
+          <w:sz w:val="22"/>
+          <w:szCs w:val="22"/>
+          <w:lang w:val="es-MX" w:eastAsia="en-US"/>
+        </w:rPr>
+      </w:pPr>
+    </w:p>
+    <w:p>
+      <w:pPr>
+        <w:spacing w:line="360" w:lineRule="auto"/>
+        <w:jc w:val="both"/>
+        <w:rPr>
+          <w:rFonts w:ascii="Arial" w:hAnsi="Arial" w:cs="Arial"/>
+          <w:sz w:val="22"/>
+          <w:szCs w:val="22"/>
+          <w:lang w:val="es-MX" w:eastAsia="en-US"/>
+        </w:rPr>
+      </w:pPr>
+      <w:r>
+        <w:rPr>
+          <w:rFonts w:ascii="Arial" w:hAnsi="Arial" w:cs="Arial"/>
+          <w:sz w:val="22"/>
+          <w:szCs w:val="22"/>
+          <w:lang w:val="es-MX" w:eastAsia="en-US"/>
+        </w:rPr>
+        <w:t>El el diagrama (Imagen 2.- Diagrama de componentes, vista general) observamos los componentes y su relación a nivel principal, dado que en el diagrama (Imagen 3.- Diagrama de componentes de la carpeta view) podemos ver la relación y carpetas que lo conforma</w:t>
+      </w:r>
+      <w:r>
+        <w:rPr>
+          <w:rFonts w:ascii="Arial" w:hAnsi="Arial" w:cs="Arial"/>
+          <w:sz w:val="22"/>
+          <w:szCs w:val="22"/>
+          <w:lang w:val="es-MX" w:eastAsia="en-US"/>
+        </w:rPr>
+        <w:t>.</w:t>
+      </w:r>
+    </w:p>
+    <w:p>
+      <w:pPr>
+        <w:spacing w:line="360" w:lineRule="auto"/>
+        <w:jc w:val="both"/>
+        <w:rPr>
+          <w:rFonts w:ascii="Arial" w:hAnsi="Arial" w:cs="Arial"/>
+          <w:sz w:val="22"/>
+          <w:szCs w:val="22"/>
+          <w:lang w:val="es-MX" w:eastAsia="en-US"/>
+        </w:rPr>
+      </w:pPr>
+    </w:p>
+    <w:p>
+      <w:pPr>
+        <w:spacing w:line="360" w:lineRule="auto"/>
+        <w:jc w:val="both"/>
+        <w:rPr>
+          <w:rFonts w:ascii="Arial" w:hAnsi="Arial" w:cs="Arial"/>
+          <w:sz w:val="22"/>
+          <w:szCs w:val="22"/>
+          <w:lang w:val="es-MX" w:eastAsia="en-US"/>
+        </w:rPr>
+      </w:pPr>
+      <w:bookmarkStart w:id="6" w:name="_GoBack"/>
+      <w:bookmarkEnd w:id="6"/>
     </w:p>
     <w:sectPr>
       <w:pgSz w:w="12240" w:h="15840"/>
@@ -1934,7 +2655,7 @@
                               <w:color w:val="FFFFFF" w:themeColor="background1"/>
                               <w:sz w:val="22"/>
                             </w:rPr>
-                            <w:t>3</w:t>
+                            <w:t>1</w:t>
                           </w:r>
                           <w:r>
                             <w:rPr>
@@ -1968,11 +2689,7 @@
         </mc:Choice>
         <mc:Fallback>
           <w:pict>
-            <v:shapetype w14:anchorId="23ED2F39" id="_x0000_t202" coordsize="21600,21600" o:spt="202" path="m,l,21600r21600,l21600,xe">
-              <v:stroke joinstyle="miter"/>
-              <v:path gradientshapeok="t" o:connecttype="rect"/>
-            </v:shapetype>
-            <v:shape id="Text Box 945" o:spid="_x0000_s1030" type="#_x0000_t202" style="position:absolute;margin-left:483.4pt;margin-top:-1.55pt;width:33.45pt;height:23.65pt;z-index:251699712;visibility:visible;mso-wrap-style:square;mso-width-percent:0;mso-height-percent:0;mso-wrap-distance-left:9pt;mso-wrap-distance-top:0;mso-wrap-distance-right:9pt;mso-wrap-distance-bottom:0;mso-position-horizontal:absolute;mso-position-horizontal-relative:text;mso-position-vertical:absolute;mso-position-vertical-relative:text;mso-width-percent:0;mso-height-percent:0;mso-width-relative:margin;mso-height-relative:margin;v-text-anchor:top" o:gfxdata="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" filled="f" stroked="f" strokeweight=".5pt">
+            <v:shape w14:anchorId="23ED2F39" id="Text Box 945" o:spid="_x0000_s1030" type="#_x0000_t202" style="position:absolute;margin-left:483.4pt;margin-top:-1.55pt;width:33.45pt;height:23.65pt;z-index:251699712;visibility:visible;mso-wrap-style:square;mso-width-percent:0;mso-height-percent:0;mso-wrap-distance-left:9pt;mso-wrap-distance-top:0;mso-wrap-distance-right:9pt;mso-wrap-distance-bottom:0;mso-position-horizontal:absolute;mso-position-horizontal-relative:text;mso-position-vertical:absolute;mso-position-vertical-relative:text;mso-width-percent:0;mso-height-percent:0;mso-width-relative:margin;mso-height-relative:margin;v-text-anchor:top" o:gfxdata="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" filled="f" stroked="f" strokeweight=".5pt">
               <v:textbox>
                 <w:txbxContent>
                   <w:p>
@@ -2016,7 +2733,7 @@
                         <w:color w:val="FFFFFF" w:themeColor="background1"/>
                         <w:sz w:val="22"/>
                       </w:rPr>
-                      <w:t>3</w:t>
+                      <w:t>1</w:t>
                     </w:r>
                     <w:r>
                       <w:rPr>
@@ -2071,7 +2788,7 @@
         <w:lang w:val="es-MX" w:eastAsia="es-MX"/>
       </w:rPr>
       <w:drawing>
-        <wp:anchor distT="0" distB="0" distL="114300" distR="114300" simplePos="0" relativeHeight="251635200" behindDoc="1" locked="0" layoutInCell="1" allowOverlap="1" wp14:anchorId="5A063B75" wp14:editId="3C23E892">
+        <wp:anchor distT="0" distB="0" distL="114300" distR="114300" simplePos="0" relativeHeight="251635200" behindDoc="1" locked="0" layoutInCell="1" allowOverlap="1" wp14:anchorId="4901474C" wp14:editId="51191962">
           <wp:simplePos x="0" y="0"/>
           <wp:positionH relativeFrom="page">
             <wp:align>left</wp:align>
@@ -2152,7 +2869,7 @@
       <mc:AlternateContent>
         <mc:Choice Requires="wps">
           <w:drawing>
-            <wp:anchor distT="0" distB="0" distL="114300" distR="114300" simplePos="0" relativeHeight="251658752" behindDoc="0" locked="0" layoutInCell="1" allowOverlap="1" wp14:anchorId="0D3D2361" wp14:editId="7D82EE9E">
+            <wp:anchor distT="0" distB="0" distL="114300" distR="114300" simplePos="0" relativeHeight="251658752" behindDoc="0" locked="0" layoutInCell="1" allowOverlap="1" wp14:anchorId="4AEF9839" wp14:editId="64AF9174">
               <wp:simplePos x="0" y="0"/>
               <wp:positionH relativeFrom="column">
                 <wp:posOffset>3194462</wp:posOffset>
@@ -2238,7 +2955,7 @@
         </mc:Choice>
         <mc:Fallback>
           <w:pict>
-            <v:shapetype w14:anchorId="0D3D2361" id="_x0000_t202" coordsize="21600,21600" o:spt="202" path="m,l,21600r21600,l21600,xe">
+            <v:shapetype w14:anchorId="4AEF9839" id="_x0000_t202" coordsize="21600,21600" o:spt="202" path="m,l,21600r21600,l21600,xe">
               <v:stroke joinstyle="miter"/>
               <v:path gradientshapeok="t" o:connecttype="rect"/>
             </v:shapetype>
@@ -2279,7 +2996,7 @@
         <w:lang w:val="es-MX" w:eastAsia="es-MX"/>
       </w:rPr>
       <w:drawing>
-        <wp:anchor distT="0" distB="0" distL="114300" distR="114300" simplePos="0" relativeHeight="251614720" behindDoc="1" locked="0" layoutInCell="1" allowOverlap="1" wp14:anchorId="23090DF3" wp14:editId="2D68E225">
+        <wp:anchor distT="0" distB="0" distL="114300" distR="114300" simplePos="0" relativeHeight="251614720" behindDoc="1" locked="0" layoutInCell="1" allowOverlap="1" wp14:anchorId="3E6C0BAC" wp14:editId="52089AFA">
           <wp:simplePos x="0" y="0"/>
           <wp:positionH relativeFrom="column">
             <wp:posOffset>-496717</wp:posOffset>
@@ -2360,7 +3077,7 @@
       <mc:AlternateContent>
         <mc:Choice Requires="wps">
           <w:drawing>
-            <wp:anchor distT="0" distB="0" distL="114300" distR="114300" simplePos="0" relativeHeight="251679232" behindDoc="0" locked="0" layoutInCell="1" allowOverlap="1" wp14:anchorId="5956EEC4" wp14:editId="7712C106">
+            <wp:anchor distT="0" distB="0" distL="114300" distR="114300" simplePos="0" relativeHeight="251679232" behindDoc="0" locked="0" layoutInCell="1" allowOverlap="1" wp14:anchorId="1A974046" wp14:editId="37897E65">
               <wp:simplePos x="0" y="0"/>
               <wp:positionH relativeFrom="column">
                 <wp:posOffset>6388735</wp:posOffset>
@@ -2446,7 +3163,7 @@
         </mc:Choice>
         <mc:Fallback>
           <w:pict>
-            <v:rect w14:anchorId="1DA98AFD" id="Rectangle 941" o:spid="_x0000_s1026" style="position:absolute;margin-left:503.05pt;margin-top:-39.15pt;width:22.45pt;height:847.55pt;z-index:251679232;visibility:visible;mso-wrap-style:square;mso-width-percent:0;mso-height-percent:0;mso-wrap-distance-left:9pt;mso-wrap-distance-top:0;mso-wrap-distance-right:9pt;mso-wrap-distance-bottom:0;mso-position-horizontal:absolute;mso-position-horizontal-relative:text;mso-position-vertical:absolute;mso-position-vertical-relative:text;mso-width-percent:0;mso-height-percent:0;mso-width-relative:margin;mso-height-relative:margin;v-text-anchor:middle" o:gfxdata="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" fillcolor="#267e5a" stroked="f" strokeweight="2pt">
+            <v:rect w14:anchorId="3F3F2CEE" id="Rectangle 941" o:spid="_x0000_s1026" style="position:absolute;margin-left:503.05pt;margin-top:-39.15pt;width:22.45pt;height:847.55pt;z-index:251679232;visibility:visible;mso-wrap-style:square;mso-width-percent:0;mso-height-percent:0;mso-wrap-distance-left:9pt;mso-wrap-distance-top:0;mso-wrap-distance-right:9pt;mso-wrap-distance-bottom:0;mso-position-horizontal:absolute;mso-position-horizontal-relative:text;mso-position-vertical:absolute;mso-position-vertical-relative:text;mso-width-percent:0;mso-height-percent:0;mso-width-relative:margin;mso-height-relative:margin;v-text-anchor:middle" o:gfxdata="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" fillcolor="#267e5a" stroked="f" strokeweight="2pt">
               <v:shadow on="t" color="black" opacity="19660f" offset="4.49014mm,4.49014mm"/>
             </v:rect>
           </w:pict>
@@ -4699,7 +5416,7 @@
     <w:lsdException w:name="footer" w:semiHidden="1" w:unhideWhenUsed="1"/>
     <w:lsdException w:name="index heading" w:semiHidden="1" w:unhideWhenUsed="1"/>
     <w:lsdException w:name="caption" w:semiHidden="1" w:uiPriority="35" w:unhideWhenUsed="1" w:qFormat="1"/>
-    <w:lsdException w:name="table of figures" w:semiHidden="1" w:unhideWhenUsed="1"/>
+    <w:lsdException w:name="table of figures" w:semiHidden="1" w:uiPriority="99" w:unhideWhenUsed="1"/>
     <w:lsdException w:name="envelope address" w:semiHidden="1" w:unhideWhenUsed="1"/>
     <w:lsdException w:name="envelope return" w:semiHidden="1" w:unhideWhenUsed="1"/>
     <w:lsdException w:name="footnote reference" w:semiHidden="1" w:unhideWhenUsed="1"/>
@@ -6392,7 +7109,6 @@
     <w:basedOn w:val="Ttulo1"/>
     <w:next w:val="Normal"/>
     <w:uiPriority w:val="39"/>
-    <w:semiHidden/>
     <w:unhideWhenUsed/>
     <w:qFormat/>
     <w:rsid w:val="003E53F1"/>
@@ -6494,6 +7210,14 @@
       <w:snapToGrid w:val="0"/>
       <w:lang w:eastAsia="es-ES"/>
     </w:rPr>
+  </w:style>
+  <w:style w:type="paragraph" w:styleId="Tabladeilustraciones">
+    <w:name w:val="table of figures"/>
+    <w:basedOn w:val="Normal"/>
+    <w:next w:val="Normal"/>
+    <w:uiPriority w:val="99"/>
+    <w:unhideWhenUsed/>
+    <w:rsid w:val="0003058F"/>
   </w:style>
 </w:styles>
 </file>
@@ -6678,7 +7402,9 @@
     <w:rsid w:val="00A5237F"/>
     <w:rsid w:val="00A57CC8"/>
     <w:rsid w:val="00AF319B"/>
+    <w:rsid w:val="00BA030C"/>
     <w:rsid w:val="00BC3EBD"/>
+    <w:rsid w:val="00E82848"/>
     <w:rsid w:val="00FD6F3A"/>
   </w:rsids>
   <m:mathPr>
@@ -7400,7 +8126,7 @@
 </file>
 
 <file path=customXml/itemProps1.xml><?xml version="1.0" encoding="utf-8"?>
-<ds:datastoreItem xmlns:ds="http://schemas.openxmlformats.org/officeDocument/2006/customXml" ds:itemID="{E51B50A4-DD40-47EF-AB3C-54E72B3E6A0F}">
+<ds:datastoreItem xmlns:ds="http://schemas.openxmlformats.org/officeDocument/2006/customXml" ds:itemID="{9E263A58-2280-4C39-960B-C10470B6C0EE}">
   <ds:schemaRefs>
     <ds:schemaRef ds:uri="http://schemas.openxmlformats.org/officeDocument/2006/bibliography"/>
   </ds:schemaRefs>

</xml_diff>

<commit_message>
jdre-26/03/2015-Agregacion de la vista fisica al documento ARQ_DE_SW.docx
</commit_message>
<xml_diff>
--- a/ afgmx/AFGMX/PROCESO_DESARROLLO/F3_ANALISIS_Y_DISENO/ARQ_DE_SW.docx
+++ b/ afgmx/AFGMX/PROCESO_DESARROLLO/F3_ANALISIS_Y_DISENO/ARQ_DE_SW.docx
@@ -1396,7 +1396,7 @@
           <w:r>
             <w:fldChar w:fldCharType="separate"/>
           </w:r>
-          <w:hyperlink w:anchor="_Toc414438503" w:history="1">
+          <w:hyperlink w:anchor="_Toc415137188" w:history="1">
             <w:r>
               <w:rPr>
                 <w:rStyle w:val="Hipervnculo"/>
@@ -1448,7 +1448,7 @@
                 <w:noProof/>
                 <w:webHidden/>
               </w:rPr>
-              <w:instrText xml:space="preserve"> PAGEREF _Toc414438503 \h </w:instrText>
+              <w:instrText xml:space="preserve"> PAGEREF _Toc415137188 \h </w:instrText>
             </w:r>
             <w:r>
               <w:rPr>
@@ -1492,7 +1492,7 @@
               <w:snapToGrid/>
             </w:rPr>
           </w:pPr>
-          <w:hyperlink w:anchor="_Toc414438504" w:history="1">
+          <w:hyperlink w:anchor="_Toc415137189" w:history="1">
             <w:r>
               <w:rPr>
                 <w:rStyle w:val="Hipervnculo"/>
@@ -1530,7 +1530,7 @@
               <w:rPr>
                 <w:webHidden/>
               </w:rPr>
-              <w:instrText xml:space="preserve"> PAGEREF _Toc414438504 \h </w:instrText>
+              <w:instrText xml:space="preserve"> PAGEREF _Toc415137189 \h </w:instrText>
             </w:r>
             <w:r>
               <w:rPr>
@@ -1570,7 +1570,7 @@
               <w:snapToGrid/>
             </w:rPr>
           </w:pPr>
-          <w:hyperlink w:anchor="_Toc414438505" w:history="1">
+          <w:hyperlink w:anchor="_Toc415137190" w:history="1">
             <w:r>
               <w:rPr>
                 <w:rStyle w:val="Hipervnculo"/>
@@ -1610,7 +1610,7 @@
               <w:rPr>
                 <w:webHidden/>
               </w:rPr>
-              <w:instrText xml:space="preserve"> PAGEREF _Toc414438505 \h </w:instrText>
+              <w:instrText xml:space="preserve"> PAGEREF _Toc415137190 \h </w:instrText>
             </w:r>
             <w:r>
               <w:rPr>
@@ -1639,6 +1639,188 @@
         </w:p>
         <w:p>
           <w:pPr>
+            <w:pStyle w:val="TDC1"/>
+            <w:tabs>
+              <w:tab w:val="left" w:pos="400"/>
+              <w:tab w:val="right" w:leader="dot" w:pos="8828"/>
+            </w:tabs>
+            <w:rPr>
+              <w:rFonts w:eastAsiaTheme="minorEastAsia" w:cstheme="minorBidi"/>
+              <w:b w:val="0"/>
+              <w:bCs w:val="0"/>
+              <w:caps w:val="0"/>
+              <w:noProof/>
+              <w:snapToGrid/>
+              <w:sz w:val="22"/>
+              <w:szCs w:val="22"/>
+              <w:lang w:val="es-MX" w:eastAsia="es-MX"/>
+            </w:rPr>
+          </w:pPr>
+          <w:hyperlink w:anchor="_Toc415137191" w:history="1">
+            <w:r>
+              <w:rPr>
+                <w:rStyle w:val="Hipervnculo"/>
+                <w:rFonts w:ascii="Arial" w:hAnsi="Arial"/>
+                <w:noProof/>
+                <w:lang w:val="es-MX" w:eastAsia="en-US"/>
+              </w:rPr>
+              <w:t>2</w:t>
+            </w:r>
+            <w:r>
+              <w:rPr>
+                <w:rFonts w:eastAsiaTheme="minorEastAsia" w:cstheme="minorBidi"/>
+                <w:b w:val="0"/>
+                <w:bCs w:val="0"/>
+                <w:caps w:val="0"/>
+                <w:noProof/>
+                <w:snapToGrid/>
+                <w:sz w:val="22"/>
+                <w:szCs w:val="22"/>
+                <w:lang w:val="es-MX" w:eastAsia="es-MX"/>
+              </w:rPr>
+              <w:tab/>
+            </w:r>
+            <w:r>
+              <w:rPr>
+                <w:rStyle w:val="Hipervnculo"/>
+                <w:rFonts w:ascii="Arial" w:hAnsi="Arial"/>
+                <w:noProof/>
+                <w:lang w:val="es-MX" w:eastAsia="en-US"/>
+              </w:rPr>
+              <w:t>Vista física</w:t>
+            </w:r>
+            <w:r>
+              <w:rPr>
+                <w:noProof/>
+                <w:webHidden/>
+              </w:rPr>
+              <w:tab/>
+            </w:r>
+            <w:r>
+              <w:rPr>
+                <w:noProof/>
+                <w:webHidden/>
+              </w:rPr>
+              <w:fldChar w:fldCharType="begin"/>
+            </w:r>
+            <w:r>
+              <w:rPr>
+                <w:noProof/>
+                <w:webHidden/>
+              </w:rPr>
+              <w:instrText xml:space="preserve"> PAGEREF _Toc415137191 \h </w:instrText>
+            </w:r>
+            <w:r>
+              <w:rPr>
+                <w:noProof/>
+                <w:webHidden/>
+              </w:rPr>
+            </w:r>
+            <w:r>
+              <w:rPr>
+                <w:noProof/>
+                <w:webHidden/>
+              </w:rPr>
+              <w:fldChar w:fldCharType="separate"/>
+            </w:r>
+            <w:r>
+              <w:rPr>
+                <w:noProof/>
+                <w:webHidden/>
+              </w:rPr>
+              <w:t>7</w:t>
+            </w:r>
+            <w:r>
+              <w:rPr>
+                <w:noProof/>
+                <w:webHidden/>
+              </w:rPr>
+              <w:fldChar w:fldCharType="end"/>
+            </w:r>
+          </w:hyperlink>
+        </w:p>
+        <w:p>
+          <w:pPr>
+            <w:pStyle w:val="TDC2"/>
+            <w:tabs>
+              <w:tab w:val="left" w:pos="800"/>
+            </w:tabs>
+            <w:rPr>
+              <w:rFonts w:asciiTheme="minorHAnsi" w:eastAsiaTheme="minorEastAsia" w:hAnsiTheme="minorHAnsi" w:cstheme="minorBidi"/>
+              <w:b w:val="0"/>
+              <w:smallCaps w:val="0"/>
+              <w:snapToGrid/>
+            </w:rPr>
+          </w:pPr>
+          <w:hyperlink w:anchor="_Toc415137192" w:history="1">
+            <w:r>
+              <w:rPr>
+                <w:rStyle w:val="Hipervnculo"/>
+                <w:lang w:eastAsia="en-US"/>
+              </w:rPr>
+              <w:t>2.1</w:t>
+            </w:r>
+            <w:r>
+              <w:rPr>
+                <w:rFonts w:asciiTheme="minorHAnsi" w:eastAsiaTheme="minorEastAsia" w:hAnsiTheme="minorHAnsi" w:cstheme="minorBidi"/>
+                <w:b w:val="0"/>
+                <w:smallCaps w:val="0"/>
+                <w:snapToGrid/>
+              </w:rPr>
+              <w:tab/>
+            </w:r>
+            <w:r>
+              <w:rPr>
+                <w:rStyle w:val="Hipervnculo"/>
+                <w:lang w:eastAsia="en-US"/>
+              </w:rPr>
+              <w:t>Diagrama de despliegue</w:t>
+            </w:r>
+            <w:r>
+              <w:rPr>
+                <w:webHidden/>
+              </w:rPr>
+              <w:tab/>
+            </w:r>
+            <w:r>
+              <w:rPr>
+                <w:webHidden/>
+              </w:rPr>
+              <w:fldChar w:fldCharType="begin"/>
+            </w:r>
+            <w:r>
+              <w:rPr>
+                <w:webHidden/>
+              </w:rPr>
+              <w:instrText xml:space="preserve"> PAGEREF _Toc415137192 \h </w:instrText>
+            </w:r>
+            <w:r>
+              <w:rPr>
+                <w:webHidden/>
+              </w:rPr>
+            </w:r>
+            <w:r>
+              <w:rPr>
+                <w:webHidden/>
+              </w:rPr>
+              <w:fldChar w:fldCharType="separate"/>
+            </w:r>
+            <w:r>
+              <w:rPr>
+                <w:webHidden/>
+              </w:rPr>
+              <w:t>7</w:t>
+            </w:r>
+            <w:r>
+              <w:rPr>
+                <w:webHidden/>
+              </w:rPr>
+              <w:fldChar w:fldCharType="end"/>
+            </w:r>
+          </w:hyperlink>
+        </w:p>
+        <w:p>
+          <w:pPr>
             <w:rPr>
               <w:lang w:val="es-MX"/>
             </w:rPr>
@@ -1701,6 +1883,8 @@
         </w:rPr>
         <w:br w:type="page"/>
       </w:r>
+      <w:bookmarkStart w:id="0" w:name="_GoBack"/>
+      <w:bookmarkEnd w:id="0"/>
     </w:p>
     <w:p>
       <w:pPr>
@@ -1713,7 +1897,7 @@
           <w:lang w:val="es-MX"/>
         </w:rPr>
       </w:pPr>
-      <w:bookmarkStart w:id="0" w:name="_Toc414438503"/>
+      <w:bookmarkStart w:id="1" w:name="_Toc415137188"/>
       <w:r>
         <w:rPr>
           <w:rFonts w:ascii="Arial" w:hAnsi="Arial"/>
@@ -1724,7 +1908,7 @@
         <w:lastRenderedPageBreak/>
         <w:t>VISTA DE DESPLIEGUE</w:t>
       </w:r>
-      <w:bookmarkEnd w:id="0"/>
+      <w:bookmarkEnd w:id="1"/>
     </w:p>
     <w:p>
       <w:pPr>
@@ -1747,20 +1931,22 @@
         <w:rPr>
           <w:rFonts w:ascii="Arial" w:hAnsi="Arial"/>
           <w:b w:val="0"/>
+          <w:color w:val="auto"/>
           <w:szCs w:val="24"/>
           <w:lang w:val="es-MX"/>
         </w:rPr>
       </w:pPr>
-      <w:bookmarkStart w:id="1" w:name="_Toc414438504"/>
+      <w:bookmarkStart w:id="2" w:name="_Toc415137189"/>
       <w:r>
         <w:rPr>
           <w:rFonts w:ascii="Arial" w:hAnsi="Arial"/>
+          <w:color w:val="auto"/>
           <w:szCs w:val="24"/>
           <w:lang w:val="es-MX"/>
         </w:rPr>
         <w:t>Diagrama de paquetes</w:t>
       </w:r>
-      <w:bookmarkEnd w:id="1"/>
+      <w:bookmarkEnd w:id="2"/>
     </w:p>
     <w:p>
       <w:pPr>
@@ -1838,7 +2024,7 @@
           <w:color w:val="auto"/>
         </w:rPr>
       </w:pPr>
-      <w:bookmarkStart w:id="2" w:name="_Toc414438519"/>
+      <w:bookmarkStart w:id="3" w:name="_Toc414438519"/>
       <w:r>
         <w:rPr>
           <w:rFonts w:ascii="Arial" w:hAnsi="Arial" w:cs="Arial"/>
@@ -1896,7 +2082,7 @@
         </w:rPr>
         <w:t>.- Diagrama de paquetes (MVC).</w:t>
       </w:r>
-      <w:bookmarkEnd w:id="2"/>
+      <w:bookmarkEnd w:id="3"/>
     </w:p>
     <w:p>
       <w:pPr>
@@ -1962,7 +2148,7 @@
           <w:szCs w:val="22"/>
           <w:lang w:val="es-MX" w:eastAsia="en-US"/>
         </w:rPr>
-        <w:t xml:space="preserve">Modelo: Contiene todas las clases que funjen con la función de operaciones de datos esto resumiento que </w:t>
+        <w:t xml:space="preserve">Modelo: Contiene todas las clases que </w:t>
       </w:r>
       <w:r>
         <w:rPr>
@@ -1971,20 +2157,17 @@
           <w:szCs w:val="22"/>
           <w:lang w:val="es-MX" w:eastAsia="en-US"/>
         </w:rPr>
-        <w:t>pueden contener ejecuciones query.</w:t>
+        <w:t>fungen</w:t>
       </w:r>
-    </w:p>
-    <w:p>
-      <w:pPr>
-        <w:spacing w:line="360" w:lineRule="auto"/>
-        <w:jc w:val="both"/>
+      <w:r>
         <w:rPr>
           <w:rFonts w:ascii="Arial" w:hAnsi="Arial" w:cs="Arial"/>
           <w:sz w:val="22"/>
           <w:szCs w:val="22"/>
           <w:lang w:val="es-MX" w:eastAsia="en-US"/>
         </w:rPr>
-      </w:pPr>
+        <w:t xml:space="preserve"> con la función de operaciones de datos esto </w:t>
+      </w:r>
       <w:r>
         <w:rPr>
           <w:rFonts w:ascii="Arial" w:hAnsi="Arial" w:cs="Arial"/>
@@ -1992,7 +2175,7 @@
           <w:szCs w:val="22"/>
           <w:lang w:val="es-MX" w:eastAsia="en-US"/>
         </w:rPr>
-        <w:t xml:space="preserve">Vista: Contiene todo lo referente a la interfaz, archivos .css y todo lo relacionado con el </w:t>
+        <w:t>resumiendo</w:t>
       </w:r>
       <w:r>
         <w:rPr>
@@ -2001,66 +2184,107 @@
           <w:szCs w:val="22"/>
           <w:lang w:val="es-MX" w:eastAsia="en-US"/>
         </w:rPr>
-        <w:lastRenderedPageBreak/>
-        <w:t>diseño del mismo.</w:t>
+        <w:t xml:space="preserve"> que </w:t>
       </w:r>
-    </w:p>
-    <w:p>
-      <w:pPr>
-        <w:spacing w:line="360" w:lineRule="auto"/>
-        <w:jc w:val="both"/>
+      <w:r>
         <w:rPr>
           <w:rFonts w:ascii="Arial" w:hAnsi="Arial" w:cs="Arial"/>
           <w:sz w:val="22"/>
           <w:szCs w:val="22"/>
           <w:lang w:val="es-MX" w:eastAsia="en-US"/>
         </w:rPr>
-      </w:pPr>
-      <w:r>
+        <w:t>pueden contener ejecuciones query.</w:t>
+      </w:r>
+    </w:p>
+    <w:p>
+      <w:pPr>
+        <w:spacing w:line="360" w:lineRule="auto"/>
+        <w:jc w:val="both"/>
         <w:rPr>
           <w:rFonts w:ascii="Arial" w:hAnsi="Arial" w:cs="Arial"/>
           <w:sz w:val="22"/>
           <w:szCs w:val="22"/>
           <w:lang w:val="es-MX" w:eastAsia="en-US"/>
         </w:rPr>
-        <w:t>Controlador: Contiene aquellas clases que interactúan directamente con la interfaz, haciendo la función de capturar los datos y pasárselos a las clases que se encuentran en el paquete modelo.</w:t>
-      </w:r>
-    </w:p>
-    <w:p>
-      <w:pPr>
-        <w:spacing w:line="360" w:lineRule="auto"/>
-        <w:jc w:val="both"/>
+      </w:pPr>
+      <w:r>
         <w:rPr>
           <w:rFonts w:ascii="Arial" w:hAnsi="Arial" w:cs="Arial"/>
           <w:sz w:val="22"/>
           <w:szCs w:val="22"/>
           <w:lang w:val="es-MX" w:eastAsia="en-US"/>
         </w:rPr>
-      </w:pPr>
-    </w:p>
-    <w:p>
-      <w:pPr>
-        <w:pStyle w:val="Ttulo2"/>
-        <w:rPr>
-          <w:rFonts w:ascii="Arial" w:hAnsi="Arial"/>
-          <w:b w:val="0"/>
+        <w:t xml:space="preserve">Vista: Contiene todo lo referente a la interfaz, archivos .css y todo lo relacionado con el </w:t>
+      </w:r>
+      <w:r>
+        <w:rPr>
+          <w:rFonts w:ascii="Arial" w:hAnsi="Arial" w:cs="Arial"/>
           <w:sz w:val="22"/>
           <w:szCs w:val="22"/>
           <w:lang w:val="es-MX" w:eastAsia="en-US"/>
         </w:rPr>
-      </w:pPr>
-      <w:bookmarkStart w:id="3" w:name="_Toc414438505"/>
-      <w:r>
-        <w:rPr>
-          <w:rFonts w:ascii="Arial" w:hAnsi="Arial"/>
-          <w:b w:val="0"/>
+        <w:lastRenderedPageBreak/>
+        <w:t>diseño del mismo.</w:t>
+      </w:r>
+    </w:p>
+    <w:p>
+      <w:pPr>
+        <w:spacing w:line="360" w:lineRule="auto"/>
+        <w:jc w:val="both"/>
+        <w:rPr>
+          <w:rFonts w:ascii="Arial" w:hAnsi="Arial" w:cs="Arial"/>
           <w:sz w:val="22"/>
           <w:szCs w:val="22"/>
           <w:lang w:val="es-MX" w:eastAsia="en-US"/>
         </w:rPr>
+      </w:pPr>
+      <w:r>
+        <w:rPr>
+          <w:rFonts w:ascii="Arial" w:hAnsi="Arial" w:cs="Arial"/>
+          <w:sz w:val="22"/>
+          <w:szCs w:val="22"/>
+          <w:lang w:val="es-MX" w:eastAsia="en-US"/>
+        </w:rPr>
+        <w:t>Controlador: Contiene aquellas clases que interactúan directamente con la interfaz, haciendo la función de capturar los datos y pasárselos a las clases que se encuentran en el paquete modelo.</w:t>
+      </w:r>
+    </w:p>
+    <w:p>
+      <w:pPr>
+        <w:spacing w:line="360" w:lineRule="auto"/>
+        <w:jc w:val="both"/>
+        <w:rPr>
+          <w:rFonts w:ascii="Arial" w:hAnsi="Arial" w:cs="Arial"/>
+          <w:sz w:val="22"/>
+          <w:szCs w:val="22"/>
+          <w:lang w:val="es-MX" w:eastAsia="en-US"/>
+        </w:rPr>
+      </w:pPr>
+    </w:p>
+    <w:p>
+      <w:pPr>
+        <w:pStyle w:val="Ttulo2"/>
+        <w:rPr>
+          <w:rFonts w:ascii="Arial" w:hAnsi="Arial"/>
+          <w:b w:val="0"/>
+          <w:color w:val="auto"/>
+          <w:sz w:val="22"/>
+          <w:szCs w:val="22"/>
+          <w:lang w:val="es-MX" w:eastAsia="en-US"/>
+        </w:rPr>
+      </w:pPr>
+      <w:bookmarkStart w:id="4" w:name="_Toc415137190"/>
+      <w:r>
+        <w:rPr>
+          <w:rFonts w:ascii="Arial" w:hAnsi="Arial"/>
+          <w:b w:val="0"/>
+          <w:color w:val="auto"/>
+          <w:sz w:val="22"/>
+          <w:szCs w:val="22"/>
+          <w:lang w:val="es-MX" w:eastAsia="en-US"/>
+        </w:rPr>
         <w:t>Diagrama de componentes</w:t>
       </w:r>
-      <w:bookmarkEnd w:id="3"/>
+      <w:bookmarkEnd w:id="4"/>
     </w:p>
     <w:p>
       <w:pPr>
@@ -2136,7 +2360,7 @@
           <w:color w:val="auto"/>
         </w:rPr>
       </w:pPr>
-      <w:bookmarkStart w:id="4" w:name="_Toc414438520"/>
+      <w:bookmarkStart w:id="5" w:name="_Toc414438520"/>
       <w:r>
         <w:rPr>
           <w:rFonts w:ascii="Arial" w:hAnsi="Arial" w:cs="Arial"/>
@@ -2194,7 +2418,7 @@
         </w:rPr>
         <w:t>.- Diagrama de componentes, vista principal.</w:t>
       </w:r>
-      <w:bookmarkEnd w:id="4"/>
+      <w:bookmarkEnd w:id="5"/>
     </w:p>
     <w:p>
       <w:pPr>
@@ -2265,7 +2489,7 @@
           <w:color w:val="auto"/>
         </w:rPr>
       </w:pPr>
-      <w:bookmarkStart w:id="5" w:name="_Toc414438521"/>
+      <w:bookmarkStart w:id="6" w:name="_Toc414438521"/>
       <w:r>
         <w:rPr>
           <w:rFonts w:ascii="Arial" w:hAnsi="Arial" w:cs="Arial"/>
@@ -2323,7 +2547,7 @@
         </w:rPr>
         <w:t>.- Diagrama de componentes de la carpeta view</w:t>
       </w:r>
-      <w:bookmarkEnd w:id="5"/>
+      <w:bookmarkEnd w:id="6"/>
     </w:p>
     <w:p>
       <w:pPr>
@@ -2343,76 +2567,381 @@
           <w:szCs w:val="22"/>
           <w:lang w:val="es-MX" w:eastAsia="en-US"/>
         </w:rPr>
-        <w:t>Los diagramas que se muestran contienen los archivos o mejor dicho componentes del proyecto, cada uno dentro de su carptea correspondientes.</w:t>
+        <w:t xml:space="preserve">Los diagramas que se muestran contienen los archivos o mejor dicho componentes del proyecto, cada uno dentro de </w:t>
       </w:r>
-    </w:p>
-    <w:p>
-      <w:pPr>
-        <w:spacing w:line="360" w:lineRule="auto"/>
-        <w:jc w:val="both"/>
+      <w:r>
         <w:rPr>
           <w:rFonts w:ascii="Arial" w:hAnsi="Arial" w:cs="Arial"/>
           <w:sz w:val="22"/>
           <w:szCs w:val="22"/>
           <w:lang w:val="es-MX" w:eastAsia="en-US"/>
         </w:rPr>
-      </w:pPr>
-    </w:p>
-    <w:p>
-      <w:pPr>
-        <w:spacing w:line="360" w:lineRule="auto"/>
-        <w:jc w:val="both"/>
+        <w:t>su carpeta correspondiente</w:t>
+      </w:r>
+      <w:r>
         <w:rPr>
           <w:rFonts w:ascii="Arial" w:hAnsi="Arial" w:cs="Arial"/>
           <w:sz w:val="22"/>
           <w:szCs w:val="22"/>
           <w:lang w:val="es-MX" w:eastAsia="en-US"/>
         </w:rPr>
-      </w:pPr>
-      <w:r>
+        <w:t>.</w:t>
+      </w:r>
+    </w:p>
+    <w:p>
+      <w:pPr>
+        <w:spacing w:line="360" w:lineRule="auto"/>
+        <w:jc w:val="both"/>
         <w:rPr>
           <w:rFonts w:ascii="Arial" w:hAnsi="Arial" w:cs="Arial"/>
           <w:sz w:val="22"/>
           <w:szCs w:val="22"/>
           <w:lang w:val="es-MX" w:eastAsia="en-US"/>
         </w:rPr>
-        <w:t>El el diagrama (Imagen 2.- Diagrama de componentes, vista general) observamos los componentes y su relación a nivel principal, dado que en el diagrama (Imagen 3.- Diagrama de componentes de la carpeta view) podemos ver la relación y carpetas que lo conforma</w:t>
-      </w:r>
-      <w:r>
+      </w:pPr>
+    </w:p>
+    <w:p>
+      <w:pPr>
+        <w:spacing w:line="360" w:lineRule="auto"/>
+        <w:jc w:val="both"/>
         <w:rPr>
           <w:rFonts w:ascii="Arial" w:hAnsi="Arial" w:cs="Arial"/>
           <w:sz w:val="22"/>
           <w:szCs w:val="22"/>
           <w:lang w:val="es-MX" w:eastAsia="en-US"/>
         </w:rPr>
-        <w:t>.</w:t>
-      </w:r>
-    </w:p>
-    <w:p>
-      <w:pPr>
-        <w:spacing w:line="360" w:lineRule="auto"/>
-        <w:jc w:val="both"/>
+      </w:pPr>
+      <w:r>
         <w:rPr>
           <w:rFonts w:ascii="Arial" w:hAnsi="Arial" w:cs="Arial"/>
           <w:sz w:val="22"/>
           <w:szCs w:val="22"/>
           <w:lang w:val="es-MX" w:eastAsia="en-US"/>
         </w:rPr>
-      </w:pPr>
-    </w:p>
-    <w:p>
-      <w:pPr>
-        <w:spacing w:line="360" w:lineRule="auto"/>
-        <w:jc w:val="both"/>
+        <w:t>El diagrama (Imagen 2.- Diagrama de componentes, vista general) observamos los componentes y su relación a nivel principal, dado que en el diagrama (Imagen 3.- Diagrama de componentes de la carpeta view) podemos ver la relación y carpetas que lo conforma</w:t>
+      </w:r>
+      <w:r>
         <w:rPr>
           <w:rFonts w:ascii="Arial" w:hAnsi="Arial" w:cs="Arial"/>
           <w:sz w:val="22"/>
           <w:szCs w:val="22"/>
           <w:lang w:val="es-MX" w:eastAsia="en-US"/>
         </w:rPr>
-      </w:pPr>
-      <w:bookmarkStart w:id="6" w:name="_GoBack"/>
-      <w:bookmarkEnd w:id="6"/>
+        <w:t>.</w:t>
+      </w:r>
+    </w:p>
+    <w:p>
+      <w:pPr>
+        <w:spacing w:line="360" w:lineRule="auto"/>
+        <w:jc w:val="both"/>
+        <w:rPr>
+          <w:rFonts w:ascii="Arial" w:hAnsi="Arial" w:cs="Arial"/>
+          <w:sz w:val="22"/>
+          <w:szCs w:val="22"/>
+          <w:lang w:val="es-MX" w:eastAsia="en-US"/>
+        </w:rPr>
+      </w:pPr>
+    </w:p>
+    <w:p>
+      <w:pPr>
+        <w:spacing w:line="360" w:lineRule="auto"/>
+        <w:jc w:val="both"/>
+        <w:rPr>
+          <w:rFonts w:ascii="Arial" w:hAnsi="Arial" w:cs="Arial"/>
+          <w:sz w:val="22"/>
+          <w:szCs w:val="22"/>
+          <w:lang w:val="es-MX" w:eastAsia="en-US"/>
+        </w:rPr>
+      </w:pPr>
+    </w:p>
+    <w:p>
+      <w:pPr>
+        <w:rPr>
+          <w:lang w:val="es-MX" w:eastAsia="en-US"/>
+        </w:rPr>
+      </w:pPr>
+      <w:r>
+        <w:rPr>
+          <w:lang w:val="es-MX" w:eastAsia="en-US"/>
+        </w:rPr>
+        <w:br w:type="page"/>
+      </w:r>
+    </w:p>
+    <w:p>
+      <w:pPr>
+        <w:pStyle w:val="Ttulo1"/>
+        <w:rPr>
+          <w:rFonts w:ascii="Arial" w:hAnsi="Arial"/>
+          <w:b w:val="0"/>
+          <w:sz w:val="28"/>
+          <w:szCs w:val="28"/>
+          <w:lang w:val="es-MX" w:eastAsia="en-US"/>
+        </w:rPr>
+      </w:pPr>
+      <w:bookmarkStart w:id="7" w:name="_Toc415137191"/>
+      <w:r>
+        <w:rPr>
+          <w:rFonts w:ascii="Arial" w:hAnsi="Arial"/>
+          <w:b w:val="0"/>
+          <w:sz w:val="28"/>
+          <w:szCs w:val="28"/>
+          <w:lang w:val="es-MX" w:eastAsia="en-US"/>
+        </w:rPr>
+        <w:lastRenderedPageBreak/>
+        <w:t xml:space="preserve">Vista </w:t>
+      </w:r>
+      <w:r>
+        <w:rPr>
+          <w:rFonts w:ascii="Arial" w:hAnsi="Arial"/>
+          <w:b w:val="0"/>
+          <w:sz w:val="28"/>
+          <w:szCs w:val="28"/>
+          <w:lang w:val="es-MX" w:eastAsia="en-US"/>
+        </w:rPr>
+        <w:t>física</w:t>
+      </w:r>
+      <w:bookmarkEnd w:id="7"/>
+    </w:p>
+    <w:p>
+      <w:pPr>
+        <w:rPr>
+          <w:lang w:val="es-MX" w:eastAsia="en-US"/>
+        </w:rPr>
+      </w:pPr>
+    </w:p>
+    <w:p>
+      <w:pPr>
+        <w:pStyle w:val="Ttulo2"/>
+        <w:rPr>
+          <w:color w:val="auto"/>
+          <w:lang w:val="es-MX" w:eastAsia="en-US"/>
+        </w:rPr>
+      </w:pPr>
+      <w:bookmarkStart w:id="8" w:name="_Toc415137192"/>
+      <w:r>
+        <w:rPr>
+          <w:color w:val="auto"/>
+          <w:lang w:val="es-MX" w:eastAsia="en-US"/>
+        </w:rPr>
+        <w:t>Diagrama de despliegue</w:t>
+      </w:r>
+      <w:bookmarkEnd w:id="8"/>
+    </w:p>
+    <w:p>
+      <w:pPr>
+        <w:rPr>
+          <w:lang w:val="es-MX" w:eastAsia="en-US"/>
+        </w:rPr>
+      </w:pPr>
+    </w:p>
+    <w:p>
+      <w:pPr>
+        <w:keepNext/>
+        <w:spacing w:line="360" w:lineRule="auto"/>
+        <w:jc w:val="both"/>
+      </w:pPr>
+      <w:r>
+        <w:rPr>
+          <w:rFonts w:ascii="Arial" w:hAnsi="Arial" w:cs="Arial"/>
+          <w:b/>
+          <w:noProof/>
+          <w:sz w:val="28"/>
+          <w:szCs w:val="28"/>
+          <w:lang w:val="es-MX" w:eastAsia="es-MX"/>
+        </w:rPr>
+        <w:drawing>
+          <wp:inline distT="0" distB="0" distL="0" distR="0" wp14:anchorId="2EFF36AD" wp14:editId="0FE14F69">
+            <wp:extent cx="5612130" cy="3891307"/>
+            <wp:effectExtent l="0" t="0" r="7620" b="0"/>
+            <wp:docPr id="4" name="Imagen 4" descr="C:\Users\J.Diego\Desktop\Modelo de despliegue.jpg"/>
+            <wp:cNvGraphicFramePr>
+              <a:graphicFrameLocks xmlns:a="http://schemas.openxmlformats.org/drawingml/2006/main" noChangeAspect="1"/>
+            </wp:cNvGraphicFramePr>
+            <a:graphic xmlns:a="http://schemas.openxmlformats.org/drawingml/2006/main">
+              <a:graphicData uri="http://schemas.openxmlformats.org/drawingml/2006/picture">
+                <pic:pic xmlns:pic="http://schemas.openxmlformats.org/drawingml/2006/picture">
+                  <pic:nvPicPr>
+                    <pic:cNvPr id="0" name="Picture 1" descr="C:\Users\J.Diego\Desktop\Modelo de despliegue.jpg"/>
+                    <pic:cNvPicPr>
+                      <a:picLocks noChangeAspect="1" noChangeArrowheads="1"/>
+                    </pic:cNvPicPr>
+                  </pic:nvPicPr>
+                  <pic:blipFill>
+                    <a:blip r:embed="rId14">
+                      <a:extLst>
+                        <a:ext uri="{28A0092B-C50C-407E-A947-70E740481C1C}">
+                          <a14:useLocalDpi xmlns:a14="http://schemas.microsoft.com/office/drawing/2010/main" val="0"/>
+                        </a:ext>
+                      </a:extLst>
+                    </a:blip>
+                    <a:srcRect/>
+                    <a:stretch>
+                      <a:fillRect/>
+                    </a:stretch>
+                  </pic:blipFill>
+                  <pic:spPr bwMode="auto">
+                    <a:xfrm>
+                      <a:off x="0" y="0"/>
+                      <a:ext cx="5612130" cy="3891307"/>
+                    </a:xfrm>
+                    <a:prstGeom prst="rect">
+                      <a:avLst/>
+                    </a:prstGeom>
+                    <a:noFill/>
+                    <a:ln>
+                      <a:noFill/>
+                    </a:ln>
+                  </pic:spPr>
+                </pic:pic>
+              </a:graphicData>
+            </a:graphic>
+          </wp:inline>
+        </w:drawing>
+      </w:r>
+    </w:p>
+    <w:p>
+      <w:pPr>
+        <w:pStyle w:val="Descripcin"/>
+        <w:jc w:val="both"/>
+        <w:rPr>
+          <w:rFonts w:ascii="Arial" w:hAnsi="Arial" w:cs="Arial"/>
+          <w:b/>
+          <w:color w:val="auto"/>
+          <w:sz w:val="20"/>
+          <w:szCs w:val="20"/>
+        </w:rPr>
+      </w:pPr>
+      <w:r>
+        <w:rPr>
+          <w:rFonts w:ascii="Arial" w:hAnsi="Arial" w:cs="Arial"/>
+          <w:b/>
+          <w:color w:val="auto"/>
+          <w:sz w:val="20"/>
+          <w:szCs w:val="20"/>
+        </w:rPr>
+        <w:t xml:space="preserve">Imagen </w:t>
+      </w:r>
+      <w:r>
+        <w:rPr>
+          <w:rFonts w:ascii="Arial" w:hAnsi="Arial" w:cs="Arial"/>
+          <w:b/>
+          <w:color w:val="auto"/>
+          <w:sz w:val="20"/>
+          <w:szCs w:val="20"/>
+        </w:rPr>
+        <w:fldChar w:fldCharType="begin"/>
+      </w:r>
+      <w:r>
+        <w:rPr>
+          <w:rFonts w:ascii="Arial" w:hAnsi="Arial" w:cs="Arial"/>
+          <w:b/>
+          <w:color w:val="auto"/>
+          <w:sz w:val="20"/>
+          <w:szCs w:val="20"/>
+        </w:rPr>
+        <w:instrText xml:space="preserve"> SEQ Imagen \* ARABIC </w:instrText>
+      </w:r>
+      <w:r>
+        <w:rPr>
+          <w:rFonts w:ascii="Arial" w:hAnsi="Arial" w:cs="Arial"/>
+          <w:b/>
+          <w:color w:val="auto"/>
+          <w:sz w:val="20"/>
+          <w:szCs w:val="20"/>
+        </w:rPr>
+        <w:fldChar w:fldCharType="separate"/>
+      </w:r>
+      <w:r>
+        <w:rPr>
+          <w:rFonts w:ascii="Arial" w:hAnsi="Arial" w:cs="Arial"/>
+          <w:b/>
+          <w:noProof/>
+          <w:color w:val="auto"/>
+          <w:sz w:val="20"/>
+          <w:szCs w:val="20"/>
+        </w:rPr>
+        <w:t>4</w:t>
+      </w:r>
+      <w:r>
+        <w:rPr>
+          <w:rFonts w:ascii="Arial" w:hAnsi="Arial" w:cs="Arial"/>
+          <w:b/>
+          <w:color w:val="auto"/>
+          <w:sz w:val="20"/>
+          <w:szCs w:val="20"/>
+        </w:rPr>
+        <w:fldChar w:fldCharType="end"/>
+      </w:r>
+      <w:r>
+        <w:rPr>
+          <w:rFonts w:ascii="Arial" w:hAnsi="Arial" w:cs="Arial"/>
+          <w:b/>
+          <w:color w:val="auto"/>
+          <w:sz w:val="20"/>
+          <w:szCs w:val="20"/>
+        </w:rPr>
+        <w:t>.- Diagrama de despliegue.</w:t>
+      </w:r>
+    </w:p>
+    <w:p>
+      <w:pPr>
+        <w:rPr>
+          <w:lang w:val="es-MX" w:eastAsia="en-US"/>
+        </w:rPr>
+      </w:pPr>
+      <w:r>
+        <w:rPr>
+          <w:lang w:val="es-MX" w:eastAsia="en-US"/>
+        </w:rPr>
+        <w:t>En el diagrama anterior podemos observar como interactuara la aplicación web de manera física, esto tomando en cuenta dos tipos de dispositivos que son las computadoras y los smartPhone’s.</w:t>
+      </w:r>
+    </w:p>
+    <w:p>
+      <w:pPr>
+        <w:rPr>
+          <w:lang w:val="es-MX" w:eastAsia="en-US"/>
+        </w:rPr>
+      </w:pPr>
+    </w:p>
+    <w:p>
+      <w:pPr>
+        <w:rPr>
+          <w:lang w:val="es-MX" w:eastAsia="en-US"/>
+        </w:rPr>
+      </w:pPr>
+      <w:r>
+        <w:rPr>
+          <w:lang w:val="es-MX" w:eastAsia="en-US"/>
+        </w:rPr>
+        <w:t>Como podemos observar el sitio web obtendrá recursos de un servidor de terceros el cual es de google, que le brindara las herramientas necesarias para su funcionabilidad.</w:t>
+      </w:r>
+    </w:p>
+    <w:p>
+      <w:pPr>
+        <w:rPr>
+          <w:lang w:val="es-MX" w:eastAsia="en-US"/>
+        </w:rPr>
+      </w:pPr>
+    </w:p>
+    <w:p>
+      <w:pPr>
+        <w:rPr>
+          <w:lang w:val="es-MX" w:eastAsia="en-US"/>
+        </w:rPr>
+      </w:pPr>
+      <w:r>
+        <w:rPr>
+          <w:lang w:val="es-MX" w:eastAsia="en-US"/>
+        </w:rPr>
+        <w:br w:type="page"/>
+      </w:r>
+    </w:p>
+    <w:p>
+      <w:pPr>
+        <w:rPr>
+          <w:lang w:val="es-MX" w:eastAsia="en-US"/>
+        </w:rPr>
+      </w:pPr>
     </w:p>
     <w:sectPr>
       <w:pgSz w:w="12240" w:h="15840"/>
@@ -2655,7 +3184,7 @@
                               <w:color w:val="FFFFFF" w:themeColor="background1"/>
                               <w:sz w:val="22"/>
                             </w:rPr>
-                            <w:t>1</w:t>
+                            <w:t>8</w:t>
                           </w:r>
                           <w:r>
                             <w:rPr>
@@ -2733,7 +3262,7 @@
                         <w:color w:val="FFFFFF" w:themeColor="background1"/>
                         <w:sz w:val="22"/>
                       </w:rPr>
-                      <w:t>1</w:t>
+                      <w:t>8</w:t>
                     </w:r>
                     <w:r>
                       <w:rPr>
@@ -7399,6 +7928,7 @@
   </w:compat>
   <w:rsids>
     <w:rsidRoot w:val="00A57CC8"/>
+    <w:rsid w:val="00437DBA"/>
     <w:rsid w:val="00A5237F"/>
     <w:rsid w:val="00A57CC8"/>
     <w:rsid w:val="00AF319B"/>
@@ -8126,7 +8656,7 @@
 </file>
 
 <file path=customXml/itemProps1.xml><?xml version="1.0" encoding="utf-8"?>
-<ds:datastoreItem xmlns:ds="http://schemas.openxmlformats.org/officeDocument/2006/customXml" ds:itemID="{9E263A58-2280-4C39-960B-C10470B6C0EE}">
+<ds:datastoreItem xmlns:ds="http://schemas.openxmlformats.org/officeDocument/2006/customXml" ds:itemID="{9E0256CF-E549-47A1-8D23-3110216795AC}">
   <ds:schemaRefs>
     <ds:schemaRef ds:uri="http://schemas.openxmlformats.org/officeDocument/2006/bibliography"/>
   </ds:schemaRefs>

</xml_diff>

<commit_message>
cehj-26/03/2015-se agrego mas informacion al documento ARQ_DE_SW.docx
</commit_message>
<xml_diff>
--- a/ afgmx/AFGMX/PROCESO_DESARROLLO/F3_ANALISIS_Y_DISENO/ARQ_DE_SW.docx
+++ b/ afgmx/AFGMX/PROCESO_DESARROLLO/F3_ANALISIS_Y_DISENO/ARQ_DE_SW.docx
@@ -1,10 +1,10 @@
 
 <file path=word/document.xml><?xml version="1.0" encoding="utf-8"?>
-<w:document xmlns:wpc="http://schemas.microsoft.com/office/word/2010/wordprocessingCanvas" xmlns:mc="http://schemas.openxmlformats.org/markup-compatibility/2006" xmlns:o="urn:schemas-microsoft-com:office:office" xmlns:r="http://schemas.openxmlformats.org/officeDocument/2006/relationships" xmlns:m="http://schemas.openxmlformats.org/officeDocument/2006/math" xmlns:v="urn:schemas-microsoft-com:vml" xmlns:wp14="http://schemas.microsoft.com/office/word/2010/wordprocessingDrawing" xmlns:wp="http://schemas.openxmlformats.org/drawingml/2006/wordprocessingDrawing" xmlns:w10="urn:schemas-microsoft-com:office:word" xmlns:w="http://schemas.openxmlformats.org/wordprocessingml/2006/main" xmlns:w14="http://schemas.microsoft.com/office/word/2010/wordml" xmlns:w15="http://schemas.microsoft.com/office/word/2012/wordml" xmlns:wpg="http://schemas.microsoft.com/office/word/2010/wordprocessingGroup" xmlns:wpi="http://schemas.microsoft.com/office/word/2010/wordprocessingInk" xmlns:wne="http://schemas.microsoft.com/office/word/2006/wordml" xmlns:wps="http://schemas.microsoft.com/office/word/2010/wordprocessingShape" mc:Ignorable="w14 w15 wp14">
+<w:document xmlns:wpc="http://schemas.microsoft.com/office/word/2010/wordprocessingCanvas" xmlns:mc="http://schemas.openxmlformats.org/markup-compatibility/2006" xmlns:o="urn:schemas-microsoft-com:office:office" xmlns:r="http://schemas.openxmlformats.org/officeDocument/2006/relationships" xmlns:m="http://schemas.openxmlformats.org/officeDocument/2006/math" xmlns:v="urn:schemas-microsoft-com:vml" xmlns:wp14="http://schemas.microsoft.com/office/word/2010/wordprocessingDrawing" xmlns:wp="http://schemas.openxmlformats.org/drawingml/2006/wordprocessingDrawing" xmlns:w10="urn:schemas-microsoft-com:office:word" xmlns:w="http://schemas.openxmlformats.org/wordprocessingml/2006/main" xmlns:w14="http://schemas.microsoft.com/office/word/2010/wordml" xmlns:wpg="http://schemas.microsoft.com/office/word/2010/wordprocessingGroup" xmlns:wpi="http://schemas.microsoft.com/office/word/2010/wordprocessingInk" xmlns:wne="http://schemas.microsoft.com/office/word/2006/wordml" xmlns:wps="http://schemas.microsoft.com/office/word/2010/wordprocessingShape" mc:Ignorable="w14 wp14">
   <w:body>
     <w:p>
       <w:pPr>
-        <w:pStyle w:val="Puesto"/>
+        <w:pStyle w:val="Ttulo"/>
         <w:rPr>
           <w:rFonts w:asciiTheme="majorHAnsi" w:hAnsiTheme="majorHAnsi" w:cstheme="majorHAnsi"/>
         </w:rPr>
@@ -40,7 +40,7 @@
                     </pic:cNvPicPr>
                   </pic:nvPicPr>
                   <pic:blipFill>
-                    <a:blip r:embed="rId8">
+                    <a:blip r:embed="rId9">
                       <a:extLst>
                         <a:ext uri="{28A0092B-C50C-407E-A947-70E740481C1C}">
                           <a14:useLocalDpi xmlns:a14="http://schemas.microsoft.com/office/drawing/2010/main" val="0"/>
@@ -80,7 +80,7 @@
     </w:p>
     <w:p>
       <w:pPr>
-        <w:pStyle w:val="Puesto"/>
+        <w:pStyle w:val="Ttulo"/>
         <w:rPr>
           <w:rFonts w:asciiTheme="majorHAnsi" w:hAnsiTheme="majorHAnsi" w:cstheme="majorHAnsi"/>
         </w:rPr>
@@ -88,7 +88,7 @@
     </w:p>
     <w:p>
       <w:pPr>
-        <w:pStyle w:val="Puesto"/>
+        <w:pStyle w:val="Ttulo"/>
         <w:rPr>
           <w:rFonts w:asciiTheme="majorHAnsi" w:hAnsiTheme="majorHAnsi" w:cstheme="majorHAnsi"/>
         </w:rPr>
@@ -96,7 +96,7 @@
     </w:p>
     <w:p>
       <w:pPr>
-        <w:pStyle w:val="Puesto"/>
+        <w:pStyle w:val="Ttulo"/>
         <w:rPr>
           <w:rFonts w:asciiTheme="majorHAnsi" w:hAnsiTheme="majorHAnsi" w:cstheme="majorHAnsi"/>
         </w:rPr>
@@ -118,7 +118,7 @@
     </w:p>
     <w:p>
       <w:pPr>
-        <w:pStyle w:val="Puesto"/>
+        <w:pStyle w:val="Ttulo"/>
         <w:rPr>
           <w:rFonts w:asciiTheme="majorHAnsi" w:hAnsiTheme="majorHAnsi" w:cstheme="majorHAnsi"/>
         </w:rPr>
@@ -238,7 +238,7 @@
               </wp:anchor>
             </w:drawing>
           </mc:Choice>
-          <mc:Fallback>
+          <mc:Fallback xmlns:w15="http://schemas.microsoft.com/office/word/2012/wordml">
             <w:pict>
               <v:rect w14:anchorId="16022757" id="Rectangle 27" o:spid="_x0000_s1026" style="position:absolute;margin-left:-72.15pt;margin-top:23.1pt;width:597pt;height:159pt;z-index:-251671552;visibility:visible;mso-wrap-style:square;mso-width-percent:0;mso-height-percent:0;mso-wrap-distance-left:9pt;mso-wrap-distance-top:0;mso-wrap-distance-right:9pt;mso-wrap-distance-bottom:0;mso-position-horizontal:absolute;mso-position-horizontal-relative:text;mso-position-vertical:absolute;mso-position-vertical-relative:text;mso-width-percent:0;mso-height-percent:0;mso-width-relative:margin;mso-height-relative:margin;v-text-anchor:middle" o:gfxdata="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" fillcolor="#267e5a" stroked="f" strokeweight="2pt"/>
             </w:pict>
@@ -248,7 +248,7 @@
     </w:p>
     <w:p>
       <w:pPr>
-        <w:pStyle w:val="Puesto"/>
+        <w:pStyle w:val="Ttulo"/>
         <w:rPr>
           <w:rFonts w:asciiTheme="majorHAnsi" w:hAnsiTheme="majorHAnsi" w:cstheme="majorHAnsi"/>
         </w:rPr>
@@ -341,7 +341,7 @@
           </mc:Choice>
           <mc:Fallback>
             <w:pict>
-              <v:shapetype w14:anchorId="033F4A82" id="_x0000_t202" coordsize="21600,21600" o:spt="202" path="m,l,21600r21600,l21600,xe">
+              <v:shapetype id="_x0000_t202" coordsize="21600,21600" o:spt="202" path="m,l,21600r21600,l21600,xe">
                 <v:stroke joinstyle="miter"/>
                 <v:path gradientshapeok="t" o:connecttype="rect"/>
               </v:shapetype>
@@ -367,7 +367,7 @@
     </w:p>
     <w:p>
       <w:pPr>
-        <w:pStyle w:val="Puesto"/>
+        <w:pStyle w:val="Ttulo"/>
         <w:rPr>
           <w:rFonts w:asciiTheme="majorHAnsi" w:hAnsiTheme="majorHAnsi" w:cstheme="majorHAnsi"/>
         </w:rPr>
@@ -420,7 +420,7 @@
                     </pic:cNvPicPr>
                   </pic:nvPicPr>
                   <pic:blipFill>
-                    <a:blip r:embed="rId9" cstate="print">
+                    <a:blip r:embed="rId10" cstate="print">
                       <a:extLst>
                         <a:ext uri="{28A0092B-C50C-407E-A947-70E740481C1C}">
                           <a14:useLocalDpi xmlns:a14="http://schemas.microsoft.com/office/drawing/2010/main" val="0"/>
@@ -460,7 +460,7 @@
     </w:p>
     <w:p>
       <w:pPr>
-        <w:pStyle w:val="Puesto"/>
+        <w:pStyle w:val="Ttulo"/>
         <w:jc w:val="left"/>
         <w:rPr>
           <w:rFonts w:ascii="Open Sans" w:hAnsi="Open Sans" w:cs="Open Sans"/>
@@ -570,7 +570,7 @@
           </mc:Choice>
           <mc:Fallback>
             <w:pict>
-              <v:shape w14:anchorId="09B96686" id="Text Box 946" o:spid="_x0000_s1027" type="#_x0000_t202" style="position:absolute;margin-left:-61.5pt;margin-top:58.55pt;width:34.5pt;height:282.7pt;z-index:251661312;visibility:visible;mso-wrap-style:square;mso-width-percent:0;mso-height-percent:0;mso-wrap-distance-left:9pt;mso-wrap-distance-top:0;mso-wrap-distance-right:9pt;mso-wrap-distance-bottom:0;mso-position-horizontal:absolute;mso-position-horizontal-relative:text;mso-position-vertical:absolute;mso-position-vertical-relative:text;mso-width-percent:0;mso-height-percent:0;mso-width-relative:margin;mso-height-relative:margin;v-text-anchor:top" o:gfxdata="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" filled="f" stroked="f" strokeweight=".5pt">
+              <v:shape id="Text Box 946" o:spid="_x0000_s1027" type="#_x0000_t202" style="position:absolute;margin-left:-61.5pt;margin-top:58.55pt;width:34.5pt;height:282.7pt;z-index:251661312;visibility:visible;mso-wrap-style:square;mso-width-percent:0;mso-height-percent:0;mso-wrap-distance-left:9pt;mso-wrap-distance-top:0;mso-wrap-distance-right:9pt;mso-wrap-distance-bottom:0;mso-position-horizontal:absolute;mso-position-horizontal-relative:text;mso-position-vertical:absolute;mso-position-vertical-relative:text;mso-width-percent:0;mso-height-percent:0;mso-width-relative:margin;mso-height-relative:margin;v-text-anchor:top" o:gfxdata="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" filled="f" stroked="f" strokeweight=".5pt">
                 <v:textbox style="layout-flow:vertical;mso-layout-flow-alt:bottom-to-top">
                   <w:txbxContent>
                     <w:p>
@@ -708,7 +708,7 @@
               </wp:anchor>
             </w:drawing>
           </mc:Choice>
-          <mc:Fallback>
+          <mc:Fallback xmlns:w15="http://schemas.microsoft.com/office/word/2012/wordml">
             <w:pict>
               <v:line w14:anchorId="2DD6FCF9" id="Straight Connector 28" o:spid="_x0000_s1026" style="position:absolute;z-index:251668480;visibility:visible;mso-wrap-style:square;mso-width-percent:0;mso-height-percent:0;mso-wrap-distance-left:9pt;mso-wrap-distance-top:0;mso-wrap-distance-right:9pt;mso-wrap-distance-bottom:0;mso-position-horizontal:absolute;mso-position-horizontal-relative:text;mso-position-vertical:absolute;mso-position-vertical-relative:text;mso-width-percent:0;mso-height-percent:0;mso-width-relative:margin;mso-height-relative:margin" from=".15pt,1.45pt" to="250.65pt,1.45pt" o:gfxdata="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" strokecolor="white [3212]" strokeweight="1pt"/>
             </w:pict>
@@ -745,8 +745,8 @@
               <w:lang w:val="es-MX"/>
             </w:rPr>
             <w:sectPr>
-              <w:headerReference w:type="default" r:id="rId10"/>
-              <w:footerReference w:type="default" r:id="rId11"/>
+              <w:headerReference w:type="default" r:id="rId11"/>
+              <w:footerReference w:type="default" r:id="rId12"/>
               <w:endnotePr>
                 <w:numFmt w:val="decimal"/>
               </w:endnotePr>
@@ -1883,8 +1883,6 @@
         </w:rPr>
         <w:br w:type="page"/>
       </w:r>
-      <w:bookmarkStart w:id="0" w:name="_GoBack"/>
-      <w:bookmarkEnd w:id="0"/>
     </w:p>
     <w:p>
       <w:pPr>
@@ -1897,7 +1895,7 @@
           <w:lang w:val="es-MX"/>
         </w:rPr>
       </w:pPr>
-      <w:bookmarkStart w:id="1" w:name="_Toc415137188"/>
+      <w:bookmarkStart w:id="0" w:name="_Toc415137188"/>
       <w:r>
         <w:rPr>
           <w:rFonts w:ascii="Arial" w:hAnsi="Arial"/>
@@ -1908,7 +1906,7 @@
         <w:lastRenderedPageBreak/>
         <w:t>VISTA DE DESPLIEGUE</w:t>
       </w:r>
-      <w:bookmarkEnd w:id="1"/>
+      <w:bookmarkEnd w:id="0"/>
     </w:p>
     <w:p>
       <w:pPr>
@@ -1936,7 +1934,7 @@
           <w:lang w:val="es-MX"/>
         </w:rPr>
       </w:pPr>
-      <w:bookmarkStart w:id="2" w:name="_Toc415137189"/>
+      <w:bookmarkStart w:id="1" w:name="_Toc415137189"/>
       <w:r>
         <w:rPr>
           <w:rFonts w:ascii="Arial" w:hAnsi="Arial"/>
@@ -1946,7 +1944,7 @@
         </w:rPr>
         <w:t>Diagrama de paquetes</w:t>
       </w:r>
-      <w:bookmarkEnd w:id="2"/>
+      <w:bookmarkEnd w:id="1"/>
     </w:p>
     <w:p>
       <w:pPr>
@@ -1983,7 +1981,7 @@
                     </pic:cNvPicPr>
                   </pic:nvPicPr>
                   <pic:blipFill>
-                    <a:blip r:embed="rId12">
+                    <a:blip r:embed="rId13">
                       <a:extLst>
                         <a:ext uri="{28A0092B-C50C-407E-A947-70E740481C1C}">
                           <a14:useLocalDpi xmlns:a14="http://schemas.microsoft.com/office/drawing/2010/main" val="0"/>
@@ -2017,14 +2015,14 @@
     </w:p>
     <w:p>
       <w:pPr>
-        <w:pStyle w:val="Descripcin"/>
+        <w:pStyle w:val="Epgrafe"/>
         <w:rPr>
           <w:rFonts w:ascii="Arial" w:hAnsi="Arial" w:cs="Arial"/>
           <w:b/>
           <w:color w:val="auto"/>
         </w:rPr>
       </w:pPr>
-      <w:bookmarkStart w:id="3" w:name="_Toc414438519"/>
+      <w:bookmarkStart w:id="2" w:name="_Toc414438519"/>
       <w:r>
         <w:rPr>
           <w:rFonts w:ascii="Arial" w:hAnsi="Arial" w:cs="Arial"/>
@@ -2082,7 +2080,7 @@
         </w:rPr>
         <w:t>.- Diagrama de paquetes (MVC).</w:t>
       </w:r>
-      <w:bookmarkEnd w:id="3"/>
+      <w:bookmarkEnd w:id="2"/>
     </w:p>
     <w:p>
       <w:pPr>
@@ -2127,20 +2125,19 @@
           <w:szCs w:val="22"/>
           <w:lang w:val="es-MX" w:eastAsia="en-US"/>
         </w:rPr>
-        <w:t>(Modelo-Vista-Controlador en sus siglas en ingles Model-View-Controller) para llevar un control sobre la aplicación donde:</w:t>
-      </w:r>
-    </w:p>
-    <w:p>
-      <w:pPr>
-        <w:spacing w:line="360" w:lineRule="auto"/>
-        <w:jc w:val="both"/>
+        <w:t xml:space="preserve">(Modelo-Vista-Controlador en sus siglas en ingles </w:t>
+      </w:r>
+      <w:proofErr w:type="spellStart"/>
+      <w:r>
         <w:rPr>
           <w:rFonts w:ascii="Arial" w:hAnsi="Arial" w:cs="Arial"/>
           <w:sz w:val="22"/>
           <w:szCs w:val="22"/>
           <w:lang w:val="es-MX" w:eastAsia="en-US"/>
         </w:rPr>
-      </w:pPr>
+        <w:t>Model</w:t>
+      </w:r>
+      <w:proofErr w:type="spellEnd"/>
       <w:r>
         <w:rPr>
           <w:rFonts w:ascii="Arial" w:hAnsi="Arial" w:cs="Arial"/>
@@ -2148,8 +2145,9 @@
           <w:szCs w:val="22"/>
           <w:lang w:val="es-MX" w:eastAsia="en-US"/>
         </w:rPr>
-        <w:t xml:space="preserve">Modelo: Contiene todas las clases que </w:t>
-      </w:r>
+        <w:t>-View-</w:t>
+      </w:r>
+      <w:proofErr w:type="spellStart"/>
       <w:r>
         <w:rPr>
           <w:rFonts w:ascii="Arial" w:hAnsi="Arial" w:cs="Arial"/>
@@ -2157,8 +2155,9 @@
           <w:szCs w:val="22"/>
           <w:lang w:val="es-MX" w:eastAsia="en-US"/>
         </w:rPr>
-        <w:t>fungen</w:t>
-      </w:r>
+        <w:t>Controller</w:t>
+      </w:r>
+      <w:proofErr w:type="spellEnd"/>
       <w:r>
         <w:rPr>
           <w:rFonts w:ascii="Arial" w:hAnsi="Arial" w:cs="Arial"/>
@@ -2166,17 +2165,20 @@
           <w:szCs w:val="22"/>
           <w:lang w:val="es-MX" w:eastAsia="en-US"/>
         </w:rPr>
-        <w:t xml:space="preserve"> con la función de operaciones de datos esto </w:t>
-      </w:r>
-      <w:r>
+        <w:t>) para llevar un control sobre la aplicación donde:</w:t>
+      </w:r>
+    </w:p>
+    <w:p>
+      <w:pPr>
+        <w:spacing w:line="360" w:lineRule="auto"/>
+        <w:jc w:val="both"/>
         <w:rPr>
           <w:rFonts w:ascii="Arial" w:hAnsi="Arial" w:cs="Arial"/>
           <w:sz w:val="22"/>
           <w:szCs w:val="22"/>
           <w:lang w:val="es-MX" w:eastAsia="en-US"/>
         </w:rPr>
-        <w:t>resumiendo</w:t>
-      </w:r>
+      </w:pPr>
       <w:r>
         <w:rPr>
           <w:rFonts w:ascii="Arial" w:hAnsi="Arial" w:cs="Arial"/>
@@ -2184,7 +2186,7 @@
           <w:szCs w:val="22"/>
           <w:lang w:val="es-MX" w:eastAsia="en-US"/>
         </w:rPr>
-        <w:t xml:space="preserve"> que </w:t>
+        <w:t xml:space="preserve">Modelo: Contiene todas las clases que </w:t>
       </w:r>
       <w:r>
         <w:rPr>
@@ -2193,20 +2195,17 @@
           <w:szCs w:val="22"/>
           <w:lang w:val="es-MX" w:eastAsia="en-US"/>
         </w:rPr>
-        <w:t>pueden contener ejecuciones query.</w:t>
-      </w:r>
-    </w:p>
-    <w:p>
-      <w:pPr>
-        <w:spacing w:line="360" w:lineRule="auto"/>
-        <w:jc w:val="both"/>
+        <w:t>fungen</w:t>
+      </w:r>
+      <w:r>
         <w:rPr>
           <w:rFonts w:ascii="Arial" w:hAnsi="Arial" w:cs="Arial"/>
           <w:sz w:val="22"/>
           <w:szCs w:val="22"/>
           <w:lang w:val="es-MX" w:eastAsia="en-US"/>
         </w:rPr>
-      </w:pPr>
+        <w:t xml:space="preserve"> con la función de operaciones de datos esto </w:t>
+      </w:r>
       <w:r>
         <w:rPr>
           <w:rFonts w:ascii="Arial" w:hAnsi="Arial" w:cs="Arial"/>
@@ -2214,7 +2213,86 @@
           <w:szCs w:val="22"/>
           <w:lang w:val="es-MX" w:eastAsia="en-US"/>
         </w:rPr>
-        <w:t xml:space="preserve">Vista: Contiene todo lo referente a la interfaz, archivos .css y todo lo relacionado con el </w:t>
+        <w:t>resumiendo</w:t>
+      </w:r>
+      <w:r>
+        <w:rPr>
+          <w:rFonts w:ascii="Arial" w:hAnsi="Arial" w:cs="Arial"/>
+          <w:sz w:val="22"/>
+          <w:szCs w:val="22"/>
+          <w:lang w:val="es-MX" w:eastAsia="en-US"/>
+        </w:rPr>
+        <w:t xml:space="preserve"> que </w:t>
+      </w:r>
+      <w:r>
+        <w:rPr>
+          <w:rFonts w:ascii="Arial" w:hAnsi="Arial" w:cs="Arial"/>
+          <w:sz w:val="22"/>
+          <w:szCs w:val="22"/>
+          <w:lang w:val="es-MX" w:eastAsia="en-US"/>
+        </w:rPr>
+        <w:t xml:space="preserve">pueden contener ejecuciones </w:t>
+      </w:r>
+      <w:proofErr w:type="spellStart"/>
+      <w:r>
+        <w:rPr>
+          <w:rFonts w:ascii="Arial" w:hAnsi="Arial" w:cs="Arial"/>
+          <w:sz w:val="22"/>
+          <w:szCs w:val="22"/>
+          <w:lang w:val="es-MX" w:eastAsia="en-US"/>
+        </w:rPr>
+        <w:t>query</w:t>
+      </w:r>
+      <w:proofErr w:type="spellEnd"/>
+      <w:r>
+        <w:rPr>
+          <w:rFonts w:ascii="Arial" w:hAnsi="Arial" w:cs="Arial"/>
+          <w:sz w:val="22"/>
+          <w:szCs w:val="22"/>
+          <w:lang w:val="es-MX" w:eastAsia="en-US"/>
+        </w:rPr>
+        <w:t>.</w:t>
+      </w:r>
+    </w:p>
+    <w:p>
+      <w:pPr>
+        <w:spacing w:line="360" w:lineRule="auto"/>
+        <w:jc w:val="both"/>
+        <w:rPr>
+          <w:rFonts w:ascii="Arial" w:hAnsi="Arial" w:cs="Arial"/>
+          <w:sz w:val="22"/>
+          <w:szCs w:val="22"/>
+          <w:lang w:val="es-MX" w:eastAsia="en-US"/>
+        </w:rPr>
+      </w:pPr>
+      <w:r>
+        <w:rPr>
+          <w:rFonts w:ascii="Arial" w:hAnsi="Arial" w:cs="Arial"/>
+          <w:sz w:val="22"/>
+          <w:szCs w:val="22"/>
+          <w:lang w:val="es-MX" w:eastAsia="en-US"/>
+        </w:rPr>
+        <w:t>Vista: Contiene todo lo referente a la interfaz, archivos .</w:t>
+      </w:r>
+      <w:proofErr w:type="spellStart"/>
+      <w:r>
+        <w:rPr>
+          <w:rFonts w:ascii="Arial" w:hAnsi="Arial" w:cs="Arial"/>
+          <w:sz w:val="22"/>
+          <w:szCs w:val="22"/>
+          <w:lang w:val="es-MX" w:eastAsia="en-US"/>
+        </w:rPr>
+        <w:t>css</w:t>
+      </w:r>
+      <w:proofErr w:type="spellEnd"/>
+      <w:r>
+        <w:rPr>
+          <w:rFonts w:ascii="Arial" w:hAnsi="Arial" w:cs="Arial"/>
+          <w:sz w:val="22"/>
+          <w:szCs w:val="22"/>
+          <w:lang w:val="es-MX" w:eastAsia="en-US"/>
+        </w:rPr>
+        <w:t xml:space="preserve"> y todo lo relacionado con el </w:t>
       </w:r>
       <w:r>
         <w:rPr>
@@ -2272,7 +2350,7 @@
           <w:lang w:val="es-MX" w:eastAsia="en-US"/>
         </w:rPr>
       </w:pPr>
-      <w:bookmarkStart w:id="4" w:name="_Toc415137190"/>
+      <w:bookmarkStart w:id="3" w:name="_Toc415137190"/>
       <w:r>
         <w:rPr>
           <w:rFonts w:ascii="Arial" w:hAnsi="Arial"/>
@@ -2284,7 +2362,7 @@
         </w:rPr>
         <w:t>Diagrama de componentes</w:t>
       </w:r>
-      <w:bookmarkEnd w:id="4"/>
+      <w:bookmarkEnd w:id="3"/>
     </w:p>
     <w:p>
       <w:pPr>
@@ -2318,7 +2396,7 @@
                     </pic:cNvPicPr>
                   </pic:nvPicPr>
                   <pic:blipFill>
-                    <a:blip r:embed="rId12">
+                    <a:blip r:embed="rId13">
                       <a:extLst>
                         <a:ext uri="{28A0092B-C50C-407E-A947-70E740481C1C}">
                           <a14:useLocalDpi xmlns:a14="http://schemas.microsoft.com/office/drawing/2010/main" val="0"/>
@@ -2352,7 +2430,7 @@
     </w:p>
     <w:p>
       <w:pPr>
-        <w:pStyle w:val="Descripcin"/>
+        <w:pStyle w:val="Epgrafe"/>
         <w:jc w:val="both"/>
         <w:rPr>
           <w:rFonts w:ascii="Arial" w:hAnsi="Arial" w:cs="Arial"/>
@@ -2360,7 +2438,7 @@
           <w:color w:val="auto"/>
         </w:rPr>
       </w:pPr>
-      <w:bookmarkStart w:id="5" w:name="_Toc414438520"/>
+      <w:bookmarkStart w:id="4" w:name="_Toc414438520"/>
       <w:r>
         <w:rPr>
           <w:rFonts w:ascii="Arial" w:hAnsi="Arial" w:cs="Arial"/>
@@ -2418,7 +2496,7 @@
         </w:rPr>
         <w:t>.- Diagrama de componentes, vista principal.</w:t>
       </w:r>
-      <w:bookmarkEnd w:id="5"/>
+      <w:bookmarkEnd w:id="4"/>
     </w:p>
     <w:p>
       <w:pPr>
@@ -2448,7 +2526,7 @@
                     </pic:cNvPicPr>
                   </pic:nvPicPr>
                   <pic:blipFill>
-                    <a:blip r:embed="rId13">
+                    <a:blip r:embed="rId14">
                       <a:extLst>
                         <a:ext uri="{28A0092B-C50C-407E-A947-70E740481C1C}">
                           <a14:useLocalDpi xmlns:a14="http://schemas.microsoft.com/office/drawing/2010/main" val="0"/>
@@ -2482,14 +2560,14 @@
     </w:p>
     <w:p>
       <w:pPr>
-        <w:pStyle w:val="Descripcin"/>
+        <w:pStyle w:val="Epgrafe"/>
         <w:rPr>
           <w:rFonts w:ascii="Arial" w:hAnsi="Arial" w:cs="Arial"/>
           <w:b/>
           <w:color w:val="auto"/>
         </w:rPr>
       </w:pPr>
-      <w:bookmarkStart w:id="6" w:name="_Toc414438521"/>
+      <w:bookmarkStart w:id="5" w:name="_Toc414438521"/>
       <w:r>
         <w:rPr>
           <w:rFonts w:ascii="Arial" w:hAnsi="Arial" w:cs="Arial"/>
@@ -2545,9 +2623,19 @@
           <w:b/>
           <w:color w:val="auto"/>
         </w:rPr>
-        <w:t>.- Diagrama de componentes de la carpeta view</w:t>
-      </w:r>
-      <w:bookmarkEnd w:id="6"/>
+        <w:t xml:space="preserve">.- Diagrama de componentes de la carpeta </w:t>
+      </w:r>
+      <w:proofErr w:type="spellStart"/>
+      <w:r>
+        <w:rPr>
+          <w:rFonts w:ascii="Arial" w:hAnsi="Arial" w:cs="Arial"/>
+          <w:b/>
+          <w:color w:val="auto"/>
+        </w:rPr>
+        <w:t>view</w:t>
+      </w:r>
+      <w:bookmarkEnd w:id="5"/>
+      <w:proofErr w:type="spellEnd"/>
     </w:p>
     <w:p>
       <w:pPr>
@@ -2618,7 +2706,27 @@
           <w:szCs w:val="22"/>
           <w:lang w:val="es-MX" w:eastAsia="en-US"/>
         </w:rPr>
-        <w:t>El diagrama (Imagen 2.- Diagrama de componentes, vista general) observamos los componentes y su relación a nivel principal, dado que en el diagrama (Imagen 3.- Diagrama de componentes de la carpeta view) podemos ver la relación y carpetas que lo conforma</w:t>
+        <w:t xml:space="preserve">El diagrama (Imagen 2.- Diagrama de componentes, vista general) observamos los componentes y su relación a nivel principal, dado que en el diagrama (Imagen 3.- Diagrama de componentes de la carpeta </w:t>
+      </w:r>
+      <w:proofErr w:type="spellStart"/>
+      <w:r>
+        <w:rPr>
+          <w:rFonts w:ascii="Arial" w:hAnsi="Arial" w:cs="Arial"/>
+          <w:sz w:val="22"/>
+          <w:szCs w:val="22"/>
+          <w:lang w:val="es-MX" w:eastAsia="en-US"/>
+        </w:rPr>
+        <w:t>view</w:t>
+      </w:r>
+      <w:proofErr w:type="spellEnd"/>
+      <w:r>
+        <w:rPr>
+          <w:rFonts w:ascii="Arial" w:hAnsi="Arial" w:cs="Arial"/>
+          <w:sz w:val="22"/>
+          <w:szCs w:val="22"/>
+          <w:lang w:val="es-MX" w:eastAsia="en-US"/>
+        </w:rPr>
+        <w:t>) podemos ver la relación y carpetas que lo conforma</w:t>
       </w:r>
       <w:r>
         <w:rPr>
@@ -2678,7 +2786,7 @@
           <w:lang w:val="es-MX" w:eastAsia="en-US"/>
         </w:rPr>
       </w:pPr>
-      <w:bookmarkStart w:id="7" w:name="_Toc415137191"/>
+      <w:bookmarkStart w:id="6" w:name="_Toc415137191"/>
       <w:r>
         <w:rPr>
           <w:rFonts w:ascii="Arial" w:hAnsi="Arial"/>
@@ -2700,7 +2808,7 @@
         </w:rPr>
         <w:t>física</w:t>
       </w:r>
-      <w:bookmarkEnd w:id="7"/>
+      <w:bookmarkEnd w:id="6"/>
     </w:p>
     <w:p>
       <w:pPr>
@@ -2717,7 +2825,7 @@
           <w:lang w:val="es-MX" w:eastAsia="en-US"/>
         </w:rPr>
       </w:pPr>
-      <w:bookmarkStart w:id="8" w:name="_Toc415137192"/>
+      <w:bookmarkStart w:id="7" w:name="_Toc415137192"/>
       <w:r>
         <w:rPr>
           <w:color w:val="auto"/>
@@ -2725,7 +2833,7 @@
         </w:rPr>
         <w:t>Diagrama de despliegue</w:t>
       </w:r>
-      <w:bookmarkEnd w:id="8"/>
+      <w:bookmarkEnd w:id="7"/>
     </w:p>
     <w:p>
       <w:pPr>
@@ -2767,7 +2875,7 @@
                     </pic:cNvPicPr>
                   </pic:nvPicPr>
                   <pic:blipFill>
-                    <a:blip r:embed="rId14">
+                    <a:blip r:embed="rId15">
                       <a:extLst>
                         <a:ext uri="{28A0092B-C50C-407E-A947-70E740481C1C}">
                           <a14:useLocalDpi xmlns:a14="http://schemas.microsoft.com/office/drawing/2010/main" val="0"/>
@@ -2801,7 +2909,7 @@
     </w:p>
     <w:p>
       <w:pPr>
-        <w:pStyle w:val="Descripcin"/>
+        <w:pStyle w:val="Epgrafe"/>
         <w:jc w:val="both"/>
         <w:rPr>
           <w:rFonts w:ascii="Arial" w:hAnsi="Arial" w:cs="Arial"/>
@@ -2893,26 +3001,40 @@
         <w:rPr>
           <w:lang w:val="es-MX" w:eastAsia="en-US"/>
         </w:rPr>
-        <w:t>En el diagrama anterior podemos observar como interactuara la aplicación web de manera física, esto tomando en cuenta dos tipos de dispositivos que son las computadoras y los smartPhone’s.</w:t>
-      </w:r>
-    </w:p>
-    <w:p>
-      <w:pPr>
+        <w:t xml:space="preserve">En el diagrama anterior podemos observar como interactuara la aplicación web de manera física, esto tomando en cuenta dos tipos de dispositivos que son las computadoras y los </w:t>
+      </w:r>
+      <w:proofErr w:type="spellStart"/>
+      <w:r>
         <w:rPr>
           <w:lang w:val="es-MX" w:eastAsia="en-US"/>
         </w:rPr>
-      </w:pPr>
-    </w:p>
-    <w:p>
-      <w:pPr>
+        <w:t>smartPhone’s</w:t>
+      </w:r>
+      <w:proofErr w:type="spellEnd"/>
+      <w:r>
         <w:rPr>
           <w:lang w:val="es-MX" w:eastAsia="en-US"/>
         </w:rPr>
-      </w:pPr>
-      <w:r>
+        <w:t>.</w:t>
+      </w:r>
+    </w:p>
+    <w:p>
+      <w:pPr>
         <w:rPr>
           <w:lang w:val="es-MX" w:eastAsia="en-US"/>
         </w:rPr>
+      </w:pPr>
+    </w:p>
+    <w:p>
+      <w:pPr>
+        <w:rPr>
+          <w:lang w:val="es-MX" w:eastAsia="en-US"/>
+        </w:rPr>
+      </w:pPr>
+      <w:r>
+        <w:rPr>
+          <w:lang w:val="es-MX" w:eastAsia="en-US"/>
+        </w:rPr>
         <w:t>Como podemos observar el sitio web obtendrá recursos de un servidor de terceros el cual es de google, que le brindara las herramientas necesarias para su funcionabilidad.</w:t>
       </w:r>
     </w:p>
@@ -2934,6 +3056,640 @@
           <w:lang w:val="es-MX" w:eastAsia="en-US"/>
         </w:rPr>
         <w:br w:type="page"/>
+      </w:r>
+    </w:p>
+    <w:p>
+      <w:pPr>
+        <w:rPr>
+          <w:lang w:val="es-MX" w:eastAsia="en-US"/>
+        </w:rPr>
+      </w:pPr>
+    </w:p>
+    <w:p>
+      <w:pPr>
+        <w:pStyle w:val="Ttulo1"/>
+      </w:pPr>
+      <w:r>
+        <w:t xml:space="preserve">Vista de </w:t>
+      </w:r>
+      <w:proofErr w:type="spellStart"/>
+      <w:r>
+        <w:t>procesos</w:t>
+      </w:r>
+      <w:proofErr w:type="spellEnd"/>
+    </w:p>
+    <w:p>
+      <w:pPr>
+        <w:pStyle w:val="Ttulo2"/>
+        <w:rPr>
+          <w:color w:val="000000" w:themeColor="text1"/>
+        </w:rPr>
+      </w:pPr>
+      <w:proofErr w:type="spellStart"/>
+      <w:r>
+        <w:rPr>
+          <w:color w:val="000000" w:themeColor="text1"/>
+        </w:rPr>
+        <w:t>Diagrama</w:t>
+      </w:r>
+      <w:proofErr w:type="spellEnd"/>
+      <w:r>
+        <w:rPr>
+          <w:color w:val="000000" w:themeColor="text1"/>
+        </w:rPr>
+        <w:t xml:space="preserve"> de </w:t>
+      </w:r>
+      <w:proofErr w:type="spellStart"/>
+      <w:r>
+        <w:rPr>
+          <w:color w:val="000000" w:themeColor="text1"/>
+        </w:rPr>
+        <w:t>actividades</w:t>
+      </w:r>
+      <w:proofErr w:type="spellEnd"/>
+    </w:p>
+    <w:p/>
+    <w:p>
+      <w:pPr>
+        <w:keepNext/>
+      </w:pPr>
+      <w:r>
+        <w:rPr>
+          <w:noProof/>
+          <w:snapToGrid/>
+          <w:lang w:val="es-MX" w:eastAsia="es-MX"/>
+        </w:rPr>
+        <w:drawing>
+          <wp:inline distT="0" distB="0" distL="0" distR="0" wp14:anchorId="037106D0" wp14:editId="221F11D6">
+            <wp:extent cx="5612130" cy="3894455"/>
+            <wp:effectExtent l="0" t="0" r="7620" b="0"/>
+            <wp:docPr id="5" name="0 Imagen"/>
+            <wp:cNvGraphicFramePr>
+              <a:graphicFrameLocks xmlns:a="http://schemas.openxmlformats.org/drawingml/2006/main" noChangeAspect="1"/>
+            </wp:cNvGraphicFramePr>
+            <a:graphic xmlns:a="http://schemas.openxmlformats.org/drawingml/2006/main">
+              <a:graphicData uri="http://schemas.openxmlformats.org/drawingml/2006/picture">
+                <pic:pic xmlns:pic="http://schemas.openxmlformats.org/drawingml/2006/picture">
+                  <pic:nvPicPr>
+                    <pic:cNvPr id="0" name="Diagrama de Actividades AFGMX.png"/>
+                    <pic:cNvPicPr/>
+                  </pic:nvPicPr>
+                  <pic:blipFill>
+                    <a:blip r:embed="rId16" cstate="print">
+                      <a:extLst>
+                        <a:ext uri="{28A0092B-C50C-407E-A947-70E740481C1C}">
+                          <a14:useLocalDpi xmlns:a14="http://schemas.microsoft.com/office/drawing/2010/main" val="0"/>
+                        </a:ext>
+                      </a:extLst>
+                    </a:blip>
+                    <a:stretch>
+                      <a:fillRect/>
+                    </a:stretch>
+                  </pic:blipFill>
+                  <pic:spPr>
+                    <a:xfrm>
+                      <a:off x="0" y="0"/>
+                      <a:ext cx="5612130" cy="3894455"/>
+                    </a:xfrm>
+                    <a:prstGeom prst="rect">
+                      <a:avLst/>
+                    </a:prstGeom>
+                  </pic:spPr>
+                </pic:pic>
+              </a:graphicData>
+            </a:graphic>
+          </wp:inline>
+        </w:drawing>
+      </w:r>
+    </w:p>
+    <w:p>
+      <w:pPr>
+        <w:pStyle w:val="Epgrafe"/>
+        <w:rPr>
+          <w:b/>
+          <w:i w:val="0"/>
+          <w:color w:val="000000" w:themeColor="text1"/>
+        </w:rPr>
+      </w:pPr>
+      <w:r>
+        <w:rPr>
+          <w:b/>
+          <w:i w:val="0"/>
+          <w:color w:val="000000" w:themeColor="text1"/>
+        </w:rPr>
+        <w:t xml:space="preserve">Imagen </w:t>
+      </w:r>
+      <w:r>
+        <w:rPr>
+          <w:b/>
+          <w:i w:val="0"/>
+          <w:color w:val="000000" w:themeColor="text1"/>
+        </w:rPr>
+        <w:fldChar w:fldCharType="begin"/>
+      </w:r>
+      <w:r>
+        <w:rPr>
+          <w:b/>
+          <w:i w:val="0"/>
+          <w:color w:val="000000" w:themeColor="text1"/>
+        </w:rPr>
+        <w:instrText xml:space="preserve"> SEQ Imagen \* ARABIC </w:instrText>
+      </w:r>
+      <w:r>
+        <w:rPr>
+          <w:b/>
+          <w:i w:val="0"/>
+          <w:color w:val="000000" w:themeColor="text1"/>
+        </w:rPr>
+        <w:fldChar w:fldCharType="separate"/>
+      </w:r>
+      <w:r>
+        <w:rPr>
+          <w:b/>
+          <w:i w:val="0"/>
+          <w:noProof/>
+          <w:color w:val="000000" w:themeColor="text1"/>
+        </w:rPr>
+        <w:t>5</w:t>
+      </w:r>
+      <w:r>
+        <w:rPr>
+          <w:b/>
+          <w:i w:val="0"/>
+          <w:color w:val="000000" w:themeColor="text1"/>
+        </w:rPr>
+        <w:fldChar w:fldCharType="end"/>
+      </w:r>
+      <w:r>
+        <w:rPr>
+          <w:b/>
+          <w:i w:val="0"/>
+          <w:color w:val="000000" w:themeColor="text1"/>
+        </w:rPr>
+        <w:t xml:space="preserve"> Diagrama de Actividades</w:t>
+      </w:r>
+    </w:p>
+    <w:p>
+      <w:pPr>
+        <w:rPr>
+          <w:lang w:val="es-MX" w:eastAsia="en-US"/>
+        </w:rPr>
+      </w:pPr>
+      <w:r>
+        <w:rPr>
+          <w:lang w:val="es-MX" w:eastAsia="en-US"/>
+        </w:rPr>
+        <w:t xml:space="preserve">En el diagrama se muestra el proceso que tiene la aplicación en su diferentes </w:t>
+      </w:r>
+      <w:proofErr w:type="spellStart"/>
+      <w:r>
+        <w:rPr>
+          <w:lang w:val="es-MX" w:eastAsia="en-US"/>
+        </w:rPr>
+        <w:t>tipod</w:t>
+      </w:r>
+      <w:proofErr w:type="spellEnd"/>
+      <w:r>
+        <w:rPr>
+          <w:lang w:val="es-MX" w:eastAsia="en-US"/>
+        </w:rPr>
+        <w:t xml:space="preserve"> e situaciones.</w:t>
+      </w:r>
+    </w:p>
+    <w:p>
+      <w:pPr>
+        <w:rPr>
+          <w:lang w:val="es-MX" w:eastAsia="en-US"/>
+        </w:rPr>
+      </w:pPr>
+      <w:r>
+        <w:rPr>
+          <w:lang w:val="es-MX" w:eastAsia="en-US"/>
+        </w:rPr>
+        <w:t xml:space="preserve">En se </w:t>
+      </w:r>
+      <w:proofErr w:type="spellStart"/>
+      <w:r>
+        <w:rPr>
+          <w:lang w:val="es-MX" w:eastAsia="en-US"/>
+        </w:rPr>
+        <w:t>smuestra</w:t>
+      </w:r>
+      <w:proofErr w:type="spellEnd"/>
+      <w:r>
+        <w:rPr>
+          <w:lang w:val="es-MX" w:eastAsia="en-US"/>
+        </w:rPr>
+        <w:t xml:space="preserve"> que al inicio la primera actividad es el inicio de sesión del cual, al comenzar la secuencia interviene el validar información que este correcta al </w:t>
+      </w:r>
+      <w:proofErr w:type="spellStart"/>
+      <w:r>
+        <w:rPr>
+          <w:lang w:val="es-MX" w:eastAsia="en-US"/>
+        </w:rPr>
+        <w:t>ingresarla,lo</w:t>
+      </w:r>
+      <w:proofErr w:type="spellEnd"/>
+      <w:r>
+        <w:rPr>
+          <w:lang w:val="es-MX" w:eastAsia="en-US"/>
+        </w:rPr>
+        <w:t xml:space="preserve"> cual si no pasa manda un mensaje de </w:t>
+      </w:r>
+      <w:proofErr w:type="spellStart"/>
+      <w:r>
+        <w:rPr>
+          <w:lang w:val="es-MX" w:eastAsia="en-US"/>
+        </w:rPr>
+        <w:t>error,por</w:t>
+      </w:r>
+      <w:proofErr w:type="spellEnd"/>
+      <w:r>
+        <w:rPr>
+          <w:lang w:val="es-MX" w:eastAsia="en-US"/>
+        </w:rPr>
+        <w:t xml:space="preserve"> consiguiente  al ser validado en el inicio de sesión el usuario pasa hacer administrador o usuario(alumno).</w:t>
+      </w:r>
+    </w:p>
+    <w:p>
+      <w:pPr>
+        <w:rPr>
+          <w:lang w:val="es-MX" w:eastAsia="en-US"/>
+        </w:rPr>
+      </w:pPr>
+    </w:p>
+    <w:p>
+      <w:pPr>
+        <w:rPr>
+          <w:lang w:val="es-MX" w:eastAsia="en-US"/>
+        </w:rPr>
+      </w:pPr>
+      <w:r>
+        <w:rPr>
+          <w:lang w:val="es-MX" w:eastAsia="en-US"/>
+        </w:rPr>
+        <w:t>El a</w:t>
+      </w:r>
+      <w:r>
+        <w:rPr>
+          <w:lang w:val="es-MX" w:eastAsia="en-US"/>
+        </w:rPr>
+        <w:t xml:space="preserve">dministrador realiza actividades diferentes al usuario (alumno), dichas actividades son: </w:t>
+      </w:r>
+    </w:p>
+    <w:p>
+      <w:pPr>
+        <w:rPr>
+          <w:lang w:val="es-MX" w:eastAsia="en-US"/>
+        </w:rPr>
+      </w:pPr>
+    </w:p>
+    <w:p>
+      <w:pPr>
+        <w:pStyle w:val="Prrafodelista"/>
+        <w:numPr>
+          <w:ilvl w:val="0"/>
+          <w:numId w:val="22"/>
+        </w:numPr>
+        <w:rPr>
+          <w:lang w:val="es-MX"/>
+        </w:rPr>
+      </w:pPr>
+      <w:r>
+        <w:rPr>
+          <w:lang w:val="es-MX"/>
+        </w:rPr>
+        <w:t xml:space="preserve">El seleccionar taxonomía del suelo en la cual al principio valida que se pueda hacer la consulta del mapa de google ya que </w:t>
+      </w:r>
+      <w:proofErr w:type="spellStart"/>
+      <w:r>
+        <w:rPr>
+          <w:lang w:val="es-MX"/>
+        </w:rPr>
+        <w:t>que</w:t>
+      </w:r>
+      <w:proofErr w:type="spellEnd"/>
+      <w:r>
+        <w:rPr>
+          <w:lang w:val="es-MX"/>
+        </w:rPr>
+        <w:t xml:space="preserve"> requiere internet por </w:t>
+      </w:r>
+      <w:proofErr w:type="spellStart"/>
+      <w:r>
+        <w:rPr>
+          <w:lang w:val="es-MX"/>
+        </w:rPr>
+        <w:t>cula</w:t>
+      </w:r>
+      <w:proofErr w:type="spellEnd"/>
+      <w:r>
+        <w:rPr>
+          <w:lang w:val="es-MX"/>
+        </w:rPr>
+        <w:t xml:space="preserve"> si no </w:t>
+      </w:r>
+      <w:proofErr w:type="spellStart"/>
+      <w:r>
+        <w:rPr>
+          <w:lang w:val="es-MX"/>
+        </w:rPr>
+        <w:t>cumplr</w:t>
+      </w:r>
+      <w:proofErr w:type="spellEnd"/>
+      <w:r>
+        <w:rPr>
+          <w:lang w:val="es-MX"/>
+        </w:rPr>
+        <w:t xml:space="preserve"> con esto manda un mensaje de error</w:t>
+      </w:r>
+      <w:r>
+        <w:rPr>
+          <w:lang w:val="es-MX"/>
+        </w:rPr>
+        <w:t>, pero</w:t>
+      </w:r>
+      <w:r>
+        <w:rPr>
+          <w:lang w:val="es-MX"/>
+        </w:rPr>
+        <w:t xml:space="preserve"> si </w:t>
+      </w:r>
+      <w:proofErr w:type="spellStart"/>
+      <w:r>
+        <w:rPr>
+          <w:lang w:val="es-MX"/>
+        </w:rPr>
+        <w:t>escorrecto</w:t>
+      </w:r>
+      <w:proofErr w:type="spellEnd"/>
+      <w:r>
+        <w:rPr>
+          <w:lang w:val="es-MX"/>
+        </w:rPr>
+        <w:t xml:space="preserve"> pasa a  mostrar información de la cual se su</w:t>
+      </w:r>
+      <w:bookmarkStart w:id="8" w:name="_GoBack"/>
+      <w:bookmarkEnd w:id="8"/>
+      <w:r>
+        <w:rPr>
+          <w:lang w:val="es-MX"/>
+        </w:rPr>
+        <w:t>bdivide en consultar sugerencias de cultivo</w:t>
+      </w:r>
+      <w:r>
+        <w:rPr>
+          <w:lang w:val="es-MX"/>
+        </w:rPr>
+        <w:t>, consultar</w:t>
+      </w:r>
+      <w:r>
+        <w:rPr>
+          <w:lang w:val="es-MX"/>
+        </w:rPr>
+        <w:t xml:space="preserve"> clima</w:t>
+      </w:r>
+      <w:r>
+        <w:rPr>
+          <w:lang w:val="es-MX"/>
+        </w:rPr>
+        <w:t>, consultar</w:t>
+      </w:r>
+      <w:r>
+        <w:rPr>
+          <w:lang w:val="es-MX"/>
+        </w:rPr>
+        <w:t xml:space="preserve"> humedad</w:t>
+      </w:r>
+      <w:r>
+        <w:rPr>
+          <w:lang w:val="es-MX"/>
+        </w:rPr>
+        <w:t>, consultar</w:t>
+      </w:r>
+      <w:r>
+        <w:rPr>
+          <w:lang w:val="es-MX"/>
+        </w:rPr>
+        <w:t xml:space="preserve"> tipo de suelo. </w:t>
+      </w:r>
+    </w:p>
+    <w:p>
+      <w:pPr>
+        <w:pStyle w:val="Prrafodelista"/>
+        <w:numPr>
+          <w:ilvl w:val="0"/>
+          <w:numId w:val="22"/>
+        </w:numPr>
+        <w:rPr>
+          <w:lang w:val="es-MX"/>
+        </w:rPr>
+      </w:pPr>
+      <w:r>
+        <w:rPr>
+          <w:lang w:val="es-MX"/>
+        </w:rPr>
+        <w:t>Administ</w:t>
+      </w:r>
+      <w:r>
+        <w:rPr>
+          <w:lang w:val="es-MX"/>
+        </w:rPr>
+        <w:t>r</w:t>
+      </w:r>
+      <w:r>
+        <w:rPr>
+          <w:lang w:val="es-MX"/>
+        </w:rPr>
+        <w:t>ar</w:t>
+      </w:r>
+      <w:r>
+        <w:rPr>
+          <w:lang w:val="es-MX"/>
+        </w:rPr>
+        <w:t xml:space="preserve"> usuarios en esta actividad pasa a selecciona un usuario en cual se de esta, se desglosan dos actividades la cuales son bloquear usuario y editar y tipo de usuario</w:t>
+      </w:r>
+      <w:r>
+        <w:rPr>
+          <w:lang w:val="es-MX"/>
+        </w:rPr>
+        <w:t>.</w:t>
+      </w:r>
+    </w:p>
+    <w:p>
+      <w:pPr>
+        <w:pStyle w:val="Prrafodelista"/>
+        <w:numPr>
+          <w:ilvl w:val="0"/>
+          <w:numId w:val="22"/>
+        </w:numPr>
+        <w:rPr>
+          <w:lang w:val="es-MX"/>
+        </w:rPr>
+      </w:pPr>
+      <w:r>
+        <w:rPr>
+          <w:lang w:val="es-MX"/>
+        </w:rPr>
+        <w:t xml:space="preserve">Administrar históricos esta actividad tiene como consiguiente un más la cual es </w:t>
+      </w:r>
+      <w:proofErr w:type="spellStart"/>
+      <w:r>
+        <w:rPr>
+          <w:lang w:val="es-MX"/>
+        </w:rPr>
+        <w:t>selccionar</w:t>
+      </w:r>
+      <w:proofErr w:type="spellEnd"/>
+      <w:r>
+        <w:rPr>
+          <w:lang w:val="es-MX"/>
+        </w:rPr>
+        <w:t xml:space="preserve"> histórico y </w:t>
+      </w:r>
+      <w:proofErr w:type="spellStart"/>
+      <w:r>
+        <w:rPr>
+          <w:lang w:val="es-MX"/>
+        </w:rPr>
+        <w:t>asu</w:t>
+      </w:r>
+      <w:proofErr w:type="spellEnd"/>
+      <w:r>
+        <w:rPr>
+          <w:lang w:val="es-MX"/>
+        </w:rPr>
+        <w:t xml:space="preserve"> vez esta tienes dos actividades </w:t>
+      </w:r>
+      <w:proofErr w:type="spellStart"/>
+      <w:r>
+        <w:rPr>
+          <w:lang w:val="es-MX"/>
+        </w:rPr>
+        <w:t>mas</w:t>
+      </w:r>
+      <w:proofErr w:type="spellEnd"/>
+      <w:r>
+        <w:rPr>
+          <w:lang w:val="es-MX"/>
+        </w:rPr>
+        <w:t xml:space="preserve"> la cuales son eliminar histórico y mostrar </w:t>
+      </w:r>
+      <w:proofErr w:type="spellStart"/>
+      <w:r>
+        <w:rPr>
+          <w:lang w:val="es-MX"/>
+        </w:rPr>
+        <w:t>grafico</w:t>
+      </w:r>
+      <w:proofErr w:type="spellEnd"/>
+      <w:r>
+        <w:rPr>
+          <w:lang w:val="es-MX"/>
+        </w:rPr>
+        <w:t xml:space="preserve">. </w:t>
+      </w:r>
+    </w:p>
+    <w:p>
+      <w:pPr>
+        <w:rPr>
+          <w:lang w:val="es-MX"/>
+        </w:rPr>
+      </w:pPr>
+      <w:r>
+        <w:rPr>
+          <w:lang w:val="es-MX"/>
+        </w:rPr>
+        <w:lastRenderedPageBreak/>
+        <w:t>El usuario (alumno) podrá realiza la actividad</w:t>
+      </w:r>
+      <w:r>
+        <w:rPr>
+          <w:lang w:val="es-MX"/>
+        </w:rPr>
+        <w:t xml:space="preserve"> seleccionar taxonomía del suelo en la cual al principio valida que se pueda hacer la consulta del mapa de google ya que </w:t>
+      </w:r>
+      <w:proofErr w:type="spellStart"/>
+      <w:r>
+        <w:rPr>
+          <w:lang w:val="es-MX"/>
+        </w:rPr>
+        <w:t>que</w:t>
+      </w:r>
+      <w:proofErr w:type="spellEnd"/>
+      <w:r>
+        <w:rPr>
+          <w:lang w:val="es-MX"/>
+        </w:rPr>
+        <w:t xml:space="preserve"> requiere internet por </w:t>
+      </w:r>
+      <w:proofErr w:type="spellStart"/>
+      <w:r>
+        <w:rPr>
+          <w:lang w:val="es-MX"/>
+        </w:rPr>
+        <w:t>cula</w:t>
+      </w:r>
+      <w:proofErr w:type="spellEnd"/>
+      <w:r>
+        <w:rPr>
+          <w:lang w:val="es-MX"/>
+        </w:rPr>
+        <w:t xml:space="preserve"> si no </w:t>
+      </w:r>
+      <w:proofErr w:type="spellStart"/>
+      <w:r>
+        <w:rPr>
+          <w:lang w:val="es-MX"/>
+        </w:rPr>
+        <w:t>cumplr</w:t>
+      </w:r>
+      <w:proofErr w:type="spellEnd"/>
+      <w:r>
+        <w:rPr>
+          <w:lang w:val="es-MX"/>
+        </w:rPr>
+        <w:t xml:space="preserve"> con esto manda un mensaje de error, pero si </w:t>
+      </w:r>
+      <w:proofErr w:type="spellStart"/>
+      <w:r>
+        <w:rPr>
+          <w:lang w:val="es-MX"/>
+        </w:rPr>
+        <w:t>escorrecto</w:t>
+      </w:r>
+      <w:proofErr w:type="spellEnd"/>
+      <w:r>
+        <w:rPr>
+          <w:lang w:val="es-MX"/>
+        </w:rPr>
+        <w:t xml:space="preserve"> pasa a  mostrar información de la cual se subdivide en consultar sugerencias de cultivo, consultar clima, consultar humedad, consultar tipo de suelo. </w:t>
+      </w:r>
+    </w:p>
+    <w:p>
+      <w:pPr>
+        <w:rPr>
+          <w:lang w:val="es-MX"/>
+        </w:rPr>
+      </w:pPr>
+    </w:p>
+    <w:p>
+      <w:pPr>
+        <w:rPr>
+          <w:lang w:val="es-MX"/>
+        </w:rPr>
+      </w:pPr>
+      <w:r>
+        <w:rPr>
+          <w:lang w:val="es-MX"/>
+        </w:rPr>
+        <w:t xml:space="preserve">Todas las actividades después </w:t>
+      </w:r>
+      <w:r>
+        <w:rPr>
+          <w:lang w:val="es-MX"/>
+        </w:rPr>
+        <w:t xml:space="preserve">de realizarlas  pasan a otra llamada cerrar sesión. </w:t>
       </w:r>
     </w:p>
     <w:p>
@@ -2954,7 +3710,7 @@
 </file>
 
 <file path=word/endnotes.xml><?xml version="1.0" encoding="utf-8"?>
-<w:endnotes xmlns:wpc="http://schemas.microsoft.com/office/word/2010/wordprocessingCanvas" xmlns:mc="http://schemas.openxmlformats.org/markup-compatibility/2006" xmlns:o="urn:schemas-microsoft-com:office:office" xmlns:r="http://schemas.openxmlformats.org/officeDocument/2006/relationships" xmlns:m="http://schemas.openxmlformats.org/officeDocument/2006/math" xmlns:v="urn:schemas-microsoft-com:vml" xmlns:wp14="http://schemas.microsoft.com/office/word/2010/wordprocessingDrawing" xmlns:wp="http://schemas.openxmlformats.org/drawingml/2006/wordprocessingDrawing" xmlns:w10="urn:schemas-microsoft-com:office:word" xmlns:w="http://schemas.openxmlformats.org/wordprocessingml/2006/main" xmlns:w14="http://schemas.microsoft.com/office/word/2010/wordml" xmlns:w15="http://schemas.microsoft.com/office/word/2012/wordml" xmlns:wpg="http://schemas.microsoft.com/office/word/2010/wordprocessingGroup" xmlns:wpi="http://schemas.microsoft.com/office/word/2010/wordprocessingInk" xmlns:wne="http://schemas.microsoft.com/office/word/2006/wordml" xmlns:wps="http://schemas.microsoft.com/office/word/2010/wordprocessingShape" mc:Ignorable="w14 w15 wp14">
+<w:endnotes xmlns:wpc="http://schemas.microsoft.com/office/word/2010/wordprocessingCanvas" xmlns:mc="http://schemas.openxmlformats.org/markup-compatibility/2006" xmlns:o="urn:schemas-microsoft-com:office:office" xmlns:r="http://schemas.openxmlformats.org/officeDocument/2006/relationships" xmlns:m="http://schemas.openxmlformats.org/officeDocument/2006/math" xmlns:v="urn:schemas-microsoft-com:vml" xmlns:wp14="http://schemas.microsoft.com/office/word/2010/wordprocessingDrawing" xmlns:wp="http://schemas.openxmlformats.org/drawingml/2006/wordprocessingDrawing" xmlns:w10="urn:schemas-microsoft-com:office:word" xmlns:w="http://schemas.openxmlformats.org/wordprocessingml/2006/main" xmlns:w14="http://schemas.microsoft.com/office/word/2010/wordml" xmlns:wpg="http://schemas.microsoft.com/office/word/2010/wordprocessingGroup" xmlns:wpi="http://schemas.microsoft.com/office/word/2010/wordprocessingInk" xmlns:wne="http://schemas.microsoft.com/office/word/2006/wordml" xmlns:wps="http://schemas.microsoft.com/office/word/2010/wordprocessingShape" mc:Ignorable="w14 wp14">
   <w:endnote w:type="separator" w:id="-1">
     <w:p>
       <w:r>
@@ -2973,7 +3729,7 @@
 </file>
 
 <file path=word/footer1.xml><?xml version="1.0" encoding="utf-8"?>
-<w:ftr xmlns:wpc="http://schemas.microsoft.com/office/word/2010/wordprocessingCanvas" xmlns:mc="http://schemas.openxmlformats.org/markup-compatibility/2006" xmlns:o="urn:schemas-microsoft-com:office:office" xmlns:r="http://schemas.openxmlformats.org/officeDocument/2006/relationships" xmlns:m="http://schemas.openxmlformats.org/officeDocument/2006/math" xmlns:v="urn:schemas-microsoft-com:vml" xmlns:wp14="http://schemas.microsoft.com/office/word/2010/wordprocessingDrawing" xmlns:wp="http://schemas.openxmlformats.org/drawingml/2006/wordprocessingDrawing" xmlns:w10="urn:schemas-microsoft-com:office:word" xmlns:w="http://schemas.openxmlformats.org/wordprocessingml/2006/main" xmlns:w14="http://schemas.microsoft.com/office/word/2010/wordml" xmlns:w15="http://schemas.microsoft.com/office/word/2012/wordml" xmlns:wpg="http://schemas.microsoft.com/office/word/2010/wordprocessingGroup" xmlns:wpi="http://schemas.microsoft.com/office/word/2010/wordprocessingInk" xmlns:wne="http://schemas.microsoft.com/office/word/2006/wordml" xmlns:wps="http://schemas.microsoft.com/office/word/2010/wordprocessingShape" mc:Ignorable="w14 w15 wp14">
+<w:ftr xmlns:wpc="http://schemas.microsoft.com/office/word/2010/wordprocessingCanvas" xmlns:mc="http://schemas.openxmlformats.org/markup-compatibility/2006" xmlns:o="urn:schemas-microsoft-com:office:office" xmlns:r="http://schemas.openxmlformats.org/officeDocument/2006/relationships" xmlns:m="http://schemas.openxmlformats.org/officeDocument/2006/math" xmlns:v="urn:schemas-microsoft-com:vml" xmlns:wp14="http://schemas.microsoft.com/office/word/2010/wordprocessingDrawing" xmlns:wp="http://schemas.openxmlformats.org/drawingml/2006/wordprocessingDrawing" xmlns:w10="urn:schemas-microsoft-com:office:word" xmlns:w="http://schemas.openxmlformats.org/wordprocessingml/2006/main" xmlns:w14="http://schemas.microsoft.com/office/word/2010/wordml" xmlns:wpg="http://schemas.microsoft.com/office/word/2010/wordprocessingGroup" xmlns:wpi="http://schemas.microsoft.com/office/word/2010/wordprocessingInk" xmlns:wne="http://schemas.microsoft.com/office/word/2006/wordml" xmlns:wps="http://schemas.microsoft.com/office/word/2010/wordprocessingShape" mc:Ignorable="w14 wp14">
   <w:p>
     <w:pPr>
       <w:pStyle w:val="Piedepgina"/>
@@ -3064,7 +3820,7 @@
         </mc:Choice>
         <mc:Fallback>
           <w:pict>
-            <v:shapetype w14:anchorId="2583EBA2" id="_x0000_t202" coordsize="21600,21600" o:spt="202" path="m,l,21600r21600,l21600,xe">
+            <v:shapetype id="_x0000_t202" coordsize="21600,21600" o:spt="202" path="m,l,21600r21600,l21600,xe">
               <v:stroke joinstyle="miter"/>
               <v:path gradientshapeok="t" o:connecttype="rect"/>
             </v:shapetype>
@@ -3218,7 +3974,7 @@
         </mc:Choice>
         <mc:Fallback>
           <w:pict>
-            <v:shape w14:anchorId="23ED2F39" id="Text Box 945" o:spid="_x0000_s1030" type="#_x0000_t202" style="position:absolute;margin-left:483.4pt;margin-top:-1.55pt;width:33.45pt;height:23.65pt;z-index:251699712;visibility:visible;mso-wrap-style:square;mso-width-percent:0;mso-height-percent:0;mso-wrap-distance-left:9pt;mso-wrap-distance-top:0;mso-wrap-distance-right:9pt;mso-wrap-distance-bottom:0;mso-position-horizontal:absolute;mso-position-horizontal-relative:text;mso-position-vertical:absolute;mso-position-vertical-relative:text;mso-width-percent:0;mso-height-percent:0;mso-width-relative:margin;mso-height-relative:margin;v-text-anchor:top" o:gfxdata="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" filled="f" stroked="f" strokeweight=".5pt">
+            <v:shape id="Text Box 945" o:spid="_x0000_s1030" type="#_x0000_t202" style="position:absolute;margin-left:483.4pt;margin-top:-1.55pt;width:33.45pt;height:23.65pt;z-index:251699712;visibility:visible;mso-wrap-style:square;mso-width-percent:0;mso-height-percent:0;mso-wrap-distance-left:9pt;mso-wrap-distance-top:0;mso-wrap-distance-right:9pt;mso-wrap-distance-bottom:0;mso-position-horizontal:absolute;mso-position-horizontal-relative:text;mso-position-vertical:absolute;mso-position-vertical-relative:text;mso-width-percent:0;mso-height-percent:0;mso-width-relative:margin;mso-height-relative:margin;v-text-anchor:top" o:gfxdata="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" filled="f" stroked="f" strokeweight=".5pt">
               <v:textbox>
                 <w:txbxContent>
                   <w:p>
@@ -3286,7 +4042,7 @@
 </file>
 
 <file path=word/footnotes.xml><?xml version="1.0" encoding="utf-8"?>
-<w:footnotes xmlns:wpc="http://schemas.microsoft.com/office/word/2010/wordprocessingCanvas" xmlns:mc="http://schemas.openxmlformats.org/markup-compatibility/2006" xmlns:o="urn:schemas-microsoft-com:office:office" xmlns:r="http://schemas.openxmlformats.org/officeDocument/2006/relationships" xmlns:m="http://schemas.openxmlformats.org/officeDocument/2006/math" xmlns:v="urn:schemas-microsoft-com:vml" xmlns:wp14="http://schemas.microsoft.com/office/word/2010/wordprocessingDrawing" xmlns:wp="http://schemas.openxmlformats.org/drawingml/2006/wordprocessingDrawing" xmlns:w10="urn:schemas-microsoft-com:office:word" xmlns:w="http://schemas.openxmlformats.org/wordprocessingml/2006/main" xmlns:w14="http://schemas.microsoft.com/office/word/2010/wordml" xmlns:w15="http://schemas.microsoft.com/office/word/2012/wordml" xmlns:wpg="http://schemas.microsoft.com/office/word/2010/wordprocessingGroup" xmlns:wpi="http://schemas.microsoft.com/office/word/2010/wordprocessingInk" xmlns:wne="http://schemas.microsoft.com/office/word/2006/wordml" xmlns:wps="http://schemas.microsoft.com/office/word/2010/wordprocessingShape" mc:Ignorable="w14 w15 wp14">
+<w:footnotes xmlns:wpc="http://schemas.microsoft.com/office/word/2010/wordprocessingCanvas" xmlns:mc="http://schemas.openxmlformats.org/markup-compatibility/2006" xmlns:o="urn:schemas-microsoft-com:office:office" xmlns:r="http://schemas.openxmlformats.org/officeDocument/2006/relationships" xmlns:m="http://schemas.openxmlformats.org/officeDocument/2006/math" xmlns:v="urn:schemas-microsoft-com:vml" xmlns:wp14="http://schemas.microsoft.com/office/word/2010/wordprocessingDrawing" xmlns:wp="http://schemas.openxmlformats.org/drawingml/2006/wordprocessingDrawing" xmlns:w10="urn:schemas-microsoft-com:office:word" xmlns:w="http://schemas.openxmlformats.org/wordprocessingml/2006/main" xmlns:w14="http://schemas.microsoft.com/office/word/2010/wordml" xmlns:wpg="http://schemas.microsoft.com/office/word/2010/wordprocessingGroup" xmlns:wpi="http://schemas.microsoft.com/office/word/2010/wordprocessingInk" xmlns:wne="http://schemas.microsoft.com/office/word/2006/wordml" xmlns:wps="http://schemas.microsoft.com/office/word/2010/wordprocessingShape" mc:Ignorable="w14 wp14">
   <w:footnote w:type="separator" w:id="-1">
     <w:p>
       <w:r>
@@ -3305,7 +4061,7 @@
 </file>
 
 <file path=word/header1.xml><?xml version="1.0" encoding="utf-8"?>
-<w:hdr xmlns:wpc="http://schemas.microsoft.com/office/word/2010/wordprocessingCanvas" xmlns:mc="http://schemas.openxmlformats.org/markup-compatibility/2006" xmlns:o="urn:schemas-microsoft-com:office:office" xmlns:r="http://schemas.openxmlformats.org/officeDocument/2006/relationships" xmlns:m="http://schemas.openxmlformats.org/officeDocument/2006/math" xmlns:v="urn:schemas-microsoft-com:vml" xmlns:wp14="http://schemas.microsoft.com/office/word/2010/wordprocessingDrawing" xmlns:wp="http://schemas.openxmlformats.org/drawingml/2006/wordprocessingDrawing" xmlns:w10="urn:schemas-microsoft-com:office:word" xmlns:w="http://schemas.openxmlformats.org/wordprocessingml/2006/main" xmlns:w14="http://schemas.microsoft.com/office/word/2010/wordml" xmlns:w15="http://schemas.microsoft.com/office/word/2012/wordml" xmlns:wpg="http://schemas.microsoft.com/office/word/2010/wordprocessingGroup" xmlns:wpi="http://schemas.microsoft.com/office/word/2010/wordprocessingInk" xmlns:wne="http://schemas.microsoft.com/office/word/2006/wordml" xmlns:wps="http://schemas.microsoft.com/office/word/2010/wordprocessingShape" mc:Ignorable="w14 w15 wp14">
+<w:hdr xmlns:wpc="http://schemas.microsoft.com/office/word/2010/wordprocessingCanvas" xmlns:mc="http://schemas.openxmlformats.org/markup-compatibility/2006" xmlns:o="urn:schemas-microsoft-com:office:office" xmlns:r="http://schemas.openxmlformats.org/officeDocument/2006/relationships" xmlns:m="http://schemas.openxmlformats.org/officeDocument/2006/math" xmlns:v="urn:schemas-microsoft-com:vml" xmlns:wp14="http://schemas.microsoft.com/office/word/2010/wordprocessingDrawing" xmlns:wp="http://schemas.openxmlformats.org/drawingml/2006/wordprocessingDrawing" xmlns:w10="urn:schemas-microsoft-com:office:word" xmlns:w="http://schemas.openxmlformats.org/wordprocessingml/2006/main" xmlns:w14="http://schemas.microsoft.com/office/word/2010/wordml" xmlns:wpg="http://schemas.microsoft.com/office/word/2010/wordprocessingGroup" xmlns:wpi="http://schemas.microsoft.com/office/word/2010/wordprocessingInk" xmlns:wne="http://schemas.microsoft.com/office/word/2006/wordml" xmlns:wps="http://schemas.microsoft.com/office/word/2010/wordprocessingShape" mc:Ignorable="w14 wp14">
   <w:p>
     <w:pPr>
       <w:pStyle w:val="Encabezado"/>
@@ -3484,7 +4240,7 @@
         </mc:Choice>
         <mc:Fallback>
           <w:pict>
-            <v:shapetype w14:anchorId="4AEF9839" id="_x0000_t202" coordsize="21600,21600" o:spt="202" path="m,l,21600r21600,l21600,xe">
+            <v:shapetype id="_x0000_t202" coordsize="21600,21600" o:spt="202" path="m,l,21600r21600,l21600,xe">
               <v:stroke joinstyle="miter"/>
               <v:path gradientshapeok="t" o:connecttype="rect"/>
             </v:shapetype>
@@ -3690,7 +4446,7 @@
             </wp:anchor>
           </w:drawing>
         </mc:Choice>
-        <mc:Fallback>
+        <mc:Fallback xmlns:w15="http://schemas.microsoft.com/office/word/2012/wordml">
           <w:pict>
             <v:rect w14:anchorId="3F3F2CEE" id="Rectangle 941" o:spid="_x0000_s1026" style="position:absolute;margin-left:503.05pt;margin-top:-39.15pt;width:22.45pt;height:847.55pt;z-index:251679232;visibility:visible;mso-wrap-style:square;mso-width-percent:0;mso-height-percent:0;mso-wrap-distance-left:9pt;mso-wrap-distance-top:0;mso-wrap-distance-right:9pt;mso-wrap-distance-bottom:0;mso-position-horizontal:absolute;mso-position-horizontal-relative:text;mso-position-vertical:absolute;mso-position-vertical-relative:text;mso-width-percent:0;mso-height-percent:0;mso-width-relative:margin;mso-height-relative:margin;v-text-anchor:middle" o:gfxdata="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" fillcolor="#267e5a" stroked="f" strokeweight="2pt">
               <v:shadow on="t" color="black" opacity="19660f" offset="4.49014mm,4.49014mm"/>
@@ -3704,7 +4460,7 @@
 </file>
 
 <file path=word/numbering.xml><?xml version="1.0" encoding="utf-8"?>
-<w:numbering xmlns:wpc="http://schemas.microsoft.com/office/word/2010/wordprocessingCanvas" xmlns:mc="http://schemas.openxmlformats.org/markup-compatibility/2006" xmlns:o="urn:schemas-microsoft-com:office:office" xmlns:r="http://schemas.openxmlformats.org/officeDocument/2006/relationships" xmlns:m="http://schemas.openxmlformats.org/officeDocument/2006/math" xmlns:v="urn:schemas-microsoft-com:vml" xmlns:wp14="http://schemas.microsoft.com/office/word/2010/wordprocessingDrawing" xmlns:wp="http://schemas.openxmlformats.org/drawingml/2006/wordprocessingDrawing" xmlns:w10="urn:schemas-microsoft-com:office:word" xmlns:w="http://schemas.openxmlformats.org/wordprocessingml/2006/main" xmlns:w14="http://schemas.microsoft.com/office/word/2010/wordml" xmlns:w15="http://schemas.microsoft.com/office/word/2012/wordml" xmlns:wpg="http://schemas.microsoft.com/office/word/2010/wordprocessingGroup" xmlns:wpi="http://schemas.microsoft.com/office/word/2010/wordprocessingInk" xmlns:wne="http://schemas.microsoft.com/office/word/2006/wordml" xmlns:wps="http://schemas.microsoft.com/office/word/2010/wordprocessingShape" mc:Ignorable="w14 w15 wp14">
+<w:numbering xmlns:wpc="http://schemas.microsoft.com/office/word/2010/wordprocessingCanvas" xmlns:mc="http://schemas.openxmlformats.org/markup-compatibility/2006" xmlns:o="urn:schemas-microsoft-com:office:office" xmlns:r="http://schemas.openxmlformats.org/officeDocument/2006/relationships" xmlns:m="http://schemas.openxmlformats.org/officeDocument/2006/math" xmlns:v="urn:schemas-microsoft-com:vml" xmlns:wp14="http://schemas.microsoft.com/office/word/2010/wordprocessingDrawing" xmlns:wp="http://schemas.openxmlformats.org/drawingml/2006/wordprocessingDrawing" xmlns:w10="urn:schemas-microsoft-com:office:word" xmlns:w="http://schemas.openxmlformats.org/wordprocessingml/2006/main" xmlns:w14="http://schemas.microsoft.com/office/word/2010/wordml" xmlns:wpg="http://schemas.microsoft.com/office/word/2010/wordprocessingGroup" xmlns:wpi="http://schemas.microsoft.com/office/word/2010/wordprocessingInk" xmlns:wne="http://schemas.microsoft.com/office/word/2006/wordml" xmlns:wps="http://schemas.microsoft.com/office/word/2010/wordprocessingShape" mc:Ignorable="w14 wp14">
   <w:abstractNum w:abstractNumId="0">
     <w:nsid w:val="07341395"/>
     <w:multiLevelType w:val="multilevel"/>
@@ -4935,6 +5691,119 @@
     </w:lvl>
   </w:abstractNum>
   <w:abstractNum w:abstractNumId="12">
+    <w:nsid w:val="63767E12"/>
+    <w:multiLevelType w:val="hybridMultilevel"/>
+    <w:tmpl w:val="7D42ABFC"/>
+    <w:lvl w:ilvl="0" w:tplc="080A0001">
+      <w:start w:val="1"/>
+      <w:numFmt w:val="bullet"/>
+      <w:lvlText w:val=""/>
+      <w:lvlJc w:val="left"/>
+      <w:pPr>
+        <w:ind w:left="720" w:hanging="360"/>
+      </w:pPr>
+      <w:rPr>
+        <w:rFonts w:ascii="Symbol" w:hAnsi="Symbol" w:hint="default"/>
+      </w:rPr>
+    </w:lvl>
+    <w:lvl w:ilvl="1" w:tplc="080A0003" w:tentative="1">
+      <w:start w:val="1"/>
+      <w:numFmt w:val="bullet"/>
+      <w:lvlText w:val="o"/>
+      <w:lvlJc w:val="left"/>
+      <w:pPr>
+        <w:ind w:left="1440" w:hanging="360"/>
+      </w:pPr>
+      <w:rPr>
+        <w:rFonts w:ascii="Courier New" w:hAnsi="Courier New" w:cs="Courier New" w:hint="default"/>
+      </w:rPr>
+    </w:lvl>
+    <w:lvl w:ilvl="2" w:tplc="080A0005" w:tentative="1">
+      <w:start w:val="1"/>
+      <w:numFmt w:val="bullet"/>
+      <w:lvlText w:val=""/>
+      <w:lvlJc w:val="left"/>
+      <w:pPr>
+        <w:ind w:left="2160" w:hanging="360"/>
+      </w:pPr>
+      <w:rPr>
+        <w:rFonts w:ascii="Wingdings" w:hAnsi="Wingdings" w:hint="default"/>
+      </w:rPr>
+    </w:lvl>
+    <w:lvl w:ilvl="3" w:tplc="080A0001" w:tentative="1">
+      <w:start w:val="1"/>
+      <w:numFmt w:val="bullet"/>
+      <w:lvlText w:val=""/>
+      <w:lvlJc w:val="left"/>
+      <w:pPr>
+        <w:ind w:left="2880" w:hanging="360"/>
+      </w:pPr>
+      <w:rPr>
+        <w:rFonts w:ascii="Symbol" w:hAnsi="Symbol" w:hint="default"/>
+      </w:rPr>
+    </w:lvl>
+    <w:lvl w:ilvl="4" w:tplc="080A0003" w:tentative="1">
+      <w:start w:val="1"/>
+      <w:numFmt w:val="bullet"/>
+      <w:lvlText w:val="o"/>
+      <w:lvlJc w:val="left"/>
+      <w:pPr>
+        <w:ind w:left="3600" w:hanging="360"/>
+      </w:pPr>
+      <w:rPr>
+        <w:rFonts w:ascii="Courier New" w:hAnsi="Courier New" w:cs="Courier New" w:hint="default"/>
+      </w:rPr>
+    </w:lvl>
+    <w:lvl w:ilvl="5" w:tplc="080A0005" w:tentative="1">
+      <w:start w:val="1"/>
+      <w:numFmt w:val="bullet"/>
+      <w:lvlText w:val=""/>
+      <w:lvlJc w:val="left"/>
+      <w:pPr>
+        <w:ind w:left="4320" w:hanging="360"/>
+      </w:pPr>
+      <w:rPr>
+        <w:rFonts w:ascii="Wingdings" w:hAnsi="Wingdings" w:hint="default"/>
+      </w:rPr>
+    </w:lvl>
+    <w:lvl w:ilvl="6" w:tplc="080A0001" w:tentative="1">
+      <w:start w:val="1"/>
+      <w:numFmt w:val="bullet"/>
+      <w:lvlText w:val=""/>
+      <w:lvlJc w:val="left"/>
+      <w:pPr>
+        <w:ind w:left="5040" w:hanging="360"/>
+      </w:pPr>
+      <w:rPr>
+        <w:rFonts w:ascii="Symbol" w:hAnsi="Symbol" w:hint="default"/>
+      </w:rPr>
+    </w:lvl>
+    <w:lvl w:ilvl="7" w:tplc="080A0003" w:tentative="1">
+      <w:start w:val="1"/>
+      <w:numFmt w:val="bullet"/>
+      <w:lvlText w:val="o"/>
+      <w:lvlJc w:val="left"/>
+      <w:pPr>
+        <w:ind w:left="5760" w:hanging="360"/>
+      </w:pPr>
+      <w:rPr>
+        <w:rFonts w:ascii="Courier New" w:hAnsi="Courier New" w:cs="Courier New" w:hint="default"/>
+      </w:rPr>
+    </w:lvl>
+    <w:lvl w:ilvl="8" w:tplc="080A0005" w:tentative="1">
+      <w:start w:val="1"/>
+      <w:numFmt w:val="bullet"/>
+      <w:lvlText w:val=""/>
+      <w:lvlJc w:val="left"/>
+      <w:pPr>
+        <w:ind w:left="6480" w:hanging="360"/>
+      </w:pPr>
+      <w:rPr>
+        <w:rFonts w:ascii="Wingdings" w:hAnsi="Wingdings" w:hint="default"/>
+      </w:rPr>
+    </w:lvl>
+  </w:abstractNum>
+  <w:abstractNum w:abstractNumId="13">
     <w:nsid w:val="6502520E"/>
     <w:multiLevelType w:val="hybridMultilevel"/>
     <w:tmpl w:val="F94C6C0C"/>
@@ -5023,7 +5892,7 @@
       </w:pPr>
     </w:lvl>
   </w:abstractNum>
-  <w:abstractNum w:abstractNumId="13">
+  <w:abstractNum w:abstractNumId="14">
     <w:nsid w:val="67520B3B"/>
     <w:multiLevelType w:val="hybridMultilevel"/>
     <w:tmpl w:val="F176021E"/>
@@ -5136,7 +6005,7 @@
       </w:rPr>
     </w:lvl>
   </w:abstractNum>
-  <w:abstractNum w:abstractNumId="14">
+  <w:abstractNum w:abstractNumId="15">
     <w:nsid w:val="67881FAC"/>
     <w:multiLevelType w:val="hybridMultilevel"/>
     <w:tmpl w:val="854AF504"/>
@@ -5225,7 +6094,7 @@
       </w:pPr>
     </w:lvl>
   </w:abstractNum>
-  <w:abstractNum w:abstractNumId="15">
+  <w:abstractNum w:abstractNumId="16">
     <w:nsid w:val="68FB20FB"/>
     <w:multiLevelType w:val="hybridMultilevel"/>
     <w:tmpl w:val="011CDB14"/>
@@ -5314,7 +6183,7 @@
       </w:pPr>
     </w:lvl>
   </w:abstractNum>
-  <w:abstractNum w:abstractNumId="16">
+  <w:abstractNum w:abstractNumId="17">
     <w:nsid w:val="6B82214D"/>
     <w:multiLevelType w:val="hybridMultilevel"/>
     <w:tmpl w:val="6756CF50"/>
@@ -5427,7 +6296,7 @@
       </w:rPr>
     </w:lvl>
   </w:abstractNum>
-  <w:abstractNum w:abstractNumId="17">
+  <w:abstractNum w:abstractNumId="18">
     <w:nsid w:val="725866EF"/>
     <w:multiLevelType w:val="hybridMultilevel"/>
     <w:tmpl w:val="555283DE"/>
@@ -5516,7 +6385,7 @@
       </w:pPr>
     </w:lvl>
   </w:abstractNum>
-  <w:abstractNum w:abstractNumId="18">
+  <w:abstractNum w:abstractNumId="19">
     <w:nsid w:val="75FE73D3"/>
     <w:multiLevelType w:val="hybridMultilevel"/>
     <w:tmpl w:val="3F889AF4"/>
@@ -5629,7 +6498,7 @@
       </w:rPr>
     </w:lvl>
   </w:abstractNum>
-  <w:abstractNum w:abstractNumId="19">
+  <w:abstractNum w:abstractNumId="20">
     <w:nsid w:val="79601911"/>
     <w:multiLevelType w:val="hybridMultilevel"/>
     <w:tmpl w:val="7D42DE86"/>
@@ -5718,7 +6587,7 @@
       </w:pPr>
     </w:lvl>
   </w:abstractNum>
-  <w:abstractNum w:abstractNumId="20">
+  <w:abstractNum w:abstractNumId="21">
     <w:nsid w:val="7F5E160D"/>
     <w:multiLevelType w:val="multilevel"/>
     <w:tmpl w:val="59D0E9EA"/>
@@ -5841,13 +6710,13 @@
     <w:abstractNumId w:val="8"/>
   </w:num>
   <w:num w:numId="4">
-    <w:abstractNumId w:val="17"/>
+    <w:abstractNumId w:val="18"/>
   </w:num>
   <w:num w:numId="5">
-    <w:abstractNumId w:val="19"/>
+    <w:abstractNumId w:val="20"/>
   </w:num>
   <w:num w:numId="6">
-    <w:abstractNumId w:val="14"/>
+    <w:abstractNumId w:val="15"/>
   </w:num>
   <w:num w:numId="7">
     <w:abstractNumId w:val="1"/>
@@ -5856,16 +6725,16 @@
     <w:abstractNumId w:val="2"/>
   </w:num>
   <w:num w:numId="9">
-    <w:abstractNumId w:val="15"/>
+    <w:abstractNumId w:val="16"/>
   </w:num>
   <w:num w:numId="10">
     <w:abstractNumId w:val="3"/>
   </w:num>
   <w:num w:numId="11">
-    <w:abstractNumId w:val="12"/>
+    <w:abstractNumId w:val="13"/>
   </w:num>
   <w:num w:numId="12">
-    <w:abstractNumId w:val="18"/>
+    <w:abstractNumId w:val="19"/>
   </w:num>
   <w:num w:numId="13">
     <w:abstractNumId w:val="5"/>
@@ -5883,23 +6752,26 @@
     <w:abstractNumId w:val="7"/>
   </w:num>
   <w:num w:numId="18">
-    <w:abstractNumId w:val="13"/>
+    <w:abstractNumId w:val="14"/>
   </w:num>
   <w:num w:numId="19">
-    <w:abstractNumId w:val="16"/>
+    <w:abstractNumId w:val="17"/>
   </w:num>
   <w:num w:numId="20">
     <w:abstractNumId w:val="9"/>
   </w:num>
   <w:num w:numId="21">
-    <w:abstractNumId w:val="20"/>
+    <w:abstractNumId w:val="21"/>
+  </w:num>
+  <w:num w:numId="22">
+    <w:abstractNumId w:val="12"/>
   </w:num>
   <w:numIdMacAtCleanup w:val="11"/>
 </w:numbering>
 </file>
 
 <file path=word/styles.xml><?xml version="1.0" encoding="utf-8"?>
-<w:styles xmlns:mc="http://schemas.openxmlformats.org/markup-compatibility/2006" xmlns:r="http://schemas.openxmlformats.org/officeDocument/2006/relationships" xmlns:w="http://schemas.openxmlformats.org/wordprocessingml/2006/main" xmlns:w14="http://schemas.microsoft.com/office/word/2010/wordml" xmlns:w15="http://schemas.microsoft.com/office/word/2012/wordml" mc:Ignorable="w14 w15">
+<w:styles xmlns:mc="http://schemas.openxmlformats.org/markup-compatibility/2006" xmlns:r="http://schemas.openxmlformats.org/officeDocument/2006/relationships" xmlns:w="http://schemas.openxmlformats.org/wordprocessingml/2006/main" xmlns:w14="http://schemas.microsoft.com/office/word/2010/wordml" mc:Ignorable="w14">
   <w:docDefaults>
     <w:rPrDefault>
       <w:rPr>
@@ -5909,372 +6781,147 @@
     </w:rPrDefault>
     <w:pPrDefault/>
   </w:docDefaults>
-  <w:latentStyles w:defLockedState="0" w:defUIPriority="0" w:defSemiHidden="0" w:defUnhideWhenUsed="0" w:defQFormat="0" w:count="371">
-    <w:lsdException w:name="Normal" w:qFormat="1"/>
-    <w:lsdException w:name="heading 1" w:uiPriority="9" w:qFormat="1"/>
-    <w:lsdException w:name="heading 2" w:uiPriority="9" w:qFormat="1"/>
-    <w:lsdException w:name="heading 3" w:uiPriority="9" w:qFormat="1"/>
-    <w:lsdException w:name="heading 4" w:qFormat="1"/>
-    <w:lsdException w:name="heading 5" w:qFormat="1"/>
-    <w:lsdException w:name="heading 6" w:qFormat="1"/>
-    <w:lsdException w:name="heading 7" w:semiHidden="1" w:unhideWhenUsed="1" w:qFormat="1"/>
-    <w:lsdException w:name="heading 8" w:semiHidden="1" w:unhideWhenUsed="1" w:qFormat="1"/>
-    <w:lsdException w:name="heading 9" w:semiHidden="1" w:unhideWhenUsed="1" w:qFormat="1"/>
-    <w:lsdException w:name="index 1" w:semiHidden="1" w:unhideWhenUsed="1"/>
-    <w:lsdException w:name="index 2" w:semiHidden="1" w:unhideWhenUsed="1"/>
-    <w:lsdException w:name="index 3" w:semiHidden="1" w:unhideWhenUsed="1"/>
-    <w:lsdException w:name="index 4" w:semiHidden="1" w:unhideWhenUsed="1"/>
-    <w:lsdException w:name="index 5" w:semiHidden="1" w:unhideWhenUsed="1"/>
-    <w:lsdException w:name="index 6" w:semiHidden="1" w:unhideWhenUsed="1"/>
-    <w:lsdException w:name="index 7" w:semiHidden="1" w:unhideWhenUsed="1"/>
-    <w:lsdException w:name="index 8" w:semiHidden="1" w:unhideWhenUsed="1"/>
-    <w:lsdException w:name="index 9" w:semiHidden="1" w:unhideWhenUsed="1"/>
-    <w:lsdException w:name="toc 1" w:semiHidden="1" w:uiPriority="39" w:unhideWhenUsed="1" w:qFormat="1"/>
-    <w:lsdException w:name="toc 2" w:semiHidden="1" w:uiPriority="39" w:unhideWhenUsed="1" w:qFormat="1"/>
-    <w:lsdException w:name="toc 3" w:semiHidden="1" w:uiPriority="39" w:unhideWhenUsed="1" w:qFormat="1"/>
-    <w:lsdException w:name="toc 4" w:semiHidden="1" w:unhideWhenUsed="1"/>
-    <w:lsdException w:name="toc 5" w:semiHidden="1" w:unhideWhenUsed="1"/>
-    <w:lsdException w:name="toc 6" w:semiHidden="1" w:unhideWhenUsed="1"/>
-    <w:lsdException w:name="toc 7" w:semiHidden="1" w:unhideWhenUsed="1"/>
-    <w:lsdException w:name="toc 8" w:semiHidden="1" w:unhideWhenUsed="1"/>
-    <w:lsdException w:name="toc 9" w:semiHidden="1" w:unhideWhenUsed="1"/>
-    <w:lsdException w:name="Normal Indent" w:semiHidden="1" w:unhideWhenUsed="1"/>
-    <w:lsdException w:name="footnote text" w:semiHidden="1" w:unhideWhenUsed="1"/>
-    <w:lsdException w:name="annotation text" w:semiHidden="1" w:unhideWhenUsed="1"/>
-    <w:lsdException w:name="header" w:semiHidden="1" w:uiPriority="99" w:unhideWhenUsed="1"/>
-    <w:lsdException w:name="footer" w:semiHidden="1" w:unhideWhenUsed="1"/>
-    <w:lsdException w:name="index heading" w:semiHidden="1" w:unhideWhenUsed="1"/>
-    <w:lsdException w:name="caption" w:semiHidden="1" w:uiPriority="35" w:unhideWhenUsed="1" w:qFormat="1"/>
-    <w:lsdException w:name="table of figures" w:semiHidden="1" w:uiPriority="99" w:unhideWhenUsed="1"/>
-    <w:lsdException w:name="envelope address" w:semiHidden="1" w:unhideWhenUsed="1"/>
-    <w:lsdException w:name="envelope return" w:semiHidden="1" w:unhideWhenUsed="1"/>
-    <w:lsdException w:name="footnote reference" w:semiHidden="1" w:unhideWhenUsed="1"/>
-    <w:lsdException w:name="annotation reference" w:semiHidden="1" w:unhideWhenUsed="1"/>
-    <w:lsdException w:name="line number" w:semiHidden="1" w:unhideWhenUsed="1"/>
-    <w:lsdException w:name="page number" w:semiHidden="1" w:unhideWhenUsed="1"/>
-    <w:lsdException w:name="endnote reference" w:semiHidden="1" w:unhideWhenUsed="1"/>
-    <w:lsdException w:name="endnote text" w:semiHidden="1" w:unhideWhenUsed="1"/>
-    <w:lsdException w:name="table of authorities" w:semiHidden="1" w:unhideWhenUsed="1"/>
-    <w:lsdException w:name="macro" w:semiHidden="1" w:unhideWhenUsed="1"/>
-    <w:lsdException w:name="toa heading" w:semiHidden="1" w:unhideWhenUsed="1"/>
-    <w:lsdException w:name="List" w:semiHidden="1" w:unhideWhenUsed="1"/>
-    <w:lsdException w:name="List Bullet" w:semiHidden="1" w:unhideWhenUsed="1"/>
-    <w:lsdException w:name="List 2" w:semiHidden="1" w:unhideWhenUsed="1"/>
-    <w:lsdException w:name="List 3" w:semiHidden="1" w:unhideWhenUsed="1"/>
-    <w:lsdException w:name="List Bullet 2" w:semiHidden="1" w:unhideWhenUsed="1"/>
-    <w:lsdException w:name="List Bullet 3" w:semiHidden="1" w:unhideWhenUsed="1"/>
-    <w:lsdException w:name="List Bullet 4" w:semiHidden="1" w:unhideWhenUsed="1"/>
-    <w:lsdException w:name="List Bullet 5" w:semiHidden="1" w:unhideWhenUsed="1"/>
-    <w:lsdException w:name="List Number 2" w:semiHidden="1" w:unhideWhenUsed="1"/>
-    <w:lsdException w:name="List Number 3" w:semiHidden="1" w:unhideWhenUsed="1"/>
-    <w:lsdException w:name="List Number 4" w:semiHidden="1" w:unhideWhenUsed="1"/>
-    <w:lsdException w:name="List Number 5" w:semiHidden="1" w:unhideWhenUsed="1"/>
-    <w:lsdException w:name="Title" w:qFormat="1"/>
-    <w:lsdException w:name="Closing" w:semiHidden="1" w:unhideWhenUsed="1"/>
-    <w:lsdException w:name="Signature" w:semiHidden="1" w:unhideWhenUsed="1"/>
-    <w:lsdException w:name="Default Paragraph Font" w:semiHidden="1" w:unhideWhenUsed="1"/>
-    <w:lsdException w:name="Body Text" w:semiHidden="1" w:unhideWhenUsed="1"/>
-    <w:lsdException w:name="Body Text Indent" w:semiHidden="1" w:unhideWhenUsed="1"/>
-    <w:lsdException w:name="List Continue" w:semiHidden="1" w:unhideWhenUsed="1"/>
-    <w:lsdException w:name="List Continue 2" w:semiHidden="1" w:unhideWhenUsed="1"/>
-    <w:lsdException w:name="List Continue 3" w:semiHidden="1" w:unhideWhenUsed="1"/>
-    <w:lsdException w:name="List Continue 4" w:semiHidden="1" w:unhideWhenUsed="1"/>
-    <w:lsdException w:name="List Continue 5" w:semiHidden="1" w:unhideWhenUsed="1"/>
-    <w:lsdException w:name="Message Header" w:semiHidden="1" w:unhideWhenUsed="1"/>
-    <w:lsdException w:name="Subtitle" w:qFormat="1"/>
-    <w:lsdException w:name="Body Text First Indent 2" w:semiHidden="1" w:unhideWhenUsed="1"/>
-    <w:lsdException w:name="Note Heading" w:semiHidden="1" w:unhideWhenUsed="1"/>
-    <w:lsdException w:name="Body Text 2" w:semiHidden="1" w:unhideWhenUsed="1"/>
-    <w:lsdException w:name="Body Text 3" w:semiHidden="1" w:unhideWhenUsed="1"/>
-    <w:lsdException w:name="Body Text Indent 2" w:semiHidden="1" w:unhideWhenUsed="1"/>
-    <w:lsdException w:name="Body Text Indent 3" w:semiHidden="1" w:unhideWhenUsed="1"/>
-    <w:lsdException w:name="Block Text" w:semiHidden="1" w:unhideWhenUsed="1"/>
-    <w:lsdException w:name="Hyperlink" w:semiHidden="1" w:uiPriority="99" w:unhideWhenUsed="1"/>
-    <w:lsdException w:name="FollowedHyperlink" w:semiHidden="1" w:unhideWhenUsed="1"/>
-    <w:lsdException w:name="Strong" w:qFormat="1"/>
-    <w:lsdException w:name="Emphasis" w:qFormat="1"/>
-    <w:lsdException w:name="Document Map" w:semiHidden="1" w:unhideWhenUsed="1"/>
-    <w:lsdException w:name="Plain Text" w:semiHidden="1" w:unhideWhenUsed="1"/>
-    <w:lsdException w:name="E-mail Signature" w:semiHidden="1" w:unhideWhenUsed="1"/>
-    <w:lsdException w:name="HTML Top of Form" w:semiHidden="1" w:unhideWhenUsed="1"/>
-    <w:lsdException w:name="HTML Bottom of Form" w:semiHidden="1" w:unhideWhenUsed="1"/>
-    <w:lsdException w:name="Normal (Web)" w:semiHidden="1" w:uiPriority="99" w:unhideWhenUsed="1"/>
-    <w:lsdException w:name="HTML Acronym" w:semiHidden="1" w:unhideWhenUsed="1"/>
-    <w:lsdException w:name="HTML Address" w:semiHidden="1" w:unhideWhenUsed="1"/>
-    <w:lsdException w:name="HTML Cite" w:semiHidden="1" w:unhideWhenUsed="1"/>
-    <w:lsdException w:name="HTML Code" w:semiHidden="1" w:unhideWhenUsed="1"/>
-    <w:lsdException w:name="HTML Definition" w:semiHidden="1" w:unhideWhenUsed="1"/>
-    <w:lsdException w:name="HTML Keyboard" w:semiHidden="1" w:unhideWhenUsed="1"/>
-    <w:lsdException w:name="HTML Preformatted" w:semiHidden="1" w:unhideWhenUsed="1"/>
-    <w:lsdException w:name="HTML Sample" w:semiHidden="1" w:unhideWhenUsed="1"/>
-    <w:lsdException w:name="HTML Typewriter" w:semiHidden="1" w:unhideWhenUsed="1"/>
-    <w:lsdException w:name="HTML Variable" w:semiHidden="1" w:unhideWhenUsed="1"/>
-    <w:lsdException w:name="Normal Table" w:semiHidden="1" w:unhideWhenUsed="1"/>
-    <w:lsdException w:name="annotation subject" w:semiHidden="1" w:unhideWhenUsed="1"/>
-    <w:lsdException w:name="No List" w:semiHidden="1" w:unhideWhenUsed="1"/>
-    <w:lsdException w:name="Outline List 1" w:semiHidden="1" w:unhideWhenUsed="1"/>
-    <w:lsdException w:name="Outline List 2" w:semiHidden="1" w:unhideWhenUsed="1"/>
-    <w:lsdException w:name="Outline List 3" w:semiHidden="1" w:unhideWhenUsed="1"/>
-    <w:lsdException w:name="Table Simple 1" w:semiHidden="1" w:unhideWhenUsed="1"/>
-    <w:lsdException w:name="Table Simple 2" w:semiHidden="1" w:unhideWhenUsed="1"/>
-    <w:lsdException w:name="Table Simple 3" w:semiHidden="1" w:unhideWhenUsed="1"/>
-    <w:lsdException w:name="Table Classic 1" w:semiHidden="1" w:unhideWhenUsed="1"/>
-    <w:lsdException w:name="Table Classic 2" w:semiHidden="1" w:unhideWhenUsed="1"/>
-    <w:lsdException w:name="Table Classic 3" w:semiHidden="1" w:unhideWhenUsed="1"/>
-    <w:lsdException w:name="Table Classic 4" w:semiHidden="1" w:unhideWhenUsed="1"/>
-    <w:lsdException w:name="Table Colorful 1" w:semiHidden="1" w:unhideWhenUsed="1"/>
-    <w:lsdException w:name="Table Colorful 2" w:semiHidden="1" w:unhideWhenUsed="1"/>
-    <w:lsdException w:name="Table Colorful 3" w:semiHidden="1" w:unhideWhenUsed="1"/>
-    <w:lsdException w:name="Table Columns 1" w:semiHidden="1" w:unhideWhenUsed="1"/>
-    <w:lsdException w:name="Table Columns 2" w:semiHidden="1" w:unhideWhenUsed="1"/>
-    <w:lsdException w:name="Table Columns 3" w:semiHidden="1" w:unhideWhenUsed="1"/>
-    <w:lsdException w:name="Table Columns 4" w:semiHidden="1" w:unhideWhenUsed="1"/>
-    <w:lsdException w:name="Table Columns 5" w:semiHidden="1" w:unhideWhenUsed="1"/>
-    <w:lsdException w:name="Table Grid 1" w:semiHidden="1" w:unhideWhenUsed="1"/>
-    <w:lsdException w:name="Table Grid 2" w:semiHidden="1" w:unhideWhenUsed="1"/>
-    <w:lsdException w:name="Table Grid 3" w:semiHidden="1" w:unhideWhenUsed="1"/>
-    <w:lsdException w:name="Table Grid 4" w:semiHidden="1" w:unhideWhenUsed="1"/>
-    <w:lsdException w:name="Table Grid 5" w:semiHidden="1" w:unhideWhenUsed="1"/>
-    <w:lsdException w:name="Table Grid 6" w:semiHidden="1" w:unhideWhenUsed="1"/>
-    <w:lsdException w:name="Table Grid 7" w:semiHidden="1" w:unhideWhenUsed="1"/>
-    <w:lsdException w:name="Table Grid 8" w:semiHidden="1" w:unhideWhenUsed="1"/>
-    <w:lsdException w:name="Table List 1" w:semiHidden="1" w:unhideWhenUsed="1"/>
-    <w:lsdException w:name="Table List 2" w:semiHidden="1" w:unhideWhenUsed="1"/>
-    <w:lsdException w:name="Table List 3" w:semiHidden="1" w:unhideWhenUsed="1"/>
-    <w:lsdException w:name="Table List 4" w:semiHidden="1" w:unhideWhenUsed="1"/>
-    <w:lsdException w:name="Table List 5" w:semiHidden="1" w:unhideWhenUsed="1"/>
-    <w:lsdException w:name="Table List 6" w:semiHidden="1" w:unhideWhenUsed="1"/>
-    <w:lsdException w:name="Table List 7" w:semiHidden="1" w:unhideWhenUsed="1"/>
-    <w:lsdException w:name="Table List 8" w:semiHidden="1" w:unhideWhenUsed="1"/>
-    <w:lsdException w:name="Table 3D effects 1" w:semiHidden="1" w:unhideWhenUsed="1"/>
-    <w:lsdException w:name="Table 3D effects 2" w:semiHidden="1" w:unhideWhenUsed="1"/>
-    <w:lsdException w:name="Table 3D effects 3" w:semiHidden="1" w:unhideWhenUsed="1"/>
-    <w:lsdException w:name="Table Contemporary" w:semiHidden="1" w:unhideWhenUsed="1"/>
-    <w:lsdException w:name="Table Elegant" w:semiHidden="1" w:unhideWhenUsed="1"/>
-    <w:lsdException w:name="Table Professional" w:semiHidden="1" w:unhideWhenUsed="1"/>
-    <w:lsdException w:name="Table Subtle 1" w:semiHidden="1" w:unhideWhenUsed="1"/>
-    <w:lsdException w:name="Table Subtle 2" w:semiHidden="1" w:unhideWhenUsed="1"/>
-    <w:lsdException w:name="Table Web 1" w:semiHidden="1" w:unhideWhenUsed="1"/>
-    <w:lsdException w:name="Table Web 2" w:semiHidden="1" w:unhideWhenUsed="1"/>
-    <w:lsdException w:name="Table Web 3" w:semiHidden="1" w:unhideWhenUsed="1"/>
-    <w:lsdException w:name="Balloon Text" w:semiHidden="1" w:unhideWhenUsed="1"/>
-    <w:lsdException w:name="Table Grid" w:uiPriority="39"/>
-    <w:lsdException w:name="Table Theme" w:semiHidden="1" w:unhideWhenUsed="1"/>
-    <w:lsdException w:name="Placeholder Text" w:semiHidden="1" w:uiPriority="99"/>
-    <w:lsdException w:name="No Spacing" w:uiPriority="1" w:qFormat="1"/>
-    <w:lsdException w:name="Light Shading" w:uiPriority="60"/>
-    <w:lsdException w:name="Light List" w:uiPriority="61"/>
-    <w:lsdException w:name="Light Grid" w:uiPriority="62"/>
-    <w:lsdException w:name="Medium Shading 1" w:uiPriority="63"/>
-    <w:lsdException w:name="Medium Shading 2" w:uiPriority="64"/>
-    <w:lsdException w:name="Medium List 1" w:uiPriority="65"/>
-    <w:lsdException w:name="Medium List 2" w:uiPriority="66"/>
-    <w:lsdException w:name="Medium Grid 1" w:uiPriority="67"/>
-    <w:lsdException w:name="Medium Grid 2" w:uiPriority="68"/>
-    <w:lsdException w:name="Medium Grid 3" w:uiPriority="69"/>
-    <w:lsdException w:name="Dark List" w:uiPriority="70"/>
-    <w:lsdException w:name="Colorful Shading" w:uiPriority="71"/>
-    <w:lsdException w:name="Colorful List" w:uiPriority="72"/>
-    <w:lsdException w:name="Colorful Grid" w:uiPriority="73"/>
-    <w:lsdException w:name="Light Shading Accent 1" w:uiPriority="60"/>
-    <w:lsdException w:name="Light List Accent 1" w:uiPriority="61"/>
-    <w:lsdException w:name="Light Grid Accent 1" w:uiPriority="62"/>
-    <w:lsdException w:name="Medium Shading 1 Accent 1" w:uiPriority="63"/>
-    <w:lsdException w:name="Medium Shading 2 Accent 1" w:uiPriority="64"/>
-    <w:lsdException w:name="Medium List 1 Accent 1" w:uiPriority="65"/>
-    <w:lsdException w:name="Revision" w:semiHidden="1" w:uiPriority="99"/>
-    <w:lsdException w:name="List Paragraph" w:uiPriority="34" w:qFormat="1"/>
-    <w:lsdException w:name="Quote" w:uiPriority="29" w:qFormat="1"/>
-    <w:lsdException w:name="Intense Quote" w:uiPriority="30" w:qFormat="1"/>
-    <w:lsdException w:name="Medium List 2 Accent 1" w:uiPriority="66"/>
-    <w:lsdException w:name="Medium Grid 1 Accent 1" w:uiPriority="67"/>
-    <w:lsdException w:name="Medium Grid 2 Accent 1" w:uiPriority="68"/>
-    <w:lsdException w:name="Medium Grid 3 Accent 1" w:uiPriority="69"/>
-    <w:lsdException w:name="Dark List Accent 1" w:uiPriority="70"/>
-    <w:lsdException w:name="Colorful Shading Accent 1" w:uiPriority="71"/>
-    <w:lsdException w:name="Colorful List Accent 1" w:uiPriority="72"/>
-    <w:lsdException w:name="Colorful Grid Accent 1" w:uiPriority="73"/>
-    <w:lsdException w:name="Light Shading Accent 2" w:uiPriority="60"/>
-    <w:lsdException w:name="Light List Accent 2" w:uiPriority="61"/>
-    <w:lsdException w:name="Light Grid Accent 2" w:uiPriority="62"/>
-    <w:lsdException w:name="Medium Shading 1 Accent 2" w:uiPriority="63"/>
-    <w:lsdException w:name="Medium Shading 2 Accent 2" w:uiPriority="64"/>
-    <w:lsdException w:name="Medium List 1 Accent 2" w:uiPriority="65"/>
-    <w:lsdException w:name="Medium List 2 Accent 2" w:uiPriority="66"/>
-    <w:lsdException w:name="Medium Grid 1 Accent 2" w:uiPriority="67"/>
-    <w:lsdException w:name="Medium Grid 2 Accent 2" w:uiPriority="68"/>
-    <w:lsdException w:name="Medium Grid 3 Accent 2" w:uiPriority="69"/>
-    <w:lsdException w:name="Dark List Accent 2" w:uiPriority="70"/>
-    <w:lsdException w:name="Colorful Shading Accent 2" w:uiPriority="71"/>
-    <w:lsdException w:name="Colorful List Accent 2" w:uiPriority="72"/>
-    <w:lsdException w:name="Colorful Grid Accent 2" w:uiPriority="73"/>
-    <w:lsdException w:name="Light Shading Accent 3" w:uiPriority="60"/>
-    <w:lsdException w:name="Light List Accent 3" w:uiPriority="61"/>
-    <w:lsdException w:name="Light Grid Accent 3" w:uiPriority="62"/>
-    <w:lsdException w:name="Medium Shading 1 Accent 3" w:uiPriority="63"/>
-    <w:lsdException w:name="Medium Shading 2 Accent 3" w:uiPriority="64"/>
-    <w:lsdException w:name="Medium List 1 Accent 3" w:uiPriority="65"/>
-    <w:lsdException w:name="Medium List 2 Accent 3" w:uiPriority="66"/>
-    <w:lsdException w:name="Medium Grid 1 Accent 3" w:uiPriority="67"/>
-    <w:lsdException w:name="Medium Grid 2 Accent 3" w:uiPriority="68"/>
-    <w:lsdException w:name="Medium Grid 3 Accent 3" w:uiPriority="69"/>
-    <w:lsdException w:name="Dark List Accent 3" w:uiPriority="70"/>
-    <w:lsdException w:name="Colorful Shading Accent 3" w:uiPriority="71"/>
-    <w:lsdException w:name="Colorful List Accent 3" w:uiPriority="72"/>
-    <w:lsdException w:name="Colorful Grid Accent 3" w:uiPriority="73"/>
-    <w:lsdException w:name="Light Shading Accent 4" w:uiPriority="60"/>
-    <w:lsdException w:name="Light List Accent 4" w:uiPriority="61"/>
-    <w:lsdException w:name="Light Grid Accent 4" w:uiPriority="62"/>
-    <w:lsdException w:name="Medium Shading 1 Accent 4" w:uiPriority="63"/>
-    <w:lsdException w:name="Medium Shading 2 Accent 4" w:uiPriority="64"/>
-    <w:lsdException w:name="Medium List 1 Accent 4" w:uiPriority="65"/>
-    <w:lsdException w:name="Medium List 2 Accent 4" w:uiPriority="66"/>
-    <w:lsdException w:name="Medium Grid 1 Accent 4" w:uiPriority="67"/>
-    <w:lsdException w:name="Medium Grid 2 Accent 4" w:uiPriority="68"/>
-    <w:lsdException w:name="Medium Grid 3 Accent 4" w:uiPriority="69"/>
-    <w:lsdException w:name="Dark List Accent 4" w:uiPriority="70"/>
-    <w:lsdException w:name="Colorful Shading Accent 4" w:uiPriority="71"/>
-    <w:lsdException w:name="Colorful List Accent 4" w:uiPriority="72"/>
-    <w:lsdException w:name="Colorful Grid Accent 4" w:uiPriority="73"/>
-    <w:lsdException w:name="Light Shading Accent 5" w:uiPriority="60"/>
-    <w:lsdException w:name="Light List Accent 5" w:uiPriority="61"/>
-    <w:lsdException w:name="Light Grid Accent 5" w:uiPriority="62"/>
-    <w:lsdException w:name="Medium Shading 1 Accent 5" w:uiPriority="63"/>
-    <w:lsdException w:name="Medium Shading 2 Accent 5" w:uiPriority="64"/>
-    <w:lsdException w:name="Medium List 1 Accent 5" w:uiPriority="65"/>
-    <w:lsdException w:name="Medium List 2 Accent 5" w:uiPriority="66"/>
-    <w:lsdException w:name="Medium Grid 1 Accent 5" w:uiPriority="67"/>
-    <w:lsdException w:name="Medium Grid 2 Accent 5" w:uiPriority="68"/>
-    <w:lsdException w:name="Medium Grid 3 Accent 5" w:uiPriority="69"/>
-    <w:lsdException w:name="Dark List Accent 5" w:uiPriority="70"/>
-    <w:lsdException w:name="Colorful Shading Accent 5" w:uiPriority="71"/>
-    <w:lsdException w:name="Colorful List Accent 5" w:uiPriority="72"/>
-    <w:lsdException w:name="Colorful Grid Accent 5" w:uiPriority="73"/>
-    <w:lsdException w:name="Light Shading Accent 6" w:uiPriority="60"/>
-    <w:lsdException w:name="Light List Accent 6" w:uiPriority="61"/>
-    <w:lsdException w:name="Light Grid Accent 6" w:uiPriority="62"/>
-    <w:lsdException w:name="Medium Shading 1 Accent 6" w:uiPriority="63"/>
-    <w:lsdException w:name="Medium Shading 2 Accent 6" w:uiPriority="64"/>
-    <w:lsdException w:name="Medium List 1 Accent 6" w:uiPriority="65"/>
-    <w:lsdException w:name="Medium List 2 Accent 6" w:uiPriority="66"/>
-    <w:lsdException w:name="Medium Grid 1 Accent 6" w:uiPriority="67"/>
-    <w:lsdException w:name="Medium Grid 2 Accent 6" w:uiPriority="68"/>
-    <w:lsdException w:name="Medium Grid 3 Accent 6" w:uiPriority="69"/>
-    <w:lsdException w:name="Dark List Accent 6" w:uiPriority="70"/>
-    <w:lsdException w:name="Colorful Shading Accent 6" w:uiPriority="71"/>
-    <w:lsdException w:name="Colorful List Accent 6" w:uiPriority="72"/>
-    <w:lsdException w:name="Colorful Grid Accent 6" w:uiPriority="73"/>
-    <w:lsdException w:name="Subtle Emphasis" w:uiPriority="19" w:qFormat="1"/>
-    <w:lsdException w:name="Intense Emphasis" w:uiPriority="21" w:qFormat="1"/>
-    <w:lsdException w:name="Subtle Reference" w:uiPriority="31" w:qFormat="1"/>
-    <w:lsdException w:name="Intense Reference" w:uiPriority="32" w:qFormat="1"/>
-    <w:lsdException w:name="Book Title" w:uiPriority="33" w:qFormat="1"/>
-    <w:lsdException w:name="Bibliography" w:semiHidden="1" w:uiPriority="37" w:unhideWhenUsed="1"/>
-    <w:lsdException w:name="TOC Heading" w:semiHidden="1" w:uiPriority="39" w:unhideWhenUsed="1" w:qFormat="1"/>
-    <w:lsdException w:name="Plain Table 1" w:uiPriority="41"/>
-    <w:lsdException w:name="Plain Table 2" w:uiPriority="42"/>
-    <w:lsdException w:name="Plain Table 3" w:uiPriority="43"/>
-    <w:lsdException w:name="Plain Table 4" w:uiPriority="44"/>
-    <w:lsdException w:name="Plain Table 5" w:uiPriority="45"/>
-    <w:lsdException w:name="Grid Table Light" w:uiPriority="40"/>
-    <w:lsdException w:name="Grid Table 1 Light" w:uiPriority="46"/>
-    <w:lsdException w:name="Grid Table 2" w:uiPriority="47"/>
-    <w:lsdException w:name="Grid Table 3" w:uiPriority="48"/>
-    <w:lsdException w:name="Grid Table 4" w:uiPriority="49"/>
-    <w:lsdException w:name="Grid Table 5 Dark" w:uiPriority="50"/>
-    <w:lsdException w:name="Grid Table 6 Colorful" w:uiPriority="51"/>
-    <w:lsdException w:name="Grid Table 7 Colorful" w:uiPriority="52"/>
-    <w:lsdException w:name="Grid Table 1 Light Accent 1" w:uiPriority="46"/>
-    <w:lsdException w:name="Grid Table 2 Accent 1" w:uiPriority="47"/>
-    <w:lsdException w:name="Grid Table 3 Accent 1" w:uiPriority="48"/>
-    <w:lsdException w:name="Grid Table 4 Accent 1" w:uiPriority="49"/>
-    <w:lsdException w:name="Grid Table 5 Dark Accent 1" w:uiPriority="50"/>
-    <w:lsdException w:name="Grid Table 6 Colorful Accent 1" w:uiPriority="51"/>
-    <w:lsdException w:name="Grid Table 7 Colorful Accent 1" w:uiPriority="52"/>
-    <w:lsdException w:name="Grid Table 1 Light Accent 2" w:uiPriority="46"/>
-    <w:lsdException w:name="Grid Table 2 Accent 2" w:uiPriority="47"/>
-    <w:lsdException w:name="Grid Table 3 Accent 2" w:uiPriority="48"/>
-    <w:lsdException w:name="Grid Table 4 Accent 2" w:uiPriority="49"/>
-    <w:lsdException w:name="Grid Table 5 Dark Accent 2" w:uiPriority="50"/>
-    <w:lsdException w:name="Grid Table 6 Colorful Accent 2" w:uiPriority="51"/>
-    <w:lsdException w:name="Grid Table 7 Colorful Accent 2" w:uiPriority="52"/>
-    <w:lsdException w:name="Grid Table 1 Light Accent 3" w:uiPriority="46"/>
-    <w:lsdException w:name="Grid Table 2 Accent 3" w:uiPriority="47"/>
-    <w:lsdException w:name="Grid Table 3 Accent 3" w:uiPriority="48"/>
-    <w:lsdException w:name="Grid Table 4 Accent 3" w:uiPriority="49"/>
-    <w:lsdException w:name="Grid Table 5 Dark Accent 3" w:uiPriority="50"/>
-    <w:lsdException w:name="Grid Table 6 Colorful Accent 3" w:uiPriority="51"/>
-    <w:lsdException w:name="Grid Table 7 Colorful Accent 3" w:uiPriority="52"/>
-    <w:lsdException w:name="Grid Table 1 Light Accent 4" w:uiPriority="46"/>
-    <w:lsdException w:name="Grid Table 2 Accent 4" w:uiPriority="47"/>
-    <w:lsdException w:name="Grid Table 3 Accent 4" w:uiPriority="48"/>
-    <w:lsdException w:name="Grid Table 4 Accent 4" w:uiPriority="49"/>
-    <w:lsdException w:name="Grid Table 5 Dark Accent 4" w:uiPriority="50"/>
-    <w:lsdException w:name="Grid Table 6 Colorful Accent 4" w:uiPriority="51"/>
-    <w:lsdException w:name="Grid Table 7 Colorful Accent 4" w:uiPriority="52"/>
-    <w:lsdException w:name="Grid Table 1 Light Accent 5" w:uiPriority="46"/>
-    <w:lsdException w:name="Grid Table 2 Accent 5" w:uiPriority="47"/>
-    <w:lsdException w:name="Grid Table 3 Accent 5" w:uiPriority="48"/>
-    <w:lsdException w:name="Grid Table 4 Accent 5" w:uiPriority="49"/>
-    <w:lsdException w:name="Grid Table 5 Dark Accent 5" w:uiPriority="50"/>
-    <w:lsdException w:name="Grid Table 6 Colorful Accent 5" w:uiPriority="51"/>
-    <w:lsdException w:name="Grid Table 7 Colorful Accent 5" w:uiPriority="52"/>
-    <w:lsdException w:name="Grid Table 1 Light Accent 6" w:uiPriority="46"/>
-    <w:lsdException w:name="Grid Table 2 Accent 6" w:uiPriority="47"/>
-    <w:lsdException w:name="Grid Table 3 Accent 6" w:uiPriority="48"/>
-    <w:lsdException w:name="Grid Table 4 Accent 6" w:uiPriority="49"/>
-    <w:lsdException w:name="Grid Table 5 Dark Accent 6" w:uiPriority="50"/>
-    <w:lsdException w:name="Grid Table 6 Colorful Accent 6" w:uiPriority="51"/>
-    <w:lsdException w:name="Grid Table 7 Colorful Accent 6" w:uiPriority="52"/>
-    <w:lsdException w:name="List Table 1 Light" w:uiPriority="46"/>
-    <w:lsdException w:name="List Table 2" w:uiPriority="47"/>
-    <w:lsdException w:name="List Table 3" w:uiPriority="48"/>
-    <w:lsdException w:name="List Table 4" w:uiPriority="49"/>
-    <w:lsdException w:name="List Table 5 Dark" w:uiPriority="50"/>
-    <w:lsdException w:name="List Table 6 Colorful" w:uiPriority="51"/>
-    <w:lsdException w:name="List Table 7 Colorful" w:uiPriority="52"/>
-    <w:lsdException w:name="List Table 1 Light Accent 1" w:uiPriority="46"/>
-    <w:lsdException w:name="List Table 2 Accent 1" w:uiPriority="47"/>
-    <w:lsdException w:name="List Table 3 Accent 1" w:uiPriority="48"/>
-    <w:lsdException w:name="List Table 4 Accent 1" w:uiPriority="49"/>
-    <w:lsdException w:name="List Table 5 Dark Accent 1" w:uiPriority="50"/>
-    <w:lsdException w:name="List Table 6 Colorful Accent 1" w:uiPriority="51"/>
-    <w:lsdException w:name="List Table 7 Colorful Accent 1" w:uiPriority="52"/>
-    <w:lsdException w:name="List Table 1 Light Accent 2" w:uiPriority="46"/>
-    <w:lsdException w:name="List Table 2 Accent 2" w:uiPriority="47"/>
-    <w:lsdException w:name="List Table 3 Accent 2" w:uiPriority="48"/>
-    <w:lsdException w:name="List Table 4 Accent 2" w:uiPriority="49"/>
-    <w:lsdException w:name="List Table 5 Dark Accent 2" w:uiPriority="50"/>
-    <w:lsdException w:name="List Table 6 Colorful Accent 2" w:uiPriority="51"/>
-    <w:lsdException w:name="List Table 7 Colorful Accent 2" w:uiPriority="52"/>
-    <w:lsdException w:name="List Table 1 Light Accent 3" w:uiPriority="46"/>
-    <w:lsdException w:name="List Table 2 Accent 3" w:uiPriority="47"/>
-    <w:lsdException w:name="List Table 3 Accent 3" w:uiPriority="48"/>
-    <w:lsdException w:name="List Table 4 Accent 3" w:uiPriority="49"/>
-    <w:lsdException w:name="List Table 5 Dark Accent 3" w:uiPriority="50"/>
-    <w:lsdException w:name="List Table 6 Colorful Accent 3" w:uiPriority="51"/>
-    <w:lsdException w:name="List Table 7 Colorful Accent 3" w:uiPriority="52"/>
-    <w:lsdException w:name="List Table 1 Light Accent 4" w:uiPriority="46"/>
-    <w:lsdException w:name="List Table 2 Accent 4" w:uiPriority="47"/>
-    <w:lsdException w:name="List Table 3 Accent 4" w:uiPriority="48"/>
-    <w:lsdException w:name="List Table 4 Accent 4" w:uiPriority="49"/>
-    <w:lsdException w:name="List Table 5 Dark Accent 4" w:uiPriority="50"/>
-    <w:lsdException w:name="List Table 6 Colorful Accent 4" w:uiPriority="51"/>
-    <w:lsdException w:name="List Table 7 Colorful Accent 4" w:uiPriority="52"/>
-    <w:lsdException w:name="List Table 1 Light Accent 5" w:uiPriority="46"/>
-    <w:lsdException w:name="List Table 2 Accent 5" w:uiPriority="47"/>
-    <w:lsdException w:name="List Table 3 Accent 5" w:uiPriority="48"/>
-    <w:lsdException w:name="List Table 4 Accent 5" w:uiPriority="49"/>
-    <w:lsdException w:name="List Table 5 Dark Accent 5" w:uiPriority="50"/>
-    <w:lsdException w:name="List Table 6 Colorful Accent 5" w:uiPriority="51"/>
-    <w:lsdException w:name="List Table 7 Colorful Accent 5" w:uiPriority="52"/>
-    <w:lsdException w:name="List Table 1 Light Accent 6" w:uiPriority="46"/>
-    <w:lsdException w:name="List Table 2 Accent 6" w:uiPriority="47"/>
-    <w:lsdException w:name="List Table 3 Accent 6" w:uiPriority="48"/>
-    <w:lsdException w:name="List Table 4 Accent 6" w:uiPriority="49"/>
-    <w:lsdException w:name="List Table 5 Dark Accent 6" w:uiPriority="50"/>
-    <w:lsdException w:name="List Table 6 Colorful Accent 6" w:uiPriority="51"/>
-    <w:lsdException w:name="List Table 7 Colorful Accent 6" w:uiPriority="52"/>
+  <w:latentStyles w:defLockedState="0" w:defUIPriority="0" w:defSemiHidden="1" w:defUnhideWhenUsed="1" w:defQFormat="0" w:count="267">
+    <w:lsdException w:name="Normal" w:semiHidden="0" w:unhideWhenUsed="0" w:qFormat="1"/>
+    <w:lsdException w:name="heading 1" w:semiHidden="0" w:uiPriority="9" w:unhideWhenUsed="0" w:qFormat="1"/>
+    <w:lsdException w:name="heading 2" w:semiHidden="0" w:uiPriority="9" w:unhideWhenUsed="0" w:qFormat="1"/>
+    <w:lsdException w:name="heading 3" w:semiHidden="0" w:uiPriority="9" w:unhideWhenUsed="0" w:qFormat="1"/>
+    <w:lsdException w:name="heading 4" w:semiHidden="0" w:unhideWhenUsed="0" w:qFormat="1"/>
+    <w:lsdException w:name="heading 5" w:semiHidden="0" w:unhideWhenUsed="0" w:qFormat="1"/>
+    <w:lsdException w:name="heading 6" w:semiHidden="0" w:unhideWhenUsed="0" w:qFormat="1"/>
+    <w:lsdException w:name="heading 7" w:qFormat="1"/>
+    <w:lsdException w:name="heading 8" w:qFormat="1"/>
+    <w:lsdException w:name="heading 9" w:qFormat="1"/>
+    <w:lsdException w:name="toc 1" w:uiPriority="39" w:qFormat="1"/>
+    <w:lsdException w:name="toc 2" w:uiPriority="39" w:qFormat="1"/>
+    <w:lsdException w:name="toc 3" w:uiPriority="39" w:qFormat="1"/>
+    <w:lsdException w:name="header" w:uiPriority="99"/>
+    <w:lsdException w:name="caption" w:uiPriority="35" w:qFormat="1"/>
+    <w:lsdException w:name="table of figures" w:uiPriority="99"/>
+    <w:lsdException w:name="List Number" w:semiHidden="0" w:unhideWhenUsed="0"/>
+    <w:lsdException w:name="List 4" w:semiHidden="0" w:unhideWhenUsed="0"/>
+    <w:lsdException w:name="List 5" w:semiHidden="0" w:unhideWhenUsed="0"/>
+    <w:lsdException w:name="Title" w:semiHidden="0" w:unhideWhenUsed="0" w:qFormat="1"/>
+    <w:lsdException w:name="Subtitle" w:semiHidden="0" w:unhideWhenUsed="0" w:qFormat="1"/>
+    <w:lsdException w:name="Salutation" w:semiHidden="0" w:unhideWhenUsed="0"/>
+    <w:lsdException w:name="Date" w:semiHidden="0" w:unhideWhenUsed="0"/>
+    <w:lsdException w:name="Body Text First Indent" w:semiHidden="0" w:unhideWhenUsed="0"/>
+    <w:lsdException w:name="Hyperlink" w:uiPriority="99"/>
+    <w:lsdException w:name="Strong" w:semiHidden="0" w:unhideWhenUsed="0" w:qFormat="1"/>
+    <w:lsdException w:name="Emphasis" w:semiHidden="0" w:unhideWhenUsed="0" w:qFormat="1"/>
+    <w:lsdException w:name="Normal (Web)" w:uiPriority="99"/>
+    <w:lsdException w:name="Table Grid" w:semiHidden="0" w:uiPriority="39" w:unhideWhenUsed="0"/>
+    <w:lsdException w:name="Placeholder Text" w:uiPriority="99" w:unhideWhenUsed="0"/>
+    <w:lsdException w:name="No Spacing" w:semiHidden="0" w:uiPriority="1" w:unhideWhenUsed="0" w:qFormat="1"/>
+    <w:lsdException w:name="Light Shading" w:semiHidden="0" w:uiPriority="60" w:unhideWhenUsed="0"/>
+    <w:lsdException w:name="Light List" w:semiHidden="0" w:uiPriority="61" w:unhideWhenUsed="0"/>
+    <w:lsdException w:name="Light Grid" w:semiHidden="0" w:uiPriority="62" w:unhideWhenUsed="0"/>
+    <w:lsdException w:name="Medium Shading 1" w:semiHidden="0" w:uiPriority="63" w:unhideWhenUsed="0"/>
+    <w:lsdException w:name="Medium Shading 2" w:semiHidden="0" w:uiPriority="64" w:unhideWhenUsed="0"/>
+    <w:lsdException w:name="Medium List 1" w:semiHidden="0" w:uiPriority="65" w:unhideWhenUsed="0"/>
+    <w:lsdException w:name="Medium List 2" w:semiHidden="0" w:uiPriority="66" w:unhideWhenUsed="0"/>
+    <w:lsdException w:name="Medium Grid 1" w:semiHidden="0" w:uiPriority="67" w:unhideWhenUsed="0"/>
+    <w:lsdException w:name="Medium Grid 2" w:semiHidden="0" w:uiPriority="68" w:unhideWhenUsed="0"/>
+    <w:lsdException w:name="Medium Grid 3" w:semiHidden="0" w:uiPriority="69" w:unhideWhenUsed="0"/>
+    <w:lsdException w:name="Dark List" w:semiHidden="0" w:uiPriority="70" w:unhideWhenUsed="0"/>
+    <w:lsdException w:name="Colorful Shading" w:semiHidden="0" w:uiPriority="71" w:unhideWhenUsed="0"/>
+    <w:lsdException w:name="Colorful List" w:semiHidden="0" w:uiPriority="72" w:unhideWhenUsed="0"/>
+    <w:lsdException w:name="Colorful Grid" w:semiHidden="0" w:uiPriority="73" w:unhideWhenUsed="0"/>
+    <w:lsdException w:name="Light Shading Accent 1" w:semiHidden="0" w:uiPriority="60" w:unhideWhenUsed="0"/>
+    <w:lsdException w:name="Light List Accent 1" w:semiHidden="0" w:uiPriority="61" w:unhideWhenUsed="0"/>
+    <w:lsdException w:name="Light Grid Accent 1" w:semiHidden="0" w:uiPriority="62" w:unhideWhenUsed="0"/>
+    <w:lsdException w:name="Medium Shading 1 Accent 1" w:semiHidden="0" w:uiPriority="63" w:unhideWhenUsed="0"/>
+    <w:lsdException w:name="Medium Shading 2 Accent 1" w:semiHidden="0" w:uiPriority="64" w:unhideWhenUsed="0"/>
+    <w:lsdException w:name="Medium List 1 Accent 1" w:semiHidden="0" w:uiPriority="65" w:unhideWhenUsed="0"/>
+    <w:lsdException w:name="Revision" w:uiPriority="99" w:unhideWhenUsed="0"/>
+    <w:lsdException w:name="List Paragraph" w:semiHidden="0" w:uiPriority="34" w:unhideWhenUsed="0" w:qFormat="1"/>
+    <w:lsdException w:name="Quote" w:semiHidden="0" w:uiPriority="29" w:unhideWhenUsed="0" w:qFormat="1"/>
+    <w:lsdException w:name="Intense Quote" w:semiHidden="0" w:uiPriority="30" w:unhideWhenUsed="0" w:qFormat="1"/>
+    <w:lsdException w:name="Medium List 2 Accent 1" w:semiHidden="0" w:uiPriority="66" w:unhideWhenUsed="0"/>
+    <w:lsdException w:name="Medium Grid 1 Accent 1" w:semiHidden="0" w:uiPriority="67" w:unhideWhenUsed="0"/>
+    <w:lsdException w:name="Medium Grid 2 Accent 1" w:semiHidden="0" w:uiPriority="68" w:unhideWhenUsed="0"/>
+    <w:lsdException w:name="Medium Grid 3 Accent 1" w:semiHidden="0" w:uiPriority="69" w:unhideWhenUsed="0"/>
+    <w:lsdException w:name="Dark List Accent 1" w:semiHidden="0" w:uiPriority="70" w:unhideWhenUsed="0"/>
+    <w:lsdException w:name="Colorful Shading Accent 1" w:semiHidden="0" w:uiPriority="71" w:unhideWhenUsed="0"/>
+    <w:lsdException w:name="Colorful List Accent 1" w:semiHidden="0" w:uiPriority="72" w:unhideWhenUsed="0"/>
+    <w:lsdException w:name="Colorful Grid Accent 1" w:semiHidden="0" w:uiPriority="73" w:unhideWhenUsed="0"/>
+    <w:lsdException w:name="Light Shading Accent 2" w:semiHidden="0" w:uiPriority="60" w:unhideWhenUsed="0"/>
+    <w:lsdException w:name="Light List Accent 2" w:semiHidden="0" w:uiPriority="61" w:unhideWhenUsed="0"/>
+    <w:lsdException w:name="Light Grid Accent 2" w:semiHidden="0" w:uiPriority="62" w:unhideWhenUsed="0"/>
+    <w:lsdException w:name="Medium Shading 1 Accent 2" w:semiHidden="0" w:uiPriority="63" w:unhideWhenUsed="0"/>
+    <w:lsdException w:name="Medium Shading 2 Accent 2" w:semiHidden="0" w:uiPriority="64" w:unhideWhenUsed="0"/>
+    <w:lsdException w:name="Medium List 1 Accent 2" w:semiHidden="0" w:uiPriority="65" w:unhideWhenUsed="0"/>
+    <w:lsdException w:name="Medium List 2 Accent 2" w:semiHidden="0" w:uiPriority="66" w:unhideWhenUsed="0"/>
+    <w:lsdException w:name="Medium Grid 1 Accent 2" w:semiHidden="0" w:uiPriority="67" w:unhideWhenUsed="0"/>
+    <w:lsdException w:name="Medium Grid 2 Accent 2" w:semiHidden="0" w:uiPriority="68" w:unhideWhenUsed="0"/>
+    <w:lsdException w:name="Medium Grid 3 Accent 2" w:semiHidden="0" w:uiPriority="69" w:unhideWhenUsed="0"/>
+    <w:lsdException w:name="Dark List Accent 2" w:semiHidden="0" w:uiPriority="70" w:unhideWhenUsed="0"/>
+    <w:lsdException w:name="Colorful Shading Accent 2" w:semiHidden="0" w:uiPriority="71" w:unhideWhenUsed="0"/>
+    <w:lsdException w:name="Colorful List Accent 2" w:semiHidden="0" w:uiPriority="72" w:unhideWhenUsed="0"/>
+    <w:lsdException w:name="Colorful Grid Accent 2" w:semiHidden="0" w:uiPriority="73" w:unhideWhenUsed="0"/>
+    <w:lsdException w:name="Light Shading Accent 3" w:semiHidden="0" w:uiPriority="60" w:unhideWhenUsed="0"/>
+    <w:lsdException w:name="Light List Accent 3" w:semiHidden="0" w:uiPriority="61" w:unhideWhenUsed="0"/>
+    <w:lsdException w:name="Light Grid Accent 3" w:semiHidden="0" w:uiPriority="62" w:unhideWhenUsed="0"/>
+    <w:lsdException w:name="Medium Shading 1 Accent 3" w:semiHidden="0" w:uiPriority="63" w:unhideWhenUsed="0"/>
+    <w:lsdException w:name="Medium Shading 2 Accent 3" w:semiHidden="0" w:uiPriority="64" w:unhideWhenUsed="0"/>
+    <w:lsdException w:name="Medium List 1 Accent 3" w:semiHidden="0" w:uiPriority="65" w:unhideWhenUsed="0"/>
+    <w:lsdException w:name="Medium List 2 Accent 3" w:semiHidden="0" w:uiPriority="66" w:unhideWhenUsed="0"/>
+    <w:lsdException w:name="Medium Grid 1 Accent 3" w:semiHidden="0" w:uiPriority="67" w:unhideWhenUsed="0"/>
+    <w:lsdException w:name="Medium Grid 2 Accent 3" w:semiHidden="0" w:uiPriority="68" w:unhideWhenUsed="0"/>
+    <w:lsdException w:name="Medium Grid 3 Accent 3" w:semiHidden="0" w:uiPriority="69" w:unhideWhenUsed="0"/>
+    <w:lsdException w:name="Dark List Accent 3" w:semiHidden="0" w:uiPriority="70" w:unhideWhenUsed="0"/>
+    <w:lsdException w:name="Colorful Shading Accent 3" w:semiHidden="0" w:uiPriority="71" w:unhideWhenUsed="0"/>
+    <w:lsdException w:name="Colorful List Accent 3" w:semiHidden="0" w:uiPriority="72" w:unhideWhenUsed="0"/>
+    <w:lsdException w:name="Colorful Grid Accent 3" w:semiHidden="0" w:uiPriority="73" w:unhideWhenUsed="0"/>
+    <w:lsdException w:name="Light Shading Accent 4" w:semiHidden="0" w:uiPriority="60" w:unhideWhenUsed="0"/>
+    <w:lsdException w:name="Light List Accent 4" w:semiHidden="0" w:uiPriority="61" w:unhideWhenUsed="0"/>
+    <w:lsdException w:name="Light Grid Accent 4" w:semiHidden="0" w:uiPriority="62" w:unhideWhenUsed="0"/>
+    <w:lsdException w:name="Medium Shading 1 Accent 4" w:semiHidden="0" w:uiPriority="63" w:unhideWhenUsed="0"/>
+    <w:lsdException w:name="Medium Shading 2 Accent 4" w:semiHidden="0" w:uiPriority="64" w:unhideWhenUsed="0"/>
+    <w:lsdException w:name="Medium List 1 Accent 4" w:semiHidden="0" w:uiPriority="65" w:unhideWhenUsed="0"/>
+    <w:lsdException w:name="Medium List 2 Accent 4" w:semiHidden="0" w:uiPriority="66" w:unhideWhenUsed="0"/>
+    <w:lsdException w:name="Medium Grid 1 Accent 4" w:semiHidden="0" w:uiPriority="67" w:unhideWhenUsed="0"/>
+    <w:lsdException w:name="Medium Grid 2 Accent 4" w:semiHidden="0" w:uiPriority="68" w:unhideWhenUsed="0"/>
+    <w:lsdException w:name="Medium Grid 3 Accent 4" w:semiHidden="0" w:uiPriority="69" w:unhideWhenUsed="0"/>
+    <w:lsdException w:name="Dark List Accent 4" w:semiHidden="0" w:uiPriority="70" w:unhideWhenUsed="0"/>
+    <w:lsdException w:name="Colorful Shading Accent 4" w:semiHidden="0" w:uiPriority="71" w:unhideWhenUsed="0"/>
+    <w:lsdException w:name="Colorful List Accent 4" w:semiHidden="0" w:uiPriority="72" w:unhideWhenUsed="0"/>
+    <w:lsdException w:name="Colorful Grid Accent 4" w:semiHidden="0" w:uiPriority="73" w:unhideWhenUsed="0"/>
+    <w:lsdException w:name="Light Shading Accent 5" w:semiHidden="0" w:uiPriority="60" w:unhideWhenUsed="0"/>
+    <w:lsdException w:name="Light List Accent 5" w:semiHidden="0" w:uiPriority="61" w:unhideWhenUsed="0"/>
+    <w:lsdException w:name="Light Grid Accent 5" w:semiHidden="0" w:uiPriority="62" w:unhideWhenUsed="0"/>
+    <w:lsdException w:name="Medium Shading 1 Accent 5" w:semiHidden="0" w:uiPriority="63" w:unhideWhenUsed="0"/>
+    <w:lsdException w:name="Medium Shading 2 Accent 5" w:semiHidden="0" w:uiPriority="64" w:unhideWhenUsed="0"/>
+    <w:lsdException w:name="Medium List 1 Accent 5" w:semiHidden="0" w:uiPriority="65" w:unhideWhenUsed="0"/>
+    <w:lsdException w:name="Medium List 2 Accent 5" w:semiHidden="0" w:uiPriority="66" w:unhideWhenUsed="0"/>
+    <w:lsdException w:name="Medium Grid 1 Accent 5" w:semiHidden="0" w:uiPriority="67" w:unhideWhenUsed="0"/>
+    <w:lsdException w:name="Medium Grid 2 Accent 5" w:semiHidden="0" w:uiPriority="68" w:unhideWhenUsed="0"/>
+    <w:lsdException w:name="Medium Grid 3 Accent 5" w:semiHidden="0" w:uiPriority="69" w:unhideWhenUsed="0"/>
+    <w:lsdException w:name="Dark List Accent 5" w:semiHidden="0" w:uiPriority="70" w:unhideWhenUsed="0"/>
+    <w:lsdException w:name="Colorful Shading Accent 5" w:semiHidden="0" w:uiPriority="71" w:unhideWhenUsed="0"/>
+    <w:lsdException w:name="Colorful List Accent 5" w:semiHidden="0" w:uiPriority="72" w:unhideWhenUsed="0"/>
+    <w:lsdException w:name="Colorful Grid Accent 5" w:semiHidden="0" w:uiPriority="73" w:unhideWhenUsed="0"/>
+    <w:lsdException w:name="Light Shading Accent 6" w:semiHidden="0" w:uiPriority="60" w:unhideWhenUsed="0"/>
+    <w:lsdException w:name="Light List Accent 6" w:semiHidden="0" w:uiPriority="61" w:unhideWhenUsed="0"/>
+    <w:lsdException w:name="Light Grid Accent 6" w:semiHidden="0" w:uiPriority="62" w:unhideWhenUsed="0"/>
+    <w:lsdException w:name="Medium Shading 1 Accent 6" w:semiHidden="0" w:uiPriority="63" w:unhideWhenUsed="0"/>
+    <w:lsdException w:name="Medium Shading 2 Accent 6" w:semiHidden="0" w:uiPriority="64" w:unhideWhenUsed="0"/>
+    <w:lsdException w:name="Medium List 1 Accent 6" w:semiHidden="0" w:uiPriority="65" w:unhideWhenUsed="0"/>
+    <w:lsdException w:name="Medium List 2 Accent 6" w:semiHidden="0" w:uiPriority="66" w:unhideWhenUsed="0"/>
+    <w:lsdException w:name="Medium Grid 1 Accent 6" w:semiHidden="0" w:uiPriority="67" w:unhideWhenUsed="0"/>
+    <w:lsdException w:name="Medium Grid 2 Accent 6" w:semiHidden="0" w:uiPriority="68" w:unhideWhenUsed="0"/>
+    <w:lsdException w:name="Medium Grid 3 Accent 6" w:semiHidden="0" w:uiPriority="69" w:unhideWhenUsed="0"/>
+    <w:lsdException w:name="Dark List Accent 6" w:semiHidden="0" w:uiPriority="70" w:unhideWhenUsed="0"/>
+    <w:lsdException w:name="Colorful Shading Accent 6" w:semiHidden="0" w:uiPriority="71" w:unhideWhenUsed="0"/>
+    <w:lsdException w:name="Colorful List Accent 6" w:semiHidden="0" w:uiPriority="72" w:unhideWhenUsed="0"/>
+    <w:lsdException w:name="Colorful Grid Accent 6" w:semiHidden="0" w:uiPriority="73" w:unhideWhenUsed="0"/>
+    <w:lsdException w:name="Subtle Emphasis" w:semiHidden="0" w:uiPriority="19" w:unhideWhenUsed="0" w:qFormat="1"/>
+    <w:lsdException w:name="Intense Emphasis" w:semiHidden="0" w:uiPriority="21" w:unhideWhenUsed="0" w:qFormat="1"/>
+    <w:lsdException w:name="Subtle Reference" w:semiHidden="0" w:uiPriority="31" w:unhideWhenUsed="0" w:qFormat="1"/>
+    <w:lsdException w:name="Intense Reference" w:semiHidden="0" w:uiPriority="32" w:unhideWhenUsed="0" w:qFormat="1"/>
+    <w:lsdException w:name="Book Title" w:semiHidden="0" w:uiPriority="33" w:unhideWhenUsed="0" w:qFormat="1"/>
+    <w:lsdException w:name="Bibliography" w:uiPriority="37"/>
+    <w:lsdException w:name="TOC Heading" w:uiPriority="39" w:qFormat="1"/>
   </w:latentStyles>
   <w:style w:type="paragraph" w:default="1" w:styleId="Normal">
     <w:name w:val="Normal"/>
@@ -6505,7 +7152,7 @@
       <w:lang w:val="en-AU"/>
     </w:rPr>
   </w:style>
-  <w:style w:type="paragraph" w:styleId="Puesto">
+  <w:style w:type="paragraph" w:styleId="Ttulo">
     <w:name w:val="Title"/>
     <w:basedOn w:val="Normal"/>
     <w:next w:val="Normal"/>
@@ -7671,7 +8318,7 @@
       <w:lang w:eastAsia="es-ES"/>
     </w:rPr>
   </w:style>
-  <w:style w:type="paragraph" w:styleId="Descripcin">
+  <w:style w:type="paragraph" w:styleId="Epgrafe">
     <w:name w:val="caption"/>
     <w:basedOn w:val="Normal"/>
     <w:next w:val="Normal"/>
@@ -7751,8 +8398,1636 @@
 </w:styles>
 </file>
 
+<file path=word/stylesWithEffects.xml><?xml version="1.0" encoding="utf-8"?>
+<w:styles xmlns:wpc="http://schemas.microsoft.com/office/word/2010/wordprocessingCanvas" xmlns:mc="http://schemas.openxmlformats.org/markup-compatibility/2006" xmlns:o="urn:schemas-microsoft-com:office:office" xmlns:r="http://schemas.openxmlformats.org/officeDocument/2006/relationships" xmlns:m="http://schemas.openxmlformats.org/officeDocument/2006/math" xmlns:v="urn:schemas-microsoft-com:vml" xmlns:wp14="http://schemas.microsoft.com/office/word/2010/wordprocessingDrawing" xmlns:wp="http://schemas.openxmlformats.org/drawingml/2006/wordprocessingDrawing" xmlns:w10="urn:schemas-microsoft-com:office:word" xmlns:w="http://schemas.openxmlformats.org/wordprocessingml/2006/main" xmlns:w14="http://schemas.microsoft.com/office/word/2010/wordml" xmlns:wpg="http://schemas.microsoft.com/office/word/2010/wordprocessingGroup" xmlns:wpi="http://schemas.microsoft.com/office/word/2010/wordprocessingInk" xmlns:wne="http://schemas.microsoft.com/office/word/2006/wordml" xmlns:wps="http://schemas.microsoft.com/office/word/2010/wordprocessingShape" mc:Ignorable="w14 wp14">
+  <w:docDefaults>
+    <w:rPrDefault>
+      <w:rPr>
+        <w:rFonts w:ascii="Times New Roman" w:eastAsia="Times New Roman" w:hAnsi="Times New Roman" w:cs="Times New Roman"/>
+        <w:lang w:val="en-US" w:eastAsia="en-US" w:bidi="ar-SA"/>
+      </w:rPr>
+    </w:rPrDefault>
+    <w:pPrDefault/>
+  </w:docDefaults>
+  <w:latentStyles w:defLockedState="0" w:defUIPriority="0" w:defSemiHidden="1" w:defUnhideWhenUsed="1" w:defQFormat="0" w:count="267">
+    <w:lsdException w:name="Normal" w:semiHidden="0" w:unhideWhenUsed="0" w:qFormat="1"/>
+    <w:lsdException w:name="heading 1" w:semiHidden="0" w:uiPriority="9" w:unhideWhenUsed="0" w:qFormat="1"/>
+    <w:lsdException w:name="heading 2" w:semiHidden="0" w:uiPriority="9" w:unhideWhenUsed="0" w:qFormat="1"/>
+    <w:lsdException w:name="heading 3" w:semiHidden="0" w:uiPriority="9" w:unhideWhenUsed="0" w:qFormat="1"/>
+    <w:lsdException w:name="heading 4" w:semiHidden="0" w:unhideWhenUsed="0" w:qFormat="1"/>
+    <w:lsdException w:name="heading 5" w:semiHidden="0" w:unhideWhenUsed="0" w:qFormat="1"/>
+    <w:lsdException w:name="heading 6" w:semiHidden="0" w:unhideWhenUsed="0" w:qFormat="1"/>
+    <w:lsdException w:name="heading 7" w:qFormat="1"/>
+    <w:lsdException w:name="heading 8" w:qFormat="1"/>
+    <w:lsdException w:name="heading 9" w:qFormat="1"/>
+    <w:lsdException w:name="toc 1" w:uiPriority="39" w:qFormat="1"/>
+    <w:lsdException w:name="toc 2" w:uiPriority="39" w:qFormat="1"/>
+    <w:lsdException w:name="toc 3" w:uiPriority="39" w:qFormat="1"/>
+    <w:lsdException w:name="header" w:uiPriority="99"/>
+    <w:lsdException w:name="caption" w:uiPriority="35" w:qFormat="1"/>
+    <w:lsdException w:name="table of figures" w:uiPriority="99"/>
+    <w:lsdException w:name="List Number" w:semiHidden="0" w:unhideWhenUsed="0"/>
+    <w:lsdException w:name="List 4" w:semiHidden="0" w:unhideWhenUsed="0"/>
+    <w:lsdException w:name="List 5" w:semiHidden="0" w:unhideWhenUsed="0"/>
+    <w:lsdException w:name="Title" w:semiHidden="0" w:unhideWhenUsed="0" w:qFormat="1"/>
+    <w:lsdException w:name="Subtitle" w:semiHidden="0" w:unhideWhenUsed="0" w:qFormat="1"/>
+    <w:lsdException w:name="Salutation" w:semiHidden="0" w:unhideWhenUsed="0"/>
+    <w:lsdException w:name="Date" w:semiHidden="0" w:unhideWhenUsed="0"/>
+    <w:lsdException w:name="Body Text First Indent" w:semiHidden="0" w:unhideWhenUsed="0"/>
+    <w:lsdException w:name="Hyperlink" w:uiPriority="99"/>
+    <w:lsdException w:name="Strong" w:semiHidden="0" w:unhideWhenUsed="0" w:qFormat="1"/>
+    <w:lsdException w:name="Emphasis" w:semiHidden="0" w:unhideWhenUsed="0" w:qFormat="1"/>
+    <w:lsdException w:name="Normal (Web)" w:uiPriority="99"/>
+    <w:lsdException w:name="Table Grid" w:semiHidden="0" w:uiPriority="39" w:unhideWhenUsed="0"/>
+    <w:lsdException w:name="Placeholder Text" w:uiPriority="99" w:unhideWhenUsed="0"/>
+    <w:lsdException w:name="No Spacing" w:semiHidden="0" w:uiPriority="1" w:unhideWhenUsed="0" w:qFormat="1"/>
+    <w:lsdException w:name="Light Shading" w:semiHidden="0" w:uiPriority="60" w:unhideWhenUsed="0"/>
+    <w:lsdException w:name="Light List" w:semiHidden="0" w:uiPriority="61" w:unhideWhenUsed="0"/>
+    <w:lsdException w:name="Light Grid" w:semiHidden="0" w:uiPriority="62" w:unhideWhenUsed="0"/>
+    <w:lsdException w:name="Medium Shading 1" w:semiHidden="0" w:uiPriority="63" w:unhideWhenUsed="0"/>
+    <w:lsdException w:name="Medium Shading 2" w:semiHidden="0" w:uiPriority="64" w:unhideWhenUsed="0"/>
+    <w:lsdException w:name="Medium List 1" w:semiHidden="0" w:uiPriority="65" w:unhideWhenUsed="0"/>
+    <w:lsdException w:name="Medium List 2" w:semiHidden="0" w:uiPriority="66" w:unhideWhenUsed="0"/>
+    <w:lsdException w:name="Medium Grid 1" w:semiHidden="0" w:uiPriority="67" w:unhideWhenUsed="0"/>
+    <w:lsdException w:name="Medium Grid 2" w:semiHidden="0" w:uiPriority="68" w:unhideWhenUsed="0"/>
+    <w:lsdException w:name="Medium Grid 3" w:semiHidden="0" w:uiPriority="69" w:unhideWhenUsed="0"/>
+    <w:lsdException w:name="Dark List" w:semiHidden="0" w:uiPriority="70" w:unhideWhenUsed="0"/>
+    <w:lsdException w:name="Colorful Shading" w:semiHidden="0" w:uiPriority="71" w:unhideWhenUsed="0"/>
+    <w:lsdException w:name="Colorful List" w:semiHidden="0" w:uiPriority="72" w:unhideWhenUsed="0"/>
+    <w:lsdException w:name="Colorful Grid" w:semiHidden="0" w:uiPriority="73" w:unhideWhenUsed="0"/>
+    <w:lsdException w:name="Light Shading Accent 1" w:semiHidden="0" w:uiPriority="60" w:unhideWhenUsed="0"/>
+    <w:lsdException w:name="Light List Accent 1" w:semiHidden="0" w:uiPriority="61" w:unhideWhenUsed="0"/>
+    <w:lsdException w:name="Light Grid Accent 1" w:semiHidden="0" w:uiPriority="62" w:unhideWhenUsed="0"/>
+    <w:lsdException w:name="Medium Shading 1 Accent 1" w:semiHidden="0" w:uiPriority="63" w:unhideWhenUsed="0"/>
+    <w:lsdException w:name="Medium Shading 2 Accent 1" w:semiHidden="0" w:uiPriority="64" w:unhideWhenUsed="0"/>
+    <w:lsdException w:name="Medium List 1 Accent 1" w:semiHidden="0" w:uiPriority="65" w:unhideWhenUsed="0"/>
+    <w:lsdException w:name="Revision" w:uiPriority="99" w:unhideWhenUsed="0"/>
+    <w:lsdException w:name="List Paragraph" w:semiHidden="0" w:uiPriority="34" w:unhideWhenUsed="0" w:qFormat="1"/>
+    <w:lsdException w:name="Quote" w:semiHidden="0" w:uiPriority="29" w:unhideWhenUsed="0" w:qFormat="1"/>
+    <w:lsdException w:name="Intense Quote" w:semiHidden="0" w:uiPriority="30" w:unhideWhenUsed="0" w:qFormat="1"/>
+    <w:lsdException w:name="Medium List 2 Accent 1" w:semiHidden="0" w:uiPriority="66" w:unhideWhenUsed="0"/>
+    <w:lsdException w:name="Medium Grid 1 Accent 1" w:semiHidden="0" w:uiPriority="67" w:unhideWhenUsed="0"/>
+    <w:lsdException w:name="Medium Grid 2 Accent 1" w:semiHidden="0" w:uiPriority="68" w:unhideWhenUsed="0"/>
+    <w:lsdException w:name="Medium Grid 3 Accent 1" w:semiHidden="0" w:uiPriority="69" w:unhideWhenUsed="0"/>
+    <w:lsdException w:name="Dark List Accent 1" w:semiHidden="0" w:uiPriority="70" w:unhideWhenUsed="0"/>
+    <w:lsdException w:name="Colorful Shading Accent 1" w:semiHidden="0" w:uiPriority="71" w:unhideWhenUsed="0"/>
+    <w:lsdException w:name="Colorful List Accent 1" w:semiHidden="0" w:uiPriority="72" w:unhideWhenUsed="0"/>
+    <w:lsdException w:name="Colorful Grid Accent 1" w:semiHidden="0" w:uiPriority="73" w:unhideWhenUsed="0"/>
+    <w:lsdException w:name="Light Shading Accent 2" w:semiHidden="0" w:uiPriority="60" w:unhideWhenUsed="0"/>
+    <w:lsdException w:name="Light List Accent 2" w:semiHidden="0" w:uiPriority="61" w:unhideWhenUsed="0"/>
+    <w:lsdException w:name="Light Grid Accent 2" w:semiHidden="0" w:uiPriority="62" w:unhideWhenUsed="0"/>
+    <w:lsdException w:name="Medium Shading 1 Accent 2" w:semiHidden="0" w:uiPriority="63" w:unhideWhenUsed="0"/>
+    <w:lsdException w:name="Medium Shading 2 Accent 2" w:semiHidden="0" w:uiPriority="64" w:unhideWhenUsed="0"/>
+    <w:lsdException w:name="Medium List 1 Accent 2" w:semiHidden="0" w:uiPriority="65" w:unhideWhenUsed="0"/>
+    <w:lsdException w:name="Medium List 2 Accent 2" w:semiHidden="0" w:uiPriority="66" w:unhideWhenUsed="0"/>
+    <w:lsdException w:name="Medium Grid 1 Accent 2" w:semiHidden="0" w:uiPriority="67" w:unhideWhenUsed="0"/>
+    <w:lsdException w:name="Medium Grid 2 Accent 2" w:semiHidden="0" w:uiPriority="68" w:unhideWhenUsed="0"/>
+    <w:lsdException w:name="Medium Grid 3 Accent 2" w:semiHidden="0" w:uiPriority="69" w:unhideWhenUsed="0"/>
+    <w:lsdException w:name="Dark List Accent 2" w:semiHidden="0" w:uiPriority="70" w:unhideWhenUsed="0"/>
+    <w:lsdException w:name="Colorful Shading Accent 2" w:semiHidden="0" w:uiPriority="71" w:unhideWhenUsed="0"/>
+    <w:lsdException w:name="Colorful List Accent 2" w:semiHidden="0" w:uiPriority="72" w:unhideWhenUsed="0"/>
+    <w:lsdException w:name="Colorful Grid Accent 2" w:semiHidden="0" w:uiPriority="73" w:unhideWhenUsed="0"/>
+    <w:lsdException w:name="Light Shading Accent 3" w:semiHidden="0" w:uiPriority="60" w:unhideWhenUsed="0"/>
+    <w:lsdException w:name="Light List Accent 3" w:semiHidden="0" w:uiPriority="61" w:unhideWhenUsed="0"/>
+    <w:lsdException w:name="Light Grid Accent 3" w:semiHidden="0" w:uiPriority="62" w:unhideWhenUsed="0"/>
+    <w:lsdException w:name="Medium Shading 1 Accent 3" w:semiHidden="0" w:uiPriority="63" w:unhideWhenUsed="0"/>
+    <w:lsdException w:name="Medium Shading 2 Accent 3" w:semiHidden="0" w:uiPriority="64" w:unhideWhenUsed="0"/>
+    <w:lsdException w:name="Medium List 1 Accent 3" w:semiHidden="0" w:uiPriority="65" w:unhideWhenUsed="0"/>
+    <w:lsdException w:name="Medium List 2 Accent 3" w:semiHidden="0" w:uiPriority="66" w:unhideWhenUsed="0"/>
+    <w:lsdException w:name="Medium Grid 1 Accent 3" w:semiHidden="0" w:uiPriority="67" w:unhideWhenUsed="0"/>
+    <w:lsdException w:name="Medium Grid 2 Accent 3" w:semiHidden="0" w:uiPriority="68" w:unhideWhenUsed="0"/>
+    <w:lsdException w:name="Medium Grid 3 Accent 3" w:semiHidden="0" w:uiPriority="69" w:unhideWhenUsed="0"/>
+    <w:lsdException w:name="Dark List Accent 3" w:semiHidden="0" w:uiPriority="70" w:unhideWhenUsed="0"/>
+    <w:lsdException w:name="Colorful Shading Accent 3" w:semiHidden="0" w:uiPriority="71" w:unhideWhenUsed="0"/>
+    <w:lsdException w:name="Colorful List Accent 3" w:semiHidden="0" w:uiPriority="72" w:unhideWhenUsed="0"/>
+    <w:lsdException w:name="Colorful Grid Accent 3" w:semiHidden="0" w:uiPriority="73" w:unhideWhenUsed="0"/>
+    <w:lsdException w:name="Light Shading Accent 4" w:semiHidden="0" w:uiPriority="60" w:unhideWhenUsed="0"/>
+    <w:lsdException w:name="Light List Accent 4" w:semiHidden="0" w:uiPriority="61" w:unhideWhenUsed="0"/>
+    <w:lsdException w:name="Light Grid Accent 4" w:semiHidden="0" w:uiPriority="62" w:unhideWhenUsed="0"/>
+    <w:lsdException w:name="Medium Shading 1 Accent 4" w:semiHidden="0" w:uiPriority="63" w:unhideWhenUsed="0"/>
+    <w:lsdException w:name="Medium Shading 2 Accent 4" w:semiHidden="0" w:uiPriority="64" w:unhideWhenUsed="0"/>
+    <w:lsdException w:name="Medium List 1 Accent 4" w:semiHidden="0" w:uiPriority="65" w:unhideWhenUsed="0"/>
+    <w:lsdException w:name="Medium List 2 Accent 4" w:semiHidden="0" w:uiPriority="66" w:unhideWhenUsed="0"/>
+    <w:lsdException w:name="Medium Grid 1 Accent 4" w:semiHidden="0" w:uiPriority="67" w:unhideWhenUsed="0"/>
+    <w:lsdException w:name="Medium Grid 2 Accent 4" w:semiHidden="0" w:uiPriority="68" w:unhideWhenUsed="0"/>
+    <w:lsdException w:name="Medium Grid 3 Accent 4" w:semiHidden="0" w:uiPriority="69" w:unhideWhenUsed="0"/>
+    <w:lsdException w:name="Dark List Accent 4" w:semiHidden="0" w:uiPriority="70" w:unhideWhenUsed="0"/>
+    <w:lsdException w:name="Colorful Shading Accent 4" w:semiHidden="0" w:uiPriority="71" w:unhideWhenUsed="0"/>
+    <w:lsdException w:name="Colorful List Accent 4" w:semiHidden="0" w:uiPriority="72" w:unhideWhenUsed="0"/>
+    <w:lsdException w:name="Colorful Grid Accent 4" w:semiHidden="0" w:uiPriority="73" w:unhideWhenUsed="0"/>
+    <w:lsdException w:name="Light Shading Accent 5" w:semiHidden="0" w:uiPriority="60" w:unhideWhenUsed="0"/>
+    <w:lsdException w:name="Light List Accent 5" w:semiHidden="0" w:uiPriority="61" w:unhideWhenUsed="0"/>
+    <w:lsdException w:name="Light Grid Accent 5" w:semiHidden="0" w:uiPriority="62" w:unhideWhenUsed="0"/>
+    <w:lsdException w:name="Medium Shading 1 Accent 5" w:semiHidden="0" w:uiPriority="63" w:unhideWhenUsed="0"/>
+    <w:lsdException w:name="Medium Shading 2 Accent 5" w:semiHidden="0" w:uiPriority="64" w:unhideWhenUsed="0"/>
+    <w:lsdException w:name="Medium List 1 Accent 5" w:semiHidden="0" w:uiPriority="65" w:unhideWhenUsed="0"/>
+    <w:lsdException w:name="Medium List 2 Accent 5" w:semiHidden="0" w:uiPriority="66" w:unhideWhenUsed="0"/>
+    <w:lsdException w:name="Medium Grid 1 Accent 5" w:semiHidden="0" w:uiPriority="67" w:unhideWhenUsed="0"/>
+    <w:lsdException w:name="Medium Grid 2 Accent 5" w:semiHidden="0" w:uiPriority="68" w:unhideWhenUsed="0"/>
+    <w:lsdException w:name="Medium Grid 3 Accent 5" w:semiHidden="0" w:uiPriority="69" w:unhideWhenUsed="0"/>
+    <w:lsdException w:name="Dark List Accent 5" w:semiHidden="0" w:uiPriority="70" w:unhideWhenUsed="0"/>
+    <w:lsdException w:name="Colorful Shading Accent 5" w:semiHidden="0" w:uiPriority="71" w:unhideWhenUsed="0"/>
+    <w:lsdException w:name="Colorful List Accent 5" w:semiHidden="0" w:uiPriority="72" w:unhideWhenUsed="0"/>
+    <w:lsdException w:name="Colorful Grid Accent 5" w:semiHidden="0" w:uiPriority="73" w:unhideWhenUsed="0"/>
+    <w:lsdException w:name="Light Shading Accent 6" w:semiHidden="0" w:uiPriority="60" w:unhideWhenUsed="0"/>
+    <w:lsdException w:name="Light List Accent 6" w:semiHidden="0" w:uiPriority="61" w:unhideWhenUsed="0"/>
+    <w:lsdException w:name="Light Grid Accent 6" w:semiHidden="0" w:uiPriority="62" w:unhideWhenUsed="0"/>
+    <w:lsdException w:name="Medium Shading 1 Accent 6" w:semiHidden="0" w:uiPriority="63" w:unhideWhenUsed="0"/>
+    <w:lsdException w:name="Medium Shading 2 Accent 6" w:semiHidden="0" w:uiPriority="64" w:unhideWhenUsed="0"/>
+    <w:lsdException w:name="Medium List 1 Accent 6" w:semiHidden="0" w:uiPriority="65" w:unhideWhenUsed="0"/>
+    <w:lsdException w:name="Medium List 2 Accent 6" w:semiHidden="0" w:uiPriority="66" w:unhideWhenUsed="0"/>
+    <w:lsdException w:name="Medium Grid 1 Accent 6" w:semiHidden="0" w:uiPriority="67" w:unhideWhenUsed="0"/>
+    <w:lsdException w:name="Medium Grid 2 Accent 6" w:semiHidden="0" w:uiPriority="68" w:unhideWhenUsed="0"/>
+    <w:lsdException w:name="Medium Grid 3 Accent 6" w:semiHidden="0" w:uiPriority="69" w:unhideWhenUsed="0"/>
+    <w:lsdException w:name="Dark List Accent 6" w:semiHidden="0" w:uiPriority="70" w:unhideWhenUsed="0"/>
+    <w:lsdException w:name="Colorful Shading Accent 6" w:semiHidden="0" w:uiPriority="71" w:unhideWhenUsed="0"/>
+    <w:lsdException w:name="Colorful List Accent 6" w:semiHidden="0" w:uiPriority="72" w:unhideWhenUsed="0"/>
+    <w:lsdException w:name="Colorful Grid Accent 6" w:semiHidden="0" w:uiPriority="73" w:unhideWhenUsed="0"/>
+    <w:lsdException w:name="Subtle Emphasis" w:semiHidden="0" w:uiPriority="19" w:unhideWhenUsed="0" w:qFormat="1"/>
+    <w:lsdException w:name="Intense Emphasis" w:semiHidden="0" w:uiPriority="21" w:unhideWhenUsed="0" w:qFormat="1"/>
+    <w:lsdException w:name="Subtle Reference" w:semiHidden="0" w:uiPriority="31" w:unhideWhenUsed="0" w:qFormat="1"/>
+    <w:lsdException w:name="Intense Reference" w:semiHidden="0" w:uiPriority="32" w:unhideWhenUsed="0" w:qFormat="1"/>
+    <w:lsdException w:name="Book Title" w:semiHidden="0" w:uiPriority="33" w:unhideWhenUsed="0" w:qFormat="1"/>
+    <w:lsdException w:name="Bibliography" w:uiPriority="37"/>
+    <w:lsdException w:name="TOC Heading" w:uiPriority="39" w:qFormat="1"/>
+  </w:latentStyles>
+  <w:style w:type="paragraph" w:default="1" w:styleId="Normal">
+    <w:name w:val="Normal"/>
+    <w:qFormat/>
+    <w:rsid w:val="00E645C5"/>
+    <w:pPr>
+      <w:widowControl w:val="0"/>
+      <w:spacing w:line="240" w:lineRule="atLeast"/>
+    </w:pPr>
+    <w:rPr>
+      <w:rFonts w:ascii="Century Gothic" w:hAnsi="Century Gothic"/>
+      <w:snapToGrid w:val="0"/>
+      <w:lang w:eastAsia="es-ES"/>
+    </w:rPr>
+  </w:style>
+  <w:style w:type="paragraph" w:styleId="Ttulo1">
+    <w:name w:val="heading 1"/>
+    <w:basedOn w:val="Normal"/>
+    <w:next w:val="Normal"/>
+    <w:link w:val="Ttulo1Car"/>
+    <w:uiPriority w:val="9"/>
+    <w:qFormat/>
+    <w:rsid w:val="00C53FC5"/>
+    <w:pPr>
+      <w:keepNext/>
+      <w:numPr>
+        <w:numId w:val="1"/>
+      </w:numPr>
+      <w:spacing w:before="120" w:after="60"/>
+      <w:outlineLvl w:val="0"/>
+    </w:pPr>
+    <w:rPr>
+      <w:rFonts w:ascii="Verdana" w:hAnsi="Verdana" w:cs="Arial"/>
+      <w:b/>
+      <w:bCs/>
+      <w:sz w:val="24"/>
+      <w:szCs w:val="24"/>
+    </w:rPr>
+  </w:style>
+  <w:style w:type="paragraph" w:styleId="Ttulo2">
+    <w:name w:val="heading 2"/>
+    <w:basedOn w:val="Ttulo1"/>
+    <w:next w:val="Normal"/>
+    <w:link w:val="Ttulo2Car"/>
+    <w:uiPriority w:val="9"/>
+    <w:qFormat/>
+    <w:rsid w:val="00E645C5"/>
+    <w:pPr>
+      <w:numPr>
+        <w:ilvl w:val="1"/>
+      </w:numPr>
+      <w:outlineLvl w:val="1"/>
+    </w:pPr>
+    <w:rPr>
+      <w:color w:val="76923C" w:themeColor="accent3"/>
+      <w:szCs w:val="20"/>
+    </w:rPr>
+  </w:style>
+  <w:style w:type="paragraph" w:styleId="Ttulo3">
+    <w:name w:val="heading 3"/>
+    <w:basedOn w:val="Ttulo1"/>
+    <w:next w:val="Normal"/>
+    <w:link w:val="Ttulo3Car"/>
+    <w:uiPriority w:val="9"/>
+    <w:qFormat/>
+    <w:pPr>
+      <w:numPr>
+        <w:ilvl w:val="2"/>
+      </w:numPr>
+      <w:outlineLvl w:val="2"/>
+    </w:pPr>
+    <w:rPr>
+      <w:b w:val="0"/>
+      <w:bCs w:val="0"/>
+      <w:i/>
+      <w:iCs/>
+      <w:sz w:val="20"/>
+      <w:szCs w:val="20"/>
+    </w:rPr>
+  </w:style>
+  <w:style w:type="paragraph" w:styleId="Ttulo4">
+    <w:name w:val="heading 4"/>
+    <w:basedOn w:val="Ttulo1"/>
+    <w:next w:val="Normal"/>
+    <w:qFormat/>
+    <w:pPr>
+      <w:numPr>
+        <w:ilvl w:val="3"/>
+      </w:numPr>
+      <w:outlineLvl w:val="3"/>
+    </w:pPr>
+    <w:rPr>
+      <w:b w:val="0"/>
+      <w:bCs w:val="0"/>
+      <w:sz w:val="20"/>
+      <w:szCs w:val="20"/>
+    </w:rPr>
+  </w:style>
+  <w:style w:type="paragraph" w:styleId="Ttulo5">
+    <w:name w:val="heading 5"/>
+    <w:basedOn w:val="Normal"/>
+    <w:next w:val="Normal"/>
+    <w:qFormat/>
+    <w:pPr>
+      <w:numPr>
+        <w:ilvl w:val="4"/>
+        <w:numId w:val="1"/>
+      </w:numPr>
+      <w:spacing w:before="240" w:after="60"/>
+      <w:outlineLvl w:val="4"/>
+    </w:pPr>
+    <w:rPr>
+      <w:sz w:val="22"/>
+      <w:szCs w:val="22"/>
+    </w:rPr>
+  </w:style>
+  <w:style w:type="paragraph" w:styleId="Ttulo6">
+    <w:name w:val="heading 6"/>
+    <w:basedOn w:val="Normal"/>
+    <w:next w:val="Normal"/>
+    <w:qFormat/>
+    <w:pPr>
+      <w:numPr>
+        <w:ilvl w:val="5"/>
+        <w:numId w:val="1"/>
+      </w:numPr>
+      <w:spacing w:before="240" w:after="60"/>
+      <w:outlineLvl w:val="5"/>
+    </w:pPr>
+    <w:rPr>
+      <w:i/>
+      <w:iCs/>
+      <w:sz w:val="22"/>
+      <w:szCs w:val="22"/>
+    </w:rPr>
+  </w:style>
+  <w:style w:type="paragraph" w:styleId="Ttulo7">
+    <w:name w:val="heading 7"/>
+    <w:basedOn w:val="Normal"/>
+    <w:next w:val="Normal"/>
+    <w:qFormat/>
+    <w:pPr>
+      <w:numPr>
+        <w:ilvl w:val="6"/>
+        <w:numId w:val="1"/>
+      </w:numPr>
+      <w:spacing w:before="240" w:after="60"/>
+      <w:outlineLvl w:val="6"/>
+    </w:pPr>
+  </w:style>
+  <w:style w:type="paragraph" w:styleId="Ttulo8">
+    <w:name w:val="heading 8"/>
+    <w:basedOn w:val="Normal"/>
+    <w:next w:val="Normal"/>
+    <w:qFormat/>
+    <w:pPr>
+      <w:numPr>
+        <w:ilvl w:val="7"/>
+        <w:numId w:val="1"/>
+      </w:numPr>
+      <w:spacing w:before="240" w:after="60"/>
+      <w:outlineLvl w:val="7"/>
+    </w:pPr>
+    <w:rPr>
+      <w:i/>
+      <w:iCs/>
+    </w:rPr>
+  </w:style>
+  <w:style w:type="paragraph" w:styleId="Ttulo9">
+    <w:name w:val="heading 9"/>
+    <w:basedOn w:val="Normal"/>
+    <w:next w:val="Normal"/>
+    <w:qFormat/>
+    <w:pPr>
+      <w:numPr>
+        <w:ilvl w:val="8"/>
+        <w:numId w:val="1"/>
+      </w:numPr>
+      <w:spacing w:before="240" w:after="60"/>
+      <w:outlineLvl w:val="8"/>
+    </w:pPr>
+    <w:rPr>
+      <w:b/>
+      <w:bCs/>
+      <w:i/>
+      <w:iCs/>
+      <w:sz w:val="18"/>
+      <w:szCs w:val="18"/>
+    </w:rPr>
+  </w:style>
+  <w:style w:type="character" w:default="1" w:styleId="Fuentedeprrafopredeter">
+    <w:name w:val="Default Paragraph Font"/>
+    <w:uiPriority w:val="1"/>
+    <w:semiHidden/>
+    <w:unhideWhenUsed/>
+  </w:style>
+  <w:style w:type="table" w:default="1" w:styleId="Tablanormal">
+    <w:name w:val="Normal Table"/>
+    <w:uiPriority w:val="99"/>
+    <w:semiHidden/>
+    <w:unhideWhenUsed/>
+    <w:tblPr>
+      <w:tblInd w:w="0" w:type="dxa"/>
+      <w:tblCellMar>
+        <w:top w:w="0" w:type="dxa"/>
+        <w:left w:w="108" w:type="dxa"/>
+        <w:bottom w:w="0" w:type="dxa"/>
+        <w:right w:w="108" w:type="dxa"/>
+      </w:tblCellMar>
+    </w:tblPr>
+  </w:style>
+  <w:style w:type="numbering" w:default="1" w:styleId="Sinlista">
+    <w:name w:val="No List"/>
+    <w:uiPriority w:val="99"/>
+    <w:semiHidden/>
+    <w:unhideWhenUsed/>
+  </w:style>
+  <w:style w:type="paragraph" w:customStyle="1" w:styleId="Paragraph2">
+    <w:name w:val="Paragraph2"/>
+    <w:basedOn w:val="Normal"/>
+    <w:pPr>
+      <w:spacing w:before="80"/>
+      <w:ind w:left="720"/>
+      <w:jc w:val="both"/>
+    </w:pPr>
+    <w:rPr>
+      <w:color w:val="000000"/>
+      <w:lang w:val="en-AU"/>
+    </w:rPr>
+  </w:style>
+  <w:style w:type="paragraph" w:styleId="Ttulo">
+    <w:name w:val="Title"/>
+    <w:basedOn w:val="Normal"/>
+    <w:next w:val="Normal"/>
+    <w:qFormat/>
+    <w:rsid w:val="002D36D6"/>
+    <w:pPr>
+      <w:spacing w:line="240" w:lineRule="auto"/>
+      <w:jc w:val="center"/>
+    </w:pPr>
+    <w:rPr>
+      <w:rFonts w:asciiTheme="minorHAnsi" w:hAnsiTheme="minorHAnsi" w:cs="Arial"/>
+      <w:bCs/>
+      <w:color w:val="779ECC" w:themeColor="accent1" w:themeTint="99"/>
+      <w:sz w:val="44"/>
+      <w:szCs w:val="36"/>
+    </w:rPr>
+  </w:style>
+  <w:style w:type="paragraph" w:styleId="Subttulo">
+    <w:name w:val="Subtitle"/>
+    <w:basedOn w:val="Normal"/>
+    <w:qFormat/>
+    <w:pPr>
+      <w:spacing w:after="60"/>
+      <w:jc w:val="center"/>
+    </w:pPr>
+    <w:rPr>
+      <w:rFonts w:cs="Arial"/>
+      <w:i/>
+      <w:iCs/>
+      <w:sz w:val="36"/>
+      <w:szCs w:val="36"/>
+      <w:lang w:val="en-AU"/>
+    </w:rPr>
+  </w:style>
+  <w:style w:type="paragraph" w:styleId="Sangranormal">
+    <w:name w:val="Normal Indent"/>
+    <w:basedOn w:val="Normal"/>
+    <w:pPr>
+      <w:ind w:left="900" w:hanging="900"/>
+    </w:pPr>
+  </w:style>
+  <w:style w:type="paragraph" w:styleId="TDC1">
+    <w:name w:val="toc 1"/>
+    <w:basedOn w:val="Normal"/>
+    <w:next w:val="Normal"/>
+    <w:autoRedefine/>
+    <w:uiPriority w:val="39"/>
+    <w:qFormat/>
+    <w:pPr>
+      <w:spacing w:before="120" w:after="120"/>
+    </w:pPr>
+    <w:rPr>
+      <w:rFonts w:asciiTheme="minorHAnsi" w:hAnsiTheme="minorHAnsi" w:cstheme="minorHAnsi"/>
+      <w:b/>
+      <w:bCs/>
+      <w:caps/>
+    </w:rPr>
+  </w:style>
+  <w:style w:type="paragraph" w:styleId="TDC2">
+    <w:name w:val="toc 2"/>
+    <w:basedOn w:val="Normal"/>
+    <w:next w:val="Normal"/>
+    <w:autoRedefine/>
+    <w:uiPriority w:val="39"/>
+    <w:qFormat/>
+    <w:rsid w:val="00AC4880"/>
+    <w:pPr>
+      <w:tabs>
+        <w:tab w:val="right" w:leader="dot" w:pos="8828"/>
+      </w:tabs>
+      <w:ind w:left="200"/>
+    </w:pPr>
+    <w:rPr>
+      <w:rFonts w:ascii="Arial" w:hAnsi="Arial" w:cs="Arial"/>
+      <w:b/>
+      <w:smallCaps/>
+      <w:noProof/>
+      <w:sz w:val="22"/>
+      <w:szCs w:val="22"/>
+      <w:lang w:val="es-MX" w:eastAsia="es-MX"/>
+    </w:rPr>
+  </w:style>
+  <w:style w:type="paragraph" w:styleId="TDC3">
+    <w:name w:val="toc 3"/>
+    <w:basedOn w:val="Normal"/>
+    <w:next w:val="Normal"/>
+    <w:autoRedefine/>
+    <w:uiPriority w:val="39"/>
+    <w:qFormat/>
+    <w:pPr>
+      <w:ind w:left="400"/>
+    </w:pPr>
+    <w:rPr>
+      <w:rFonts w:asciiTheme="minorHAnsi" w:hAnsiTheme="minorHAnsi" w:cstheme="minorHAnsi"/>
+      <w:i/>
+      <w:iCs/>
+    </w:rPr>
+  </w:style>
+  <w:style w:type="paragraph" w:styleId="Encabezado">
+    <w:name w:val="header"/>
+    <w:basedOn w:val="Normal"/>
+    <w:link w:val="EncabezadoCar"/>
+    <w:uiPriority w:val="99"/>
+    <w:pPr>
+      <w:tabs>
+        <w:tab w:val="center" w:pos="4320"/>
+        <w:tab w:val="right" w:pos="8640"/>
+      </w:tabs>
+    </w:pPr>
+  </w:style>
+  <w:style w:type="paragraph" w:styleId="Piedepgina">
+    <w:name w:val="footer"/>
+    <w:basedOn w:val="Normal"/>
+    <w:pPr>
+      <w:tabs>
+        <w:tab w:val="center" w:pos="4320"/>
+        <w:tab w:val="right" w:pos="8640"/>
+      </w:tabs>
+    </w:pPr>
+  </w:style>
+  <w:style w:type="character" w:styleId="Nmerodepgina">
+    <w:name w:val="page number"/>
+    <w:basedOn w:val="Fuentedeprrafopredeter"/>
+  </w:style>
+  <w:style w:type="paragraph" w:customStyle="1" w:styleId="Paragraph3">
+    <w:name w:val="Paragraph3"/>
+    <w:basedOn w:val="Normal"/>
+    <w:pPr>
+      <w:spacing w:before="80" w:line="240" w:lineRule="auto"/>
+      <w:ind w:left="1530"/>
+      <w:jc w:val="both"/>
+    </w:pPr>
+  </w:style>
+  <w:style w:type="paragraph" w:customStyle="1" w:styleId="Paragraph4">
+    <w:name w:val="Paragraph4"/>
+    <w:basedOn w:val="Normal"/>
+    <w:pPr>
+      <w:spacing w:before="80" w:line="240" w:lineRule="auto"/>
+      <w:ind w:left="2250"/>
+      <w:jc w:val="both"/>
+    </w:pPr>
+  </w:style>
+  <w:style w:type="paragraph" w:customStyle="1" w:styleId="Tabletext">
+    <w:name w:val="Tabletext"/>
+    <w:basedOn w:val="Normal"/>
+    <w:pPr>
+      <w:keepLines/>
+      <w:spacing w:after="120"/>
+    </w:pPr>
+  </w:style>
+  <w:style w:type="paragraph" w:styleId="Textoindependiente">
+    <w:name w:val="Body Text"/>
+    <w:basedOn w:val="Normal"/>
+    <w:link w:val="TextoindependienteCar"/>
+    <w:pPr>
+      <w:keepLines/>
+      <w:spacing w:after="120"/>
+      <w:ind w:left="720"/>
+    </w:pPr>
+  </w:style>
+  <w:style w:type="paragraph" w:styleId="TDC4">
+    <w:name w:val="toc 4"/>
+    <w:basedOn w:val="Normal"/>
+    <w:next w:val="Normal"/>
+    <w:autoRedefine/>
+    <w:semiHidden/>
+    <w:pPr>
+      <w:ind w:left="600"/>
+    </w:pPr>
+    <w:rPr>
+      <w:rFonts w:asciiTheme="minorHAnsi" w:hAnsiTheme="minorHAnsi" w:cstheme="minorHAnsi"/>
+      <w:sz w:val="18"/>
+      <w:szCs w:val="18"/>
+    </w:rPr>
+  </w:style>
+  <w:style w:type="paragraph" w:styleId="TDC5">
+    <w:name w:val="toc 5"/>
+    <w:basedOn w:val="Normal"/>
+    <w:next w:val="Normal"/>
+    <w:autoRedefine/>
+    <w:semiHidden/>
+    <w:pPr>
+      <w:ind w:left="800"/>
+    </w:pPr>
+    <w:rPr>
+      <w:rFonts w:asciiTheme="minorHAnsi" w:hAnsiTheme="minorHAnsi" w:cstheme="minorHAnsi"/>
+      <w:sz w:val="18"/>
+      <w:szCs w:val="18"/>
+    </w:rPr>
+  </w:style>
+  <w:style w:type="paragraph" w:styleId="TDC6">
+    <w:name w:val="toc 6"/>
+    <w:basedOn w:val="Normal"/>
+    <w:next w:val="Normal"/>
+    <w:autoRedefine/>
+    <w:semiHidden/>
+    <w:pPr>
+      <w:ind w:left="1000"/>
+    </w:pPr>
+    <w:rPr>
+      <w:rFonts w:asciiTheme="minorHAnsi" w:hAnsiTheme="minorHAnsi" w:cstheme="minorHAnsi"/>
+      <w:sz w:val="18"/>
+      <w:szCs w:val="18"/>
+    </w:rPr>
+  </w:style>
+  <w:style w:type="paragraph" w:styleId="TDC7">
+    <w:name w:val="toc 7"/>
+    <w:basedOn w:val="Normal"/>
+    <w:next w:val="Normal"/>
+    <w:autoRedefine/>
+    <w:semiHidden/>
+    <w:pPr>
+      <w:ind w:left="1200"/>
+    </w:pPr>
+    <w:rPr>
+      <w:rFonts w:asciiTheme="minorHAnsi" w:hAnsiTheme="minorHAnsi" w:cstheme="minorHAnsi"/>
+      <w:sz w:val="18"/>
+      <w:szCs w:val="18"/>
+    </w:rPr>
+  </w:style>
+  <w:style w:type="paragraph" w:styleId="TDC8">
+    <w:name w:val="toc 8"/>
+    <w:basedOn w:val="Normal"/>
+    <w:next w:val="Normal"/>
+    <w:autoRedefine/>
+    <w:semiHidden/>
+    <w:pPr>
+      <w:ind w:left="1400"/>
+    </w:pPr>
+    <w:rPr>
+      <w:rFonts w:asciiTheme="minorHAnsi" w:hAnsiTheme="minorHAnsi" w:cstheme="minorHAnsi"/>
+      <w:sz w:val="18"/>
+      <w:szCs w:val="18"/>
+    </w:rPr>
+  </w:style>
+  <w:style w:type="paragraph" w:styleId="TDC9">
+    <w:name w:val="toc 9"/>
+    <w:basedOn w:val="Normal"/>
+    <w:next w:val="Normal"/>
+    <w:autoRedefine/>
+    <w:semiHidden/>
+    <w:pPr>
+      <w:ind w:left="1600"/>
+    </w:pPr>
+    <w:rPr>
+      <w:rFonts w:asciiTheme="minorHAnsi" w:hAnsiTheme="minorHAnsi" w:cstheme="minorHAnsi"/>
+      <w:sz w:val="18"/>
+      <w:szCs w:val="18"/>
+    </w:rPr>
+  </w:style>
+  <w:style w:type="paragraph" w:customStyle="1" w:styleId="Bullet1">
+    <w:name w:val="Bullet1"/>
+    <w:basedOn w:val="Normal"/>
+    <w:pPr>
+      <w:ind w:left="720" w:hanging="432"/>
+    </w:pPr>
+  </w:style>
+  <w:style w:type="paragraph" w:customStyle="1" w:styleId="Bullet2">
+    <w:name w:val="Bullet2"/>
+    <w:basedOn w:val="Normal"/>
+    <w:pPr>
+      <w:ind w:left="1440" w:hanging="360"/>
+    </w:pPr>
+    <w:rPr>
+      <w:color w:val="000080"/>
+    </w:rPr>
+  </w:style>
+  <w:style w:type="paragraph" w:styleId="Mapadeldocumento">
+    <w:name w:val="Document Map"/>
+    <w:basedOn w:val="Normal"/>
+    <w:semiHidden/>
+    <w:pPr>
+      <w:shd w:val="clear" w:color="auto" w:fill="000080"/>
+    </w:pPr>
+  </w:style>
+  <w:style w:type="character" w:styleId="Refdenotaalpie">
+    <w:name w:val="footnote reference"/>
+    <w:semiHidden/>
+    <w:rPr>
+      <w:sz w:val="20"/>
+      <w:szCs w:val="20"/>
+      <w:vertAlign w:val="superscript"/>
+    </w:rPr>
+  </w:style>
+  <w:style w:type="paragraph" w:styleId="Textonotapie">
+    <w:name w:val="footnote text"/>
+    <w:basedOn w:val="Normal"/>
+    <w:semiHidden/>
+    <w:pPr>
+      <w:keepNext/>
+      <w:keepLines/>
+      <w:pBdr>
+        <w:bottom w:val="single" w:sz="6" w:space="0" w:color="000000"/>
+      </w:pBdr>
+      <w:spacing w:before="40" w:after="40"/>
+      <w:ind w:left="360" w:hanging="360"/>
+    </w:pPr>
+    <w:rPr>
+      <w:sz w:val="16"/>
+      <w:szCs w:val="16"/>
+    </w:rPr>
+  </w:style>
+  <w:style w:type="paragraph" w:customStyle="1" w:styleId="MainTitle">
+    <w:name w:val="Main Title"/>
+    <w:basedOn w:val="Normal"/>
+    <w:pPr>
+      <w:spacing w:before="480" w:after="60" w:line="240" w:lineRule="auto"/>
+      <w:jc w:val="center"/>
+    </w:pPr>
+    <w:rPr>
+      <w:rFonts w:cs="Arial"/>
+      <w:b/>
+      <w:bCs/>
+      <w:kern w:val="28"/>
+      <w:sz w:val="32"/>
+      <w:szCs w:val="32"/>
+    </w:rPr>
+  </w:style>
+  <w:style w:type="paragraph" w:customStyle="1" w:styleId="Paragraph1">
+    <w:name w:val="Paragraph1"/>
+    <w:basedOn w:val="Normal"/>
+    <w:pPr>
+      <w:spacing w:before="80" w:line="240" w:lineRule="auto"/>
+      <w:jc w:val="both"/>
+    </w:pPr>
+  </w:style>
+  <w:style w:type="paragraph" w:styleId="Textoindependiente2">
+    <w:name w:val="Body Text 2"/>
+    <w:basedOn w:val="Normal"/>
+    <w:rPr>
+      <w:i/>
+      <w:iCs/>
+      <w:color w:val="0000FF"/>
+    </w:rPr>
+  </w:style>
+  <w:style w:type="paragraph" w:styleId="Sangradetextonormal">
+    <w:name w:val="Body Text Indent"/>
+    <w:basedOn w:val="Normal"/>
+    <w:pPr>
+      <w:ind w:left="720"/>
+    </w:pPr>
+    <w:rPr>
+      <w:i/>
+      <w:iCs/>
+      <w:color w:val="0000FF"/>
+      <w:u w:val="single"/>
+    </w:rPr>
+  </w:style>
+  <w:style w:type="paragraph" w:customStyle="1" w:styleId="Body">
+    <w:name w:val="Body"/>
+    <w:basedOn w:val="Normal"/>
+    <w:pPr>
+      <w:widowControl/>
+      <w:spacing w:before="120" w:line="240" w:lineRule="auto"/>
+      <w:jc w:val="both"/>
+    </w:pPr>
+  </w:style>
+  <w:style w:type="paragraph" w:customStyle="1" w:styleId="Bullet">
+    <w:name w:val="Bullet"/>
+    <w:basedOn w:val="Normal"/>
+    <w:pPr>
+      <w:widowControl/>
+      <w:tabs>
+        <w:tab w:val="num" w:pos="360"/>
+        <w:tab w:val="left" w:pos="720"/>
+      </w:tabs>
+      <w:spacing w:before="120" w:line="240" w:lineRule="auto"/>
+      <w:ind w:left="720" w:right="360"/>
+      <w:jc w:val="both"/>
+    </w:pPr>
+  </w:style>
+  <w:style w:type="paragraph" w:customStyle="1" w:styleId="InfoBlue">
+    <w:name w:val="InfoBlue"/>
+    <w:basedOn w:val="Normal"/>
+    <w:next w:val="Textoindependiente"/>
+    <w:autoRedefine/>
+    <w:pPr>
+      <w:spacing w:before="40"/>
+      <w:ind w:left="432"/>
+      <w:jc w:val="both"/>
+    </w:pPr>
+    <w:rPr>
+      <w:rFonts w:cs="Arial"/>
+      <w:i/>
+      <w:iCs/>
+      <w:color w:val="0000FF"/>
+      <w:lang w:val="es-ES"/>
+    </w:rPr>
+  </w:style>
+  <w:style w:type="character" w:styleId="Hipervnculo">
+    <w:name w:val="Hyperlink"/>
+    <w:uiPriority w:val="99"/>
+    <w:rPr>
+      <w:color w:val="0000FF"/>
+      <w:u w:val="single"/>
+    </w:rPr>
+  </w:style>
+  <w:style w:type="paragraph" w:styleId="NormalWeb">
+    <w:name w:val="Normal (Web)"/>
+    <w:basedOn w:val="Normal"/>
+    <w:uiPriority w:val="99"/>
+    <w:pPr>
+      <w:widowControl/>
+      <w:spacing w:before="100" w:beforeAutospacing="1" w:after="100" w:afterAutospacing="1" w:line="240" w:lineRule="auto"/>
+    </w:pPr>
+    <w:rPr>
+      <w:sz w:val="24"/>
+      <w:szCs w:val="24"/>
+    </w:rPr>
+  </w:style>
+  <w:style w:type="character" w:customStyle="1" w:styleId="tw4winMark">
+    <w:name w:val="tw4winMark"/>
+    <w:rPr>
+      <w:rFonts w:ascii="Courier New" w:hAnsi="Courier New" w:cs="Courier New"/>
+      <w:vanish/>
+      <w:color w:val="800080"/>
+      <w:sz w:val="24"/>
+      <w:szCs w:val="24"/>
+      <w:vertAlign w:val="subscript"/>
+    </w:rPr>
+  </w:style>
+  <w:style w:type="character" w:customStyle="1" w:styleId="CarCar1">
+    <w:name w:val="Car Car1"/>
+    <w:rPr>
+      <w:rFonts w:ascii="Arial" w:hAnsi="Arial" w:cs="Arial"/>
+      <w:b/>
+      <w:bCs/>
+      <w:sz w:val="24"/>
+      <w:szCs w:val="24"/>
+      <w:lang w:val="en-US"/>
+    </w:rPr>
+  </w:style>
+  <w:style w:type="character" w:customStyle="1" w:styleId="CarCar">
+    <w:name w:val="Car Car"/>
+    <w:rPr>
+      <w:rFonts w:ascii="Arial" w:hAnsi="Arial" w:cs="Arial"/>
+      <w:b/>
+      <w:bCs/>
+      <w:i/>
+      <w:iCs/>
+      <w:sz w:val="24"/>
+      <w:szCs w:val="24"/>
+      <w:lang w:val="en-US"/>
+    </w:rPr>
+  </w:style>
+  <w:style w:type="character" w:customStyle="1" w:styleId="InfoBlueChar">
+    <w:name w:val="InfoBlue Char"/>
+    <w:rPr>
+      <w:rFonts w:ascii="Arial" w:hAnsi="Arial" w:cs="Arial"/>
+      <w:i/>
+      <w:iCs/>
+      <w:color w:val="0000FF"/>
+      <w:lang w:val="es-ES"/>
+    </w:rPr>
+  </w:style>
+  <w:style w:type="character" w:customStyle="1" w:styleId="CharChar">
+    <w:name w:val="Char Char"/>
+    <w:locked/>
+    <w:rPr>
+      <w:rFonts w:ascii="Arial" w:hAnsi="Arial" w:cs="Arial"/>
+      <w:i/>
+      <w:iCs/>
+      <w:lang w:val="en-US"/>
+    </w:rPr>
+  </w:style>
+  <w:style w:type="character" w:customStyle="1" w:styleId="tw4winError">
+    <w:name w:val="tw4winError"/>
+    <w:rPr>
+      <w:rFonts w:ascii="Courier New" w:hAnsi="Courier New" w:cs="Courier New"/>
+      <w:color w:val="00FF00"/>
+      <w:sz w:val="40"/>
+      <w:szCs w:val="40"/>
+    </w:rPr>
+  </w:style>
+  <w:style w:type="character" w:customStyle="1" w:styleId="tw4winTerm">
+    <w:name w:val="tw4winTerm"/>
+    <w:rPr>
+      <w:color w:val="0000FF"/>
+    </w:rPr>
+  </w:style>
+  <w:style w:type="character" w:customStyle="1" w:styleId="tw4winPopup">
+    <w:name w:val="tw4winPopup"/>
+    <w:rPr>
+      <w:rFonts w:ascii="Courier New" w:hAnsi="Courier New" w:cs="Courier New"/>
+      <w:noProof/>
+      <w:color w:val="008000"/>
+    </w:rPr>
+  </w:style>
+  <w:style w:type="character" w:customStyle="1" w:styleId="tw4winJump">
+    <w:name w:val="tw4winJump"/>
+    <w:rPr>
+      <w:rFonts w:ascii="Courier New" w:hAnsi="Courier New" w:cs="Courier New"/>
+      <w:noProof/>
+      <w:color w:val="008080"/>
+    </w:rPr>
+  </w:style>
+  <w:style w:type="character" w:customStyle="1" w:styleId="tw4winExternal">
+    <w:name w:val="tw4winExternal"/>
+    <w:rPr>
+      <w:rFonts w:ascii="Courier New" w:hAnsi="Courier New" w:cs="Courier New"/>
+      <w:noProof/>
+      <w:color w:val="808080"/>
+    </w:rPr>
+  </w:style>
+  <w:style w:type="character" w:customStyle="1" w:styleId="tw4winInternal">
+    <w:name w:val="tw4winInternal"/>
+    <w:rPr>
+      <w:rFonts w:ascii="Courier New" w:hAnsi="Courier New" w:cs="Courier New"/>
+      <w:noProof/>
+      <w:color w:val="FF0000"/>
+    </w:rPr>
+  </w:style>
+  <w:style w:type="character" w:customStyle="1" w:styleId="DONOTTRANSLATE">
+    <w:name w:val="DO_NOT_TRANSLATE"/>
+    <w:rPr>
+      <w:rFonts w:ascii="Courier New" w:hAnsi="Courier New" w:cs="Courier New"/>
+      <w:noProof/>
+      <w:color w:val="800000"/>
+    </w:rPr>
+  </w:style>
+  <w:style w:type="paragraph" w:styleId="Textodeglobo">
+    <w:name w:val="Balloon Text"/>
+    <w:basedOn w:val="Normal"/>
+    <w:link w:val="TextodegloboCar"/>
+    <w:rsid w:val="00E12F67"/>
+    <w:pPr>
+      <w:spacing w:line="240" w:lineRule="auto"/>
+    </w:pPr>
+    <w:rPr>
+      <w:rFonts w:ascii="Tahoma" w:hAnsi="Tahoma" w:cs="Tahoma"/>
+      <w:sz w:val="16"/>
+      <w:szCs w:val="16"/>
+    </w:rPr>
+  </w:style>
+  <w:style w:type="character" w:customStyle="1" w:styleId="TextodegloboCar">
+    <w:name w:val="Texto de globo Car"/>
+    <w:link w:val="Textodeglobo"/>
+    <w:rsid w:val="00E12F67"/>
+    <w:rPr>
+      <w:rFonts w:ascii="Tahoma" w:hAnsi="Tahoma" w:cs="Tahoma"/>
+      <w:snapToGrid w:val="0"/>
+      <w:sz w:val="16"/>
+      <w:szCs w:val="16"/>
+      <w:lang w:eastAsia="es-ES"/>
+    </w:rPr>
+  </w:style>
+  <w:style w:type="table" w:styleId="Tablaconcuadrcula">
+    <w:name w:val="Table Grid"/>
+    <w:basedOn w:val="Tablanormal"/>
+    <w:uiPriority w:val="39"/>
+    <w:rsid w:val="008529E0"/>
+    <w:tblPr>
+      <w:tblBorders>
+        <w:top w:val="single" w:sz="4" w:space="0" w:color="auto"/>
+        <w:left w:val="single" w:sz="4" w:space="0" w:color="auto"/>
+        <w:bottom w:val="single" w:sz="4" w:space="0" w:color="auto"/>
+        <w:right w:val="single" w:sz="4" w:space="0" w:color="auto"/>
+        <w:insideH w:val="single" w:sz="4" w:space="0" w:color="auto"/>
+        <w:insideV w:val="single" w:sz="4" w:space="0" w:color="auto"/>
+      </w:tblBorders>
+    </w:tblPr>
+  </w:style>
+  <w:style w:type="paragraph" w:styleId="Prrafodelista">
+    <w:name w:val="List Paragraph"/>
+    <w:basedOn w:val="Normal"/>
+    <w:link w:val="PrrafodelistaCar"/>
+    <w:uiPriority w:val="34"/>
+    <w:qFormat/>
+    <w:rsid w:val="00BB78D7"/>
+    <w:pPr>
+      <w:widowControl/>
+      <w:spacing w:line="240" w:lineRule="auto"/>
+      <w:ind w:left="720"/>
+    </w:pPr>
+    <w:rPr>
+      <w:snapToGrid/>
+      <w:szCs w:val="22"/>
+      <w:lang w:val="es-AR" w:eastAsia="en-US"/>
+    </w:rPr>
+  </w:style>
+  <w:style w:type="character" w:customStyle="1" w:styleId="hps">
+    <w:name w:val="hps"/>
+    <w:rsid w:val="006350B7"/>
+  </w:style>
+  <w:style w:type="paragraph" w:customStyle="1" w:styleId="Titulodelcasodeuso">
+    <w:name w:val="Titulo del caso de uso"/>
+    <w:basedOn w:val="Normal"/>
+    <w:link w:val="TitulodelcasodeusoCar"/>
+    <w:qFormat/>
+    <w:rsid w:val="00E645C5"/>
+    <w:pPr>
+      <w:widowControl/>
+      <w:spacing w:line="240" w:lineRule="auto"/>
+    </w:pPr>
+    <w:rPr>
+      <w:b/>
+      <w:snapToGrid/>
+      <w:color w:val="000000"/>
+      <w:sz w:val="28"/>
+      <w:szCs w:val="22"/>
+      <w:lang w:val="es-AR" w:eastAsia="es-AR"/>
+    </w:rPr>
+  </w:style>
+  <w:style w:type="character" w:customStyle="1" w:styleId="TitulodelcasodeusoCar">
+    <w:name w:val="Titulo del caso de uso Car"/>
+    <w:basedOn w:val="Fuentedeprrafopredeter"/>
+    <w:link w:val="Titulodelcasodeuso"/>
+    <w:rsid w:val="00E645C5"/>
+    <w:rPr>
+      <w:rFonts w:ascii="Century Gothic" w:hAnsi="Century Gothic"/>
+      <w:b/>
+      <w:color w:val="000000"/>
+      <w:sz w:val="28"/>
+      <w:szCs w:val="22"/>
+      <w:lang w:val="es-AR" w:eastAsia="es-AR"/>
+    </w:rPr>
+  </w:style>
+  <w:style w:type="character" w:customStyle="1" w:styleId="PrrafodelistaCar">
+    <w:name w:val="Párrafo de lista Car"/>
+    <w:basedOn w:val="Fuentedeprrafopredeter"/>
+    <w:link w:val="Prrafodelista"/>
+    <w:uiPriority w:val="34"/>
+    <w:rsid w:val="00E645C5"/>
+    <w:rPr>
+      <w:rFonts w:ascii="Century Gothic" w:hAnsi="Century Gothic"/>
+      <w:szCs w:val="22"/>
+      <w:lang w:val="es-AR"/>
+    </w:rPr>
+  </w:style>
+  <w:style w:type="paragraph" w:customStyle="1" w:styleId="cases">
+    <w:name w:val="cases"/>
+    <w:basedOn w:val="Prrafodelista"/>
+    <w:link w:val="casesCar"/>
+    <w:qFormat/>
+    <w:rsid w:val="00E645C5"/>
+    <w:pPr>
+      <w:numPr>
+        <w:numId w:val="3"/>
+      </w:numPr>
+      <w:spacing w:after="200" w:line="276" w:lineRule="auto"/>
+      <w:contextualSpacing/>
+    </w:pPr>
+    <w:rPr>
+      <w:rFonts w:cs="Arial"/>
+      <w:b/>
+      <w:bCs/>
+      <w:snapToGrid w:val="0"/>
+      <w:sz w:val="24"/>
+      <w:lang w:eastAsia="es-ES"/>
+    </w:rPr>
+  </w:style>
+  <w:style w:type="character" w:customStyle="1" w:styleId="casesCar">
+    <w:name w:val="cases Car"/>
+    <w:basedOn w:val="PrrafodelistaCar"/>
+    <w:link w:val="cases"/>
+    <w:rsid w:val="00E645C5"/>
+    <w:rPr>
+      <w:rFonts w:ascii="Century Gothic" w:hAnsi="Century Gothic" w:cs="Arial"/>
+      <w:b/>
+      <w:bCs/>
+      <w:snapToGrid w:val="0"/>
+      <w:sz w:val="24"/>
+      <w:szCs w:val="22"/>
+      <w:lang w:val="es-AR" w:eastAsia="es-ES"/>
+    </w:rPr>
+  </w:style>
+  <w:style w:type="paragraph" w:customStyle="1" w:styleId="StepsTenaris">
+    <w:name w:val="Steps Tenaris"/>
+    <w:basedOn w:val="Textoindependiente"/>
+    <w:link w:val="StepsTenarisChar"/>
+    <w:qFormat/>
+    <w:rsid w:val="001015F9"/>
+    <w:pPr>
+      <w:numPr>
+        <w:numId w:val="2"/>
+      </w:numPr>
+      <w:spacing w:after="0" w:line="240" w:lineRule="auto"/>
+    </w:pPr>
+    <w:rPr>
+      <w:rFonts w:cs="Arial"/>
+      <w:iCs/>
+    </w:rPr>
+  </w:style>
+  <w:style w:type="paragraph" w:customStyle="1" w:styleId="JobPosition1">
+    <w:name w:val="Job Position 1"/>
+    <w:basedOn w:val="Normal"/>
+    <w:link w:val="JobPosition1Char"/>
+    <w:qFormat/>
+    <w:rsid w:val="00227F1E"/>
+    <w:pPr>
+      <w:widowControl/>
+      <w:spacing w:line="240" w:lineRule="auto"/>
+    </w:pPr>
+    <w:rPr>
+      <w:b/>
+      <w:bCs/>
+      <w:snapToGrid/>
+      <w:sz w:val="22"/>
+      <w:szCs w:val="22"/>
+      <w:lang w:eastAsia="en-US"/>
+    </w:rPr>
+  </w:style>
+  <w:style w:type="character" w:customStyle="1" w:styleId="TextoindependienteCar">
+    <w:name w:val="Texto independiente Car"/>
+    <w:basedOn w:val="Fuentedeprrafopredeter"/>
+    <w:link w:val="Textoindependiente"/>
+    <w:rsid w:val="001015F9"/>
+    <w:rPr>
+      <w:rFonts w:ascii="Century Gothic" w:hAnsi="Century Gothic"/>
+      <w:snapToGrid w:val="0"/>
+      <w:lang w:eastAsia="es-ES"/>
+    </w:rPr>
+  </w:style>
+  <w:style w:type="character" w:customStyle="1" w:styleId="StepsTenarisChar">
+    <w:name w:val="Steps Tenaris Char"/>
+    <w:basedOn w:val="TextoindependienteCar"/>
+    <w:link w:val="StepsTenaris"/>
+    <w:rsid w:val="001015F9"/>
+    <w:rPr>
+      <w:rFonts w:ascii="Century Gothic" w:hAnsi="Century Gothic" w:cs="Arial"/>
+      <w:iCs/>
+      <w:snapToGrid w:val="0"/>
+      <w:lang w:eastAsia="es-ES"/>
+    </w:rPr>
+  </w:style>
+  <w:style w:type="paragraph" w:customStyle="1" w:styleId="JobPosition2">
+    <w:name w:val="Job Position 2"/>
+    <w:basedOn w:val="Normal"/>
+    <w:link w:val="JobPosition2Char"/>
+    <w:qFormat/>
+    <w:rsid w:val="00227F1E"/>
+    <w:pPr>
+      <w:widowControl/>
+      <w:spacing w:line="240" w:lineRule="auto"/>
+    </w:pPr>
+    <w:rPr>
+      <w:b/>
+      <w:bCs/>
+      <w:snapToGrid/>
+      <w:color w:val="CC0066"/>
+      <w:sz w:val="22"/>
+      <w:szCs w:val="22"/>
+      <w:bdr w:val="none" w:sz="0" w:space="0" w:color="auto" w:frame="1"/>
+      <w:lang w:eastAsia="en-US"/>
+    </w:rPr>
+  </w:style>
+  <w:style w:type="character" w:customStyle="1" w:styleId="JobPosition1Char">
+    <w:name w:val="Job Position 1 Char"/>
+    <w:basedOn w:val="Fuentedeprrafopredeter"/>
+    <w:link w:val="JobPosition1"/>
+    <w:rsid w:val="00227F1E"/>
+    <w:rPr>
+      <w:rFonts w:ascii="Century Gothic" w:hAnsi="Century Gothic"/>
+      <w:b/>
+      <w:bCs/>
+      <w:sz w:val="22"/>
+      <w:szCs w:val="22"/>
+    </w:rPr>
+  </w:style>
+  <w:style w:type="character" w:customStyle="1" w:styleId="JobPosition2Char">
+    <w:name w:val="Job Position 2 Char"/>
+    <w:basedOn w:val="Fuentedeprrafopredeter"/>
+    <w:link w:val="JobPosition2"/>
+    <w:rsid w:val="00227F1E"/>
+    <w:rPr>
+      <w:rFonts w:ascii="Century Gothic" w:hAnsi="Century Gothic"/>
+      <w:b/>
+      <w:bCs/>
+      <w:color w:val="CC0066"/>
+      <w:sz w:val="22"/>
+      <w:szCs w:val="22"/>
+      <w:bdr w:val="none" w:sz="0" w:space="0" w:color="auto" w:frame="1"/>
+    </w:rPr>
+  </w:style>
+  <w:style w:type="character" w:styleId="Refdecomentario">
+    <w:name w:val="annotation reference"/>
+    <w:basedOn w:val="Fuentedeprrafopredeter"/>
+    <w:unhideWhenUsed/>
+    <w:rsid w:val="00F90DFF"/>
+    <w:rPr>
+      <w:sz w:val="16"/>
+      <w:szCs w:val="16"/>
+    </w:rPr>
+  </w:style>
+  <w:style w:type="paragraph" w:styleId="Textocomentario">
+    <w:name w:val="annotation text"/>
+    <w:basedOn w:val="Normal"/>
+    <w:link w:val="TextocomentarioCar"/>
+    <w:unhideWhenUsed/>
+    <w:rsid w:val="00F90DFF"/>
+    <w:pPr>
+      <w:widowControl/>
+      <w:spacing w:after="200" w:line="240" w:lineRule="auto"/>
+    </w:pPr>
+    <w:rPr>
+      <w:rFonts w:asciiTheme="minorHAnsi" w:eastAsiaTheme="minorHAnsi" w:hAnsiTheme="minorHAnsi" w:cstheme="minorBidi"/>
+      <w:snapToGrid/>
+      <w:lang w:val="es-AR" w:eastAsia="en-US"/>
+    </w:rPr>
+  </w:style>
+  <w:style w:type="character" w:customStyle="1" w:styleId="TextocomentarioCar">
+    <w:name w:val="Texto comentario Car"/>
+    <w:basedOn w:val="Fuentedeprrafopredeter"/>
+    <w:link w:val="Textocomentario"/>
+    <w:rsid w:val="00F90DFF"/>
+    <w:rPr>
+      <w:rFonts w:asciiTheme="minorHAnsi" w:eastAsiaTheme="minorHAnsi" w:hAnsiTheme="minorHAnsi" w:cstheme="minorBidi"/>
+      <w:lang w:val="es-AR"/>
+    </w:rPr>
+  </w:style>
+  <w:style w:type="character" w:customStyle="1" w:styleId="info-text">
+    <w:name w:val="info-text"/>
+    <w:basedOn w:val="Fuentedeprrafopredeter"/>
+    <w:rsid w:val="00F90DFF"/>
+  </w:style>
+  <w:style w:type="paragraph" w:styleId="Asuntodelcomentario">
+    <w:name w:val="annotation subject"/>
+    <w:basedOn w:val="Textocomentario"/>
+    <w:next w:val="Textocomentario"/>
+    <w:link w:val="AsuntodelcomentarioCar"/>
+    <w:rsid w:val="00725396"/>
+    <w:pPr>
+      <w:widowControl w:val="0"/>
+      <w:spacing w:after="0"/>
+    </w:pPr>
+    <w:rPr>
+      <w:rFonts w:ascii="Century Gothic" w:eastAsia="Times New Roman" w:hAnsi="Century Gothic" w:cs="Times New Roman"/>
+      <w:b/>
+      <w:bCs/>
+      <w:snapToGrid w:val="0"/>
+      <w:lang w:val="en-US" w:eastAsia="es-ES"/>
+    </w:rPr>
+  </w:style>
+  <w:style w:type="character" w:customStyle="1" w:styleId="AsuntodelcomentarioCar">
+    <w:name w:val="Asunto del comentario Car"/>
+    <w:basedOn w:val="TextocomentarioCar"/>
+    <w:link w:val="Asuntodelcomentario"/>
+    <w:rsid w:val="00725396"/>
+    <w:rPr>
+      <w:rFonts w:ascii="Century Gothic" w:eastAsiaTheme="minorHAnsi" w:hAnsi="Century Gothic" w:cstheme="minorBidi"/>
+      <w:b/>
+      <w:bCs/>
+      <w:snapToGrid w:val="0"/>
+      <w:lang w:val="es-AR" w:eastAsia="es-ES"/>
+    </w:rPr>
+  </w:style>
+  <w:style w:type="table" w:styleId="Sombreadoclaro-nfasis1">
+    <w:name w:val="Light Shading Accent 1"/>
+    <w:basedOn w:val="Tablanormal"/>
+    <w:uiPriority w:val="60"/>
+    <w:rsid w:val="005452FA"/>
+    <w:rPr>
+      <w:color w:val="28476D" w:themeColor="accent1" w:themeShade="BF"/>
+    </w:rPr>
+    <w:tblPr>
+      <w:tblStyleRowBandSize w:val="1"/>
+      <w:tblStyleColBandSize w:val="1"/>
+      <w:tblBorders>
+        <w:top w:val="single" w:sz="8" w:space="0" w:color="366092" w:themeColor="accent1"/>
+        <w:bottom w:val="single" w:sz="8" w:space="0" w:color="366092" w:themeColor="accent1"/>
+      </w:tblBorders>
+    </w:tblPr>
+    <w:tblStylePr w:type="firstRow">
+      <w:pPr>
+        <w:spacing w:before="0" w:after="0" w:line="240" w:lineRule="auto"/>
+      </w:pPr>
+      <w:rPr>
+        <w:b/>
+        <w:bCs/>
+      </w:rPr>
+      <w:tblPr/>
+      <w:tcPr>
+        <w:tcBorders>
+          <w:top w:val="single" w:sz="8" w:space="0" w:color="366092" w:themeColor="accent1"/>
+          <w:left w:val="nil"/>
+          <w:bottom w:val="single" w:sz="8" w:space="0" w:color="366092" w:themeColor="accent1"/>
+          <w:right w:val="nil"/>
+          <w:insideH w:val="nil"/>
+          <w:insideV w:val="nil"/>
+        </w:tcBorders>
+      </w:tcPr>
+    </w:tblStylePr>
+    <w:tblStylePr w:type="lastRow">
+      <w:pPr>
+        <w:spacing w:before="0" w:after="0" w:line="240" w:lineRule="auto"/>
+      </w:pPr>
+      <w:rPr>
+        <w:b/>
+        <w:bCs/>
+      </w:rPr>
+      <w:tblPr/>
+      <w:tcPr>
+        <w:tcBorders>
+          <w:top w:val="single" w:sz="8" w:space="0" w:color="366092" w:themeColor="accent1"/>
+          <w:left w:val="nil"/>
+          <w:bottom w:val="single" w:sz="8" w:space="0" w:color="366092" w:themeColor="accent1"/>
+          <w:right w:val="nil"/>
+          <w:insideH w:val="nil"/>
+          <w:insideV w:val="nil"/>
+        </w:tcBorders>
+      </w:tcPr>
+    </w:tblStylePr>
+    <w:tblStylePr w:type="firstCol">
+      <w:rPr>
+        <w:b/>
+        <w:bCs/>
+      </w:rPr>
+    </w:tblStylePr>
+    <w:tblStylePr w:type="lastCol">
+      <w:rPr>
+        <w:b/>
+        <w:bCs/>
+      </w:rPr>
+    </w:tblStylePr>
+    <w:tblStylePr w:type="band1Vert">
+      <w:tblPr/>
+      <w:tcPr>
+        <w:tcBorders>
+          <w:left w:val="nil"/>
+          <w:right w:val="nil"/>
+          <w:insideH w:val="nil"/>
+          <w:insideV w:val="nil"/>
+        </w:tcBorders>
+        <w:shd w:val="clear" w:color="auto" w:fill="C7D7EA" w:themeFill="accent1" w:themeFillTint="3F"/>
+      </w:tcPr>
+    </w:tblStylePr>
+    <w:tblStylePr w:type="band1Horz">
+      <w:tblPr/>
+      <w:tcPr>
+        <w:tcBorders>
+          <w:left w:val="nil"/>
+          <w:right w:val="nil"/>
+          <w:insideH w:val="nil"/>
+          <w:insideV w:val="nil"/>
+        </w:tcBorders>
+        <w:shd w:val="clear" w:color="auto" w:fill="C7D7EA" w:themeFill="accent1" w:themeFillTint="3F"/>
+      </w:tcPr>
+    </w:tblStylePr>
+  </w:style>
+  <w:style w:type="table" w:styleId="Sombreadomedio1-nfasis2">
+    <w:name w:val="Medium Shading 1 Accent 2"/>
+    <w:basedOn w:val="Tablanormal"/>
+    <w:uiPriority w:val="63"/>
+    <w:rsid w:val="00B93550"/>
+    <w:tblPr>
+      <w:tblStyleRowBandSize w:val="1"/>
+      <w:tblStyleColBandSize w:val="1"/>
+      <w:tblBorders>
+        <w:top w:val="single" w:sz="8" w:space="0" w:color="CF7B79" w:themeColor="accent2" w:themeTint="BF"/>
+        <w:left w:val="single" w:sz="8" w:space="0" w:color="CF7B79" w:themeColor="accent2" w:themeTint="BF"/>
+        <w:bottom w:val="single" w:sz="8" w:space="0" w:color="CF7B79" w:themeColor="accent2" w:themeTint="BF"/>
+        <w:right w:val="single" w:sz="8" w:space="0" w:color="CF7B79" w:themeColor="accent2" w:themeTint="BF"/>
+        <w:insideH w:val="single" w:sz="8" w:space="0" w:color="CF7B79" w:themeColor="accent2" w:themeTint="BF"/>
+      </w:tblBorders>
+    </w:tblPr>
+    <w:tblStylePr w:type="firstRow">
+      <w:pPr>
+        <w:spacing w:before="0" w:after="0" w:line="240" w:lineRule="auto"/>
+      </w:pPr>
+      <w:rPr>
+        <w:b/>
+        <w:bCs/>
+        <w:color w:val="FFFFFF" w:themeColor="background1"/>
+      </w:rPr>
+      <w:tblPr/>
+      <w:tcPr>
+        <w:tcBorders>
+          <w:top w:val="single" w:sz="8" w:space="0" w:color="CF7B79" w:themeColor="accent2" w:themeTint="BF"/>
+          <w:left w:val="single" w:sz="8" w:space="0" w:color="CF7B79" w:themeColor="accent2" w:themeTint="BF"/>
+          <w:bottom w:val="single" w:sz="8" w:space="0" w:color="CF7B79" w:themeColor="accent2" w:themeTint="BF"/>
+          <w:right w:val="single" w:sz="8" w:space="0" w:color="CF7B79" w:themeColor="accent2" w:themeTint="BF"/>
+          <w:insideH w:val="nil"/>
+          <w:insideV w:val="nil"/>
+        </w:tcBorders>
+        <w:shd w:val="clear" w:color="auto" w:fill="C0504D" w:themeFill="accent2"/>
+      </w:tcPr>
+    </w:tblStylePr>
+    <w:tblStylePr w:type="lastRow">
+      <w:pPr>
+        <w:spacing w:before="0" w:after="0" w:line="240" w:lineRule="auto"/>
+      </w:pPr>
+      <w:rPr>
+        <w:b/>
+        <w:bCs/>
+      </w:rPr>
+      <w:tblPr/>
+      <w:tcPr>
+        <w:tcBorders>
+          <w:top w:val="double" w:sz="6" w:space="0" w:color="CF7B79" w:themeColor="accent2" w:themeTint="BF"/>
+          <w:left w:val="single" w:sz="8" w:space="0" w:color="CF7B79" w:themeColor="accent2" w:themeTint="BF"/>
+          <w:bottom w:val="single" w:sz="8" w:space="0" w:color="CF7B79" w:themeColor="accent2" w:themeTint="BF"/>
+          <w:right w:val="single" w:sz="8" w:space="0" w:color="CF7B79" w:themeColor="accent2" w:themeTint="BF"/>
+          <w:insideH w:val="nil"/>
+          <w:insideV w:val="nil"/>
+        </w:tcBorders>
+      </w:tcPr>
+    </w:tblStylePr>
+    <w:tblStylePr w:type="firstCol">
+      <w:rPr>
+        <w:b/>
+        <w:bCs/>
+      </w:rPr>
+    </w:tblStylePr>
+    <w:tblStylePr w:type="lastCol">
+      <w:rPr>
+        <w:b/>
+        <w:bCs/>
+      </w:rPr>
+    </w:tblStylePr>
+    <w:tblStylePr w:type="band1Vert">
+      <w:tblPr/>
+      <w:tcPr>
+        <w:shd w:val="clear" w:color="auto" w:fill="EFD3D2" w:themeFill="accent2" w:themeFillTint="3F"/>
+      </w:tcPr>
+    </w:tblStylePr>
+    <w:tblStylePr w:type="band1Horz">
+      <w:tblPr/>
+      <w:tcPr>
+        <w:tcBorders>
+          <w:insideH w:val="nil"/>
+          <w:insideV w:val="nil"/>
+        </w:tcBorders>
+        <w:shd w:val="clear" w:color="auto" w:fill="EFD3D2" w:themeFill="accent2" w:themeFillTint="3F"/>
+      </w:tcPr>
+    </w:tblStylePr>
+    <w:tblStylePr w:type="band2Horz">
+      <w:tblPr/>
+      <w:tcPr>
+        <w:tcBorders>
+          <w:insideH w:val="nil"/>
+          <w:insideV w:val="nil"/>
+        </w:tcBorders>
+      </w:tcPr>
+    </w:tblStylePr>
+  </w:style>
+  <w:style w:type="table" w:styleId="Listaclara-nfasis2">
+    <w:name w:val="Light List Accent 2"/>
+    <w:basedOn w:val="Tablanormal"/>
+    <w:uiPriority w:val="61"/>
+    <w:rsid w:val="00A47983"/>
+    <w:tblPr>
+      <w:tblStyleRowBandSize w:val="1"/>
+      <w:tblStyleColBandSize w:val="1"/>
+      <w:tblBorders>
+        <w:top w:val="single" w:sz="8" w:space="0" w:color="C0504D" w:themeColor="accent2"/>
+        <w:left w:val="single" w:sz="8" w:space="0" w:color="C0504D" w:themeColor="accent2"/>
+        <w:bottom w:val="single" w:sz="8" w:space="0" w:color="C0504D" w:themeColor="accent2"/>
+        <w:right w:val="single" w:sz="8" w:space="0" w:color="C0504D" w:themeColor="accent2"/>
+      </w:tblBorders>
+    </w:tblPr>
+    <w:tblStylePr w:type="firstRow">
+      <w:pPr>
+        <w:spacing w:before="0" w:after="0" w:line="240" w:lineRule="auto"/>
+      </w:pPr>
+      <w:rPr>
+        <w:b/>
+        <w:bCs/>
+        <w:color w:val="FFFFFF" w:themeColor="background1"/>
+      </w:rPr>
+      <w:tblPr/>
+      <w:tcPr>
+        <w:shd w:val="clear" w:color="auto" w:fill="C0504D" w:themeFill="accent2"/>
+      </w:tcPr>
+    </w:tblStylePr>
+    <w:tblStylePr w:type="lastRow">
+      <w:pPr>
+        <w:spacing w:before="0" w:after="0" w:line="240" w:lineRule="auto"/>
+      </w:pPr>
+      <w:rPr>
+        <w:b/>
+        <w:bCs/>
+      </w:rPr>
+      <w:tblPr/>
+      <w:tcPr>
+        <w:tcBorders>
+          <w:top w:val="double" w:sz="6" w:space="0" w:color="C0504D" w:themeColor="accent2"/>
+          <w:left w:val="single" w:sz="8" w:space="0" w:color="C0504D" w:themeColor="accent2"/>
+          <w:bottom w:val="single" w:sz="8" w:space="0" w:color="C0504D" w:themeColor="accent2"/>
+          <w:right w:val="single" w:sz="8" w:space="0" w:color="C0504D" w:themeColor="accent2"/>
+        </w:tcBorders>
+      </w:tcPr>
+    </w:tblStylePr>
+    <w:tblStylePr w:type="firstCol">
+      <w:rPr>
+        <w:b/>
+        <w:bCs/>
+      </w:rPr>
+    </w:tblStylePr>
+    <w:tblStylePr w:type="lastCol">
+      <w:rPr>
+        <w:b/>
+        <w:bCs/>
+      </w:rPr>
+    </w:tblStylePr>
+    <w:tblStylePr w:type="band1Vert">
+      <w:tblPr/>
+      <w:tcPr>
+        <w:tcBorders>
+          <w:top w:val="single" w:sz="8" w:space="0" w:color="C0504D" w:themeColor="accent2"/>
+          <w:left w:val="single" w:sz="8" w:space="0" w:color="C0504D" w:themeColor="accent2"/>
+          <w:bottom w:val="single" w:sz="8" w:space="0" w:color="C0504D" w:themeColor="accent2"/>
+          <w:right w:val="single" w:sz="8" w:space="0" w:color="C0504D" w:themeColor="accent2"/>
+        </w:tcBorders>
+      </w:tcPr>
+    </w:tblStylePr>
+    <w:tblStylePr w:type="band1Horz">
+      <w:tblPr/>
+      <w:tcPr>
+        <w:tcBorders>
+          <w:top w:val="single" w:sz="8" w:space="0" w:color="C0504D" w:themeColor="accent2"/>
+          <w:left w:val="single" w:sz="8" w:space="0" w:color="C0504D" w:themeColor="accent2"/>
+          <w:bottom w:val="single" w:sz="8" w:space="0" w:color="C0504D" w:themeColor="accent2"/>
+          <w:right w:val="single" w:sz="8" w:space="0" w:color="C0504D" w:themeColor="accent2"/>
+        </w:tcBorders>
+      </w:tcPr>
+    </w:tblStylePr>
+  </w:style>
+  <w:style w:type="character" w:styleId="Textodelmarcadordeposicin">
+    <w:name w:val="Placeholder Text"/>
+    <w:basedOn w:val="Fuentedeprrafopredeter"/>
+    <w:uiPriority w:val="99"/>
+    <w:semiHidden/>
+    <w:rsid w:val="00675105"/>
+    <w:rPr>
+      <w:color w:val="808080"/>
+    </w:rPr>
+  </w:style>
+  <w:style w:type="paragraph" w:styleId="TtulodeTDC">
+    <w:name w:val="TOC Heading"/>
+    <w:basedOn w:val="Ttulo1"/>
+    <w:next w:val="Normal"/>
+    <w:uiPriority w:val="39"/>
+    <w:unhideWhenUsed/>
+    <w:qFormat/>
+    <w:rsid w:val="003E53F1"/>
+    <w:pPr>
+      <w:keepLines/>
+      <w:widowControl/>
+      <w:numPr>
+        <w:numId w:val="0"/>
+      </w:numPr>
+      <w:spacing w:before="480" w:after="0" w:line="276" w:lineRule="auto"/>
+      <w:outlineLvl w:val="9"/>
+    </w:pPr>
+    <w:rPr>
+      <w:rFonts w:asciiTheme="majorHAnsi" w:eastAsiaTheme="majorEastAsia" w:hAnsiTheme="majorHAnsi" w:cstheme="majorBidi"/>
+      <w:snapToGrid/>
+      <w:color w:val="28476D" w:themeColor="accent1" w:themeShade="BF"/>
+      <w:sz w:val="28"/>
+      <w:szCs w:val="28"/>
+      <w:lang w:eastAsia="ja-JP"/>
+    </w:rPr>
+  </w:style>
+  <w:style w:type="character" w:customStyle="1" w:styleId="EncabezadoCar">
+    <w:name w:val="Encabezado Car"/>
+    <w:basedOn w:val="Fuentedeprrafopredeter"/>
+    <w:link w:val="Encabezado"/>
+    <w:uiPriority w:val="99"/>
+    <w:rsid w:val="002A1C67"/>
+    <w:rPr>
+      <w:rFonts w:ascii="Century Gothic" w:hAnsi="Century Gothic"/>
+      <w:snapToGrid w:val="0"/>
+      <w:lang w:eastAsia="es-ES"/>
+    </w:rPr>
+  </w:style>
+  <w:style w:type="paragraph" w:styleId="Epgrafe">
+    <w:name w:val="caption"/>
+    <w:basedOn w:val="Normal"/>
+    <w:next w:val="Normal"/>
+    <w:uiPriority w:val="35"/>
+    <w:unhideWhenUsed/>
+    <w:qFormat/>
+    <w:rsid w:val="00C1617B"/>
+    <w:pPr>
+      <w:widowControl/>
+      <w:spacing w:after="200" w:line="240" w:lineRule="auto"/>
+    </w:pPr>
+    <w:rPr>
+      <w:rFonts w:asciiTheme="minorHAnsi" w:eastAsiaTheme="minorHAnsi" w:hAnsiTheme="minorHAnsi" w:cstheme="minorBidi"/>
+      <w:i/>
+      <w:iCs/>
+      <w:snapToGrid/>
+      <w:color w:val="1F497D" w:themeColor="text2"/>
+      <w:sz w:val="18"/>
+      <w:szCs w:val="18"/>
+      <w:lang w:val="es-MX" w:eastAsia="en-US"/>
+    </w:rPr>
+  </w:style>
+  <w:style w:type="character" w:customStyle="1" w:styleId="Ttulo1Car">
+    <w:name w:val="Título 1 Car"/>
+    <w:basedOn w:val="Fuentedeprrafopredeter"/>
+    <w:link w:val="Ttulo1"/>
+    <w:uiPriority w:val="9"/>
+    <w:rsid w:val="004014E6"/>
+    <w:rPr>
+      <w:rFonts w:ascii="Verdana" w:hAnsi="Verdana" w:cs="Arial"/>
+      <w:b/>
+      <w:bCs/>
+      <w:snapToGrid w:val="0"/>
+      <w:sz w:val="24"/>
+      <w:szCs w:val="24"/>
+      <w:lang w:eastAsia="es-ES"/>
+    </w:rPr>
+  </w:style>
+  <w:style w:type="character" w:customStyle="1" w:styleId="Ttulo2Car">
+    <w:name w:val="Título 2 Car"/>
+    <w:basedOn w:val="Fuentedeprrafopredeter"/>
+    <w:link w:val="Ttulo2"/>
+    <w:uiPriority w:val="9"/>
+    <w:rsid w:val="004014E6"/>
+    <w:rPr>
+      <w:rFonts w:ascii="Verdana" w:hAnsi="Verdana" w:cs="Arial"/>
+      <w:b/>
+      <w:bCs/>
+      <w:snapToGrid w:val="0"/>
+      <w:color w:val="76923C" w:themeColor="accent3"/>
+      <w:sz w:val="24"/>
+      <w:lang w:eastAsia="es-ES"/>
+    </w:rPr>
+  </w:style>
+  <w:style w:type="character" w:customStyle="1" w:styleId="Ttulo3Car">
+    <w:name w:val="Título 3 Car"/>
+    <w:basedOn w:val="Fuentedeprrafopredeter"/>
+    <w:link w:val="Ttulo3"/>
+    <w:uiPriority w:val="9"/>
+    <w:rsid w:val="004014E6"/>
+    <w:rPr>
+      <w:rFonts w:ascii="Verdana" w:hAnsi="Verdana" w:cs="Arial"/>
+      <w:i/>
+      <w:iCs/>
+      <w:snapToGrid w:val="0"/>
+      <w:lang w:eastAsia="es-ES"/>
+    </w:rPr>
+  </w:style>
+  <w:style w:type="paragraph" w:styleId="Tabladeilustraciones">
+    <w:name w:val="table of figures"/>
+    <w:basedOn w:val="Normal"/>
+    <w:next w:val="Normal"/>
+    <w:uiPriority w:val="99"/>
+    <w:unhideWhenUsed/>
+    <w:rsid w:val="0003058F"/>
+  </w:style>
+</w:styles>
+</file>
+
 <file path=word/glossary/document.xml><?xml version="1.0" encoding="utf-8"?>
-<w:glossaryDocument xmlns:wpc="http://schemas.microsoft.com/office/word/2010/wordprocessingCanvas" xmlns:mc="http://schemas.openxmlformats.org/markup-compatibility/2006" xmlns:o="urn:schemas-microsoft-com:office:office" xmlns:r="http://schemas.openxmlformats.org/officeDocument/2006/relationships" xmlns:m="http://schemas.openxmlformats.org/officeDocument/2006/math" xmlns:v="urn:schemas-microsoft-com:vml" xmlns:wp14="http://schemas.microsoft.com/office/word/2010/wordprocessingDrawing" xmlns:wp="http://schemas.openxmlformats.org/drawingml/2006/wordprocessingDrawing" xmlns:w10="urn:schemas-microsoft-com:office:word" xmlns:w="http://schemas.openxmlformats.org/wordprocessingml/2006/main" xmlns:w14="http://schemas.microsoft.com/office/word/2010/wordml" xmlns:w15="http://schemas.microsoft.com/office/word/2012/wordml" xmlns:wpg="http://schemas.microsoft.com/office/word/2010/wordprocessingGroup" xmlns:wpi="http://schemas.microsoft.com/office/word/2010/wordprocessingInk" xmlns:wne="http://schemas.microsoft.com/office/word/2006/wordml" xmlns:wps="http://schemas.microsoft.com/office/word/2010/wordprocessingShape" mc:Ignorable="w14 w15 wp14">
+<w:glossaryDocument xmlns:wpc="http://schemas.microsoft.com/office/word/2010/wordprocessingCanvas" xmlns:mc="http://schemas.openxmlformats.org/markup-compatibility/2006" xmlns:o="urn:schemas-microsoft-com:office:office" xmlns:r="http://schemas.openxmlformats.org/officeDocument/2006/relationships" xmlns:m="http://schemas.openxmlformats.org/officeDocument/2006/math" xmlns:v="urn:schemas-microsoft-com:vml" xmlns:wp14="http://schemas.microsoft.com/office/word/2010/wordprocessingDrawing" xmlns:wp="http://schemas.openxmlformats.org/drawingml/2006/wordprocessingDrawing" xmlns:w10="urn:schemas-microsoft-com:office:word" xmlns:w="http://schemas.openxmlformats.org/wordprocessingml/2006/main" xmlns:w14="http://schemas.microsoft.com/office/word/2010/wordml" xmlns:wpg="http://schemas.microsoft.com/office/word/2010/wordprocessingGroup" xmlns:wpi="http://schemas.microsoft.com/office/word/2010/wordprocessingInk" xmlns:wne="http://schemas.microsoft.com/office/word/2006/wordml" xmlns:wps="http://schemas.microsoft.com/office/word/2010/wordprocessingShape" mc:Ignorable="w14 wp14">
   <w:docParts>
     <w:docPart>
       <w:docPartPr>
@@ -7817,13 +10092,13 @@
 </file>
 
 <file path=word/glossary/fontTable.xml><?xml version="1.0" encoding="utf-8"?>
-<w:fonts xmlns:mc="http://schemas.openxmlformats.org/markup-compatibility/2006" xmlns:r="http://schemas.openxmlformats.org/officeDocument/2006/relationships" xmlns:w="http://schemas.openxmlformats.org/wordprocessingml/2006/main" xmlns:w14="http://schemas.microsoft.com/office/word/2010/wordml" xmlns:w15="http://schemas.microsoft.com/office/word/2012/wordml" mc:Ignorable="w14 w15">
+<w:fonts xmlns:mc="http://schemas.openxmlformats.org/markup-compatibility/2006" xmlns:r="http://schemas.openxmlformats.org/officeDocument/2006/relationships" xmlns:w="http://schemas.openxmlformats.org/wordprocessingml/2006/main" xmlns:w14="http://schemas.microsoft.com/office/word/2010/wordml" mc:Ignorable="w14">
   <w:font w:name="Times New Roman">
     <w:panose1 w:val="02020603050405020304"/>
     <w:charset w:val="00"/>
     <w:family w:val="roman"/>
     <w:pitch w:val="variable"/>
-    <w:sig w:usb0="E0002EFF" w:usb1="C0007843" w:usb2="00000009" w:usb3="00000000" w:csb0="000001FF" w:csb1="00000000"/>
+    <w:sig w:usb0="E0002AFF" w:usb1="C0007841" w:usb2="00000009" w:usb3="00000000" w:csb0="000001FF" w:csb1="00000000"/>
   </w:font>
   <w:font w:name="Symbol">
     <w:panose1 w:val="05050102010706020507"/>
@@ -7889,11 +10164,11 @@
     <w:sig w:usb0="E00002EF" w:usb1="4000205B" w:usb2="00000028" w:usb3="00000000" w:csb0="0000019F" w:csb1="00000000"/>
   </w:font>
   <w:font w:name="Open Sans Light">
-    <w:altName w:val="Microsoft JhengHei Light"/>
+    <w:altName w:val="Arial"/>
     <w:charset w:val="00"/>
     <w:family w:val="swiss"/>
     <w:pitch w:val="variable"/>
-    <w:sig w:usb0="E00002EF" w:usb1="4000205B" w:usb2="00000028" w:usb3="00000000" w:csb0="0000019F" w:csb1="00000000"/>
+    <w:sig w:usb0="00000001" w:usb1="4000205B" w:usb2="00000028" w:usb3="00000000" w:csb0="0000019F" w:csb1="00000000"/>
   </w:font>
   <w:font w:name="Frutiger 65 Bold">
     <w:altName w:val="Segoe UI Semibold"/>
@@ -7902,33 +10177,33 @@
     <w:pitch w:val="variable"/>
     <w:sig w:usb0="00000003" w:usb1="00000000" w:usb2="00000000" w:usb3="00000000" w:csb0="00000001" w:csb1="00000000"/>
   </w:font>
-  <w:font w:name="Calibri Light">
-    <w:panose1 w:val="020F0302020204030204"/>
+  <w:font w:name="Cambria">
+    <w:panose1 w:val="02040503050406030204"/>
     <w:charset w:val="00"/>
-    <w:family w:val="swiss"/>
+    <w:family w:val="roman"/>
     <w:pitch w:val="variable"/>
-    <w:sig w:usb0="A00002EF" w:usb1="4000207B" w:usb2="00000000" w:usb3="00000000" w:csb0="0000019F" w:csb1="00000000"/>
+    <w:sig w:usb0="E00002FF" w:usb1="400004FF" w:usb2="00000000" w:usb3="00000000" w:csb0="0000019F" w:csb1="00000000"/>
   </w:font>
 </w:fonts>
 </file>
 
 <file path=word/glossary/settings.xml><?xml version="1.0" encoding="utf-8"?>
-<w:settings xmlns:mc="http://schemas.openxmlformats.org/markup-compatibility/2006" xmlns:o="urn:schemas-microsoft-com:office:office" xmlns:r="http://schemas.openxmlformats.org/officeDocument/2006/relationships" xmlns:m="http://schemas.openxmlformats.org/officeDocument/2006/math" xmlns:v="urn:schemas-microsoft-com:vml" xmlns:w10="urn:schemas-microsoft-com:office:word" xmlns:w="http://schemas.openxmlformats.org/wordprocessingml/2006/main" xmlns:w14="http://schemas.microsoft.com/office/word/2010/wordml" xmlns:w15="http://schemas.microsoft.com/office/word/2012/wordml" xmlns:sl="http://schemas.openxmlformats.org/schemaLibrary/2006/main" mc:Ignorable="w14 w15">
+<w:settings xmlns:mc="http://schemas.openxmlformats.org/markup-compatibility/2006" xmlns:o="urn:schemas-microsoft-com:office:office" xmlns:r="http://schemas.openxmlformats.org/officeDocument/2006/relationships" xmlns:m="http://schemas.openxmlformats.org/officeDocument/2006/math" xmlns:v="urn:schemas-microsoft-com:vml" xmlns:w10="urn:schemas-microsoft-com:office:word" xmlns:w="http://schemas.openxmlformats.org/wordprocessingml/2006/main" xmlns:w14="http://schemas.microsoft.com/office/word/2010/wordml" xmlns:sl="http://schemas.openxmlformats.org/schemaLibrary/2006/main" mc:Ignorable="w14">
   <w:view w:val="normal"/>
   <w:defaultTabStop w:val="708"/>
   <w:hyphenationZone w:val="425"/>
   <w:characterSpacingControl w:val="doNotCompress"/>
   <w:compat>
     <w:useFELayout/>
-    <w:compatSetting w:name="compatibilityMode" w:uri="http://schemas.microsoft.com/office/word" w:val="15"/>
+    <w:compatSetting w:name="compatibilityMode" w:uri="http://schemas.microsoft.com/office/word" w:val="14"/>
     <w:compatSetting w:name="overrideTableStyleFontSizeAndJustification" w:uri="http://schemas.microsoft.com/office/word" w:val="1"/>
     <w:compatSetting w:name="enableOpenTypeFeatures" w:uri="http://schemas.microsoft.com/office/word" w:val="1"/>
     <w:compatSetting w:name="doNotFlipMirrorIndents" w:uri="http://schemas.microsoft.com/office/word" w:val="1"/>
-    <w:compatSetting w:name="differentiateMultirowTableHeaders" w:uri="http://schemas.microsoft.com/office/word" w:val="1"/>
   </w:compat>
   <w:rsids>
     <w:rsidRoot w:val="00A57CC8"/>
     <w:rsid w:val="00437DBA"/>
+    <w:rsid w:val="0052264C"/>
     <w:rsid w:val="00A5237F"/>
     <w:rsid w:val="00A57CC8"/>
     <w:rsid w:val="00AF319B"/>
@@ -7954,12 +10229,11 @@
   <w:clrSchemeMapping w:bg1="light1" w:t1="dark1" w:bg2="light2" w:t2="dark2" w:accent1="accent1" w:accent2="accent2" w:accent3="accent3" w:accent4="accent4" w:accent5="accent5" w:accent6="accent6" w:hyperlink="hyperlink" w:followedHyperlink="followedHyperlink"/>
   <w:decimalSymbol w:val="."/>
   <w:listSeparator w:val=","/>
-  <w15:chartTrackingRefBased/>
 </w:settings>
 </file>
 
 <file path=word/glossary/styles.xml><?xml version="1.0" encoding="utf-8"?>
-<w:styles xmlns:mc="http://schemas.openxmlformats.org/markup-compatibility/2006" xmlns:r="http://schemas.openxmlformats.org/officeDocument/2006/relationships" xmlns:w="http://schemas.openxmlformats.org/wordprocessingml/2006/main" xmlns:w14="http://schemas.microsoft.com/office/word/2010/wordml" xmlns:w15="http://schemas.microsoft.com/office/word/2012/wordml" mc:Ignorable="w14 w15">
+<w:styles xmlns:mc="http://schemas.openxmlformats.org/markup-compatibility/2006" xmlns:r="http://schemas.openxmlformats.org/officeDocument/2006/relationships" xmlns:w="http://schemas.openxmlformats.org/wordprocessingml/2006/main" xmlns:w14="http://schemas.microsoft.com/office/word/2010/wordml" mc:Ignorable="w14">
   <w:docDefaults>
     <w:rPrDefault>
       <w:rPr>
@@ -7975,378 +10249,144 @@
       </w:pPr>
     </w:pPrDefault>
   </w:docDefaults>
-  <w:latentStyles w:defLockedState="0" w:defUIPriority="99" w:defSemiHidden="0" w:defUnhideWhenUsed="0" w:defQFormat="0" w:count="371">
-    <w:lsdException w:name="Normal" w:uiPriority="0" w:qFormat="1"/>
-    <w:lsdException w:name="heading 1" w:uiPriority="9" w:qFormat="1"/>
-    <w:lsdException w:name="heading 2" w:semiHidden="1" w:uiPriority="9" w:unhideWhenUsed="1" w:qFormat="1"/>
-    <w:lsdException w:name="heading 3" w:semiHidden="1" w:uiPriority="9" w:unhideWhenUsed="1" w:qFormat="1"/>
-    <w:lsdException w:name="heading 4" w:semiHidden="1" w:uiPriority="9" w:unhideWhenUsed="1" w:qFormat="1"/>
-    <w:lsdException w:name="heading 5" w:semiHidden="1" w:uiPriority="9" w:unhideWhenUsed="1" w:qFormat="1"/>
-    <w:lsdException w:name="heading 6" w:semiHidden="1" w:uiPriority="9" w:unhideWhenUsed="1" w:qFormat="1"/>
-    <w:lsdException w:name="heading 7" w:semiHidden="1" w:uiPriority="9" w:unhideWhenUsed="1" w:qFormat="1"/>
-    <w:lsdException w:name="heading 8" w:semiHidden="1" w:uiPriority="9" w:unhideWhenUsed="1" w:qFormat="1"/>
-    <w:lsdException w:name="heading 9" w:semiHidden="1" w:uiPriority="9" w:unhideWhenUsed="1" w:qFormat="1"/>
-    <w:lsdException w:name="index 1" w:semiHidden="1" w:unhideWhenUsed="1"/>
-    <w:lsdException w:name="index 2" w:semiHidden="1" w:unhideWhenUsed="1"/>
-    <w:lsdException w:name="index 3" w:semiHidden="1" w:unhideWhenUsed="1"/>
-    <w:lsdException w:name="index 4" w:semiHidden="1" w:unhideWhenUsed="1"/>
-    <w:lsdException w:name="index 5" w:semiHidden="1" w:unhideWhenUsed="1"/>
-    <w:lsdException w:name="index 6" w:semiHidden="1" w:unhideWhenUsed="1"/>
-    <w:lsdException w:name="index 7" w:semiHidden="1" w:unhideWhenUsed="1"/>
-    <w:lsdException w:name="index 8" w:semiHidden="1" w:unhideWhenUsed="1"/>
-    <w:lsdException w:name="index 9" w:semiHidden="1" w:unhideWhenUsed="1"/>
-    <w:lsdException w:name="toc 1" w:semiHidden="1" w:uiPriority="39" w:unhideWhenUsed="1"/>
-    <w:lsdException w:name="toc 2" w:semiHidden="1" w:uiPriority="39" w:unhideWhenUsed="1"/>
-    <w:lsdException w:name="toc 3" w:semiHidden="1" w:uiPriority="39" w:unhideWhenUsed="1"/>
-    <w:lsdException w:name="toc 4" w:semiHidden="1" w:uiPriority="39" w:unhideWhenUsed="1"/>
-    <w:lsdException w:name="toc 5" w:semiHidden="1" w:uiPriority="39" w:unhideWhenUsed="1"/>
-    <w:lsdException w:name="toc 6" w:semiHidden="1" w:uiPriority="39" w:unhideWhenUsed="1"/>
-    <w:lsdException w:name="toc 7" w:semiHidden="1" w:uiPriority="39" w:unhideWhenUsed="1"/>
-    <w:lsdException w:name="toc 8" w:semiHidden="1" w:uiPriority="39" w:unhideWhenUsed="1"/>
-    <w:lsdException w:name="toc 9" w:semiHidden="1" w:uiPriority="39" w:unhideWhenUsed="1"/>
-    <w:lsdException w:name="Normal Indent" w:semiHidden="1" w:unhideWhenUsed="1"/>
-    <w:lsdException w:name="footnote text" w:semiHidden="1" w:unhideWhenUsed="1"/>
-    <w:lsdException w:name="annotation text" w:semiHidden="1" w:unhideWhenUsed="1"/>
-    <w:lsdException w:name="header" w:semiHidden="1" w:unhideWhenUsed="1"/>
-    <w:lsdException w:name="footer" w:semiHidden="1" w:unhideWhenUsed="1"/>
-    <w:lsdException w:name="index heading" w:semiHidden="1" w:unhideWhenUsed="1"/>
-    <w:lsdException w:name="caption" w:semiHidden="1" w:uiPriority="35" w:unhideWhenUsed="1" w:qFormat="1"/>
-    <w:lsdException w:name="table of figures" w:semiHidden="1" w:unhideWhenUsed="1"/>
-    <w:lsdException w:name="envelope address" w:semiHidden="1" w:unhideWhenUsed="1"/>
-    <w:lsdException w:name="envelope return" w:semiHidden="1" w:unhideWhenUsed="1"/>
-    <w:lsdException w:name="footnote reference" w:semiHidden="1" w:unhideWhenUsed="1"/>
-    <w:lsdException w:name="annotation reference" w:semiHidden="1" w:unhideWhenUsed="1"/>
-    <w:lsdException w:name="line number" w:semiHidden="1" w:unhideWhenUsed="1"/>
-    <w:lsdException w:name="page number" w:semiHidden="1" w:unhideWhenUsed="1"/>
-    <w:lsdException w:name="endnote reference" w:semiHidden="1" w:unhideWhenUsed="1"/>
-    <w:lsdException w:name="endnote text" w:semiHidden="1" w:unhideWhenUsed="1"/>
-    <w:lsdException w:name="table of authorities" w:semiHidden="1" w:unhideWhenUsed="1"/>
-    <w:lsdException w:name="macro" w:semiHidden="1" w:unhideWhenUsed="1"/>
-    <w:lsdException w:name="toa heading" w:semiHidden="1" w:unhideWhenUsed="1"/>
-    <w:lsdException w:name="List" w:semiHidden="1" w:unhideWhenUsed="1"/>
-    <w:lsdException w:name="List Bullet" w:semiHidden="1" w:unhideWhenUsed="1"/>
-    <w:lsdException w:name="List Number" w:semiHidden="1" w:unhideWhenUsed="1"/>
-    <w:lsdException w:name="List 2" w:semiHidden="1" w:unhideWhenUsed="1"/>
-    <w:lsdException w:name="List 3" w:semiHidden="1" w:unhideWhenUsed="1"/>
-    <w:lsdException w:name="List 4" w:semiHidden="1" w:unhideWhenUsed="1"/>
-    <w:lsdException w:name="List 5" w:semiHidden="1" w:unhideWhenUsed="1"/>
-    <w:lsdException w:name="List Bullet 2" w:semiHidden="1" w:unhideWhenUsed="1"/>
-    <w:lsdException w:name="List Bullet 3" w:semiHidden="1" w:unhideWhenUsed="1"/>
-    <w:lsdException w:name="List Bullet 4" w:semiHidden="1" w:unhideWhenUsed="1"/>
-    <w:lsdException w:name="List Bullet 5" w:semiHidden="1" w:unhideWhenUsed="1"/>
-    <w:lsdException w:name="List Number 2" w:semiHidden="1" w:unhideWhenUsed="1"/>
-    <w:lsdException w:name="List Number 3" w:semiHidden="1" w:unhideWhenUsed="1"/>
-    <w:lsdException w:name="List Number 4" w:semiHidden="1" w:unhideWhenUsed="1"/>
-    <w:lsdException w:name="List Number 5" w:semiHidden="1" w:unhideWhenUsed="1"/>
-    <w:lsdException w:name="Title" w:uiPriority="10" w:qFormat="1"/>
-    <w:lsdException w:name="Closing" w:semiHidden="1" w:unhideWhenUsed="1"/>
-    <w:lsdException w:name="Signature" w:semiHidden="1" w:unhideWhenUsed="1"/>
-    <w:lsdException w:name="Default Paragraph Font" w:semiHidden="1" w:uiPriority="1" w:unhideWhenUsed="1"/>
-    <w:lsdException w:name="Body Text" w:semiHidden="1" w:unhideWhenUsed="1"/>
-    <w:lsdException w:name="Body Text Indent" w:semiHidden="1" w:unhideWhenUsed="1"/>
-    <w:lsdException w:name="List Continue" w:semiHidden="1" w:unhideWhenUsed="1"/>
-    <w:lsdException w:name="List Continue 2" w:semiHidden="1" w:unhideWhenUsed="1"/>
-    <w:lsdException w:name="List Continue 3" w:semiHidden="1" w:unhideWhenUsed="1"/>
-    <w:lsdException w:name="List Continue 4" w:semiHidden="1" w:unhideWhenUsed="1"/>
-    <w:lsdException w:name="List Continue 5" w:semiHidden="1" w:unhideWhenUsed="1"/>
-    <w:lsdException w:name="Message Header" w:semiHidden="1" w:unhideWhenUsed="1"/>
-    <w:lsdException w:name="Subtitle" w:uiPriority="11" w:qFormat="1"/>
-    <w:lsdException w:name="Salutation" w:semiHidden="1" w:unhideWhenUsed="1"/>
-    <w:lsdException w:name="Date" w:semiHidden="1" w:unhideWhenUsed="1"/>
-    <w:lsdException w:name="Body Text First Indent" w:semiHidden="1" w:unhideWhenUsed="1"/>
-    <w:lsdException w:name="Body Text First Indent 2" w:semiHidden="1" w:unhideWhenUsed="1"/>
-    <w:lsdException w:name="Note Heading" w:semiHidden="1" w:unhideWhenUsed="1"/>
-    <w:lsdException w:name="Body Text 2" w:semiHidden="1" w:unhideWhenUsed="1"/>
-    <w:lsdException w:name="Body Text 3" w:semiHidden="1" w:unhideWhenUsed="1"/>
-    <w:lsdException w:name="Body Text Indent 2" w:semiHidden="1" w:unhideWhenUsed="1"/>
-    <w:lsdException w:name="Body Text Indent 3" w:semiHidden="1" w:unhideWhenUsed="1"/>
-    <w:lsdException w:name="Block Text" w:semiHidden="1" w:unhideWhenUsed="1"/>
-    <w:lsdException w:name="Hyperlink" w:semiHidden="1" w:unhideWhenUsed="1"/>
-    <w:lsdException w:name="FollowedHyperlink" w:semiHidden="1" w:unhideWhenUsed="1"/>
-    <w:lsdException w:name="Strong" w:uiPriority="22" w:qFormat="1"/>
-    <w:lsdException w:name="Emphasis" w:uiPriority="20" w:qFormat="1"/>
-    <w:lsdException w:name="Document Map" w:semiHidden="1" w:unhideWhenUsed="1"/>
-    <w:lsdException w:name="Plain Text" w:semiHidden="1" w:unhideWhenUsed="1"/>
-    <w:lsdException w:name="E-mail Signature" w:semiHidden="1" w:unhideWhenUsed="1"/>
-    <w:lsdException w:name="HTML Top of Form" w:semiHidden="1" w:unhideWhenUsed="1"/>
-    <w:lsdException w:name="HTML Bottom of Form" w:semiHidden="1" w:unhideWhenUsed="1"/>
-    <w:lsdException w:name="Normal (Web)" w:semiHidden="1" w:unhideWhenUsed="1"/>
-    <w:lsdException w:name="HTML Acronym" w:semiHidden="1" w:unhideWhenUsed="1"/>
-    <w:lsdException w:name="HTML Address" w:semiHidden="1" w:unhideWhenUsed="1"/>
-    <w:lsdException w:name="HTML Cite" w:semiHidden="1" w:unhideWhenUsed="1"/>
-    <w:lsdException w:name="HTML Code" w:semiHidden="1" w:unhideWhenUsed="1"/>
-    <w:lsdException w:name="HTML Definition" w:semiHidden="1" w:unhideWhenUsed="1"/>
-    <w:lsdException w:name="HTML Keyboard" w:semiHidden="1" w:unhideWhenUsed="1"/>
-    <w:lsdException w:name="HTML Preformatted" w:semiHidden="1" w:unhideWhenUsed="1"/>
-    <w:lsdException w:name="HTML Sample" w:semiHidden="1" w:unhideWhenUsed="1"/>
-    <w:lsdException w:name="HTML Typewriter" w:semiHidden="1" w:unhideWhenUsed="1"/>
-    <w:lsdException w:name="HTML Variable" w:semiHidden="1" w:unhideWhenUsed="1"/>
-    <w:lsdException w:name="Normal Table" w:semiHidden="1" w:unhideWhenUsed="1"/>
-    <w:lsdException w:name="annotation subject" w:semiHidden="1" w:unhideWhenUsed="1"/>
-    <w:lsdException w:name="No List" w:semiHidden="1" w:unhideWhenUsed="1"/>
-    <w:lsdException w:name="Outline List 1" w:semiHidden="1" w:unhideWhenUsed="1"/>
-    <w:lsdException w:name="Outline List 2" w:semiHidden="1" w:unhideWhenUsed="1"/>
-    <w:lsdException w:name="Outline List 3" w:semiHidden="1" w:unhideWhenUsed="1"/>
-    <w:lsdException w:name="Table Simple 1" w:semiHidden="1" w:unhideWhenUsed="1"/>
-    <w:lsdException w:name="Table Simple 2" w:semiHidden="1" w:unhideWhenUsed="1"/>
-    <w:lsdException w:name="Table Simple 3" w:semiHidden="1" w:unhideWhenUsed="1"/>
-    <w:lsdException w:name="Table Classic 1" w:semiHidden="1" w:unhideWhenUsed="1"/>
-    <w:lsdException w:name="Table Classic 2" w:semiHidden="1" w:unhideWhenUsed="1"/>
-    <w:lsdException w:name="Table Classic 3" w:semiHidden="1" w:unhideWhenUsed="1"/>
-    <w:lsdException w:name="Table Classic 4" w:semiHidden="1" w:unhideWhenUsed="1"/>
-    <w:lsdException w:name="Table Colorful 1" w:semiHidden="1" w:unhideWhenUsed="1"/>
-    <w:lsdException w:name="Table Colorful 2" w:semiHidden="1" w:unhideWhenUsed="1"/>
-    <w:lsdException w:name="Table Colorful 3" w:semiHidden="1" w:unhideWhenUsed="1"/>
-    <w:lsdException w:name="Table Columns 1" w:semiHidden="1" w:unhideWhenUsed="1"/>
-    <w:lsdException w:name="Table Columns 2" w:semiHidden="1" w:unhideWhenUsed="1"/>
-    <w:lsdException w:name="Table Columns 3" w:semiHidden="1" w:unhideWhenUsed="1"/>
-    <w:lsdException w:name="Table Columns 4" w:semiHidden="1" w:unhideWhenUsed="1"/>
-    <w:lsdException w:name="Table Columns 5" w:semiHidden="1" w:unhideWhenUsed="1"/>
-    <w:lsdException w:name="Table Grid 1" w:semiHidden="1" w:unhideWhenUsed="1"/>
-    <w:lsdException w:name="Table Grid 2" w:semiHidden="1" w:unhideWhenUsed="1"/>
-    <w:lsdException w:name="Table Grid 3" w:semiHidden="1" w:unhideWhenUsed="1"/>
-    <w:lsdException w:name="Table Grid 4" w:semiHidden="1" w:unhideWhenUsed="1"/>
-    <w:lsdException w:name="Table Grid 5" w:semiHidden="1" w:unhideWhenUsed="1"/>
-    <w:lsdException w:name="Table Grid 6" w:semiHidden="1" w:unhideWhenUsed="1"/>
-    <w:lsdException w:name="Table Grid 7" w:semiHidden="1" w:unhideWhenUsed="1"/>
-    <w:lsdException w:name="Table Grid 8" w:semiHidden="1" w:unhideWhenUsed="1"/>
-    <w:lsdException w:name="Table List 1" w:semiHidden="1" w:unhideWhenUsed="1"/>
-    <w:lsdException w:name="Table List 2" w:semiHidden="1" w:unhideWhenUsed="1"/>
-    <w:lsdException w:name="Table List 3" w:semiHidden="1" w:unhideWhenUsed="1"/>
-    <w:lsdException w:name="Table List 4" w:semiHidden="1" w:unhideWhenUsed="1"/>
-    <w:lsdException w:name="Table List 5" w:semiHidden="1" w:unhideWhenUsed="1"/>
-    <w:lsdException w:name="Table List 6" w:semiHidden="1" w:unhideWhenUsed="1"/>
-    <w:lsdException w:name="Table List 7" w:semiHidden="1" w:unhideWhenUsed="1"/>
-    <w:lsdException w:name="Table List 8" w:semiHidden="1" w:unhideWhenUsed="1"/>
-    <w:lsdException w:name="Table 3D effects 1" w:semiHidden="1" w:unhideWhenUsed="1"/>
-    <w:lsdException w:name="Table 3D effects 2" w:semiHidden="1" w:unhideWhenUsed="1"/>
-    <w:lsdException w:name="Table 3D effects 3" w:semiHidden="1" w:unhideWhenUsed="1"/>
-    <w:lsdException w:name="Table Contemporary" w:semiHidden="1" w:unhideWhenUsed="1"/>
-    <w:lsdException w:name="Table Elegant" w:semiHidden="1" w:unhideWhenUsed="1"/>
-    <w:lsdException w:name="Table Professional" w:semiHidden="1" w:unhideWhenUsed="1"/>
-    <w:lsdException w:name="Table Subtle 1" w:semiHidden="1" w:unhideWhenUsed="1"/>
-    <w:lsdException w:name="Table Subtle 2" w:semiHidden="1" w:unhideWhenUsed="1"/>
-    <w:lsdException w:name="Table Web 1" w:semiHidden="1" w:unhideWhenUsed="1"/>
-    <w:lsdException w:name="Table Web 2" w:semiHidden="1" w:unhideWhenUsed="1"/>
-    <w:lsdException w:name="Table Web 3" w:semiHidden="1" w:unhideWhenUsed="1"/>
-    <w:lsdException w:name="Balloon Text" w:semiHidden="1" w:unhideWhenUsed="1"/>
-    <w:lsdException w:name="Table Grid" w:uiPriority="39"/>
-    <w:lsdException w:name="Table Theme" w:semiHidden="1" w:unhideWhenUsed="1"/>
-    <w:lsdException w:name="Placeholder Text" w:semiHidden="1"/>
-    <w:lsdException w:name="No Spacing" w:uiPriority="1" w:qFormat="1"/>
-    <w:lsdException w:name="Light Shading" w:uiPriority="60"/>
-    <w:lsdException w:name="Light List" w:uiPriority="61"/>
-    <w:lsdException w:name="Light Grid" w:uiPriority="62"/>
-    <w:lsdException w:name="Medium Shading 1" w:uiPriority="63"/>
-    <w:lsdException w:name="Medium Shading 2" w:uiPriority="64"/>
-    <w:lsdException w:name="Medium List 1" w:uiPriority="65"/>
-    <w:lsdException w:name="Medium List 2" w:uiPriority="66"/>
-    <w:lsdException w:name="Medium Grid 1" w:uiPriority="67"/>
-    <w:lsdException w:name="Medium Grid 2" w:uiPriority="68"/>
-    <w:lsdException w:name="Medium Grid 3" w:uiPriority="69"/>
-    <w:lsdException w:name="Dark List" w:uiPriority="70"/>
-    <w:lsdException w:name="Colorful Shading" w:uiPriority="71"/>
-    <w:lsdException w:name="Colorful List" w:uiPriority="72"/>
-    <w:lsdException w:name="Colorful Grid" w:uiPriority="73"/>
-    <w:lsdException w:name="Light Shading Accent 1" w:uiPriority="60"/>
-    <w:lsdException w:name="Light List Accent 1" w:uiPriority="61"/>
-    <w:lsdException w:name="Light Grid Accent 1" w:uiPriority="62"/>
-    <w:lsdException w:name="Medium Shading 1 Accent 1" w:uiPriority="63"/>
-    <w:lsdException w:name="Medium Shading 2 Accent 1" w:uiPriority="64"/>
-    <w:lsdException w:name="Medium List 1 Accent 1" w:uiPriority="65"/>
-    <w:lsdException w:name="Revision" w:semiHidden="1"/>
-    <w:lsdException w:name="List Paragraph" w:uiPriority="34" w:qFormat="1"/>
-    <w:lsdException w:name="Quote" w:uiPriority="29" w:qFormat="1"/>
-    <w:lsdException w:name="Intense Quote" w:uiPriority="30" w:qFormat="1"/>
-    <w:lsdException w:name="Medium List 2 Accent 1" w:uiPriority="66"/>
-    <w:lsdException w:name="Medium Grid 1 Accent 1" w:uiPriority="67"/>
-    <w:lsdException w:name="Medium Grid 2 Accent 1" w:uiPriority="68"/>
-    <w:lsdException w:name="Medium Grid 3 Accent 1" w:uiPriority="69"/>
-    <w:lsdException w:name="Dark List Accent 1" w:uiPriority="70"/>
-    <w:lsdException w:name="Colorful Shading Accent 1" w:uiPriority="71"/>
-    <w:lsdException w:name="Colorful List Accent 1" w:uiPriority="72"/>
-    <w:lsdException w:name="Colorful Grid Accent 1" w:uiPriority="73"/>
-    <w:lsdException w:name="Light Shading Accent 2" w:uiPriority="60"/>
-    <w:lsdException w:name="Light List Accent 2" w:uiPriority="61"/>
-    <w:lsdException w:name="Light Grid Accent 2" w:uiPriority="62"/>
-    <w:lsdException w:name="Medium Shading 1 Accent 2" w:uiPriority="63"/>
-    <w:lsdException w:name="Medium Shading 2 Accent 2" w:uiPriority="64"/>
-    <w:lsdException w:name="Medium List 1 Accent 2" w:uiPriority="65"/>
-    <w:lsdException w:name="Medium List 2 Accent 2" w:uiPriority="66"/>
-    <w:lsdException w:name="Medium Grid 1 Accent 2" w:uiPriority="67"/>
-    <w:lsdException w:name="Medium Grid 2 Accent 2" w:uiPriority="68"/>
-    <w:lsdException w:name="Medium Grid 3 Accent 2" w:uiPriority="69"/>
-    <w:lsdException w:name="Dark List Accent 2" w:uiPriority="70"/>
-    <w:lsdException w:name="Colorful Shading Accent 2" w:uiPriority="71"/>
-    <w:lsdException w:name="Colorful List Accent 2" w:uiPriority="72"/>
-    <w:lsdException w:name="Colorful Grid Accent 2" w:uiPriority="73"/>
-    <w:lsdException w:name="Light Shading Accent 3" w:uiPriority="60"/>
-    <w:lsdException w:name="Light List Accent 3" w:uiPriority="61"/>
-    <w:lsdException w:name="Light Grid Accent 3" w:uiPriority="62"/>
-    <w:lsdException w:name="Medium Shading 1 Accent 3" w:uiPriority="63"/>
-    <w:lsdException w:name="Medium Shading 2 Accent 3" w:uiPriority="64"/>
-    <w:lsdException w:name="Medium List 1 Accent 3" w:uiPriority="65"/>
-    <w:lsdException w:name="Medium List 2 Accent 3" w:uiPriority="66"/>
-    <w:lsdException w:name="Medium Grid 1 Accent 3" w:uiPriority="67"/>
-    <w:lsdException w:name="Medium Grid 2 Accent 3" w:uiPriority="68"/>
-    <w:lsdException w:name="Medium Grid 3 Accent 3" w:uiPriority="69"/>
-    <w:lsdException w:name="Dark List Accent 3" w:uiPriority="70"/>
-    <w:lsdException w:name="Colorful Shading Accent 3" w:uiPriority="71"/>
-    <w:lsdException w:name="Colorful List Accent 3" w:uiPriority="72"/>
-    <w:lsdException w:name="Colorful Grid Accent 3" w:uiPriority="73"/>
-    <w:lsdException w:name="Light Shading Accent 4" w:uiPriority="60"/>
-    <w:lsdException w:name="Light List Accent 4" w:uiPriority="61"/>
-    <w:lsdException w:name="Light Grid Accent 4" w:uiPriority="62"/>
-    <w:lsdException w:name="Medium Shading 1 Accent 4" w:uiPriority="63"/>
-    <w:lsdException w:name="Medium Shading 2 Accent 4" w:uiPriority="64"/>
-    <w:lsdException w:name="Medium List 1 Accent 4" w:uiPriority="65"/>
-    <w:lsdException w:name="Medium List 2 Accent 4" w:uiPriority="66"/>
-    <w:lsdException w:name="Medium Grid 1 Accent 4" w:uiPriority="67"/>
-    <w:lsdException w:name="Medium Grid 2 Accent 4" w:uiPriority="68"/>
-    <w:lsdException w:name="Medium Grid 3 Accent 4" w:uiPriority="69"/>
-    <w:lsdException w:name="Dark List Accent 4" w:uiPriority="70"/>
-    <w:lsdException w:name="Colorful Shading Accent 4" w:uiPriority="71"/>
-    <w:lsdException w:name="Colorful List Accent 4" w:uiPriority="72"/>
-    <w:lsdException w:name="Colorful Grid Accent 4" w:uiPriority="73"/>
-    <w:lsdException w:name="Light Shading Accent 5" w:uiPriority="60"/>
-    <w:lsdException w:name="Light List Accent 5" w:uiPriority="61"/>
-    <w:lsdException w:name="Light Grid Accent 5" w:uiPriority="62"/>
-    <w:lsdException w:name="Medium Shading 1 Accent 5" w:uiPriority="63"/>
-    <w:lsdException w:name="Medium Shading 2 Accent 5" w:uiPriority="64"/>
-    <w:lsdException w:name="Medium List 1 Accent 5" w:uiPriority="65"/>
-    <w:lsdException w:name="Medium List 2 Accent 5" w:uiPriority="66"/>
-    <w:lsdException w:name="Medium Grid 1 Accent 5" w:uiPriority="67"/>
-    <w:lsdException w:name="Medium Grid 2 Accent 5" w:uiPriority="68"/>
-    <w:lsdException w:name="Medium Grid 3 Accent 5" w:uiPriority="69"/>
-    <w:lsdException w:name="Dark List Accent 5" w:uiPriority="70"/>
-    <w:lsdException w:name="Colorful Shading Accent 5" w:uiPriority="71"/>
-    <w:lsdException w:name="Colorful List Accent 5" w:uiPriority="72"/>
-    <w:lsdException w:name="Colorful Grid Accent 5" w:uiPriority="73"/>
-    <w:lsdException w:name="Light Shading Accent 6" w:uiPriority="60"/>
-    <w:lsdException w:name="Light List Accent 6" w:uiPriority="61"/>
-    <w:lsdException w:name="Light Grid Accent 6" w:uiPriority="62"/>
-    <w:lsdException w:name="Medium Shading 1 Accent 6" w:uiPriority="63"/>
-    <w:lsdException w:name="Medium Shading 2 Accent 6" w:uiPriority="64"/>
-    <w:lsdException w:name="Medium List 1 Accent 6" w:uiPriority="65"/>
-    <w:lsdException w:name="Medium List 2 Accent 6" w:uiPriority="66"/>
-    <w:lsdException w:name="Medium Grid 1 Accent 6" w:uiPriority="67"/>
-    <w:lsdException w:name="Medium Grid 2 Accent 6" w:uiPriority="68"/>
-    <w:lsdException w:name="Medium Grid 3 Accent 6" w:uiPriority="69"/>
-    <w:lsdException w:name="Dark List Accent 6" w:uiPriority="70"/>
-    <w:lsdException w:name="Colorful Shading Accent 6" w:uiPriority="71"/>
-    <w:lsdException w:name="Colorful List Accent 6" w:uiPriority="72"/>
-    <w:lsdException w:name="Colorful Grid Accent 6" w:uiPriority="73"/>
-    <w:lsdException w:name="Subtle Emphasis" w:uiPriority="19" w:qFormat="1"/>
-    <w:lsdException w:name="Intense Emphasis" w:uiPriority="21" w:qFormat="1"/>
-    <w:lsdException w:name="Subtle Reference" w:uiPriority="31" w:qFormat="1"/>
-    <w:lsdException w:name="Intense Reference" w:uiPriority="32" w:qFormat="1"/>
-    <w:lsdException w:name="Book Title" w:uiPriority="33" w:qFormat="1"/>
-    <w:lsdException w:name="Bibliography" w:semiHidden="1" w:uiPriority="37" w:unhideWhenUsed="1"/>
-    <w:lsdException w:name="TOC Heading" w:semiHidden="1" w:uiPriority="39" w:unhideWhenUsed="1" w:qFormat="1"/>
-    <w:lsdException w:name="Plain Table 1" w:uiPriority="41"/>
-    <w:lsdException w:name="Plain Table 2" w:uiPriority="42"/>
-    <w:lsdException w:name="Plain Table 3" w:uiPriority="43"/>
-    <w:lsdException w:name="Plain Table 4" w:uiPriority="44"/>
-    <w:lsdException w:name="Plain Table 5" w:uiPriority="45"/>
-    <w:lsdException w:name="Grid Table Light" w:uiPriority="40"/>
-    <w:lsdException w:name="Grid Table 1 Light" w:uiPriority="46"/>
-    <w:lsdException w:name="Grid Table 2" w:uiPriority="47"/>
-    <w:lsdException w:name="Grid Table 3" w:uiPriority="48"/>
-    <w:lsdException w:name="Grid Table 4" w:uiPriority="49"/>
-    <w:lsdException w:name="Grid Table 5 Dark" w:uiPriority="50"/>
-    <w:lsdException w:name="Grid Table 6 Colorful" w:uiPriority="51"/>
-    <w:lsdException w:name="Grid Table 7 Colorful" w:uiPriority="52"/>
-    <w:lsdException w:name="Grid Table 1 Light Accent 1" w:uiPriority="46"/>
-    <w:lsdException w:name="Grid Table 2 Accent 1" w:uiPriority="47"/>
-    <w:lsdException w:name="Grid Table 3 Accent 1" w:uiPriority="48"/>
-    <w:lsdException w:name="Grid Table 4 Accent 1" w:uiPriority="49"/>
-    <w:lsdException w:name="Grid Table 5 Dark Accent 1" w:uiPriority="50"/>
-    <w:lsdException w:name="Grid Table 6 Colorful Accent 1" w:uiPriority="51"/>
-    <w:lsdException w:name="Grid Table 7 Colorful Accent 1" w:uiPriority="52"/>
-    <w:lsdException w:name="Grid Table 1 Light Accent 2" w:uiPriority="46"/>
-    <w:lsdException w:name="Grid Table 2 Accent 2" w:uiPriority="47"/>
-    <w:lsdException w:name="Grid Table 3 Accent 2" w:uiPriority="48"/>
-    <w:lsdException w:name="Grid Table 4 Accent 2" w:uiPriority="49"/>
-    <w:lsdException w:name="Grid Table 5 Dark Accent 2" w:uiPriority="50"/>
-    <w:lsdException w:name="Grid Table 6 Colorful Accent 2" w:uiPriority="51"/>
-    <w:lsdException w:name="Grid Table 7 Colorful Accent 2" w:uiPriority="52"/>
-    <w:lsdException w:name="Grid Table 1 Light Accent 3" w:uiPriority="46"/>
-    <w:lsdException w:name="Grid Table 2 Accent 3" w:uiPriority="47"/>
-    <w:lsdException w:name="Grid Table 3 Accent 3" w:uiPriority="48"/>
-    <w:lsdException w:name="Grid Table 4 Accent 3" w:uiPriority="49"/>
-    <w:lsdException w:name="Grid Table 5 Dark Accent 3" w:uiPriority="50"/>
-    <w:lsdException w:name="Grid Table 6 Colorful Accent 3" w:uiPriority="51"/>
-    <w:lsdException w:name="Grid Table 7 Colorful Accent 3" w:uiPriority="52"/>
-    <w:lsdException w:name="Grid Table 1 Light Accent 4" w:uiPriority="46"/>
-    <w:lsdException w:name="Grid Table 2 Accent 4" w:uiPriority="47"/>
-    <w:lsdException w:name="Grid Table 3 Accent 4" w:uiPriority="48"/>
-    <w:lsdException w:name="Grid Table 4 Accent 4" w:uiPriority="49"/>
-    <w:lsdException w:name="Grid Table 5 Dark Accent 4" w:uiPriority="50"/>
-    <w:lsdException w:name="Grid Table 6 Colorful Accent 4" w:uiPriority="51"/>
-    <w:lsdException w:name="Grid Table 7 Colorful Accent 4" w:uiPriority="52"/>
-    <w:lsdException w:name="Grid Table 1 Light Accent 5" w:uiPriority="46"/>
-    <w:lsdException w:name="Grid Table 2 Accent 5" w:uiPriority="47"/>
-    <w:lsdException w:name="Grid Table 3 Accent 5" w:uiPriority="48"/>
-    <w:lsdException w:name="Grid Table 4 Accent 5" w:uiPriority="49"/>
-    <w:lsdException w:name="Grid Table 5 Dark Accent 5" w:uiPriority="50"/>
-    <w:lsdException w:name="Grid Table 6 Colorful Accent 5" w:uiPriority="51"/>
-    <w:lsdException w:name="Grid Table 7 Colorful Accent 5" w:uiPriority="52"/>
-    <w:lsdException w:name="Grid Table 1 Light Accent 6" w:uiPriority="46"/>
-    <w:lsdException w:name="Grid Table 2 Accent 6" w:uiPriority="47"/>
-    <w:lsdException w:name="Grid Table 3 Accent 6" w:uiPriority="48"/>
-    <w:lsdException w:name="Grid Table 4 Accent 6" w:uiPriority="49"/>
-    <w:lsdException w:name="Grid Table 5 Dark Accent 6" w:uiPriority="50"/>
-    <w:lsdException w:name="Grid Table 6 Colorful Accent 6" w:uiPriority="51"/>
-    <w:lsdException w:name="Grid Table 7 Colorful Accent 6" w:uiPriority="52"/>
-    <w:lsdException w:name="List Table 1 Light" w:uiPriority="46"/>
-    <w:lsdException w:name="List Table 2" w:uiPriority="47"/>
-    <w:lsdException w:name="List Table 3" w:uiPriority="48"/>
-    <w:lsdException w:name="List Table 4" w:uiPriority="49"/>
-    <w:lsdException w:name="List Table 5 Dark" w:uiPriority="50"/>
-    <w:lsdException w:name="List Table 6 Colorful" w:uiPriority="51"/>
-    <w:lsdException w:name="List Table 7 Colorful" w:uiPriority="52"/>
-    <w:lsdException w:name="List Table 1 Light Accent 1" w:uiPriority="46"/>
-    <w:lsdException w:name="List Table 2 Accent 1" w:uiPriority="47"/>
-    <w:lsdException w:name="List Table 3 Accent 1" w:uiPriority="48"/>
-    <w:lsdException w:name="List Table 4 Accent 1" w:uiPriority="49"/>
-    <w:lsdException w:name="List Table 5 Dark Accent 1" w:uiPriority="50"/>
-    <w:lsdException w:name="List Table 6 Colorful Accent 1" w:uiPriority="51"/>
-    <w:lsdException w:name="List Table 7 Colorful Accent 1" w:uiPriority="52"/>
-    <w:lsdException w:name="List Table 1 Light Accent 2" w:uiPriority="46"/>
-    <w:lsdException w:name="List Table 2 Accent 2" w:uiPriority="47"/>
-    <w:lsdException w:name="List Table 3 Accent 2" w:uiPriority="48"/>
-    <w:lsdException w:name="List Table 4 Accent 2" w:uiPriority="49"/>
-    <w:lsdException w:name="List Table 5 Dark Accent 2" w:uiPriority="50"/>
-    <w:lsdException w:name="List Table 6 Colorful Accent 2" w:uiPriority="51"/>
-    <w:lsdException w:name="List Table 7 Colorful Accent 2" w:uiPriority="52"/>
-    <w:lsdException w:name="List Table 1 Light Accent 3" w:uiPriority="46"/>
-    <w:lsdException w:name="List Table 2 Accent 3" w:uiPriority="47"/>
-    <w:lsdException w:name="List Table 3 Accent 3" w:uiPriority="48"/>
-    <w:lsdException w:name="List Table 4 Accent 3" w:uiPriority="49"/>
-    <w:lsdException w:name="List Table 5 Dark Accent 3" w:uiPriority="50"/>
-    <w:lsdException w:name="List Table 6 Colorful Accent 3" w:uiPriority="51"/>
-    <w:lsdException w:name="List Table 7 Colorful Accent 3" w:uiPriority="52"/>
-    <w:lsdException w:name="List Table 1 Light Accent 4" w:uiPriority="46"/>
-    <w:lsdException w:name="List Table 2 Accent 4" w:uiPriority="47"/>
-    <w:lsdException w:name="List Table 3 Accent 4" w:uiPriority="48"/>
-    <w:lsdException w:name="List Table 4 Accent 4" w:uiPriority="49"/>
-    <w:lsdException w:name="List Table 5 Dark Accent 4" w:uiPriority="50"/>
-    <w:lsdException w:name="List Table 6 Colorful Accent 4" w:uiPriority="51"/>
-    <w:lsdException w:name="List Table 7 Colorful Accent 4" w:uiPriority="52"/>
-    <w:lsdException w:name="List Table 1 Light Accent 5" w:uiPriority="46"/>
-    <w:lsdException w:name="List Table 2 Accent 5" w:uiPriority="47"/>
-    <w:lsdException w:name="List Table 3 Accent 5" w:uiPriority="48"/>
-    <w:lsdException w:name="List Table 4 Accent 5" w:uiPriority="49"/>
-    <w:lsdException w:name="List Table 5 Dark Accent 5" w:uiPriority="50"/>
-    <w:lsdException w:name="List Table 6 Colorful Accent 5" w:uiPriority="51"/>
-    <w:lsdException w:name="List Table 7 Colorful Accent 5" w:uiPriority="52"/>
-    <w:lsdException w:name="List Table 1 Light Accent 6" w:uiPriority="46"/>
-    <w:lsdException w:name="List Table 2 Accent 6" w:uiPriority="47"/>
-    <w:lsdException w:name="List Table 3 Accent 6" w:uiPriority="48"/>
-    <w:lsdException w:name="List Table 4 Accent 6" w:uiPriority="49"/>
-    <w:lsdException w:name="List Table 5 Dark Accent 6" w:uiPriority="50"/>
-    <w:lsdException w:name="List Table 6 Colorful Accent 6" w:uiPriority="51"/>
-    <w:lsdException w:name="List Table 7 Colorful Accent 6" w:uiPriority="52"/>
+  <w:latentStyles w:defLockedState="0" w:defUIPriority="99" w:defSemiHidden="1" w:defUnhideWhenUsed="1" w:defQFormat="0" w:count="267">
+    <w:lsdException w:name="Normal" w:semiHidden="0" w:uiPriority="0" w:unhideWhenUsed="0" w:qFormat="1"/>
+    <w:lsdException w:name="heading 1" w:semiHidden="0" w:uiPriority="9" w:unhideWhenUsed="0" w:qFormat="1"/>
+    <w:lsdException w:name="heading 2" w:uiPriority="9" w:qFormat="1"/>
+    <w:lsdException w:name="heading 3" w:uiPriority="9" w:qFormat="1"/>
+    <w:lsdException w:name="heading 4" w:uiPriority="9" w:qFormat="1"/>
+    <w:lsdException w:name="heading 5" w:uiPriority="9" w:qFormat="1"/>
+    <w:lsdException w:name="heading 6" w:uiPriority="9" w:qFormat="1"/>
+    <w:lsdException w:name="heading 7" w:uiPriority="9" w:qFormat="1"/>
+    <w:lsdException w:name="heading 8" w:uiPriority="9" w:qFormat="1"/>
+    <w:lsdException w:name="heading 9" w:uiPriority="9" w:qFormat="1"/>
+    <w:lsdException w:name="toc 1" w:uiPriority="39"/>
+    <w:lsdException w:name="toc 2" w:uiPriority="39"/>
+    <w:lsdException w:name="toc 3" w:uiPriority="39"/>
+    <w:lsdException w:name="toc 4" w:uiPriority="39"/>
+    <w:lsdException w:name="toc 5" w:uiPriority="39"/>
+    <w:lsdException w:name="toc 6" w:uiPriority="39"/>
+    <w:lsdException w:name="toc 7" w:uiPriority="39"/>
+    <w:lsdException w:name="toc 8" w:uiPriority="39"/>
+    <w:lsdException w:name="toc 9" w:uiPriority="39"/>
+    <w:lsdException w:name="caption" w:uiPriority="35" w:qFormat="1"/>
+    <w:lsdException w:name="Title" w:semiHidden="0" w:uiPriority="10" w:unhideWhenUsed="0" w:qFormat="1"/>
+    <w:lsdException w:name="Default Paragraph Font" w:uiPriority="1"/>
+    <w:lsdException w:name="Subtitle" w:semiHidden="0" w:uiPriority="11" w:unhideWhenUsed="0" w:qFormat="1"/>
+    <w:lsdException w:name="Strong" w:semiHidden="0" w:uiPriority="22" w:unhideWhenUsed="0" w:qFormat="1"/>
+    <w:lsdException w:name="Emphasis" w:semiHidden="0" w:uiPriority="20" w:unhideWhenUsed="0" w:qFormat="1"/>
+    <w:lsdException w:name="Table Grid" w:semiHidden="0" w:uiPriority="39" w:unhideWhenUsed="0"/>
+    <w:lsdException w:name="Placeholder Text" w:unhideWhenUsed="0"/>
+    <w:lsdException w:name="No Spacing" w:semiHidden="0" w:uiPriority="1" w:unhideWhenUsed="0" w:qFormat="1"/>
+    <w:lsdException w:name="Light Shading" w:semiHidden="0" w:uiPriority="60" w:unhideWhenUsed="0"/>
+    <w:lsdException w:name="Light List" w:semiHidden="0" w:uiPriority="61" w:unhideWhenUsed="0"/>
+    <w:lsdException w:name="Light Grid" w:semiHidden="0" w:uiPriority="62" w:unhideWhenUsed="0"/>
+    <w:lsdException w:name="Medium Shading 1" w:semiHidden="0" w:uiPriority="63" w:unhideWhenUsed="0"/>
+    <w:lsdException w:name="Medium Shading 2" w:semiHidden="0" w:uiPriority="64" w:unhideWhenUsed="0"/>
+    <w:lsdException w:name="Medium List 1" w:semiHidden="0" w:uiPriority="65" w:unhideWhenUsed="0"/>
+    <w:lsdException w:name="Medium List 2" w:semiHidden="0" w:uiPriority="66" w:unhideWhenUsed="0"/>
+    <w:lsdException w:name="Medium Grid 1" w:semiHidden="0" w:uiPriority="67" w:unhideWhenUsed="0"/>
+    <w:lsdException w:name="Medium Grid 2" w:semiHidden="0" w:uiPriority="68" w:unhideWhenUsed="0"/>
+    <w:lsdException w:name="Medium Grid 3" w:semiHidden="0" w:uiPriority="69" w:unhideWhenUsed="0"/>
+    <w:lsdException w:name="Dark List" w:semiHidden="0" w:uiPriority="70" w:unhideWhenUsed="0"/>
+    <w:lsdException w:name="Colorful Shading" w:semiHidden="0" w:uiPriority="71" w:unhideWhenUsed="0"/>
+    <w:lsdException w:name="Colorful List" w:semiHidden="0" w:uiPriority="72" w:unhideWhenUsed="0"/>
+    <w:lsdException w:name="Colorful Grid" w:semiHidden="0" w:uiPriority="73" w:unhideWhenUsed="0"/>
+    <w:lsdException w:name="Light Shading Accent 1" w:semiHidden="0" w:uiPriority="60" w:unhideWhenUsed="0"/>
+    <w:lsdException w:name="Light List Accent 1" w:semiHidden="0" w:uiPriority="61" w:unhideWhenUsed="0"/>
+    <w:lsdException w:name="Light Grid Accent 1" w:semiHidden="0" w:uiPriority="62" w:unhideWhenUsed="0"/>
+    <w:lsdException w:name="Medium Shading 1 Accent 1" w:semiHidden="0" w:uiPriority="63" w:unhideWhenUsed="0"/>
+    <w:lsdException w:name="Medium Shading 2 Accent 1" w:semiHidden="0" w:uiPriority="64" w:unhideWhenUsed="0"/>
+    <w:lsdException w:name="Medium List 1 Accent 1" w:semiHidden="0" w:uiPriority="65" w:unhideWhenUsed="0"/>
+    <w:lsdException w:name="Revision" w:unhideWhenUsed="0"/>
+    <w:lsdException w:name="List Paragraph" w:semiHidden="0" w:uiPriority="34" w:unhideWhenUsed="0" w:qFormat="1"/>
+    <w:lsdException w:name="Quote" w:semiHidden="0" w:uiPriority="29" w:unhideWhenUsed="0" w:qFormat="1"/>
+    <w:lsdException w:name="Intense Quote" w:semiHidden="0" w:uiPriority="30" w:unhideWhenUsed="0" w:qFormat="1"/>
+    <w:lsdException w:name="Medium List 2 Accent 1" w:semiHidden="0" w:uiPriority="66" w:unhideWhenUsed="0"/>
+    <w:lsdException w:name="Medium Grid 1 Accent 1" w:semiHidden="0" w:uiPriority="67" w:unhideWhenUsed="0"/>
+    <w:lsdException w:name="Medium Grid 2 Accent 1" w:semiHidden="0" w:uiPriority="68" w:unhideWhenUsed="0"/>
+    <w:lsdException w:name="Medium Grid 3 Accent 1" w:semiHidden="0" w:uiPriority="69" w:unhideWhenUsed="0"/>
+    <w:lsdException w:name="Dark List Accent 1" w:semiHidden="0" w:uiPriority="70" w:unhideWhenUsed="0"/>
+    <w:lsdException w:name="Colorful Shading Accent 1" w:semiHidden="0" w:uiPriority="71" w:unhideWhenUsed="0"/>
+    <w:lsdException w:name="Colorful List Accent 1" w:semiHidden="0" w:uiPriority="72" w:unhideWhenUsed="0"/>
+    <w:lsdException w:name="Colorful Grid Accent 1" w:semiHidden="0" w:uiPriority="73" w:unhideWhenUsed="0"/>
+    <w:lsdException w:name="Light Shading Accent 2" w:semiHidden="0" w:uiPriority="60" w:unhideWhenUsed="0"/>
+    <w:lsdException w:name="Light List Accent 2" w:semiHidden="0" w:uiPriority="61" w:unhideWhenUsed="0"/>
+    <w:lsdException w:name="Light Grid Accent 2" w:semiHidden="0" w:uiPriority="62" w:unhideWhenUsed="0"/>
+    <w:lsdException w:name="Medium Shading 1 Accent 2" w:semiHidden="0" w:uiPriority="63" w:unhideWhenUsed="0"/>
+    <w:lsdException w:name="Medium Shading 2 Accent 2" w:semiHidden="0" w:uiPriority="64" w:unhideWhenUsed="0"/>
+    <w:lsdException w:name="Medium List 1 Accent 2" w:semiHidden="0" w:uiPriority="65" w:unhideWhenUsed="0"/>
+    <w:lsdException w:name="Medium List 2 Accent 2" w:semiHidden="0" w:uiPriority="66" w:unhideWhenUsed="0"/>
+    <w:lsdException w:name="Medium Grid 1 Accent 2" w:semiHidden="0" w:uiPriority="67" w:unhideWhenUsed="0"/>
+    <w:lsdException w:name="Medium Grid 2 Accent 2" w:semiHidden="0" w:uiPriority="68" w:unhideWhenUsed="0"/>
+    <w:lsdException w:name="Medium Grid 3 Accent 2" w:semiHidden="0" w:uiPriority="69" w:unhideWhenUsed="0"/>
+    <w:lsdException w:name="Dark List Accent 2" w:semiHidden="0" w:uiPriority="70" w:unhideWhenUsed="0"/>
+    <w:lsdException w:name="Colorful Shading Accent 2" w:semiHidden="0" w:uiPriority="71" w:unhideWhenUsed="0"/>
+    <w:lsdException w:name="Colorful List Accent 2" w:semiHidden="0" w:uiPriority="72" w:unhideWhenUsed="0"/>
+    <w:lsdException w:name="Colorful Grid Accent 2" w:semiHidden="0" w:uiPriority="73" w:unhideWhenUsed="0"/>
+    <w:lsdException w:name="Light Shading Accent 3" w:semiHidden="0" w:uiPriority="60" w:unhideWhenUsed="0"/>
+    <w:lsdException w:name="Light List Accent 3" w:semiHidden="0" w:uiPriority="61" w:unhideWhenUsed="0"/>
+    <w:lsdException w:name="Light Grid Accent 3" w:semiHidden="0" w:uiPriority="62" w:unhideWhenUsed="0"/>
+    <w:lsdException w:name="Medium Shading 1 Accent 3" w:semiHidden="0" w:uiPriority="63" w:unhideWhenUsed="0"/>
+    <w:lsdException w:name="Medium Shading 2 Accent 3" w:semiHidden="0" w:uiPriority="64" w:unhideWhenUsed="0"/>
+    <w:lsdException w:name="Medium List 1 Accent 3" w:semiHidden="0" w:uiPriority="65" w:unhideWhenUsed="0"/>
+    <w:lsdException w:name="Medium List 2 Accent 3" w:semiHidden="0" w:uiPriority="66" w:unhideWhenUsed="0"/>
+    <w:lsdException w:name="Medium Grid 1 Accent 3" w:semiHidden="0" w:uiPriority="67" w:unhideWhenUsed="0"/>
+    <w:lsdException w:name="Medium Grid 2 Accent 3" w:semiHidden="0" w:uiPriority="68" w:unhideWhenUsed="0"/>
+    <w:lsdException w:name="Medium Grid 3 Accent 3" w:semiHidden="0" w:uiPriority="69" w:unhideWhenUsed="0"/>
+    <w:lsdException w:name="Dark List Accent 3" w:semiHidden="0" w:uiPriority="70" w:unhideWhenUsed="0"/>
+    <w:lsdException w:name="Colorful Shading Accent 3" w:semiHidden="0" w:uiPriority="71" w:unhideWhenUsed="0"/>
+    <w:lsdException w:name="Colorful List Accent 3" w:semiHidden="0" w:uiPriority="72" w:unhideWhenUsed="0"/>
+    <w:lsdException w:name="Colorful Grid Accent 3" w:semiHidden="0" w:uiPriority="73" w:unhideWhenUsed="0"/>
+    <w:lsdException w:name="Light Shading Accent 4" w:semiHidden="0" w:uiPriority="60" w:unhideWhenUsed="0"/>
+    <w:lsdException w:name="Light List Accent 4" w:semiHidden="0" w:uiPriority="61" w:unhideWhenUsed="0"/>
+    <w:lsdException w:name="Light Grid Accent 4" w:semiHidden="0" w:uiPriority="62" w:unhideWhenUsed="0"/>
+    <w:lsdException w:name="Medium Shading 1 Accent 4" w:semiHidden="0" w:uiPriority="63" w:unhideWhenUsed="0"/>
+    <w:lsdException w:name="Medium Shading 2 Accent 4" w:semiHidden="0" w:uiPriority="64" w:unhideWhenUsed="0"/>
+    <w:lsdException w:name="Medium List 1 Accent 4" w:semiHidden="0" w:uiPriority="65" w:unhideWhenUsed="0"/>
+    <w:lsdException w:name="Medium List 2 Accent 4" w:semiHidden="0" w:uiPriority="66" w:unhideWhenUsed="0"/>
+    <w:lsdException w:name="Medium Grid 1 Accent 4" w:semiHidden="0" w:uiPriority="67" w:unhideWhenUsed="0"/>
+    <w:lsdException w:name="Medium Grid 2 Accent 4" w:semiHidden="0" w:uiPriority="68" w:unhideWhenUsed="0"/>
+    <w:lsdException w:name="Medium Grid 3 Accent 4" w:semiHidden="0" w:uiPriority="69" w:unhideWhenUsed="0"/>
+    <w:lsdException w:name="Dark List Accent 4" w:semiHidden="0" w:uiPriority="70" w:unhideWhenUsed="0"/>
+    <w:lsdException w:name="Colorful Shading Accent 4" w:semiHidden="0" w:uiPriority="71" w:unhideWhenUsed="0"/>
+    <w:lsdException w:name="Colorful List Accent 4" w:semiHidden="0" w:uiPriority="72" w:unhideWhenUsed="0"/>
+    <w:lsdException w:name="Colorful Grid Accent 4" w:semiHidden="0" w:uiPriority="73" w:unhideWhenUsed="0"/>
+    <w:lsdException w:name="Light Shading Accent 5" w:semiHidden="0" w:uiPriority="60" w:unhideWhenUsed="0"/>
+    <w:lsdException w:name="Light List Accent 5" w:semiHidden="0" w:uiPriority="61" w:unhideWhenUsed="0"/>
+    <w:lsdException w:name="Light Grid Accent 5" w:semiHidden="0" w:uiPriority="62" w:unhideWhenUsed="0"/>
+    <w:lsdException w:name="Medium Shading 1 Accent 5" w:semiHidden="0" w:uiPriority="63" w:unhideWhenUsed="0"/>
+    <w:lsdException w:name="Medium Shading 2 Accent 5" w:semiHidden="0" w:uiPriority="64" w:unhideWhenUsed="0"/>
+    <w:lsdException w:name="Medium List 1 Accent 5" w:semiHidden="0" w:uiPriority="65" w:unhideWhenUsed="0"/>
+    <w:lsdException w:name="Medium List 2 Accent 5" w:semiHidden="0" w:uiPriority="66" w:unhideWhenUsed="0"/>
+    <w:lsdException w:name="Medium Grid 1 Accent 5" w:semiHidden="0" w:uiPriority="67" w:unhideWhenUsed="0"/>
+    <w:lsdException w:name="Medium Grid 2 Accent 5" w:semiHidden="0" w:uiPriority="68" w:unhideWhenUsed="0"/>
+    <w:lsdException w:name="Medium Grid 3 Accent 5" w:semiHidden="0" w:uiPriority="69" w:unhideWhenUsed="0"/>
+    <w:lsdException w:name="Dark List Accent 5" w:semiHidden="0" w:uiPriority="70" w:unhideWhenUsed="0"/>
+    <w:lsdException w:name="Colorful Shading Accent 5" w:semiHidden="0" w:uiPriority="71" w:unhideWhenUsed="0"/>
+    <w:lsdException w:name="Colorful List Accent 5" w:semiHidden="0" w:uiPriority="72" w:unhideWhenUsed="0"/>
+    <w:lsdException w:name="Colorful Grid Accent 5" w:semiHidden="0" w:uiPriority="73" w:unhideWhenUsed="0"/>
+    <w:lsdException w:name="Light Shading Accent 6" w:semiHidden="0" w:uiPriority="60" w:unhideWhenUsed="0"/>
+    <w:lsdException w:name="Light List Accent 6" w:semiHidden="0" w:uiPriority="61" w:unhideWhenUsed="0"/>
+    <w:lsdException w:name="Light Grid Accent 6" w:semiHidden="0" w:uiPriority="62" w:unhideWhenUsed="0"/>
+    <w:lsdException w:name="Medium Shading 1 Accent 6" w:semiHidden="0" w:uiPriority="63" w:unhideWhenUsed="0"/>
+    <w:lsdException w:name="Medium Shading 2 Accent 6" w:semiHidden="0" w:uiPriority="64" w:unhideWhenUsed="0"/>
+    <w:lsdException w:name="Medium List 1 Accent 6" w:semiHidden="0" w:uiPriority="65" w:unhideWhenUsed="0"/>
+    <w:lsdException w:name="Medium List 2 Accent 6" w:semiHidden="0" w:uiPriority="66" w:unhideWhenUsed="0"/>
+    <w:lsdException w:name="Medium Grid 1 Accent 6" w:semiHidden="0" w:uiPriority="67" w:unhideWhenUsed="0"/>
+    <w:lsdException w:name="Medium Grid 2 Accent 6" w:semiHidden="0" w:uiPriority="68" w:unhideWhenUsed="0"/>
+    <w:lsdException w:name="Medium Grid 3 Accent 6" w:semiHidden="0" w:uiPriority="69" w:unhideWhenUsed="0"/>
+    <w:lsdException w:name="Dark List Accent 6" w:semiHidden="0" w:uiPriority="70" w:unhideWhenUsed="0"/>
+    <w:lsdException w:name="Colorful Shading Accent 6" w:semiHidden="0" w:uiPriority="71" w:unhideWhenUsed="0"/>
+    <w:lsdException w:name="Colorful List Accent 6" w:semiHidden="0" w:uiPriority="72" w:unhideWhenUsed="0"/>
+    <w:lsdException w:name="Colorful Grid Accent 6" w:semiHidden="0" w:uiPriority="73" w:unhideWhenUsed="0"/>
+    <w:lsdException w:name="Subtle Emphasis" w:semiHidden="0" w:uiPriority="19" w:unhideWhenUsed="0" w:qFormat="1"/>
+    <w:lsdException w:name="Intense Emphasis" w:semiHidden="0" w:uiPriority="21" w:unhideWhenUsed="0" w:qFormat="1"/>
+    <w:lsdException w:name="Subtle Reference" w:semiHidden="0" w:uiPriority="31" w:unhideWhenUsed="0" w:qFormat="1"/>
+    <w:lsdException w:name="Intense Reference" w:semiHidden="0" w:uiPriority="32" w:unhideWhenUsed="0" w:qFormat="1"/>
+    <w:lsdException w:name="Book Title" w:semiHidden="0" w:uiPriority="33" w:unhideWhenUsed="0" w:qFormat="1"/>
+    <w:lsdException w:name="Bibliography" w:uiPriority="37"/>
+    <w:lsdException w:name="TOC Heading" w:uiPriority="39" w:qFormat="1"/>
   </w:latentStyles>
   <w:style w:type="paragraph" w:default="1" w:styleId="Normal">
     <w:name w:val="Normal"/>
@@ -8419,8 +10459,235 @@
 </w:styles>
 </file>
 
+<file path=word/glossary/stylesWithEffects.xml><?xml version="1.0" encoding="utf-8"?>
+<w:styles xmlns:wpc="http://schemas.microsoft.com/office/word/2010/wordprocessingCanvas" xmlns:mc="http://schemas.openxmlformats.org/markup-compatibility/2006" xmlns:o="urn:schemas-microsoft-com:office:office" xmlns:r="http://schemas.openxmlformats.org/officeDocument/2006/relationships" xmlns:m="http://schemas.openxmlformats.org/officeDocument/2006/math" xmlns:v="urn:schemas-microsoft-com:vml" xmlns:wp14="http://schemas.microsoft.com/office/word/2010/wordprocessingDrawing" xmlns:wp="http://schemas.openxmlformats.org/drawingml/2006/wordprocessingDrawing" xmlns:w10="urn:schemas-microsoft-com:office:word" xmlns:w="http://schemas.openxmlformats.org/wordprocessingml/2006/main" xmlns:w14="http://schemas.microsoft.com/office/word/2010/wordml" xmlns:wpg="http://schemas.microsoft.com/office/word/2010/wordprocessingGroup" xmlns:wpi="http://schemas.microsoft.com/office/word/2010/wordprocessingInk" xmlns:wne="http://schemas.microsoft.com/office/word/2006/wordml" xmlns:wps="http://schemas.microsoft.com/office/word/2010/wordprocessingShape" mc:Ignorable="w14 wp14">
+  <w:docDefaults>
+    <w:rPrDefault>
+      <w:rPr>
+        <w:rFonts w:asciiTheme="minorHAnsi" w:eastAsiaTheme="minorEastAsia" w:hAnsiTheme="minorHAnsi" w:cstheme="minorBidi"/>
+        <w:sz w:val="22"/>
+        <w:szCs w:val="22"/>
+        <w:lang w:val="es-MX" w:eastAsia="es-MX" w:bidi="ar-SA"/>
+      </w:rPr>
+    </w:rPrDefault>
+    <w:pPrDefault>
+      <w:pPr>
+        <w:spacing w:after="160" w:line="259" w:lineRule="auto"/>
+      </w:pPr>
+    </w:pPrDefault>
+  </w:docDefaults>
+  <w:latentStyles w:defLockedState="0" w:defUIPriority="99" w:defSemiHidden="1" w:defUnhideWhenUsed="1" w:defQFormat="0" w:count="267">
+    <w:lsdException w:name="Normal" w:semiHidden="0" w:uiPriority="0" w:unhideWhenUsed="0" w:qFormat="1"/>
+    <w:lsdException w:name="heading 1" w:semiHidden="0" w:uiPriority="9" w:unhideWhenUsed="0" w:qFormat="1"/>
+    <w:lsdException w:name="heading 2" w:uiPriority="9" w:qFormat="1"/>
+    <w:lsdException w:name="heading 3" w:uiPriority="9" w:qFormat="1"/>
+    <w:lsdException w:name="heading 4" w:uiPriority="9" w:qFormat="1"/>
+    <w:lsdException w:name="heading 5" w:uiPriority="9" w:qFormat="1"/>
+    <w:lsdException w:name="heading 6" w:uiPriority="9" w:qFormat="1"/>
+    <w:lsdException w:name="heading 7" w:uiPriority="9" w:qFormat="1"/>
+    <w:lsdException w:name="heading 8" w:uiPriority="9" w:qFormat="1"/>
+    <w:lsdException w:name="heading 9" w:uiPriority="9" w:qFormat="1"/>
+    <w:lsdException w:name="toc 1" w:uiPriority="39"/>
+    <w:lsdException w:name="toc 2" w:uiPriority="39"/>
+    <w:lsdException w:name="toc 3" w:uiPriority="39"/>
+    <w:lsdException w:name="toc 4" w:uiPriority="39"/>
+    <w:lsdException w:name="toc 5" w:uiPriority="39"/>
+    <w:lsdException w:name="toc 6" w:uiPriority="39"/>
+    <w:lsdException w:name="toc 7" w:uiPriority="39"/>
+    <w:lsdException w:name="toc 8" w:uiPriority="39"/>
+    <w:lsdException w:name="toc 9" w:uiPriority="39"/>
+    <w:lsdException w:name="caption" w:uiPriority="35" w:qFormat="1"/>
+    <w:lsdException w:name="Title" w:semiHidden="0" w:uiPriority="10" w:unhideWhenUsed="0" w:qFormat="1"/>
+    <w:lsdException w:name="Default Paragraph Font" w:uiPriority="1"/>
+    <w:lsdException w:name="Subtitle" w:semiHidden="0" w:uiPriority="11" w:unhideWhenUsed="0" w:qFormat="1"/>
+    <w:lsdException w:name="Strong" w:semiHidden="0" w:uiPriority="22" w:unhideWhenUsed="0" w:qFormat="1"/>
+    <w:lsdException w:name="Emphasis" w:semiHidden="0" w:uiPriority="20" w:unhideWhenUsed="0" w:qFormat="1"/>
+    <w:lsdException w:name="Table Grid" w:semiHidden="0" w:uiPriority="39" w:unhideWhenUsed="0"/>
+    <w:lsdException w:name="Placeholder Text" w:unhideWhenUsed="0"/>
+    <w:lsdException w:name="No Spacing" w:semiHidden="0" w:uiPriority="1" w:unhideWhenUsed="0" w:qFormat="1"/>
+    <w:lsdException w:name="Light Shading" w:semiHidden="0" w:uiPriority="60" w:unhideWhenUsed="0"/>
+    <w:lsdException w:name="Light List" w:semiHidden="0" w:uiPriority="61" w:unhideWhenUsed="0"/>
+    <w:lsdException w:name="Light Grid" w:semiHidden="0" w:uiPriority="62" w:unhideWhenUsed="0"/>
+    <w:lsdException w:name="Medium Shading 1" w:semiHidden="0" w:uiPriority="63" w:unhideWhenUsed="0"/>
+    <w:lsdException w:name="Medium Shading 2" w:semiHidden="0" w:uiPriority="64" w:unhideWhenUsed="0"/>
+    <w:lsdException w:name="Medium List 1" w:semiHidden="0" w:uiPriority="65" w:unhideWhenUsed="0"/>
+    <w:lsdException w:name="Medium List 2" w:semiHidden="0" w:uiPriority="66" w:unhideWhenUsed="0"/>
+    <w:lsdException w:name="Medium Grid 1" w:semiHidden="0" w:uiPriority="67" w:unhideWhenUsed="0"/>
+    <w:lsdException w:name="Medium Grid 2" w:semiHidden="0" w:uiPriority="68" w:unhideWhenUsed="0"/>
+    <w:lsdException w:name="Medium Grid 3" w:semiHidden="0" w:uiPriority="69" w:unhideWhenUsed="0"/>
+    <w:lsdException w:name="Dark List" w:semiHidden="0" w:uiPriority="70" w:unhideWhenUsed="0"/>
+    <w:lsdException w:name="Colorful Shading" w:semiHidden="0" w:uiPriority="71" w:unhideWhenUsed="0"/>
+    <w:lsdException w:name="Colorful List" w:semiHidden="0" w:uiPriority="72" w:unhideWhenUsed="0"/>
+    <w:lsdException w:name="Colorful Grid" w:semiHidden="0" w:uiPriority="73" w:unhideWhenUsed="0"/>
+    <w:lsdException w:name="Light Shading Accent 1" w:semiHidden="0" w:uiPriority="60" w:unhideWhenUsed="0"/>
+    <w:lsdException w:name="Light List Accent 1" w:semiHidden="0" w:uiPriority="61" w:unhideWhenUsed="0"/>
+    <w:lsdException w:name="Light Grid Accent 1" w:semiHidden="0" w:uiPriority="62" w:unhideWhenUsed="0"/>
+    <w:lsdException w:name="Medium Shading 1 Accent 1" w:semiHidden="0" w:uiPriority="63" w:unhideWhenUsed="0"/>
+    <w:lsdException w:name="Medium Shading 2 Accent 1" w:semiHidden="0" w:uiPriority="64" w:unhideWhenUsed="0"/>
+    <w:lsdException w:name="Medium List 1 Accent 1" w:semiHidden="0" w:uiPriority="65" w:unhideWhenUsed="0"/>
+    <w:lsdException w:name="Revision" w:unhideWhenUsed="0"/>
+    <w:lsdException w:name="List Paragraph" w:semiHidden="0" w:uiPriority="34" w:unhideWhenUsed="0" w:qFormat="1"/>
+    <w:lsdException w:name="Quote" w:semiHidden="0" w:uiPriority="29" w:unhideWhenUsed="0" w:qFormat="1"/>
+    <w:lsdException w:name="Intense Quote" w:semiHidden="0" w:uiPriority="30" w:unhideWhenUsed="0" w:qFormat="1"/>
+    <w:lsdException w:name="Medium List 2 Accent 1" w:semiHidden="0" w:uiPriority="66" w:unhideWhenUsed="0"/>
+    <w:lsdException w:name="Medium Grid 1 Accent 1" w:semiHidden="0" w:uiPriority="67" w:unhideWhenUsed="0"/>
+    <w:lsdException w:name="Medium Grid 2 Accent 1" w:semiHidden="0" w:uiPriority="68" w:unhideWhenUsed="0"/>
+    <w:lsdException w:name="Medium Grid 3 Accent 1" w:semiHidden="0" w:uiPriority="69" w:unhideWhenUsed="0"/>
+    <w:lsdException w:name="Dark List Accent 1" w:semiHidden="0" w:uiPriority="70" w:unhideWhenUsed="0"/>
+    <w:lsdException w:name="Colorful Shading Accent 1" w:semiHidden="0" w:uiPriority="71" w:unhideWhenUsed="0"/>
+    <w:lsdException w:name="Colorful List Accent 1" w:semiHidden="0" w:uiPriority="72" w:unhideWhenUsed="0"/>
+    <w:lsdException w:name="Colorful Grid Accent 1" w:semiHidden="0" w:uiPriority="73" w:unhideWhenUsed="0"/>
+    <w:lsdException w:name="Light Shading Accent 2" w:semiHidden="0" w:uiPriority="60" w:unhideWhenUsed="0"/>
+    <w:lsdException w:name="Light List Accent 2" w:semiHidden="0" w:uiPriority="61" w:unhideWhenUsed="0"/>
+    <w:lsdException w:name="Light Grid Accent 2" w:semiHidden="0" w:uiPriority="62" w:unhideWhenUsed="0"/>
+    <w:lsdException w:name="Medium Shading 1 Accent 2" w:semiHidden="0" w:uiPriority="63" w:unhideWhenUsed="0"/>
+    <w:lsdException w:name="Medium Shading 2 Accent 2" w:semiHidden="0" w:uiPriority="64" w:unhideWhenUsed="0"/>
+    <w:lsdException w:name="Medium List 1 Accent 2" w:semiHidden="0" w:uiPriority="65" w:unhideWhenUsed="0"/>
+    <w:lsdException w:name="Medium List 2 Accent 2" w:semiHidden="0" w:uiPriority="66" w:unhideWhenUsed="0"/>
+    <w:lsdException w:name="Medium Grid 1 Accent 2" w:semiHidden="0" w:uiPriority="67" w:unhideWhenUsed="0"/>
+    <w:lsdException w:name="Medium Grid 2 Accent 2" w:semiHidden="0" w:uiPriority="68" w:unhideWhenUsed="0"/>
+    <w:lsdException w:name="Medium Grid 3 Accent 2" w:semiHidden="0" w:uiPriority="69" w:unhideWhenUsed="0"/>
+    <w:lsdException w:name="Dark List Accent 2" w:semiHidden="0" w:uiPriority="70" w:unhideWhenUsed="0"/>
+    <w:lsdException w:name="Colorful Shading Accent 2" w:semiHidden="0" w:uiPriority="71" w:unhideWhenUsed="0"/>
+    <w:lsdException w:name="Colorful List Accent 2" w:semiHidden="0" w:uiPriority="72" w:unhideWhenUsed="0"/>
+    <w:lsdException w:name="Colorful Grid Accent 2" w:semiHidden="0" w:uiPriority="73" w:unhideWhenUsed="0"/>
+    <w:lsdException w:name="Light Shading Accent 3" w:semiHidden="0" w:uiPriority="60" w:unhideWhenUsed="0"/>
+    <w:lsdException w:name="Light List Accent 3" w:semiHidden="0" w:uiPriority="61" w:unhideWhenUsed="0"/>
+    <w:lsdException w:name="Light Grid Accent 3" w:semiHidden="0" w:uiPriority="62" w:unhideWhenUsed="0"/>
+    <w:lsdException w:name="Medium Shading 1 Accent 3" w:semiHidden="0" w:uiPriority="63" w:unhideWhenUsed="0"/>
+    <w:lsdException w:name="Medium Shading 2 Accent 3" w:semiHidden="0" w:uiPriority="64" w:unhideWhenUsed="0"/>
+    <w:lsdException w:name="Medium List 1 Accent 3" w:semiHidden="0" w:uiPriority="65" w:unhideWhenUsed="0"/>
+    <w:lsdException w:name="Medium List 2 Accent 3" w:semiHidden="0" w:uiPriority="66" w:unhideWhenUsed="0"/>
+    <w:lsdException w:name="Medium Grid 1 Accent 3" w:semiHidden="0" w:uiPriority="67" w:unhideWhenUsed="0"/>
+    <w:lsdException w:name="Medium Grid 2 Accent 3" w:semiHidden="0" w:uiPriority="68" w:unhideWhenUsed="0"/>
+    <w:lsdException w:name="Medium Grid 3 Accent 3" w:semiHidden="0" w:uiPriority="69" w:unhideWhenUsed="0"/>
+    <w:lsdException w:name="Dark List Accent 3" w:semiHidden="0" w:uiPriority="70" w:unhideWhenUsed="0"/>
+    <w:lsdException w:name="Colorful Shading Accent 3" w:semiHidden="0" w:uiPriority="71" w:unhideWhenUsed="0"/>
+    <w:lsdException w:name="Colorful List Accent 3" w:semiHidden="0" w:uiPriority="72" w:unhideWhenUsed="0"/>
+    <w:lsdException w:name="Colorful Grid Accent 3" w:semiHidden="0" w:uiPriority="73" w:unhideWhenUsed="0"/>
+    <w:lsdException w:name="Light Shading Accent 4" w:semiHidden="0" w:uiPriority="60" w:unhideWhenUsed="0"/>
+    <w:lsdException w:name="Light List Accent 4" w:semiHidden="0" w:uiPriority="61" w:unhideWhenUsed="0"/>
+    <w:lsdException w:name="Light Grid Accent 4" w:semiHidden="0" w:uiPriority="62" w:unhideWhenUsed="0"/>
+    <w:lsdException w:name="Medium Shading 1 Accent 4" w:semiHidden="0" w:uiPriority="63" w:unhideWhenUsed="0"/>
+    <w:lsdException w:name="Medium Shading 2 Accent 4" w:semiHidden="0" w:uiPriority="64" w:unhideWhenUsed="0"/>
+    <w:lsdException w:name="Medium List 1 Accent 4" w:semiHidden="0" w:uiPriority="65" w:unhideWhenUsed="0"/>
+    <w:lsdException w:name="Medium List 2 Accent 4" w:semiHidden="0" w:uiPriority="66" w:unhideWhenUsed="0"/>
+    <w:lsdException w:name="Medium Grid 1 Accent 4" w:semiHidden="0" w:uiPriority="67" w:unhideWhenUsed="0"/>
+    <w:lsdException w:name="Medium Grid 2 Accent 4" w:semiHidden="0" w:uiPriority="68" w:unhideWhenUsed="0"/>
+    <w:lsdException w:name="Medium Grid 3 Accent 4" w:semiHidden="0" w:uiPriority="69" w:unhideWhenUsed="0"/>
+    <w:lsdException w:name="Dark List Accent 4" w:semiHidden="0" w:uiPriority="70" w:unhideWhenUsed="0"/>
+    <w:lsdException w:name="Colorful Shading Accent 4" w:semiHidden="0" w:uiPriority="71" w:unhideWhenUsed="0"/>
+    <w:lsdException w:name="Colorful List Accent 4" w:semiHidden="0" w:uiPriority="72" w:unhideWhenUsed="0"/>
+    <w:lsdException w:name="Colorful Grid Accent 4" w:semiHidden="0" w:uiPriority="73" w:unhideWhenUsed="0"/>
+    <w:lsdException w:name="Light Shading Accent 5" w:semiHidden="0" w:uiPriority="60" w:unhideWhenUsed="0"/>
+    <w:lsdException w:name="Light List Accent 5" w:semiHidden="0" w:uiPriority="61" w:unhideWhenUsed="0"/>
+    <w:lsdException w:name="Light Grid Accent 5" w:semiHidden="0" w:uiPriority="62" w:unhideWhenUsed="0"/>
+    <w:lsdException w:name="Medium Shading 1 Accent 5" w:semiHidden="0" w:uiPriority="63" w:unhideWhenUsed="0"/>
+    <w:lsdException w:name="Medium Shading 2 Accent 5" w:semiHidden="0" w:uiPriority="64" w:unhideWhenUsed="0"/>
+    <w:lsdException w:name="Medium List 1 Accent 5" w:semiHidden="0" w:uiPriority="65" w:unhideWhenUsed="0"/>
+    <w:lsdException w:name="Medium List 2 Accent 5" w:semiHidden="0" w:uiPriority="66" w:unhideWhenUsed="0"/>
+    <w:lsdException w:name="Medium Grid 1 Accent 5" w:semiHidden="0" w:uiPriority="67" w:unhideWhenUsed="0"/>
+    <w:lsdException w:name="Medium Grid 2 Accent 5" w:semiHidden="0" w:uiPriority="68" w:unhideWhenUsed="0"/>
+    <w:lsdException w:name="Medium Grid 3 Accent 5" w:semiHidden="0" w:uiPriority="69" w:unhideWhenUsed="0"/>
+    <w:lsdException w:name="Dark List Accent 5" w:semiHidden="0" w:uiPriority="70" w:unhideWhenUsed="0"/>
+    <w:lsdException w:name="Colorful Shading Accent 5" w:semiHidden="0" w:uiPriority="71" w:unhideWhenUsed="0"/>
+    <w:lsdException w:name="Colorful List Accent 5" w:semiHidden="0" w:uiPriority="72" w:unhideWhenUsed="0"/>
+    <w:lsdException w:name="Colorful Grid Accent 5" w:semiHidden="0" w:uiPriority="73" w:unhideWhenUsed="0"/>
+    <w:lsdException w:name="Light Shading Accent 6" w:semiHidden="0" w:uiPriority="60" w:unhideWhenUsed="0"/>
+    <w:lsdException w:name="Light List Accent 6" w:semiHidden="0" w:uiPriority="61" w:unhideWhenUsed="0"/>
+    <w:lsdException w:name="Light Grid Accent 6" w:semiHidden="0" w:uiPriority="62" w:unhideWhenUsed="0"/>
+    <w:lsdException w:name="Medium Shading 1 Accent 6" w:semiHidden="0" w:uiPriority="63" w:unhideWhenUsed="0"/>
+    <w:lsdException w:name="Medium Shading 2 Accent 6" w:semiHidden="0" w:uiPriority="64" w:unhideWhenUsed="0"/>
+    <w:lsdException w:name="Medium List 1 Accent 6" w:semiHidden="0" w:uiPriority="65" w:unhideWhenUsed="0"/>
+    <w:lsdException w:name="Medium List 2 Accent 6" w:semiHidden="0" w:uiPriority="66" w:unhideWhenUsed="0"/>
+    <w:lsdException w:name="Medium Grid 1 Accent 6" w:semiHidden="0" w:uiPriority="67" w:unhideWhenUsed="0"/>
+    <w:lsdException w:name="Medium Grid 2 Accent 6" w:semiHidden="0" w:uiPriority="68" w:unhideWhenUsed="0"/>
+    <w:lsdException w:name="Medium Grid 3 Accent 6" w:semiHidden="0" w:uiPriority="69" w:unhideWhenUsed="0"/>
+    <w:lsdException w:name="Dark List Accent 6" w:semiHidden="0" w:uiPriority="70" w:unhideWhenUsed="0"/>
+    <w:lsdException w:name="Colorful Shading Accent 6" w:semiHidden="0" w:uiPriority="71" w:unhideWhenUsed="0"/>
+    <w:lsdException w:name="Colorful List Accent 6" w:semiHidden="0" w:uiPriority="72" w:unhideWhenUsed="0"/>
+    <w:lsdException w:name="Colorful Grid Accent 6" w:semiHidden="0" w:uiPriority="73" w:unhideWhenUsed="0"/>
+    <w:lsdException w:name="Subtle Emphasis" w:semiHidden="0" w:uiPriority="19" w:unhideWhenUsed="0" w:qFormat="1"/>
+    <w:lsdException w:name="Intense Emphasis" w:semiHidden="0" w:uiPriority="21" w:unhideWhenUsed="0" w:qFormat="1"/>
+    <w:lsdException w:name="Subtle Reference" w:semiHidden="0" w:uiPriority="31" w:unhideWhenUsed="0" w:qFormat="1"/>
+    <w:lsdException w:name="Intense Reference" w:semiHidden="0" w:uiPriority="32" w:unhideWhenUsed="0" w:qFormat="1"/>
+    <w:lsdException w:name="Book Title" w:semiHidden="0" w:uiPriority="33" w:unhideWhenUsed="0" w:qFormat="1"/>
+    <w:lsdException w:name="Bibliography" w:uiPriority="37"/>
+    <w:lsdException w:name="TOC Heading" w:uiPriority="39" w:qFormat="1"/>
+  </w:latentStyles>
+  <w:style w:type="paragraph" w:default="1" w:styleId="Normal">
+    <w:name w:val="Normal"/>
+    <w:qFormat/>
+  </w:style>
+  <w:style w:type="character" w:default="1" w:styleId="Fuentedeprrafopredeter">
+    <w:name w:val="Default Paragraph Font"/>
+    <w:uiPriority w:val="1"/>
+    <w:semiHidden/>
+    <w:unhideWhenUsed/>
+  </w:style>
+  <w:style w:type="table" w:default="1" w:styleId="Tablanormal">
+    <w:name w:val="Normal Table"/>
+    <w:uiPriority w:val="99"/>
+    <w:semiHidden/>
+    <w:unhideWhenUsed/>
+    <w:tblPr>
+      <w:tblInd w:w="0" w:type="dxa"/>
+      <w:tblCellMar>
+        <w:top w:w="0" w:type="dxa"/>
+        <w:left w:w="108" w:type="dxa"/>
+        <w:bottom w:w="0" w:type="dxa"/>
+        <w:right w:w="108" w:type="dxa"/>
+      </w:tblCellMar>
+    </w:tblPr>
+  </w:style>
+  <w:style w:type="numbering" w:default="1" w:styleId="Sinlista">
+    <w:name w:val="No List"/>
+    <w:uiPriority w:val="99"/>
+    <w:semiHidden/>
+    <w:unhideWhenUsed/>
+  </w:style>
+  <w:style w:type="character" w:styleId="Textodelmarcadordeposicin">
+    <w:name w:val="Placeholder Text"/>
+    <w:basedOn w:val="Fuentedeprrafopredeter"/>
+    <w:uiPriority w:val="99"/>
+    <w:semiHidden/>
+    <w:rsid w:val="00A57CC8"/>
+    <w:rPr>
+      <w:color w:val="808080"/>
+    </w:rPr>
+  </w:style>
+  <w:style w:type="paragraph" w:customStyle="1" w:styleId="1288C71261D048F5B41F18AD8EAC19E8">
+    <w:name w:val="1288C71261D048F5B41F18AD8EAC19E8"/>
+  </w:style>
+  <w:style w:type="paragraph" w:customStyle="1" w:styleId="7617D6F80C4C4EE0917F7735841D57CB">
+    <w:name w:val="7617D6F80C4C4EE0917F7735841D57CB"/>
+  </w:style>
+  <w:style w:type="paragraph" w:customStyle="1" w:styleId="A3CDA69CFA8E4F9BB0F15B2F7F2C7AB8">
+    <w:name w:val="A3CDA69CFA8E4F9BB0F15B2F7F2C7AB8"/>
+  </w:style>
+  <w:style w:type="paragraph" w:customStyle="1" w:styleId="A59AC04797F5474D9BB045EDEC5ED6AE">
+    <w:name w:val="A59AC04797F5474D9BB045EDEC5ED6AE"/>
+  </w:style>
+  <w:style w:type="paragraph" w:customStyle="1" w:styleId="C2E69D0AE0B241398784FC1FF2DF2589">
+    <w:name w:val="C2E69D0AE0B241398784FC1FF2DF2589"/>
+  </w:style>
+  <w:style w:type="paragraph" w:customStyle="1" w:styleId="E69C5FACA0744FDD9B3363FFF1F116A9">
+    <w:name w:val="E69C5FACA0744FDD9B3363FFF1F116A9"/>
+    <w:rsid w:val="00A57CC8"/>
+  </w:style>
+  <w:style w:type="paragraph" w:customStyle="1" w:styleId="92FA1E732A2B447682965552FA6CA2C4">
+    <w:name w:val="92FA1E732A2B447682965552FA6CA2C4"/>
+    <w:rsid w:val="00A57CC8"/>
+  </w:style>
+  <w:style w:type="paragraph" w:customStyle="1" w:styleId="4AADCD8A177F45FAA8B5FE25078F58E1">
+    <w:name w:val="4AADCD8A177F45FAA8B5FE25078F58E1"/>
+    <w:rsid w:val="00A57CC8"/>
+  </w:style>
+</w:styles>
+</file>
+
 <file path=word/glossary/webSettings.xml><?xml version="1.0" encoding="utf-8"?>
-<w:webSettings xmlns:mc="http://schemas.openxmlformats.org/markup-compatibility/2006" xmlns:r="http://schemas.openxmlformats.org/officeDocument/2006/relationships" xmlns:w="http://schemas.openxmlformats.org/wordprocessingml/2006/main" xmlns:w14="http://schemas.microsoft.com/office/word/2010/wordml" xmlns:w15="http://schemas.microsoft.com/office/word/2012/wordml" mc:Ignorable="w14 w15">
+<w:webSettings xmlns:mc="http://schemas.openxmlformats.org/markup-compatibility/2006" xmlns:r="http://schemas.openxmlformats.org/officeDocument/2006/relationships" xmlns:w="http://schemas.openxmlformats.org/wordprocessingml/2006/main" xmlns:w14="http://schemas.microsoft.com/office/word/2010/wordml" mc:Ignorable="w14">
   <w:optimizeForBrowser/>
   <w:allowPNG/>
 </w:webSettings>
@@ -8656,7 +10923,7 @@
 </file>
 
 <file path=customXml/itemProps1.xml><?xml version="1.0" encoding="utf-8"?>
-<ds:datastoreItem xmlns:ds="http://schemas.openxmlformats.org/officeDocument/2006/customXml" ds:itemID="{9E0256CF-E549-47A1-8D23-3110216795AC}">
+<ds:datastoreItem xmlns:ds="http://schemas.openxmlformats.org/officeDocument/2006/customXml" ds:itemID="{A83BE7F1-7D54-4B17-8E4F-87D995C81A38}">
   <ds:schemaRefs>
     <ds:schemaRef ds:uri="http://schemas.openxmlformats.org/officeDocument/2006/bibliography"/>
   </ds:schemaRefs>

</xml_diff>